<commit_message>
Made some work on project description
Added problem statement and delimitations.
</commit_message>
<xml_diff>
--- a/SEP3/SEP3 Documentation/SEP3 Project Description.docx
+++ b/SEP3/SEP3 Documentation/SEP3 Project Description.docx
@@ -1,6 +1,6 @@
 
 <file path=word/document.xml><?xml version="1.0" encoding="utf-8"?>
-<w:document xmlns:wpc="http://schemas.microsoft.com/office/word/2010/wordprocessingCanvas" xmlns:cx="http://schemas.microsoft.com/office/drawing/2014/chartex" xmlns:cx1="http://schemas.microsoft.com/office/drawing/2015/9/8/chartex" xmlns:cx2="http://schemas.microsoft.com/office/drawing/2015/10/21/chartex" xmlns:cx3="http://schemas.microsoft.com/office/drawing/2016/5/9/chartex" xmlns:cx4="http://schemas.microsoft.com/office/drawing/2016/5/10/chartex" xmlns:cx5="http://schemas.microsoft.com/office/drawing/2016/5/11/chartex" xmlns:cx6="http://schemas.microsoft.com/office/drawing/2016/5/12/chartex" xmlns:cx7="http://schemas.microsoft.com/office/drawing/2016/5/13/chartex" xmlns:cx8="http://schemas.microsoft.com/office/drawing/2016/5/14/chartex" xmlns:mc="http://schemas.openxmlformats.org/markup-compatibility/2006" xmlns:aink="http://schemas.microsoft.com/office/drawing/2016/ink" xmlns:am3d="http://schemas.microsoft.com/office/drawing/2017/model3d" xmlns:o="urn:schemas-microsoft-com:office:office" xmlns:r="http://schemas.openxmlformats.org/officeDocument/2006/relationships" xmlns:m="http://schemas.openxmlformats.org/officeDocument/2006/math" xmlns:v="urn:schemas-microsoft-com:vml" xmlns:wp14="http://schemas.microsoft.com/office/word/2010/wordprocessingDrawing" xmlns:wp="http://schemas.openxmlformats.org/drawingml/2006/wordprocessingDrawing" xmlns:w10="urn:schemas-microsoft-com:office:word" xmlns:w="http://schemas.openxmlformats.org/wordprocessingml/2006/main" xmlns:w14="http://schemas.microsoft.com/office/word/2010/wordml" xmlns:w15="http://schemas.microsoft.com/office/word/2012/wordml" xmlns:w16cid="http://schemas.microsoft.com/office/word/2016/wordml/cid" xmlns:w16se="http://schemas.microsoft.com/office/word/2015/wordml/symex" xmlns:wpg="http://schemas.microsoft.com/office/word/2010/wordprocessingGroup" xmlns:wpi="http://schemas.microsoft.com/office/word/2010/wordprocessingInk" xmlns:wne="http://schemas.microsoft.com/office/word/2006/wordml" xmlns:wps="http://schemas.microsoft.com/office/word/2010/wordprocessingShape" xmlns:a="http://schemas.openxmlformats.org/drawingml/2006/main" xmlns:pic="http://schemas.openxmlformats.org/drawingml/2006/picture" xmlns:a14="http://schemas.microsoft.com/office/drawing/2010/main" mc:Ignorable="w14 w15 w16se w16cid wp14">
+<w:document xmlns:wpc="http://schemas.microsoft.com/office/word/2010/wordprocessingCanvas" xmlns:cx="http://schemas.microsoft.com/office/drawing/2014/chartex" xmlns:cx1="http://schemas.microsoft.com/office/drawing/2015/9/8/chartex" xmlns:cx2="http://schemas.microsoft.com/office/drawing/2015/10/21/chartex" xmlns:cx3="http://schemas.microsoft.com/office/drawing/2016/5/9/chartex" xmlns:cx4="http://schemas.microsoft.com/office/drawing/2016/5/10/chartex" xmlns:cx5="http://schemas.microsoft.com/office/drawing/2016/5/11/chartex" xmlns:cx6="http://schemas.microsoft.com/office/drawing/2016/5/12/chartex" xmlns:cx7="http://schemas.microsoft.com/office/drawing/2016/5/13/chartex" xmlns:cx8="http://schemas.microsoft.com/office/drawing/2016/5/14/chartex" xmlns:mc="http://schemas.openxmlformats.org/markup-compatibility/2006" xmlns:aink="http://schemas.microsoft.com/office/drawing/2016/ink" xmlns:am3d="http://schemas.microsoft.com/office/drawing/2017/model3d" xmlns:o="urn:schemas-microsoft-com:office:office" xmlns:oel="http://schemas.microsoft.com/office/2019/extlst" xmlns:r="http://schemas.openxmlformats.org/officeDocument/2006/relationships" xmlns:m="http://schemas.openxmlformats.org/officeDocument/2006/math" xmlns:v="urn:schemas-microsoft-com:vml" xmlns:wp14="http://schemas.microsoft.com/office/word/2010/wordprocessingDrawing" xmlns:wp="http://schemas.openxmlformats.org/drawingml/2006/wordprocessingDrawing" xmlns:w10="urn:schemas-microsoft-com:office:word" xmlns:w="http://schemas.openxmlformats.org/wordprocessingml/2006/main" xmlns:w14="http://schemas.microsoft.com/office/word/2010/wordml" xmlns:w15="http://schemas.microsoft.com/office/word/2012/wordml" xmlns:w16cex="http://schemas.microsoft.com/office/word/2018/wordml/cex" xmlns:w16cid="http://schemas.microsoft.com/office/word/2016/wordml/cid" xmlns:w16="http://schemas.microsoft.com/office/word/2018/wordml" xmlns:w16sdtdh="http://schemas.microsoft.com/office/word/2020/wordml/sdtdatahash" xmlns:w16se="http://schemas.microsoft.com/office/word/2015/wordml/symex" xmlns:wpg="http://schemas.microsoft.com/office/word/2010/wordprocessingGroup" xmlns:wpi="http://schemas.microsoft.com/office/word/2010/wordprocessingInk" xmlns:wne="http://schemas.microsoft.com/office/word/2006/wordml" xmlns:wps="http://schemas.microsoft.com/office/word/2010/wordprocessingShape" mc:Ignorable="w14 w15 w16se w16cid w16 w16cex w16sdtdh wp14">
   <w:body>
     <w:p>
       <w:pPr>
@@ -13,7 +13,7 @@
           <w:lang w:val="en-US"/>
         </w:rPr>
       </w:pPr>
-      <w:bookmarkStart w:name="_Toc486598983" w:id="0"/>
+      <w:bookmarkStart w:id="0" w:name="_Toc486598983"/>
     </w:p>
     <w:p>
       <w:pPr>
@@ -493,11 +493,11 @@
         <w:t>Table of content</w:t>
       </w:r>
     </w:p>
-    <w:bookmarkEnd w:displacedByCustomXml="next" w:id="0"/>
+    <w:bookmarkEnd w:id="0" w:displacedByCustomXml="next"/>
     <w:sdt>
       <w:sdtPr>
         <w:rPr>
-          <w:rFonts w:ascii="Arial" w:hAnsi="Arial" w:cs="Arial" w:eastAsiaTheme="minorHAnsi"/>
+          <w:rFonts w:ascii="Arial" w:eastAsiaTheme="minorHAnsi" w:hAnsi="Arial" w:cs="Arial"/>
           <w:color w:val="auto"/>
           <w:sz w:val="22"/>
           <w:szCs w:val="20"/>
@@ -528,7 +528,7 @@
               <w:tab w:val="right" w:leader="dot" w:pos="8494"/>
             </w:tabs>
             <w:rPr>
-              <w:rFonts w:asciiTheme="minorHAnsi" w:hAnsiTheme="minorHAnsi" w:eastAsiaTheme="minorEastAsia" w:cstheme="minorBidi"/>
+              <w:rFonts w:asciiTheme="minorHAnsi" w:eastAsiaTheme="minorEastAsia" w:hAnsiTheme="minorHAnsi" w:cstheme="minorBidi"/>
               <w:noProof/>
               <w:szCs w:val="22"/>
               <w:lang w:val="da-DK" w:eastAsia="da-DK"/>
@@ -543,7 +543,7 @@
           <w:r>
             <w:fldChar w:fldCharType="separate"/>
           </w:r>
-          <w:hyperlink w:history="1" w:anchor="_Toc19634739">
+          <w:hyperlink w:anchor="_Toc19634739" w:history="1">
             <w:r>
               <w:rPr>
                 <w:rStyle w:val="Hyperlink"/>
@@ -609,13 +609,13 @@
               <w:tab w:val="right" w:leader="dot" w:pos="8494"/>
             </w:tabs>
             <w:rPr>
-              <w:rFonts w:asciiTheme="minorHAnsi" w:hAnsiTheme="minorHAnsi" w:eastAsiaTheme="minorEastAsia" w:cstheme="minorBidi"/>
+              <w:rFonts w:asciiTheme="minorHAnsi" w:eastAsiaTheme="minorEastAsia" w:hAnsiTheme="minorHAnsi" w:cstheme="minorBidi"/>
               <w:noProof/>
               <w:szCs w:val="22"/>
               <w:lang w:val="da-DK" w:eastAsia="da-DK"/>
             </w:rPr>
           </w:pPr>
-          <w:hyperlink w:history="1" w:anchor="_Toc19634740">
+          <w:hyperlink w:anchor="_Toc19634740" w:history="1">
             <w:r>
               <w:rPr>
                 <w:rStyle w:val="Hyperlink"/>
@@ -682,13 +682,13 @@
               <w:tab w:val="right" w:leader="dot" w:pos="8494"/>
             </w:tabs>
             <w:rPr>
-              <w:rFonts w:asciiTheme="minorHAnsi" w:hAnsiTheme="minorHAnsi" w:eastAsiaTheme="minorEastAsia" w:cstheme="minorBidi"/>
+              <w:rFonts w:asciiTheme="minorHAnsi" w:eastAsiaTheme="minorEastAsia" w:hAnsiTheme="minorHAnsi" w:cstheme="minorBidi"/>
               <w:noProof/>
               <w:szCs w:val="22"/>
               <w:lang w:val="da-DK" w:eastAsia="da-DK"/>
             </w:rPr>
           </w:pPr>
-          <w:hyperlink w:history="1" w:anchor="_Toc19634741">
+          <w:hyperlink w:anchor="_Toc19634741" w:history="1">
             <w:r>
               <w:rPr>
                 <w:rStyle w:val="Hyperlink"/>
@@ -699,7 +699,7 @@
             </w:r>
             <w:r>
               <w:rPr>
-                <w:rFonts w:asciiTheme="minorHAnsi" w:hAnsiTheme="minorHAnsi" w:eastAsiaTheme="minorEastAsia" w:cstheme="minorBidi"/>
+                <w:rFonts w:asciiTheme="minorHAnsi" w:eastAsiaTheme="minorEastAsia" w:hAnsiTheme="minorHAnsi" w:cstheme="minorBidi"/>
                 <w:noProof/>
                 <w:szCs w:val="22"/>
                 <w:lang w:val="da-DK" w:eastAsia="da-DK"/>
@@ -779,13 +779,13 @@
               <w:tab w:val="right" w:leader="dot" w:pos="8494"/>
             </w:tabs>
             <w:rPr>
-              <w:rFonts w:asciiTheme="minorHAnsi" w:hAnsiTheme="minorHAnsi" w:eastAsiaTheme="minorEastAsia" w:cstheme="minorBidi"/>
+              <w:rFonts w:asciiTheme="minorHAnsi" w:eastAsiaTheme="minorEastAsia" w:hAnsiTheme="minorHAnsi" w:cstheme="minorBidi"/>
               <w:noProof/>
               <w:szCs w:val="22"/>
               <w:lang w:val="da-DK" w:eastAsia="da-DK"/>
             </w:rPr>
           </w:pPr>
-          <w:hyperlink w:history="1" w:anchor="_Toc19634742">
+          <w:hyperlink w:anchor="_Toc19634742" w:history="1">
             <w:r>
               <w:rPr>
                 <w:rStyle w:val="Hyperlink"/>
@@ -796,7 +796,7 @@
             </w:r>
             <w:r>
               <w:rPr>
-                <w:rFonts w:asciiTheme="minorHAnsi" w:hAnsiTheme="minorHAnsi" w:eastAsiaTheme="minorEastAsia" w:cstheme="minorBidi"/>
+                <w:rFonts w:asciiTheme="minorHAnsi" w:eastAsiaTheme="minorEastAsia" w:hAnsiTheme="minorHAnsi" w:cstheme="minorBidi"/>
                 <w:noProof/>
                 <w:szCs w:val="22"/>
                 <w:lang w:val="da-DK" w:eastAsia="da-DK"/>
@@ -869,13 +869,13 @@
               <w:tab w:val="right" w:leader="dot" w:pos="8494"/>
             </w:tabs>
             <w:rPr>
-              <w:rFonts w:asciiTheme="minorHAnsi" w:hAnsiTheme="minorHAnsi" w:eastAsiaTheme="minorEastAsia" w:cstheme="minorBidi"/>
+              <w:rFonts w:asciiTheme="minorHAnsi" w:eastAsiaTheme="minorEastAsia" w:hAnsiTheme="minorHAnsi" w:cstheme="minorBidi"/>
               <w:noProof/>
               <w:szCs w:val="22"/>
               <w:lang w:val="da-DK" w:eastAsia="da-DK"/>
             </w:rPr>
           </w:pPr>
-          <w:hyperlink w:history="1" w:anchor="_Toc19634743">
+          <w:hyperlink w:anchor="_Toc19634743" w:history="1">
             <w:r>
               <w:rPr>
                 <w:rStyle w:val="Hyperlink"/>
@@ -886,7 +886,7 @@
             </w:r>
             <w:r>
               <w:rPr>
-                <w:rFonts w:asciiTheme="minorHAnsi" w:hAnsiTheme="minorHAnsi" w:eastAsiaTheme="minorEastAsia" w:cstheme="minorBidi"/>
+                <w:rFonts w:asciiTheme="minorHAnsi" w:eastAsiaTheme="minorEastAsia" w:hAnsiTheme="minorHAnsi" w:cstheme="minorBidi"/>
                 <w:noProof/>
                 <w:szCs w:val="22"/>
                 <w:lang w:val="da-DK" w:eastAsia="da-DK"/>
@@ -959,13 +959,13 @@
               <w:tab w:val="right" w:leader="dot" w:pos="8494"/>
             </w:tabs>
             <w:rPr>
-              <w:rFonts w:asciiTheme="minorHAnsi" w:hAnsiTheme="minorHAnsi" w:eastAsiaTheme="minorEastAsia" w:cstheme="minorBidi"/>
+              <w:rFonts w:asciiTheme="minorHAnsi" w:eastAsiaTheme="minorEastAsia" w:hAnsiTheme="minorHAnsi" w:cstheme="minorBidi"/>
               <w:noProof/>
               <w:szCs w:val="22"/>
               <w:lang w:val="da-DK" w:eastAsia="da-DK"/>
             </w:rPr>
           </w:pPr>
-          <w:hyperlink w:history="1" w:anchor="_Toc19634744">
+          <w:hyperlink w:anchor="_Toc19634744" w:history="1">
             <w:r>
               <w:rPr>
                 <w:rStyle w:val="Hyperlink"/>
@@ -976,7 +976,7 @@
             </w:r>
             <w:r>
               <w:rPr>
-                <w:rFonts w:asciiTheme="minorHAnsi" w:hAnsiTheme="minorHAnsi" w:eastAsiaTheme="minorEastAsia" w:cstheme="minorBidi"/>
+                <w:rFonts w:asciiTheme="minorHAnsi" w:eastAsiaTheme="minorEastAsia" w:hAnsiTheme="minorHAnsi" w:cstheme="minorBidi"/>
                 <w:noProof/>
                 <w:szCs w:val="22"/>
                 <w:lang w:val="da-DK" w:eastAsia="da-DK"/>
@@ -1049,13 +1049,13 @@
               <w:tab w:val="right" w:leader="dot" w:pos="8494"/>
             </w:tabs>
             <w:rPr>
-              <w:rFonts w:asciiTheme="minorHAnsi" w:hAnsiTheme="minorHAnsi" w:eastAsiaTheme="minorEastAsia" w:cstheme="minorBidi"/>
+              <w:rFonts w:asciiTheme="minorHAnsi" w:eastAsiaTheme="minorEastAsia" w:hAnsiTheme="minorHAnsi" w:cstheme="minorBidi"/>
               <w:noProof/>
               <w:szCs w:val="22"/>
               <w:lang w:val="da-DK" w:eastAsia="da-DK"/>
             </w:rPr>
           </w:pPr>
-          <w:hyperlink w:history="1" w:anchor="_Toc19634745">
+          <w:hyperlink w:anchor="_Toc19634745" w:history="1">
             <w:r>
               <w:rPr>
                 <w:rStyle w:val="Hyperlink"/>
@@ -1066,7 +1066,7 @@
             </w:r>
             <w:r>
               <w:rPr>
-                <w:rFonts w:asciiTheme="minorHAnsi" w:hAnsiTheme="minorHAnsi" w:eastAsiaTheme="minorEastAsia" w:cstheme="minorBidi"/>
+                <w:rFonts w:asciiTheme="minorHAnsi" w:eastAsiaTheme="minorEastAsia" w:hAnsiTheme="minorHAnsi" w:cstheme="minorBidi"/>
                 <w:noProof/>
                 <w:szCs w:val="22"/>
                 <w:lang w:val="da-DK" w:eastAsia="da-DK"/>
@@ -1139,13 +1139,13 @@
               <w:tab w:val="right" w:leader="dot" w:pos="8494"/>
             </w:tabs>
             <w:rPr>
-              <w:rFonts w:asciiTheme="minorHAnsi" w:hAnsiTheme="minorHAnsi" w:eastAsiaTheme="minorEastAsia" w:cstheme="minorBidi"/>
+              <w:rFonts w:asciiTheme="minorHAnsi" w:eastAsiaTheme="minorEastAsia" w:hAnsiTheme="minorHAnsi" w:cstheme="minorBidi"/>
               <w:noProof/>
               <w:szCs w:val="22"/>
               <w:lang w:val="da-DK" w:eastAsia="da-DK"/>
             </w:rPr>
           </w:pPr>
-          <w:hyperlink w:history="1" w:anchor="_Toc19634746">
+          <w:hyperlink w:anchor="_Toc19634746" w:history="1">
             <w:r>
               <w:rPr>
                 <w:rStyle w:val="Hyperlink"/>
@@ -1156,7 +1156,7 @@
             </w:r>
             <w:r>
               <w:rPr>
-                <w:rFonts w:asciiTheme="minorHAnsi" w:hAnsiTheme="minorHAnsi" w:eastAsiaTheme="minorEastAsia" w:cstheme="minorBidi"/>
+                <w:rFonts w:asciiTheme="minorHAnsi" w:eastAsiaTheme="minorEastAsia" w:hAnsiTheme="minorHAnsi" w:cstheme="minorBidi"/>
                 <w:noProof/>
                 <w:szCs w:val="22"/>
                 <w:lang w:val="da-DK" w:eastAsia="da-DK"/>
@@ -1229,13 +1229,13 @@
               <w:tab w:val="right" w:leader="dot" w:pos="8494"/>
             </w:tabs>
             <w:rPr>
-              <w:rFonts w:asciiTheme="minorHAnsi" w:hAnsiTheme="minorHAnsi" w:eastAsiaTheme="minorEastAsia" w:cstheme="minorBidi"/>
+              <w:rFonts w:asciiTheme="minorHAnsi" w:eastAsiaTheme="minorEastAsia" w:hAnsiTheme="minorHAnsi" w:cstheme="minorBidi"/>
               <w:noProof/>
               <w:szCs w:val="22"/>
               <w:lang w:val="da-DK" w:eastAsia="da-DK"/>
             </w:rPr>
           </w:pPr>
-          <w:hyperlink w:history="1" w:anchor="_Toc19634747">
+          <w:hyperlink w:anchor="_Toc19634747" w:history="1">
             <w:r>
               <w:rPr>
                 <w:rStyle w:val="Hyperlink"/>
@@ -1246,7 +1246,7 @@
             </w:r>
             <w:r>
               <w:rPr>
-                <w:rFonts w:asciiTheme="minorHAnsi" w:hAnsiTheme="minorHAnsi" w:eastAsiaTheme="minorEastAsia" w:cstheme="minorBidi"/>
+                <w:rFonts w:asciiTheme="minorHAnsi" w:eastAsiaTheme="minorEastAsia" w:hAnsiTheme="minorHAnsi" w:cstheme="minorBidi"/>
                 <w:noProof/>
                 <w:szCs w:val="22"/>
                 <w:lang w:val="da-DK" w:eastAsia="da-DK"/>
@@ -1319,13 +1319,13 @@
               <w:tab w:val="right" w:leader="dot" w:pos="8494"/>
             </w:tabs>
             <w:rPr>
-              <w:rFonts w:asciiTheme="minorHAnsi" w:hAnsiTheme="minorHAnsi" w:eastAsiaTheme="minorEastAsia" w:cstheme="minorBidi"/>
+              <w:rFonts w:asciiTheme="minorHAnsi" w:eastAsiaTheme="minorEastAsia" w:hAnsiTheme="minorHAnsi" w:cstheme="minorBidi"/>
               <w:noProof/>
               <w:szCs w:val="22"/>
               <w:lang w:val="da-DK" w:eastAsia="da-DK"/>
             </w:rPr>
           </w:pPr>
-          <w:hyperlink w:history="1" w:anchor="_Toc19634748">
+          <w:hyperlink w:anchor="_Toc19634748" w:history="1">
             <w:r>
               <w:rPr>
                 <w:rStyle w:val="Hyperlink"/>
@@ -1336,7 +1336,7 @@
             </w:r>
             <w:r>
               <w:rPr>
-                <w:rFonts w:asciiTheme="minorHAnsi" w:hAnsiTheme="minorHAnsi" w:eastAsiaTheme="minorEastAsia" w:cstheme="minorBidi"/>
+                <w:rFonts w:asciiTheme="minorHAnsi" w:eastAsiaTheme="minorEastAsia" w:hAnsiTheme="minorHAnsi" w:cstheme="minorBidi"/>
                 <w:noProof/>
                 <w:szCs w:val="22"/>
                 <w:lang w:val="da-DK" w:eastAsia="da-DK"/>
@@ -1475,8 +1475,8 @@
           <w:lang w:val="en-US"/>
         </w:rPr>
       </w:pPr>
-      <w:bookmarkStart w:name="_Toc9601770" w:id="1"/>
-      <w:bookmarkStart w:name="_Toc19634739" w:id="2"/>
+      <w:bookmarkStart w:id="1" w:name="_Toc9601770"/>
+      <w:bookmarkStart w:id="2" w:name="_Toc19634739"/>
       <w:r>
         <w:rPr>
           <w:lang w:val="en-US"/>
@@ -1522,8 +1522,8 @@
           <w:lang w:val="en-US"/>
         </w:rPr>
       </w:pPr>
-      <w:bookmarkStart w:name="_Toc9601771" w:id="3"/>
-      <w:bookmarkStart w:name="_Toc19634740" w:id="4"/>
+      <w:bookmarkStart w:id="3" w:name="_Toc9601771"/>
+      <w:bookmarkStart w:id="4" w:name="_Toc19634740"/>
       <w:r>
         <w:rPr>
           <w:lang w:val="en-US"/>
@@ -1574,7 +1574,7 @@
           <w:footerReference w:type="default" r:id="rId12"/>
           <w:headerReference w:type="first" r:id="rId13"/>
           <w:footerReference w:type="first" r:id="rId14"/>
-          <w:pgSz w:w="11906" w:h="16838" w:orient="portrait"/>
+          <w:pgSz w:w="11906" w:h="16838"/>
           <w:pgMar w:top="1134" w:right="1701" w:bottom="1701" w:left="1701" w:header="708" w:footer="708" w:gutter="0"/>
           <w:pgNumType w:fmt="lowerRoman" w:start="1"/>
           <w:cols w:space="708"/>
@@ -1593,8 +1593,8 @@
           <w:lang w:val="en-US"/>
         </w:rPr>
       </w:pPr>
-      <w:bookmarkStart w:name="_Toc9601772" w:id="5"/>
-      <w:bookmarkStart w:name="_Toc19634741" w:id="6"/>
+      <w:bookmarkStart w:id="5" w:name="_Toc9601772"/>
+      <w:bookmarkStart w:id="6" w:name="_Toc19634741"/>
       <w:r>
         <w:lastRenderedPageBreak/>
         <w:t>Background</w:t>
@@ -1920,7 +1920,23 @@
           <w:rFonts w:eastAsia="Arial"/>
           <w:lang w:val="en-US"/>
         </w:rPr>
-        <w:t>It is not sufficient that you personally think that the project is “exciting to work on”; it must as a minimum have some kind of professional or academic relevance.</w:t>
+        <w:t xml:space="preserve">It is not sufficient that you personally think that the project is “exciting to work on”; it must as a minimum have </w:t>
+      </w:r>
+      <w:proofErr w:type="gramStart"/>
+      <w:r>
+        <w:rPr>
+          <w:rFonts w:eastAsia="Arial"/>
+          <w:lang w:val="en-US"/>
+        </w:rPr>
+        <w:t>some kind of professional</w:t>
+      </w:r>
+      <w:proofErr w:type="gramEnd"/>
+      <w:r>
+        <w:rPr>
+          <w:rFonts w:eastAsia="Arial"/>
+          <w:lang w:val="en-US"/>
+        </w:rPr>
+        <w:t xml:space="preserve"> or academic relevance.</w:t>
       </w:r>
     </w:p>
     <w:p>
@@ -1956,7 +1972,23 @@
           <w:rFonts w:eastAsia="Arial"/>
           <w:lang w:val="en-US"/>
         </w:rPr>
-        <w:t xml:space="preserve">, e.g. executives and </w:t>
+        <w:t xml:space="preserve">, </w:t>
+      </w:r>
+      <w:proofErr w:type="gramStart"/>
+      <w:r>
+        <w:rPr>
+          <w:rFonts w:eastAsia="Arial"/>
+          <w:lang w:val="en-US"/>
+        </w:rPr>
+        <w:t>e.g.</w:t>
+      </w:r>
+      <w:proofErr w:type="gramEnd"/>
+      <w:r>
+        <w:rPr>
+          <w:rFonts w:eastAsia="Arial"/>
+          <w:lang w:val="en-US"/>
+        </w:rPr>
+        <w:t xml:space="preserve"> executives and </w:t>
       </w:r>
       <w:r>
         <w:rPr>
@@ -2069,7 +2101,23 @@
           <w:rFonts w:eastAsia="Arial"/>
           <w:lang w:val="en-US"/>
         </w:rPr>
-        <w:t>It is clear why you choose to work with the topic in question (I.e. why is the project relevant?)</w:t>
+        <w:t>It is clear why you choose to work with the topic in question (</w:t>
+      </w:r>
+      <w:proofErr w:type="gramStart"/>
+      <w:r>
+        <w:rPr>
+          <w:rFonts w:eastAsia="Arial"/>
+          <w:lang w:val="en-US"/>
+        </w:rPr>
+        <w:t>I.e.</w:t>
+      </w:r>
+      <w:proofErr w:type="gramEnd"/>
+      <w:r>
+        <w:rPr>
+          <w:rFonts w:eastAsia="Arial"/>
+          <w:lang w:val="en-US"/>
+        </w:rPr>
+        <w:t xml:space="preserve"> why is the project relevant?)</w:t>
       </w:r>
     </w:p>
     <w:p>
@@ -2085,28 +2133,21 @@
       </w:pPr>
       <w:r>
         <w:rPr>
-          <w:rFonts w:ascii="Arial" w:hAnsi="Arial" w:eastAsia="Arial" w:cs="Arial"/>
-          <w:lang w:val="en-US"/>
-        </w:rPr>
-        <w:t>It is reflected in the background description that the problem</w:t>
-      </w:r>
-      <w:r>
-        <w:rPr>
-          <w:rFonts w:ascii="Arial" w:hAnsi="Arial" w:eastAsia="Arial" w:cs="Arial"/>
-          <w:lang w:val="en-US"/>
-        </w:rPr>
-        <w:t xml:space="preserve"> domain</w:t>
-      </w:r>
-      <w:r>
-        <w:rPr>
-          <w:rFonts w:ascii="Arial" w:hAnsi="Arial" w:eastAsia="Arial" w:cs="Arial"/>
+          <w:rFonts w:eastAsia="Arial"/>
+          <w:lang w:val="en-US"/>
+        </w:rPr>
+        <w:t>It is reflected in the background description that the problem domain</w:t>
+      </w:r>
+      <w:r>
+        <w:rPr>
+          <w:rFonts w:eastAsia="Arial"/>
           <w:lang w:val="en-US"/>
         </w:rPr>
         <w:t xml:space="preserve"> has</w:t>
       </w:r>
       <w:r>
         <w:rPr>
-          <w:rFonts w:ascii="Arial" w:hAnsi="Arial" w:eastAsia="Arial" w:cs="Arial"/>
+          <w:rFonts w:eastAsia="Arial"/>
           <w:lang w:val="en-US"/>
         </w:rPr>
         <w:t xml:space="preserve"> been properly analyzed</w:t>
@@ -2183,8 +2224,8 @@
           <w:lang w:val="en-US"/>
         </w:rPr>
       </w:pPr>
-      <w:bookmarkStart w:name="_Toc9601773" w:id="7"/>
-      <w:bookmarkStart w:name="_Toc19634742" w:id="8"/>
+      <w:bookmarkStart w:id="7" w:name="_Toc9601773"/>
+      <w:bookmarkStart w:id="8" w:name="_Toc19634742"/>
       <w:r>
         <w:rPr>
           <w:lang w:val="en-US"/>
@@ -2205,207 +2246,97 @@
         <w:rPr>
           <w:lang w:val="en-US"/>
         </w:rPr>
-        <w:t>A good problem statement sets the stage for and guides a subsequent</w:t>
-      </w:r>
-      <w:r>
-        <w:rPr>
-          <w:lang w:val="en-US"/>
-        </w:rPr>
-        <w:t xml:space="preserve"> analysis</w:t>
-      </w:r>
-      <w:r>
-        <w:rPr>
-          <w:lang w:val="en-US"/>
-        </w:rPr>
-        <w:t>. It should be brief, focused, solvable within the given timeframe and</w:t>
-      </w:r>
-      <w:r>
+        <w:t>A User wants to either sell their item or buy an item they want through a website. The user needs to be able to chat with the seller or if the user is selling an item to be able to be contacted.</w:t>
+      </w:r>
+    </w:p>
+    <w:p>
+      <w:pPr>
+        <w:rPr>
+          <w:lang w:val="en-US"/>
+        </w:rPr>
+      </w:pPr>
+    </w:p>
+    <w:p>
+      <w:pPr>
+        <w:rPr>
+          <w:lang w:val="en-US"/>
+        </w:rPr>
+      </w:pPr>
+      <w:r>
+        <w:rPr>
+          <w:lang w:val="en-US"/>
+        </w:rPr>
+        <w:tab/>
+        <w:t xml:space="preserve">1. How to make the website to not be used for selling illegal items. </w:t>
+      </w:r>
+    </w:p>
+    <w:p>
+      <w:pPr>
+        <w:ind w:left="1304"/>
+        <w:rPr>
+          <w:lang w:val="en-US"/>
+        </w:rPr>
+      </w:pPr>
+      <w:r>
+        <w:rPr>
+          <w:lang w:val="en-US"/>
+        </w:rPr>
+        <w:t xml:space="preserve">2. How to </w:t>
+      </w:r>
+      <w:r>
+        <w:rPr>
+          <w:lang w:val="en-US"/>
+        </w:rPr>
+        <w:t>make users be able to communicate with each other when   buying or selling</w:t>
+      </w:r>
+    </w:p>
+    <w:p>
+      <w:pPr>
+        <w:ind w:left="1304"/>
+        <w:rPr>
+          <w:lang w:val="en-US"/>
+        </w:rPr>
+      </w:pPr>
+      <w:r>
+        <w:rPr>
+          <w:lang w:val="en-US"/>
+        </w:rPr>
+        <w:t>3.</w:t>
+      </w:r>
+      <w:r>
+        <w:rPr>
+          <w:lang w:val="en-US"/>
+        </w:rPr>
+        <w:t xml:space="preserve"> How to convince users to use our website for their item selling or buying.</w:t>
+      </w:r>
+    </w:p>
+    <w:p>
+      <w:pPr>
+        <w:rPr>
+          <w:lang w:val="en-US"/>
+        </w:rPr>
+      </w:pPr>
+      <w:r>
+        <w:rPr>
+          <w:lang w:val="en-US"/>
+        </w:rPr>
+        <w:t>/**</w:t>
+      </w:r>
+    </w:p>
+    <w:p>
+      <w:pPr>
         <w:rPr>
           <w:b/>
           <w:bCs/>
           <w:lang w:val="en-US"/>
         </w:rPr>
-        <w:t xml:space="preserve"> </w:t>
-      </w:r>
-      <w:r>
-        <w:rPr>
-          <w:lang w:val="en-US"/>
-        </w:rPr>
-        <w:t xml:space="preserve">relevant for the </w:t>
-      </w:r>
-      <w:r>
-        <w:rPr>
-          <w:lang w:val="en-US"/>
-        </w:rPr>
-        <w:t>project</w:t>
-      </w:r>
-      <w:r>
-        <w:rPr>
-          <w:lang w:val="en-US"/>
-        </w:rPr>
-        <w:t>.</w:t>
-      </w:r>
-    </w:p>
-    <w:p/>
-    <w:p>
-      <w:r>
-        <w:rPr>
-          <w:lang w:val="en-US"/>
-        </w:rPr>
-        <w:t xml:space="preserve">In this section, you identify </w:t>
-      </w:r>
-      <w:r>
-        <w:rPr>
-          <w:lang w:val="en-US"/>
-        </w:rPr>
-        <w:t>one</w:t>
-      </w:r>
-      <w:r>
-        <w:rPr>
-          <w:lang w:val="en-US"/>
-        </w:rPr>
-        <w:t xml:space="preserve"> main pr</w:t>
-      </w:r>
-      <w:r>
-        <w:rPr>
-          <w:lang w:val="en-US"/>
-        </w:rPr>
-        <w:t xml:space="preserve">oblem </w:t>
-      </w:r>
-      <w:r>
-        <w:rPr>
-          <w:lang w:val="en-US"/>
-        </w:rPr>
-        <w:t xml:space="preserve">and </w:t>
-      </w:r>
-      <w:r>
-        <w:rPr>
-          <w:lang w:val="en-US"/>
-        </w:rPr>
-        <w:t xml:space="preserve">several </w:t>
-      </w:r>
-      <w:r>
-        <w:rPr>
-          <w:lang w:val="en-US"/>
-        </w:rPr>
-        <w:t>sub problems</w:t>
-      </w:r>
-      <w:r>
-        <w:rPr>
-          <w:lang w:val="en-US"/>
-        </w:rPr>
-        <w:t xml:space="preserve"> stated as questions. </w:t>
-      </w:r>
-      <w:r>
-        <w:rPr>
-          <w:rFonts w:eastAsia="Arial"/>
-          <w:lang w:val="en-US"/>
-        </w:rPr>
-        <w:t>The questions should presume</w:t>
-      </w:r>
-      <w:r>
-        <w:rPr>
-          <w:rFonts w:eastAsia="Arial"/>
-          <w:lang w:val="en-US"/>
-        </w:rPr>
-        <w:t xml:space="preserve"> knowledge</w:t>
-      </w:r>
-      <w:r>
-        <w:rPr>
-          <w:rFonts w:eastAsia="Arial"/>
-          <w:lang w:val="en-US"/>
-        </w:rPr>
-        <w:t>,</w:t>
-      </w:r>
-      <w:r>
-        <w:rPr>
-          <w:rFonts w:eastAsia="Arial"/>
-          <w:lang w:val="en-US"/>
-        </w:rPr>
-        <w:t xml:space="preserve"> which you do not possess yet, i.e. you must learn from it.</w:t>
-      </w:r>
-    </w:p>
-    <w:p>
-      <w:pPr>
-        <w:rPr>
-          <w:lang w:val="en-US"/>
-        </w:rPr>
-      </w:pPr>
-    </w:p>
-    <w:p>
-      <w:pPr>
-        <w:rPr>
-          <w:rFonts w:eastAsia="Arial"/>
-          <w:lang w:val="en-US"/>
-        </w:rPr>
-      </w:pPr>
-      <w:r>
-        <w:rPr>
-          <w:rFonts w:eastAsia="Arial"/>
-          <w:lang w:val="en-US"/>
-        </w:rPr>
-        <w:t>All problems and questions must arise from the background description. Thus, you cannot introduce problems or challenges that are not already explained in the background description.</w:t>
-      </w:r>
-    </w:p>
-    <w:p>
-      <w:pPr>
-        <w:rPr>
-          <w:rFonts w:eastAsia="Arial"/>
-          <w:lang w:val="en-US"/>
-        </w:rPr>
-      </w:pPr>
-    </w:p>
-    <w:p>
-      <w:pPr>
-        <w:rPr>
-          <w:i/>
-          <w:iCs/>
-        </w:rPr>
-      </w:pPr>
-      <w:r>
-        <w:rPr>
-          <w:rFonts w:eastAsia="Arial"/>
-          <w:i/>
-          <w:iCs/>
-          <w:lang w:val="en-US"/>
-        </w:rPr>
-        <w:t>“It is important to note that the problem statement does not define the solution or methods of reaching the solution. The problem statement simply recognizes the gap between the problem and goal states. It can be said that, “a problem well stated is half solved.” However, there are often multiple, viable solutions to a problem. Only after the problem statement is written and agreed upon should the solution(s) be discussed, and the resulting course of action determined” (REF???)</w:t>
-      </w:r>
-    </w:p>
-    <w:p>
-      <w:pPr>
-        <w:rPr>
-          <w:lang w:val="en-US"/>
-        </w:rPr>
-      </w:pPr>
-    </w:p>
-    <w:p>
-      <w:pPr>
-        <w:rPr>
-          <w:lang w:val="en-US"/>
-        </w:rPr>
-      </w:pPr>
-      <w:r>
-        <w:rPr>
-          <w:lang w:val="en-US"/>
-        </w:rPr>
-        <w:t>Question example</w:t>
-      </w:r>
-    </w:p>
-    <w:p>
-      <w:pPr>
+      </w:pPr>
+      <w:r>
         <w:rPr>
           <w:b/>
           <w:bCs/>
           <w:lang w:val="en-US"/>
         </w:rPr>
-      </w:pPr>
-      <w:r>
-        <w:rPr>
-          <w:b/>
-          <w:bCs/>
-          <w:lang w:val="en-US"/>
-        </w:rPr>
         <w:t>Main problem</w:t>
       </w:r>
     </w:p>
@@ -2527,7 +2458,6 @@
         <w:rPr>
           <w:lang w:val="en-US"/>
         </w:rPr>
-        <w:lastRenderedPageBreak/>
         <w:t xml:space="preserve">What type of users will </w:t>
       </w:r>
       <w:r>
@@ -2614,12 +2544,45 @@
           <w:lang w:val="en-US"/>
         </w:rPr>
       </w:pPr>
+      <w:proofErr w:type="spellStart"/>
       <w:r>
         <w:rPr>
           <w:szCs w:val="22"/>
           <w:lang w:val="en-US"/>
         </w:rPr>
-        <w:t>Sprogcenter Midt would like a social collaborative teaching tool, which should aid language acquisition.</w:t>
+        <w:lastRenderedPageBreak/>
+        <w:t>Sprogcenter</w:t>
+      </w:r>
+      <w:proofErr w:type="spellEnd"/>
+      <w:r>
+        <w:rPr>
+          <w:szCs w:val="22"/>
+          <w:lang w:val="en-US"/>
+        </w:rPr>
+        <w:t xml:space="preserve"> </w:t>
+      </w:r>
+      <w:proofErr w:type="spellStart"/>
+      <w:r>
+        <w:rPr>
+          <w:szCs w:val="22"/>
+          <w:lang w:val="en-US"/>
+        </w:rPr>
+        <w:t>Midt</w:t>
+      </w:r>
+      <w:proofErr w:type="spellEnd"/>
+      <w:r>
+        <w:rPr>
+          <w:szCs w:val="22"/>
+          <w:lang w:val="en-US"/>
+        </w:rPr>
+        <w:t xml:space="preserve"> would like a social collaborative teaching tool, which should aid language acquisition</w:t>
+      </w:r>
+      <w:r>
+        <w:rPr>
+          <w:szCs w:val="22"/>
+          <w:lang w:val="en-US"/>
+        </w:rPr>
+        <w:t xml:space="preserve"> */</w:t>
       </w:r>
     </w:p>
     <w:p>
@@ -2755,7 +2718,23 @@
           <w:rFonts w:eastAsia="Arial"/>
           <w:lang w:val="en-US"/>
         </w:rPr>
-        <w:t xml:space="preserve"> are presented in a concise manner, i.e. bullet point format </w:t>
+        <w:t xml:space="preserve"> are presented in a concise manner, </w:t>
+      </w:r>
+      <w:proofErr w:type="gramStart"/>
+      <w:r>
+        <w:rPr>
+          <w:rFonts w:eastAsia="Arial"/>
+          <w:lang w:val="en-US"/>
+        </w:rPr>
+        <w:t>i.e.</w:t>
+      </w:r>
+      <w:proofErr w:type="gramEnd"/>
+      <w:r>
+        <w:rPr>
+          <w:rFonts w:eastAsia="Arial"/>
+          <w:lang w:val="en-US"/>
+        </w:rPr>
+        <w:t xml:space="preserve"> bullet point format </w:t>
       </w:r>
     </w:p>
     <w:p>
@@ -2916,10 +2895,8 @@
           <w:lang w:val="en-US"/>
         </w:rPr>
       </w:pPr>
-      <w:bookmarkStart w:name="_Toc9601774" w:id="9"/>
-      <w:bookmarkStart w:name="_Toc19634743" w:id="10"/>
-      <w:bookmarkStart w:name="_GoBack" w:id="11"/>
-      <w:bookmarkEnd w:id="11"/>
+      <w:bookmarkStart w:id="9" w:name="_Toc9601774"/>
+      <w:bookmarkStart w:id="10" w:name="_Toc19634743"/>
       <w:r>
         <w:rPr>
           <w:lang w:val="en-US"/>
@@ -3216,7 +3193,35 @@
         <w:rPr>
           <w:lang w:val="en-US"/>
         </w:rPr>
-        <w:t>The purpose is to help Sprogcenter Midt provide an improved social collaborative teaching tool with the aim of aiding language acquisition and comprehension and thus building the lexical competence of the students</w:t>
+        <w:t xml:space="preserve">The purpose is to help </w:t>
+      </w:r>
+      <w:proofErr w:type="spellStart"/>
+      <w:r>
+        <w:rPr>
+          <w:lang w:val="en-US"/>
+        </w:rPr>
+        <w:t>Sprogcenter</w:t>
+      </w:r>
+      <w:proofErr w:type="spellEnd"/>
+      <w:r>
+        <w:rPr>
+          <w:lang w:val="en-US"/>
+        </w:rPr>
+        <w:t xml:space="preserve"> </w:t>
+      </w:r>
+      <w:proofErr w:type="spellStart"/>
+      <w:r>
+        <w:rPr>
+          <w:lang w:val="en-US"/>
+        </w:rPr>
+        <w:t>Midt</w:t>
+      </w:r>
+      <w:proofErr w:type="spellEnd"/>
+      <w:r>
+        <w:rPr>
+          <w:lang w:val="en-US"/>
+        </w:rPr>
+        <w:t xml:space="preserve"> provide an improved social collaborative teaching tool with the aim of aiding language acquisition and comprehension and thus building the lexical competence of the students</w:t>
       </w:r>
     </w:p>
     <w:p>
@@ -3371,8 +3376,8 @@
           <w:lang w:val="en-US"/>
         </w:rPr>
       </w:pPr>
-      <w:bookmarkStart w:name="_Toc9601775" w:id="12"/>
-      <w:bookmarkStart w:name="_Toc19634744" w:id="13"/>
+      <w:bookmarkStart w:id="11" w:name="_Toc9601775"/>
+      <w:bookmarkStart w:id="12" w:name="_Toc19634744"/>
       <w:r>
         <w:rPr>
           <w:lang w:val="en-US"/>
@@ -3386,8 +3391,92 @@
         </w:rPr>
         <w:t>ation</w:t>
       </w:r>
+      <w:bookmarkEnd w:id="11"/>
       <w:bookmarkEnd w:id="12"/>
-      <w:bookmarkEnd w:id="13"/>
+    </w:p>
+    <w:p>
+      <w:pPr>
+        <w:rPr>
+          <w:lang w:val="en-US"/>
+        </w:rPr>
+      </w:pPr>
+    </w:p>
+    <w:p>
+      <w:pPr>
+        <w:ind w:firstLine="360"/>
+        <w:rPr>
+          <w:lang w:val="en-US"/>
+        </w:rPr>
+      </w:pPr>
+      <w:r>
+        <w:rPr>
+          <w:lang w:val="en-US"/>
+        </w:rPr>
+        <w:t>- We will not make a map to see where the seller is selling their item</w:t>
+      </w:r>
+    </w:p>
+    <w:p>
+      <w:pPr>
+        <w:ind w:firstLine="360"/>
+        <w:rPr>
+          <w:lang w:val="en-US"/>
+        </w:rPr>
+      </w:pPr>
+      <w:r>
+        <w:rPr>
+          <w:lang w:val="en-US"/>
+        </w:rPr>
+        <w:t>- We will not make a function to ship items through our website.</w:t>
+      </w:r>
+    </w:p>
+    <w:p>
+      <w:pPr>
+        <w:ind w:firstLine="360"/>
+        <w:rPr>
+          <w:lang w:val="en-US"/>
+        </w:rPr>
+      </w:pPr>
+      <w:r>
+        <w:rPr>
+          <w:lang w:val="en-US"/>
+        </w:rPr>
+        <w:t>- We will not make transactions through our website</w:t>
+      </w:r>
+    </w:p>
+    <w:p>
+      <w:pPr>
+        <w:rPr>
+          <w:lang w:val="en-US"/>
+        </w:rPr>
+      </w:pPr>
+    </w:p>
+    <w:p>
+      <w:pPr>
+        <w:rPr>
+          <w:lang w:val="en-US"/>
+        </w:rPr>
+      </w:pPr>
+    </w:p>
+    <w:p>
+      <w:pPr>
+        <w:rPr>
+          <w:lang w:val="en-US"/>
+        </w:rPr>
+      </w:pPr>
+    </w:p>
+    <w:p>
+      <w:pPr>
+        <w:rPr>
+          <w:lang w:val="en-US"/>
+        </w:rPr>
+      </w:pPr>
+    </w:p>
+    <w:p>
+      <w:pPr>
+        <w:rPr>
+          <w:lang w:val="en-US"/>
+        </w:rPr>
+      </w:pPr>
     </w:p>
     <w:p>
       <w:pPr>
@@ -3732,8 +3821,8 @@
           <w:lang w:val="en-US"/>
         </w:rPr>
       </w:pPr>
-      <w:bookmarkStart w:name="_Toc9601776" w:id="14"/>
-      <w:bookmarkStart w:name="_Toc19634745" w:id="15"/>
+      <w:bookmarkStart w:id="13" w:name="_Toc19634745"/>
+      <w:bookmarkStart w:id="14" w:name="_Toc9601776"/>
       <w:r>
         <w:rPr>
           <w:lang w:val="en-US"/>
@@ -3741,7 +3830,7 @@
         <w:lastRenderedPageBreak/>
         <w:t>Methodology</w:t>
       </w:r>
-      <w:bookmarkEnd w:id="15"/>
+      <w:bookmarkEnd w:id="13"/>
       <w:r>
         <w:rPr>
           <w:lang w:val="en-US"/>
@@ -3828,8 +3917,8 @@
           <w:lang w:val="en-US"/>
         </w:rPr>
       </w:pPr>
-      <w:bookmarkStart w:name="_Toc9601777" w:id="16"/>
-      <w:bookmarkStart w:name="_Toc19634746" w:id="17"/>
+      <w:bookmarkStart w:id="15" w:name="_Toc9601777"/>
+      <w:bookmarkStart w:id="16" w:name="_Toc19634746"/>
       <w:r>
         <w:rPr>
           <w:lang w:val="en-US"/>
@@ -3837,8 +3926,8 @@
         <w:lastRenderedPageBreak/>
         <w:t>Time schedule</w:t>
       </w:r>
+      <w:bookmarkEnd w:id="15"/>
       <w:bookmarkEnd w:id="16"/>
-      <w:bookmarkEnd w:id="17"/>
     </w:p>
     <w:p>
       <w:pPr>
@@ -4051,8 +4140,8 @@
           <w:lang w:val="en-US"/>
         </w:rPr>
       </w:pPr>
-      <w:bookmarkStart w:name="_Toc9601778" w:id="18"/>
-      <w:bookmarkStart w:name="_Toc19634747" w:id="19"/>
+      <w:bookmarkStart w:id="17" w:name="_Toc9601778"/>
+      <w:bookmarkStart w:id="18" w:name="_Toc19634747"/>
       <w:r>
         <w:rPr>
           <w:lang w:val="en-US"/>
@@ -4060,8 +4149,8 @@
         <w:lastRenderedPageBreak/>
         <w:t>Risk assessment</w:t>
       </w:r>
+      <w:bookmarkEnd w:id="17"/>
       <w:bookmarkEnd w:id="18"/>
-      <w:bookmarkEnd w:id="19"/>
     </w:p>
     <w:p>
       <w:pPr>
@@ -4407,7 +4496,25 @@
                 <w:szCs w:val="16"/>
                 <w:lang w:val="en-US"/>
               </w:rPr>
-              <w:t>Risk mitigation e.g. Preventive- &amp; Responsive actions</w:t>
+              <w:t xml:space="preserve">Risk mitigation </w:t>
+            </w:r>
+            <w:proofErr w:type="gramStart"/>
+            <w:r>
+              <w:rPr>
+                <w:sz w:val="16"/>
+                <w:szCs w:val="16"/>
+                <w:lang w:val="en-US"/>
+              </w:rPr>
+              <w:t>e.g.</w:t>
+            </w:r>
+            <w:proofErr w:type="gramEnd"/>
+            <w:r>
+              <w:rPr>
+                <w:sz w:val="16"/>
+                <w:szCs w:val="16"/>
+                <w:lang w:val="en-US"/>
+              </w:rPr>
+              <w:t xml:space="preserve"> Preventive- &amp; Responsive actions</w:t>
             </w:r>
           </w:p>
         </w:tc>
@@ -4935,8 +5042,8 @@
           <w:lang w:val="en-US"/>
         </w:rPr>
       </w:pPr>
-      <w:bookmarkStart w:name="_Toc9601779" w:id="20"/>
-      <w:bookmarkStart w:name="_Toc19634748" w:id="21"/>
+      <w:bookmarkStart w:id="19" w:name="_Toc9601779"/>
+      <w:bookmarkStart w:id="20" w:name="_Toc19634748"/>
       <w:r>
         <w:rPr>
           <w:lang w:val="en-US"/>
@@ -4944,8 +5051,8 @@
         <w:lastRenderedPageBreak/>
         <w:t>Sources of Information</w:t>
       </w:r>
+      <w:bookmarkEnd w:id="19"/>
       <w:bookmarkEnd w:id="20"/>
-      <w:bookmarkEnd w:id="21"/>
     </w:p>
     <w:p>
       <w:pPr>
@@ -5447,7 +5554,7 @@
       </w:pPr>
     </w:p>
     <w:sectPr>
-      <w:pgSz w:w="11906" w:h="16838" w:orient="portrait"/>
+      <w:pgSz w:w="11906" w:h="16838"/>
       <w:pgMar w:top="1134" w:right="1701" w:bottom="1701" w:left="1701" w:header="708" w:footer="708" w:gutter="0"/>
       <w:pgNumType w:start="1"/>
       <w:cols w:space="708"/>
@@ -5458,7 +5565,7 @@
 </file>
 
 <file path=word/endnotes.xml><?xml version="1.0" encoding="utf-8"?>
-<w:endnotes xmlns:wpc="http://schemas.microsoft.com/office/word/2010/wordprocessingCanvas" xmlns:cx="http://schemas.microsoft.com/office/drawing/2014/chartex" xmlns:cx1="http://schemas.microsoft.com/office/drawing/2015/9/8/chartex" xmlns:cx2="http://schemas.microsoft.com/office/drawing/2015/10/21/chartex" xmlns:cx3="http://schemas.microsoft.com/office/drawing/2016/5/9/chartex" xmlns:cx4="http://schemas.microsoft.com/office/drawing/2016/5/10/chartex" xmlns:cx5="http://schemas.microsoft.com/office/drawing/2016/5/11/chartex" xmlns:cx6="http://schemas.microsoft.com/office/drawing/2016/5/12/chartex" xmlns:cx7="http://schemas.microsoft.com/office/drawing/2016/5/13/chartex" xmlns:cx8="http://schemas.microsoft.com/office/drawing/2016/5/14/chartex" xmlns:mc="http://schemas.openxmlformats.org/markup-compatibility/2006" xmlns:aink="http://schemas.microsoft.com/office/drawing/2016/ink" xmlns:am3d="http://schemas.microsoft.com/office/drawing/2017/model3d" xmlns:o="urn:schemas-microsoft-com:office:office" xmlns:r="http://schemas.openxmlformats.org/officeDocument/2006/relationships" xmlns:m="http://schemas.openxmlformats.org/officeDocument/2006/math" xmlns:v="urn:schemas-microsoft-com:vml" xmlns:wp14="http://schemas.microsoft.com/office/word/2010/wordprocessingDrawing" xmlns:wp="http://schemas.openxmlformats.org/drawingml/2006/wordprocessingDrawing" xmlns:w10="urn:schemas-microsoft-com:office:word" xmlns:w="http://schemas.openxmlformats.org/wordprocessingml/2006/main" xmlns:w14="http://schemas.microsoft.com/office/word/2010/wordml" xmlns:w15="http://schemas.microsoft.com/office/word/2012/wordml" xmlns:w16cid="http://schemas.microsoft.com/office/word/2016/wordml/cid" xmlns:w16se="http://schemas.microsoft.com/office/word/2015/wordml/symex" xmlns:wpg="http://schemas.microsoft.com/office/word/2010/wordprocessingGroup" xmlns:wpi="http://schemas.microsoft.com/office/word/2010/wordprocessingInk" xmlns:wne="http://schemas.microsoft.com/office/word/2006/wordml" xmlns:wps="http://schemas.microsoft.com/office/word/2010/wordprocessingShape" mc:Ignorable="w14 w15 w16se w16cid wp14">
+<w:endnotes xmlns:wpc="http://schemas.microsoft.com/office/word/2010/wordprocessingCanvas" xmlns:cx="http://schemas.microsoft.com/office/drawing/2014/chartex" xmlns:cx1="http://schemas.microsoft.com/office/drawing/2015/9/8/chartex" xmlns:cx2="http://schemas.microsoft.com/office/drawing/2015/10/21/chartex" xmlns:cx3="http://schemas.microsoft.com/office/drawing/2016/5/9/chartex" xmlns:cx4="http://schemas.microsoft.com/office/drawing/2016/5/10/chartex" xmlns:cx5="http://schemas.microsoft.com/office/drawing/2016/5/11/chartex" xmlns:cx6="http://schemas.microsoft.com/office/drawing/2016/5/12/chartex" xmlns:cx7="http://schemas.microsoft.com/office/drawing/2016/5/13/chartex" xmlns:cx8="http://schemas.microsoft.com/office/drawing/2016/5/14/chartex" xmlns:mc="http://schemas.openxmlformats.org/markup-compatibility/2006" xmlns:aink="http://schemas.microsoft.com/office/drawing/2016/ink" xmlns:am3d="http://schemas.microsoft.com/office/drawing/2017/model3d" xmlns:o="urn:schemas-microsoft-com:office:office" xmlns:oel="http://schemas.microsoft.com/office/2019/extlst" xmlns:r="http://schemas.openxmlformats.org/officeDocument/2006/relationships" xmlns:m="http://schemas.openxmlformats.org/officeDocument/2006/math" xmlns:v="urn:schemas-microsoft-com:vml" xmlns:wp14="http://schemas.microsoft.com/office/word/2010/wordprocessingDrawing" xmlns:wp="http://schemas.openxmlformats.org/drawingml/2006/wordprocessingDrawing" xmlns:w10="urn:schemas-microsoft-com:office:word" xmlns:w="http://schemas.openxmlformats.org/wordprocessingml/2006/main" xmlns:w14="http://schemas.microsoft.com/office/word/2010/wordml" xmlns:w15="http://schemas.microsoft.com/office/word/2012/wordml" xmlns:w16cex="http://schemas.microsoft.com/office/word/2018/wordml/cex" xmlns:w16cid="http://schemas.microsoft.com/office/word/2016/wordml/cid" xmlns:w16="http://schemas.microsoft.com/office/word/2018/wordml" xmlns:w16sdtdh="http://schemas.microsoft.com/office/word/2020/wordml/sdtdatahash" xmlns:w16se="http://schemas.microsoft.com/office/word/2015/wordml/symex" xmlns:wpg="http://schemas.microsoft.com/office/word/2010/wordprocessingGroup" xmlns:wpi="http://schemas.microsoft.com/office/word/2010/wordprocessingInk" xmlns:wne="http://schemas.microsoft.com/office/word/2006/wordml" xmlns:wps="http://schemas.microsoft.com/office/word/2010/wordprocessingShape" mc:Ignorable="w14 w15 w16se w16cid w16 w16cex w16sdtdh wp14">
   <w:endnote w:type="separator" w:id="-1">
     <w:p>
       <w:pPr>
@@ -5490,7 +5597,7 @@
 </file>
 
 <file path=word/footer1.xml><?xml version="1.0" encoding="utf-8"?>
-<w:ftr xmlns:wpc="http://schemas.microsoft.com/office/word/2010/wordprocessingCanvas" xmlns:cx="http://schemas.microsoft.com/office/drawing/2014/chartex" xmlns:cx1="http://schemas.microsoft.com/office/drawing/2015/9/8/chartex" xmlns:cx2="http://schemas.microsoft.com/office/drawing/2015/10/21/chartex" xmlns:cx3="http://schemas.microsoft.com/office/drawing/2016/5/9/chartex" xmlns:cx4="http://schemas.microsoft.com/office/drawing/2016/5/10/chartex" xmlns:cx5="http://schemas.microsoft.com/office/drawing/2016/5/11/chartex" xmlns:cx6="http://schemas.microsoft.com/office/drawing/2016/5/12/chartex" xmlns:cx7="http://schemas.microsoft.com/office/drawing/2016/5/13/chartex" xmlns:cx8="http://schemas.microsoft.com/office/drawing/2016/5/14/chartex" xmlns:mc="http://schemas.openxmlformats.org/markup-compatibility/2006" xmlns:aink="http://schemas.microsoft.com/office/drawing/2016/ink" xmlns:am3d="http://schemas.microsoft.com/office/drawing/2017/model3d" xmlns:o="urn:schemas-microsoft-com:office:office" xmlns:r="http://schemas.openxmlformats.org/officeDocument/2006/relationships" xmlns:m="http://schemas.openxmlformats.org/officeDocument/2006/math" xmlns:v="urn:schemas-microsoft-com:vml" xmlns:wp14="http://schemas.microsoft.com/office/word/2010/wordprocessingDrawing" xmlns:wp="http://schemas.openxmlformats.org/drawingml/2006/wordprocessingDrawing" xmlns:w10="urn:schemas-microsoft-com:office:word" xmlns:w="http://schemas.openxmlformats.org/wordprocessingml/2006/main" xmlns:w14="http://schemas.microsoft.com/office/word/2010/wordml" xmlns:w15="http://schemas.microsoft.com/office/word/2012/wordml" xmlns:w16cid="http://schemas.microsoft.com/office/word/2016/wordml/cid" xmlns:w16se="http://schemas.microsoft.com/office/word/2015/wordml/symex" xmlns:wpg="http://schemas.microsoft.com/office/word/2010/wordprocessingGroup" xmlns:wpi="http://schemas.microsoft.com/office/word/2010/wordprocessingInk" xmlns:wne="http://schemas.microsoft.com/office/word/2006/wordml" xmlns:wps="http://schemas.microsoft.com/office/word/2010/wordprocessingShape" mc:Ignorable="w14 w15 w16se w16cid wp14">
+<w:ftr xmlns:wpc="http://schemas.microsoft.com/office/word/2010/wordprocessingCanvas" xmlns:cx="http://schemas.microsoft.com/office/drawing/2014/chartex" xmlns:cx1="http://schemas.microsoft.com/office/drawing/2015/9/8/chartex" xmlns:cx2="http://schemas.microsoft.com/office/drawing/2015/10/21/chartex" xmlns:cx3="http://schemas.microsoft.com/office/drawing/2016/5/9/chartex" xmlns:cx4="http://schemas.microsoft.com/office/drawing/2016/5/10/chartex" xmlns:cx5="http://schemas.microsoft.com/office/drawing/2016/5/11/chartex" xmlns:cx6="http://schemas.microsoft.com/office/drawing/2016/5/12/chartex" xmlns:cx7="http://schemas.microsoft.com/office/drawing/2016/5/13/chartex" xmlns:cx8="http://schemas.microsoft.com/office/drawing/2016/5/14/chartex" xmlns:mc="http://schemas.openxmlformats.org/markup-compatibility/2006" xmlns:aink="http://schemas.microsoft.com/office/drawing/2016/ink" xmlns:am3d="http://schemas.microsoft.com/office/drawing/2017/model3d" xmlns:o="urn:schemas-microsoft-com:office:office" xmlns:oel="http://schemas.microsoft.com/office/2019/extlst" xmlns:r="http://schemas.openxmlformats.org/officeDocument/2006/relationships" xmlns:m="http://schemas.openxmlformats.org/officeDocument/2006/math" xmlns:v="urn:schemas-microsoft-com:vml" xmlns:wp14="http://schemas.microsoft.com/office/word/2010/wordprocessingDrawing" xmlns:wp="http://schemas.openxmlformats.org/drawingml/2006/wordprocessingDrawing" xmlns:w10="urn:schemas-microsoft-com:office:word" xmlns:w="http://schemas.openxmlformats.org/wordprocessingml/2006/main" xmlns:w14="http://schemas.microsoft.com/office/word/2010/wordml" xmlns:w15="http://schemas.microsoft.com/office/word/2012/wordml" xmlns:w16cex="http://schemas.microsoft.com/office/word/2018/wordml/cex" xmlns:w16cid="http://schemas.microsoft.com/office/word/2016/wordml/cid" xmlns:w16="http://schemas.microsoft.com/office/word/2018/wordml" xmlns:w16sdtdh="http://schemas.microsoft.com/office/word/2020/wordml/sdtdatahash" xmlns:w16se="http://schemas.microsoft.com/office/word/2015/wordml/symex" xmlns:wpg="http://schemas.microsoft.com/office/word/2010/wordprocessingGroup" xmlns:wpi="http://schemas.microsoft.com/office/word/2010/wordprocessingInk" xmlns:wne="http://schemas.microsoft.com/office/word/2006/wordml" xmlns:wps="http://schemas.microsoft.com/office/word/2010/wordprocessingShape" mc:Ignorable="w14 w15 w16se w16cid w16 w16cex w16sdtdh wp14">
   <w:sdt>
     <w:sdtPr>
       <w:id w:val="-1678188070"/>
@@ -5499,7 +5606,6 @@
         <w:docPartUnique/>
       </w:docPartObj>
     </w:sdtPr>
-    <w:sdtEndPr/>
     <w:sdtContent>
       <w:p>
         <w:pPr>
@@ -5537,7 +5643,7 @@
 </file>
 
 <file path=word/footer2.xml><?xml version="1.0" encoding="utf-8"?>
-<w:ftr xmlns:wpc="http://schemas.microsoft.com/office/word/2010/wordprocessingCanvas" xmlns:cx="http://schemas.microsoft.com/office/drawing/2014/chartex" xmlns:cx1="http://schemas.microsoft.com/office/drawing/2015/9/8/chartex" xmlns:cx2="http://schemas.microsoft.com/office/drawing/2015/10/21/chartex" xmlns:cx3="http://schemas.microsoft.com/office/drawing/2016/5/9/chartex" xmlns:cx4="http://schemas.microsoft.com/office/drawing/2016/5/10/chartex" xmlns:cx5="http://schemas.microsoft.com/office/drawing/2016/5/11/chartex" xmlns:cx6="http://schemas.microsoft.com/office/drawing/2016/5/12/chartex" xmlns:cx7="http://schemas.microsoft.com/office/drawing/2016/5/13/chartex" xmlns:cx8="http://schemas.microsoft.com/office/drawing/2016/5/14/chartex" xmlns:mc="http://schemas.openxmlformats.org/markup-compatibility/2006" xmlns:aink="http://schemas.microsoft.com/office/drawing/2016/ink" xmlns:am3d="http://schemas.microsoft.com/office/drawing/2017/model3d" xmlns:o="urn:schemas-microsoft-com:office:office" xmlns:r="http://schemas.openxmlformats.org/officeDocument/2006/relationships" xmlns:m="http://schemas.openxmlformats.org/officeDocument/2006/math" xmlns:v="urn:schemas-microsoft-com:vml" xmlns:wp14="http://schemas.microsoft.com/office/word/2010/wordprocessingDrawing" xmlns:wp="http://schemas.openxmlformats.org/drawingml/2006/wordprocessingDrawing" xmlns:w10="urn:schemas-microsoft-com:office:word" xmlns:w="http://schemas.openxmlformats.org/wordprocessingml/2006/main" xmlns:w14="http://schemas.microsoft.com/office/word/2010/wordml" xmlns:w15="http://schemas.microsoft.com/office/word/2012/wordml" xmlns:w16cid="http://schemas.microsoft.com/office/word/2016/wordml/cid" xmlns:w16se="http://schemas.microsoft.com/office/word/2015/wordml/symex" xmlns:wpg="http://schemas.microsoft.com/office/word/2010/wordprocessingGroup" xmlns:wpi="http://schemas.microsoft.com/office/word/2010/wordprocessingInk" xmlns:wne="http://schemas.microsoft.com/office/word/2006/wordml" xmlns:wps="http://schemas.microsoft.com/office/word/2010/wordprocessingShape" mc:Ignorable="w14 w15 w16se w16cid wp14">
+<w:ftr xmlns:wpc="http://schemas.microsoft.com/office/word/2010/wordprocessingCanvas" xmlns:cx="http://schemas.microsoft.com/office/drawing/2014/chartex" xmlns:cx1="http://schemas.microsoft.com/office/drawing/2015/9/8/chartex" xmlns:cx2="http://schemas.microsoft.com/office/drawing/2015/10/21/chartex" xmlns:cx3="http://schemas.microsoft.com/office/drawing/2016/5/9/chartex" xmlns:cx4="http://schemas.microsoft.com/office/drawing/2016/5/10/chartex" xmlns:cx5="http://schemas.microsoft.com/office/drawing/2016/5/11/chartex" xmlns:cx6="http://schemas.microsoft.com/office/drawing/2016/5/12/chartex" xmlns:cx7="http://schemas.microsoft.com/office/drawing/2016/5/13/chartex" xmlns:cx8="http://schemas.microsoft.com/office/drawing/2016/5/14/chartex" xmlns:mc="http://schemas.openxmlformats.org/markup-compatibility/2006" xmlns:aink="http://schemas.microsoft.com/office/drawing/2016/ink" xmlns:am3d="http://schemas.microsoft.com/office/drawing/2017/model3d" xmlns:o="urn:schemas-microsoft-com:office:office" xmlns:oel="http://schemas.microsoft.com/office/2019/extlst" xmlns:r="http://schemas.openxmlformats.org/officeDocument/2006/relationships" xmlns:m="http://schemas.openxmlformats.org/officeDocument/2006/math" xmlns:v="urn:schemas-microsoft-com:vml" xmlns:wp14="http://schemas.microsoft.com/office/word/2010/wordprocessingDrawing" xmlns:wp="http://schemas.openxmlformats.org/drawingml/2006/wordprocessingDrawing" xmlns:w10="urn:schemas-microsoft-com:office:word" xmlns:w="http://schemas.openxmlformats.org/wordprocessingml/2006/main" xmlns:w14="http://schemas.microsoft.com/office/word/2010/wordml" xmlns:w15="http://schemas.microsoft.com/office/word/2012/wordml" xmlns:w16cex="http://schemas.microsoft.com/office/word/2018/wordml/cex" xmlns:w16cid="http://schemas.microsoft.com/office/word/2016/wordml/cid" xmlns:w16="http://schemas.microsoft.com/office/word/2018/wordml" xmlns:w16sdtdh="http://schemas.microsoft.com/office/word/2020/wordml/sdtdatahash" xmlns:w16se="http://schemas.microsoft.com/office/word/2015/wordml/symex" xmlns:wpg="http://schemas.microsoft.com/office/word/2010/wordprocessingGroup" xmlns:wpi="http://schemas.microsoft.com/office/word/2010/wordprocessingInk" xmlns:wne="http://schemas.microsoft.com/office/word/2006/wordml" xmlns:wps="http://schemas.microsoft.com/office/word/2010/wordprocessingShape" mc:Ignorable="w14 w15 w16se w16cid w16 w16cex w16sdtdh wp14">
   <w:sdt>
     <w:sdtPr>
       <w:id w:val="-956558026"/>
@@ -5546,7 +5652,6 @@
         <w:docPartUnique/>
       </w:docPartObj>
     </w:sdtPr>
-    <w:sdtEndPr/>
     <w:sdtContent>
       <w:p>
         <w:pPr>
@@ -5584,7 +5689,7 @@
 </file>
 
 <file path=word/footnotes.xml><?xml version="1.0" encoding="utf-8"?>
-<w:footnotes xmlns:wpc="http://schemas.microsoft.com/office/word/2010/wordprocessingCanvas" xmlns:cx="http://schemas.microsoft.com/office/drawing/2014/chartex" xmlns:cx1="http://schemas.microsoft.com/office/drawing/2015/9/8/chartex" xmlns:cx2="http://schemas.microsoft.com/office/drawing/2015/10/21/chartex" xmlns:cx3="http://schemas.microsoft.com/office/drawing/2016/5/9/chartex" xmlns:cx4="http://schemas.microsoft.com/office/drawing/2016/5/10/chartex" xmlns:cx5="http://schemas.microsoft.com/office/drawing/2016/5/11/chartex" xmlns:cx6="http://schemas.microsoft.com/office/drawing/2016/5/12/chartex" xmlns:cx7="http://schemas.microsoft.com/office/drawing/2016/5/13/chartex" xmlns:cx8="http://schemas.microsoft.com/office/drawing/2016/5/14/chartex" xmlns:mc="http://schemas.openxmlformats.org/markup-compatibility/2006" xmlns:aink="http://schemas.microsoft.com/office/drawing/2016/ink" xmlns:am3d="http://schemas.microsoft.com/office/drawing/2017/model3d" xmlns:o="urn:schemas-microsoft-com:office:office" xmlns:r="http://schemas.openxmlformats.org/officeDocument/2006/relationships" xmlns:m="http://schemas.openxmlformats.org/officeDocument/2006/math" xmlns:v="urn:schemas-microsoft-com:vml" xmlns:wp14="http://schemas.microsoft.com/office/word/2010/wordprocessingDrawing" xmlns:wp="http://schemas.openxmlformats.org/drawingml/2006/wordprocessingDrawing" xmlns:w10="urn:schemas-microsoft-com:office:word" xmlns:w="http://schemas.openxmlformats.org/wordprocessingml/2006/main" xmlns:w14="http://schemas.microsoft.com/office/word/2010/wordml" xmlns:w15="http://schemas.microsoft.com/office/word/2012/wordml" xmlns:w16cid="http://schemas.microsoft.com/office/word/2016/wordml/cid" xmlns:w16se="http://schemas.microsoft.com/office/word/2015/wordml/symex" xmlns:wpg="http://schemas.microsoft.com/office/word/2010/wordprocessingGroup" xmlns:wpi="http://schemas.microsoft.com/office/word/2010/wordprocessingInk" xmlns:wne="http://schemas.microsoft.com/office/word/2006/wordml" xmlns:wps="http://schemas.microsoft.com/office/word/2010/wordprocessingShape" mc:Ignorable="w14 w15 w16se w16cid wp14">
+<w:footnotes xmlns:wpc="http://schemas.microsoft.com/office/word/2010/wordprocessingCanvas" xmlns:cx="http://schemas.microsoft.com/office/drawing/2014/chartex" xmlns:cx1="http://schemas.microsoft.com/office/drawing/2015/9/8/chartex" xmlns:cx2="http://schemas.microsoft.com/office/drawing/2015/10/21/chartex" xmlns:cx3="http://schemas.microsoft.com/office/drawing/2016/5/9/chartex" xmlns:cx4="http://schemas.microsoft.com/office/drawing/2016/5/10/chartex" xmlns:cx5="http://schemas.microsoft.com/office/drawing/2016/5/11/chartex" xmlns:cx6="http://schemas.microsoft.com/office/drawing/2016/5/12/chartex" xmlns:cx7="http://schemas.microsoft.com/office/drawing/2016/5/13/chartex" xmlns:cx8="http://schemas.microsoft.com/office/drawing/2016/5/14/chartex" xmlns:mc="http://schemas.openxmlformats.org/markup-compatibility/2006" xmlns:aink="http://schemas.microsoft.com/office/drawing/2016/ink" xmlns:am3d="http://schemas.microsoft.com/office/drawing/2017/model3d" xmlns:o="urn:schemas-microsoft-com:office:office" xmlns:oel="http://schemas.microsoft.com/office/2019/extlst" xmlns:r="http://schemas.openxmlformats.org/officeDocument/2006/relationships" xmlns:m="http://schemas.openxmlformats.org/officeDocument/2006/math" xmlns:v="urn:schemas-microsoft-com:vml" xmlns:wp14="http://schemas.microsoft.com/office/word/2010/wordprocessingDrawing" xmlns:wp="http://schemas.openxmlformats.org/drawingml/2006/wordprocessingDrawing" xmlns:w10="urn:schemas-microsoft-com:office:word" xmlns:w="http://schemas.openxmlformats.org/wordprocessingml/2006/main" xmlns:w14="http://schemas.microsoft.com/office/word/2010/wordml" xmlns:w15="http://schemas.microsoft.com/office/word/2012/wordml" xmlns:w16cex="http://schemas.microsoft.com/office/word/2018/wordml/cex" xmlns:w16cid="http://schemas.microsoft.com/office/word/2016/wordml/cid" xmlns:w16="http://schemas.microsoft.com/office/word/2018/wordml" xmlns:w16sdtdh="http://schemas.microsoft.com/office/word/2020/wordml/sdtdatahash" xmlns:w16se="http://schemas.microsoft.com/office/word/2015/wordml/symex" xmlns:wpg="http://schemas.microsoft.com/office/word/2010/wordprocessingGroup" xmlns:wpi="http://schemas.microsoft.com/office/word/2010/wordprocessingInk" xmlns:wne="http://schemas.microsoft.com/office/word/2006/wordml" xmlns:wps="http://schemas.microsoft.com/office/word/2010/wordprocessingShape" mc:Ignorable="w14 w15 w16se w16cid w16 w16cex w16sdtdh wp14">
   <w:footnote w:type="separator" w:id="-1">
     <w:p>
       <w:pPr>
@@ -5616,7 +5721,7 @@
 </file>
 
 <file path=word/header1.xml><?xml version="1.0" encoding="utf-8"?>
-<w:hdr xmlns:wpc="http://schemas.microsoft.com/office/word/2010/wordprocessingCanvas" xmlns:cx="http://schemas.microsoft.com/office/drawing/2014/chartex" xmlns:cx1="http://schemas.microsoft.com/office/drawing/2015/9/8/chartex" xmlns:cx2="http://schemas.microsoft.com/office/drawing/2015/10/21/chartex" xmlns:cx3="http://schemas.microsoft.com/office/drawing/2016/5/9/chartex" xmlns:cx4="http://schemas.microsoft.com/office/drawing/2016/5/10/chartex" xmlns:cx5="http://schemas.microsoft.com/office/drawing/2016/5/11/chartex" xmlns:cx6="http://schemas.microsoft.com/office/drawing/2016/5/12/chartex" xmlns:cx7="http://schemas.microsoft.com/office/drawing/2016/5/13/chartex" xmlns:cx8="http://schemas.microsoft.com/office/drawing/2016/5/14/chartex" xmlns:mc="http://schemas.openxmlformats.org/markup-compatibility/2006" xmlns:aink="http://schemas.microsoft.com/office/drawing/2016/ink" xmlns:am3d="http://schemas.microsoft.com/office/drawing/2017/model3d" xmlns:o="urn:schemas-microsoft-com:office:office" xmlns:r="http://schemas.openxmlformats.org/officeDocument/2006/relationships" xmlns:m="http://schemas.openxmlformats.org/officeDocument/2006/math" xmlns:v="urn:schemas-microsoft-com:vml" xmlns:wp14="http://schemas.microsoft.com/office/word/2010/wordprocessingDrawing" xmlns:wp="http://schemas.openxmlformats.org/drawingml/2006/wordprocessingDrawing" xmlns:w10="urn:schemas-microsoft-com:office:word" xmlns:w="http://schemas.openxmlformats.org/wordprocessingml/2006/main" xmlns:w14="http://schemas.microsoft.com/office/word/2010/wordml" xmlns:w15="http://schemas.microsoft.com/office/word/2012/wordml" xmlns:w16cid="http://schemas.microsoft.com/office/word/2016/wordml/cid" xmlns:w16se="http://schemas.microsoft.com/office/word/2015/wordml/symex" xmlns:wpg="http://schemas.microsoft.com/office/word/2010/wordprocessingGroup" xmlns:wpi="http://schemas.microsoft.com/office/word/2010/wordprocessingInk" xmlns:wne="http://schemas.microsoft.com/office/word/2006/wordml" xmlns:wps="http://schemas.microsoft.com/office/word/2010/wordprocessingShape" mc:Ignorable="w14 w15 w16se w16cid wp14">
+<w:hdr xmlns:wpc="http://schemas.microsoft.com/office/word/2010/wordprocessingCanvas" xmlns:cx="http://schemas.microsoft.com/office/drawing/2014/chartex" xmlns:cx1="http://schemas.microsoft.com/office/drawing/2015/9/8/chartex" xmlns:cx2="http://schemas.microsoft.com/office/drawing/2015/10/21/chartex" xmlns:cx3="http://schemas.microsoft.com/office/drawing/2016/5/9/chartex" xmlns:cx4="http://schemas.microsoft.com/office/drawing/2016/5/10/chartex" xmlns:cx5="http://schemas.microsoft.com/office/drawing/2016/5/11/chartex" xmlns:cx6="http://schemas.microsoft.com/office/drawing/2016/5/12/chartex" xmlns:cx7="http://schemas.microsoft.com/office/drawing/2016/5/13/chartex" xmlns:cx8="http://schemas.microsoft.com/office/drawing/2016/5/14/chartex" xmlns:mc="http://schemas.openxmlformats.org/markup-compatibility/2006" xmlns:aink="http://schemas.microsoft.com/office/drawing/2016/ink" xmlns:am3d="http://schemas.microsoft.com/office/drawing/2017/model3d" xmlns:o="urn:schemas-microsoft-com:office:office" xmlns:oel="http://schemas.microsoft.com/office/2019/extlst" xmlns:r="http://schemas.openxmlformats.org/officeDocument/2006/relationships" xmlns:m="http://schemas.openxmlformats.org/officeDocument/2006/math" xmlns:v="urn:schemas-microsoft-com:vml" xmlns:wp14="http://schemas.microsoft.com/office/word/2010/wordprocessingDrawing" xmlns:wp="http://schemas.openxmlformats.org/drawingml/2006/wordprocessingDrawing" xmlns:w10="urn:schemas-microsoft-com:office:word" xmlns:w="http://schemas.openxmlformats.org/wordprocessingml/2006/main" xmlns:w14="http://schemas.microsoft.com/office/word/2010/wordml" xmlns:w15="http://schemas.microsoft.com/office/word/2012/wordml" xmlns:w16cex="http://schemas.microsoft.com/office/word/2018/wordml/cex" xmlns:w16cid="http://schemas.microsoft.com/office/word/2016/wordml/cid" xmlns:w16="http://schemas.microsoft.com/office/word/2018/wordml" xmlns:w16sdtdh="http://schemas.microsoft.com/office/word/2020/wordml/sdtdatahash" xmlns:w16se="http://schemas.microsoft.com/office/word/2015/wordml/symex" xmlns:wpg="http://schemas.microsoft.com/office/word/2010/wordprocessingGroup" xmlns:wpi="http://schemas.microsoft.com/office/word/2010/wordprocessingInk" xmlns:wne="http://schemas.microsoft.com/office/word/2006/wordml" xmlns:wps="http://schemas.microsoft.com/office/word/2010/wordprocessingShape" mc:Ignorable="w14 w15 w16se w16cid w16 w16cex w16sdtdh wp14">
   <w:p>
     <w:pPr>
       <w:pStyle w:val="Header"/>
@@ -5815,7 +5920,7 @@
 </file>
 
 <file path=word/header2.xml><?xml version="1.0" encoding="utf-8"?>
-<w:hdr xmlns:wpc="http://schemas.microsoft.com/office/word/2010/wordprocessingCanvas" xmlns:cx="http://schemas.microsoft.com/office/drawing/2014/chartex" xmlns:cx1="http://schemas.microsoft.com/office/drawing/2015/9/8/chartex" xmlns:cx2="http://schemas.microsoft.com/office/drawing/2015/10/21/chartex" xmlns:cx3="http://schemas.microsoft.com/office/drawing/2016/5/9/chartex" xmlns:cx4="http://schemas.microsoft.com/office/drawing/2016/5/10/chartex" xmlns:cx5="http://schemas.microsoft.com/office/drawing/2016/5/11/chartex" xmlns:cx6="http://schemas.microsoft.com/office/drawing/2016/5/12/chartex" xmlns:cx7="http://schemas.microsoft.com/office/drawing/2016/5/13/chartex" xmlns:cx8="http://schemas.microsoft.com/office/drawing/2016/5/14/chartex" xmlns:mc="http://schemas.openxmlformats.org/markup-compatibility/2006" xmlns:aink="http://schemas.microsoft.com/office/drawing/2016/ink" xmlns:am3d="http://schemas.microsoft.com/office/drawing/2017/model3d" xmlns:o="urn:schemas-microsoft-com:office:office" xmlns:r="http://schemas.openxmlformats.org/officeDocument/2006/relationships" xmlns:m="http://schemas.openxmlformats.org/officeDocument/2006/math" xmlns:v="urn:schemas-microsoft-com:vml" xmlns:wp14="http://schemas.microsoft.com/office/word/2010/wordprocessingDrawing" xmlns:wp="http://schemas.openxmlformats.org/drawingml/2006/wordprocessingDrawing" xmlns:w10="urn:schemas-microsoft-com:office:word" xmlns:w="http://schemas.openxmlformats.org/wordprocessingml/2006/main" xmlns:w14="http://schemas.microsoft.com/office/word/2010/wordml" xmlns:w15="http://schemas.microsoft.com/office/word/2012/wordml" xmlns:w16cid="http://schemas.microsoft.com/office/word/2016/wordml/cid" xmlns:w16se="http://schemas.microsoft.com/office/word/2015/wordml/symex" xmlns:wpg="http://schemas.microsoft.com/office/word/2010/wordprocessingGroup" xmlns:wpi="http://schemas.microsoft.com/office/word/2010/wordprocessingInk" xmlns:wne="http://schemas.microsoft.com/office/word/2006/wordml" xmlns:wps="http://schemas.microsoft.com/office/word/2010/wordprocessingShape" mc:Ignorable="w14 w15 w16se w16cid wp14">
+<w:hdr xmlns:wpc="http://schemas.microsoft.com/office/word/2010/wordprocessingCanvas" xmlns:cx="http://schemas.microsoft.com/office/drawing/2014/chartex" xmlns:cx1="http://schemas.microsoft.com/office/drawing/2015/9/8/chartex" xmlns:cx2="http://schemas.microsoft.com/office/drawing/2015/10/21/chartex" xmlns:cx3="http://schemas.microsoft.com/office/drawing/2016/5/9/chartex" xmlns:cx4="http://schemas.microsoft.com/office/drawing/2016/5/10/chartex" xmlns:cx5="http://schemas.microsoft.com/office/drawing/2016/5/11/chartex" xmlns:cx6="http://schemas.microsoft.com/office/drawing/2016/5/12/chartex" xmlns:cx7="http://schemas.microsoft.com/office/drawing/2016/5/13/chartex" xmlns:cx8="http://schemas.microsoft.com/office/drawing/2016/5/14/chartex" xmlns:mc="http://schemas.openxmlformats.org/markup-compatibility/2006" xmlns:aink="http://schemas.microsoft.com/office/drawing/2016/ink" xmlns:am3d="http://schemas.microsoft.com/office/drawing/2017/model3d" xmlns:o="urn:schemas-microsoft-com:office:office" xmlns:oel="http://schemas.microsoft.com/office/2019/extlst" xmlns:r="http://schemas.openxmlformats.org/officeDocument/2006/relationships" xmlns:m="http://schemas.openxmlformats.org/officeDocument/2006/math" xmlns:v="urn:schemas-microsoft-com:vml" xmlns:wp14="http://schemas.microsoft.com/office/word/2010/wordprocessingDrawing" xmlns:wp="http://schemas.openxmlformats.org/drawingml/2006/wordprocessingDrawing" xmlns:w10="urn:schemas-microsoft-com:office:word" xmlns:w="http://schemas.openxmlformats.org/wordprocessingml/2006/main" xmlns:w14="http://schemas.microsoft.com/office/word/2010/wordml" xmlns:w15="http://schemas.microsoft.com/office/word/2012/wordml" xmlns:w16cex="http://schemas.microsoft.com/office/word/2018/wordml/cex" xmlns:w16cid="http://schemas.microsoft.com/office/word/2016/wordml/cid" xmlns:w16="http://schemas.microsoft.com/office/word/2018/wordml" xmlns:w16sdtdh="http://schemas.microsoft.com/office/word/2020/wordml/sdtdatahash" xmlns:w16se="http://schemas.microsoft.com/office/word/2015/wordml/symex" xmlns:wpg="http://schemas.microsoft.com/office/word/2010/wordprocessingGroup" xmlns:wpi="http://schemas.microsoft.com/office/word/2010/wordprocessingInk" xmlns:wne="http://schemas.microsoft.com/office/word/2006/wordml" xmlns:wps="http://schemas.microsoft.com/office/word/2010/wordprocessingShape" mc:Ignorable="w14 w15 w16se w16cid w16 w16cex w16sdtdh wp14">
   <w:p>
     <w:pPr>
       <w:pStyle w:val="Header"/>
@@ -5954,7 +6059,7 @@
 </file>
 
 <file path=word/numbering.xml><?xml version="1.0" encoding="utf-8"?>
-<w:numbering xmlns:wpc="http://schemas.microsoft.com/office/word/2010/wordprocessingCanvas" xmlns:cx="http://schemas.microsoft.com/office/drawing/2014/chartex" xmlns:cx1="http://schemas.microsoft.com/office/drawing/2015/9/8/chartex" xmlns:cx2="http://schemas.microsoft.com/office/drawing/2015/10/21/chartex" xmlns:cx3="http://schemas.microsoft.com/office/drawing/2016/5/9/chartex" xmlns:cx4="http://schemas.microsoft.com/office/drawing/2016/5/10/chartex" xmlns:cx5="http://schemas.microsoft.com/office/drawing/2016/5/11/chartex" xmlns:cx6="http://schemas.microsoft.com/office/drawing/2016/5/12/chartex" xmlns:cx7="http://schemas.microsoft.com/office/drawing/2016/5/13/chartex" xmlns:cx8="http://schemas.microsoft.com/office/drawing/2016/5/14/chartex" xmlns:mc="http://schemas.openxmlformats.org/markup-compatibility/2006" xmlns:aink="http://schemas.microsoft.com/office/drawing/2016/ink" xmlns:am3d="http://schemas.microsoft.com/office/drawing/2017/model3d" xmlns:o="urn:schemas-microsoft-com:office:office" xmlns:r="http://schemas.openxmlformats.org/officeDocument/2006/relationships" xmlns:m="http://schemas.openxmlformats.org/officeDocument/2006/math" xmlns:v="urn:schemas-microsoft-com:vml" xmlns:wp14="http://schemas.microsoft.com/office/word/2010/wordprocessingDrawing" xmlns:wp="http://schemas.openxmlformats.org/drawingml/2006/wordprocessingDrawing" xmlns:w10="urn:schemas-microsoft-com:office:word" xmlns:w="http://schemas.openxmlformats.org/wordprocessingml/2006/main" xmlns:w14="http://schemas.microsoft.com/office/word/2010/wordml" xmlns:w15="http://schemas.microsoft.com/office/word/2012/wordml" xmlns:w16cid="http://schemas.microsoft.com/office/word/2016/wordml/cid" xmlns:w16se="http://schemas.microsoft.com/office/word/2015/wordml/symex" xmlns:wpg="http://schemas.microsoft.com/office/word/2010/wordprocessingGroup" xmlns:wpi="http://schemas.microsoft.com/office/word/2010/wordprocessingInk" xmlns:wne="http://schemas.microsoft.com/office/word/2006/wordml" xmlns:wps="http://schemas.microsoft.com/office/word/2010/wordprocessingShape" mc:Ignorable="w14 w15 w16se w16cid wp14">
+<w:numbering xmlns:wpc="http://schemas.microsoft.com/office/word/2010/wordprocessingCanvas" xmlns:cx="http://schemas.microsoft.com/office/drawing/2014/chartex" xmlns:cx1="http://schemas.microsoft.com/office/drawing/2015/9/8/chartex" xmlns:cx2="http://schemas.microsoft.com/office/drawing/2015/10/21/chartex" xmlns:cx3="http://schemas.microsoft.com/office/drawing/2016/5/9/chartex" xmlns:cx4="http://schemas.microsoft.com/office/drawing/2016/5/10/chartex" xmlns:cx5="http://schemas.microsoft.com/office/drawing/2016/5/11/chartex" xmlns:cx6="http://schemas.microsoft.com/office/drawing/2016/5/12/chartex" xmlns:cx7="http://schemas.microsoft.com/office/drawing/2016/5/13/chartex" xmlns:cx8="http://schemas.microsoft.com/office/drawing/2016/5/14/chartex" xmlns:mc="http://schemas.openxmlformats.org/markup-compatibility/2006" xmlns:aink="http://schemas.microsoft.com/office/drawing/2016/ink" xmlns:am3d="http://schemas.microsoft.com/office/drawing/2017/model3d" xmlns:o="urn:schemas-microsoft-com:office:office" xmlns:oel="http://schemas.microsoft.com/office/2019/extlst" xmlns:r="http://schemas.openxmlformats.org/officeDocument/2006/relationships" xmlns:m="http://schemas.openxmlformats.org/officeDocument/2006/math" xmlns:v="urn:schemas-microsoft-com:vml" xmlns:wp14="http://schemas.microsoft.com/office/word/2010/wordprocessingDrawing" xmlns:wp="http://schemas.openxmlformats.org/drawingml/2006/wordprocessingDrawing" xmlns:w10="urn:schemas-microsoft-com:office:word" xmlns:w="http://schemas.openxmlformats.org/wordprocessingml/2006/main" xmlns:w14="http://schemas.microsoft.com/office/word/2010/wordml" xmlns:w15="http://schemas.microsoft.com/office/word/2012/wordml" xmlns:w16cex="http://schemas.microsoft.com/office/word/2018/wordml/cex" xmlns:w16cid="http://schemas.microsoft.com/office/word/2016/wordml/cid" xmlns:w16="http://schemas.microsoft.com/office/word/2018/wordml" xmlns:w16sdtdh="http://schemas.microsoft.com/office/word/2020/wordml/sdtdatahash" xmlns:w16se="http://schemas.microsoft.com/office/word/2015/wordml/symex" xmlns:wpg="http://schemas.microsoft.com/office/word/2010/wordprocessingGroup" xmlns:wpi="http://schemas.microsoft.com/office/word/2010/wordprocessingInk" xmlns:wne="http://schemas.microsoft.com/office/word/2006/wordml" xmlns:wps="http://schemas.microsoft.com/office/word/2010/wordprocessingShape" mc:Ignorable="w14 w15 w16se w16cid w16 w16cex w16sdtdh wp14">
   <w:abstractNum w:abstractNumId="0" w15:restartNumberingAfterBreak="0">
     <w:nsid w:val="FFFFFF88"/>
     <w:multiLevelType w:val="singleLevel"/>
@@ -5985,7 +6090,7 @@
         <w:ind w:left="720" w:hanging="360"/>
       </w:pPr>
       <w:rPr>
-        <w:rFonts w:hint="default" w:ascii="Symbol" w:hAnsi="Symbol"/>
+        <w:rFonts w:ascii="Symbol" w:hAnsi="Symbol" w:hint="default"/>
       </w:rPr>
     </w:lvl>
     <w:lvl w:ilvl="1" w:tplc="6E6C84DE">
@@ -5997,7 +6102,7 @@
         <w:ind w:left="1440" w:hanging="360"/>
       </w:pPr>
       <w:rPr>
-        <w:rFonts w:hint="default" w:ascii="Courier New" w:hAnsi="Courier New"/>
+        <w:rFonts w:ascii="Courier New" w:hAnsi="Courier New" w:hint="default"/>
       </w:rPr>
     </w:lvl>
     <w:lvl w:ilvl="2" w:tplc="9EC8EC4C">
@@ -6009,7 +6114,7 @@
         <w:ind w:left="2160" w:hanging="360"/>
       </w:pPr>
       <w:rPr>
-        <w:rFonts w:hint="default" w:ascii="Wingdings" w:hAnsi="Wingdings"/>
+        <w:rFonts w:ascii="Wingdings" w:hAnsi="Wingdings" w:hint="default"/>
       </w:rPr>
     </w:lvl>
     <w:lvl w:ilvl="3" w:tplc="E39445CC">
@@ -6021,7 +6126,7 @@
         <w:ind w:left="2880" w:hanging="360"/>
       </w:pPr>
       <w:rPr>
-        <w:rFonts w:hint="default" w:ascii="Symbol" w:hAnsi="Symbol"/>
+        <w:rFonts w:ascii="Symbol" w:hAnsi="Symbol" w:hint="default"/>
       </w:rPr>
     </w:lvl>
     <w:lvl w:ilvl="4" w:tplc="37D658D4">
@@ -6033,7 +6138,7 @@
         <w:ind w:left="3600" w:hanging="360"/>
       </w:pPr>
       <w:rPr>
-        <w:rFonts w:hint="default" w:ascii="Courier New" w:hAnsi="Courier New"/>
+        <w:rFonts w:ascii="Courier New" w:hAnsi="Courier New" w:hint="default"/>
       </w:rPr>
     </w:lvl>
     <w:lvl w:ilvl="5" w:tplc="3552FE14">
@@ -6045,7 +6150,7 @@
         <w:ind w:left="4320" w:hanging="360"/>
       </w:pPr>
       <w:rPr>
-        <w:rFonts w:hint="default" w:ascii="Wingdings" w:hAnsi="Wingdings"/>
+        <w:rFonts w:ascii="Wingdings" w:hAnsi="Wingdings" w:hint="default"/>
       </w:rPr>
     </w:lvl>
     <w:lvl w:ilvl="6" w:tplc="0D48EFBA">
@@ -6057,7 +6162,7 @@
         <w:ind w:left="5040" w:hanging="360"/>
       </w:pPr>
       <w:rPr>
-        <w:rFonts w:hint="default" w:ascii="Symbol" w:hAnsi="Symbol"/>
+        <w:rFonts w:ascii="Symbol" w:hAnsi="Symbol" w:hint="default"/>
       </w:rPr>
     </w:lvl>
     <w:lvl w:ilvl="7" w:tplc="59B258D4">
@@ -6069,7 +6174,7 @@
         <w:ind w:left="5760" w:hanging="360"/>
       </w:pPr>
       <w:rPr>
-        <w:rFonts w:hint="default" w:ascii="Courier New" w:hAnsi="Courier New"/>
+        <w:rFonts w:ascii="Courier New" w:hAnsi="Courier New" w:hint="default"/>
       </w:rPr>
     </w:lvl>
     <w:lvl w:ilvl="8" w:tplc="1B0AC24C">
@@ -6081,7 +6186,7 @@
         <w:ind w:left="6480" w:hanging="360"/>
       </w:pPr>
       <w:rPr>
-        <w:rFonts w:hint="default" w:ascii="Wingdings" w:hAnsi="Wingdings"/>
+        <w:rFonts w:ascii="Wingdings" w:hAnsi="Wingdings" w:hint="default"/>
       </w:rPr>
     </w:lvl>
   </w:abstractNum>
@@ -6098,7 +6203,7 @@
         <w:ind w:left="720" w:hanging="360"/>
       </w:pPr>
       <w:rPr>
-        <w:rFonts w:hint="default" w:ascii="Wingdings" w:hAnsi="Wingdings"/>
+        <w:rFonts w:ascii="Wingdings" w:hAnsi="Wingdings" w:hint="default"/>
       </w:rPr>
     </w:lvl>
     <w:lvl w:ilvl="1" w:tplc="BFBE7CFA">
@@ -6110,7 +6215,7 @@
         <w:ind w:left="1440" w:hanging="360"/>
       </w:pPr>
       <w:rPr>
-        <w:rFonts w:hint="default" w:ascii="Courier New" w:hAnsi="Courier New"/>
+        <w:rFonts w:ascii="Courier New" w:hAnsi="Courier New" w:hint="default"/>
       </w:rPr>
     </w:lvl>
     <w:lvl w:ilvl="2" w:tplc="285EEAB6">
@@ -6122,7 +6227,7 @@
         <w:ind w:left="2160" w:hanging="360"/>
       </w:pPr>
       <w:rPr>
-        <w:rFonts w:hint="default" w:ascii="Wingdings" w:hAnsi="Wingdings"/>
+        <w:rFonts w:ascii="Wingdings" w:hAnsi="Wingdings" w:hint="default"/>
       </w:rPr>
     </w:lvl>
     <w:lvl w:ilvl="3" w:tplc="F3EC2F7E">
@@ -6134,7 +6239,7 @@
         <w:ind w:left="2880" w:hanging="360"/>
       </w:pPr>
       <w:rPr>
-        <w:rFonts w:hint="default" w:ascii="Symbol" w:hAnsi="Symbol"/>
+        <w:rFonts w:ascii="Symbol" w:hAnsi="Symbol" w:hint="default"/>
       </w:rPr>
     </w:lvl>
     <w:lvl w:ilvl="4" w:tplc="46BE7196">
@@ -6146,7 +6251,7 @@
         <w:ind w:left="3600" w:hanging="360"/>
       </w:pPr>
       <w:rPr>
-        <w:rFonts w:hint="default" w:ascii="Courier New" w:hAnsi="Courier New"/>
+        <w:rFonts w:ascii="Courier New" w:hAnsi="Courier New" w:hint="default"/>
       </w:rPr>
     </w:lvl>
     <w:lvl w:ilvl="5" w:tplc="EAAAFDB0">
@@ -6158,7 +6263,7 @@
         <w:ind w:left="4320" w:hanging="360"/>
       </w:pPr>
       <w:rPr>
-        <w:rFonts w:hint="default" w:ascii="Wingdings" w:hAnsi="Wingdings"/>
+        <w:rFonts w:ascii="Wingdings" w:hAnsi="Wingdings" w:hint="default"/>
       </w:rPr>
     </w:lvl>
     <w:lvl w:ilvl="6" w:tplc="10086FE8">
@@ -6170,7 +6275,7 @@
         <w:ind w:left="5040" w:hanging="360"/>
       </w:pPr>
       <w:rPr>
-        <w:rFonts w:hint="default" w:ascii="Symbol" w:hAnsi="Symbol"/>
+        <w:rFonts w:ascii="Symbol" w:hAnsi="Symbol" w:hint="default"/>
       </w:rPr>
     </w:lvl>
     <w:lvl w:ilvl="7" w:tplc="7DCA5416">
@@ -6182,7 +6287,7 @@
         <w:ind w:left="5760" w:hanging="360"/>
       </w:pPr>
       <w:rPr>
-        <w:rFonts w:hint="default" w:ascii="Courier New" w:hAnsi="Courier New"/>
+        <w:rFonts w:ascii="Courier New" w:hAnsi="Courier New" w:hint="default"/>
       </w:rPr>
     </w:lvl>
     <w:lvl w:ilvl="8" w:tplc="4FC4641C">
@@ -6194,7 +6299,7 @@
         <w:ind w:left="6480" w:hanging="360"/>
       </w:pPr>
       <w:rPr>
-        <w:rFonts w:hint="default" w:ascii="Wingdings" w:hAnsi="Wingdings"/>
+        <w:rFonts w:ascii="Wingdings" w:hAnsi="Wingdings" w:hint="default"/>
       </w:rPr>
     </w:lvl>
   </w:abstractNum>
@@ -6297,7 +6402,7 @@
         <w:ind w:left="720" w:hanging="360"/>
       </w:pPr>
       <w:rPr>
-        <w:rFonts w:hint="default" w:ascii="Symbol" w:hAnsi="Symbol"/>
+        <w:rFonts w:ascii="Symbol" w:hAnsi="Symbol" w:hint="default"/>
       </w:rPr>
     </w:lvl>
     <w:lvl w:ilvl="1" w:tplc="8D628E7C">
@@ -6309,7 +6414,7 @@
         <w:ind w:left="1440" w:hanging="360"/>
       </w:pPr>
       <w:rPr>
-        <w:rFonts w:hint="default" w:ascii="Courier New" w:hAnsi="Courier New"/>
+        <w:rFonts w:ascii="Courier New" w:hAnsi="Courier New" w:hint="default"/>
       </w:rPr>
     </w:lvl>
     <w:lvl w:ilvl="2" w:tplc="D6342D5A">
@@ -6321,7 +6426,7 @@
         <w:ind w:left="2160" w:hanging="360"/>
       </w:pPr>
       <w:rPr>
-        <w:rFonts w:hint="default" w:ascii="Wingdings" w:hAnsi="Wingdings"/>
+        <w:rFonts w:ascii="Wingdings" w:hAnsi="Wingdings" w:hint="default"/>
       </w:rPr>
     </w:lvl>
     <w:lvl w:ilvl="3" w:tplc="655AABCE">
@@ -6333,7 +6438,7 @@
         <w:ind w:left="2880" w:hanging="360"/>
       </w:pPr>
       <w:rPr>
-        <w:rFonts w:hint="default" w:ascii="Symbol" w:hAnsi="Symbol"/>
+        <w:rFonts w:ascii="Symbol" w:hAnsi="Symbol" w:hint="default"/>
       </w:rPr>
     </w:lvl>
     <w:lvl w:ilvl="4" w:tplc="8CD2D64C">
@@ -6345,7 +6450,7 @@
         <w:ind w:left="3600" w:hanging="360"/>
       </w:pPr>
       <w:rPr>
-        <w:rFonts w:hint="default" w:ascii="Courier New" w:hAnsi="Courier New"/>
+        <w:rFonts w:ascii="Courier New" w:hAnsi="Courier New" w:hint="default"/>
       </w:rPr>
     </w:lvl>
     <w:lvl w:ilvl="5" w:tplc="B81A5732">
@@ -6357,7 +6462,7 @@
         <w:ind w:left="4320" w:hanging="360"/>
       </w:pPr>
       <w:rPr>
-        <w:rFonts w:hint="default" w:ascii="Wingdings" w:hAnsi="Wingdings"/>
+        <w:rFonts w:ascii="Wingdings" w:hAnsi="Wingdings" w:hint="default"/>
       </w:rPr>
     </w:lvl>
     <w:lvl w:ilvl="6" w:tplc="8BF6FFF2">
@@ -6369,7 +6474,7 @@
         <w:ind w:left="5040" w:hanging="360"/>
       </w:pPr>
       <w:rPr>
-        <w:rFonts w:hint="default" w:ascii="Symbol" w:hAnsi="Symbol"/>
+        <w:rFonts w:ascii="Symbol" w:hAnsi="Symbol" w:hint="default"/>
       </w:rPr>
     </w:lvl>
     <w:lvl w:ilvl="7" w:tplc="A49A395E">
@@ -6381,7 +6486,7 @@
         <w:ind w:left="5760" w:hanging="360"/>
       </w:pPr>
       <w:rPr>
-        <w:rFonts w:hint="default" w:ascii="Courier New" w:hAnsi="Courier New"/>
+        <w:rFonts w:ascii="Courier New" w:hAnsi="Courier New" w:hint="default"/>
       </w:rPr>
     </w:lvl>
     <w:lvl w:ilvl="8" w:tplc="2A5210E2">
@@ -6393,7 +6498,7 @@
         <w:ind w:left="6480" w:hanging="360"/>
       </w:pPr>
       <w:rPr>
-        <w:rFonts w:hint="default" w:ascii="Wingdings" w:hAnsi="Wingdings"/>
+        <w:rFonts w:ascii="Wingdings" w:hAnsi="Wingdings" w:hint="default"/>
       </w:rPr>
     </w:lvl>
   </w:abstractNum>
@@ -6499,7 +6604,7 @@
         <w:ind w:left="720" w:hanging="360"/>
       </w:pPr>
       <w:rPr>
-        <w:rFonts w:hint="default" w:ascii="Symbol" w:hAnsi="Symbol"/>
+        <w:rFonts w:ascii="Symbol" w:hAnsi="Symbol" w:hint="default"/>
       </w:rPr>
     </w:lvl>
     <w:lvl w:ilvl="1" w:tplc="243430E8">
@@ -6511,7 +6616,7 @@
         <w:ind w:left="1440" w:hanging="360"/>
       </w:pPr>
       <w:rPr>
-        <w:rFonts w:hint="default" w:ascii="Courier New" w:hAnsi="Courier New"/>
+        <w:rFonts w:ascii="Courier New" w:hAnsi="Courier New" w:hint="default"/>
       </w:rPr>
     </w:lvl>
     <w:lvl w:ilvl="2" w:tplc="C5B8BFBC">
@@ -6523,7 +6628,7 @@
         <w:ind w:left="2160" w:hanging="360"/>
       </w:pPr>
       <w:rPr>
-        <w:rFonts w:hint="default" w:ascii="Wingdings" w:hAnsi="Wingdings"/>
+        <w:rFonts w:ascii="Wingdings" w:hAnsi="Wingdings" w:hint="default"/>
       </w:rPr>
     </w:lvl>
     <w:lvl w:ilvl="3" w:tplc="18C6ACC4">
@@ -6535,7 +6640,7 @@
         <w:ind w:left="2880" w:hanging="360"/>
       </w:pPr>
       <w:rPr>
-        <w:rFonts w:hint="default" w:ascii="Symbol" w:hAnsi="Symbol"/>
+        <w:rFonts w:ascii="Symbol" w:hAnsi="Symbol" w:hint="default"/>
       </w:rPr>
     </w:lvl>
     <w:lvl w:ilvl="4" w:tplc="83F02BA6">
@@ -6547,7 +6652,7 @@
         <w:ind w:left="3600" w:hanging="360"/>
       </w:pPr>
       <w:rPr>
-        <w:rFonts w:hint="default" w:ascii="Courier New" w:hAnsi="Courier New"/>
+        <w:rFonts w:ascii="Courier New" w:hAnsi="Courier New" w:hint="default"/>
       </w:rPr>
     </w:lvl>
     <w:lvl w:ilvl="5" w:tplc="E5FEF240">
@@ -6559,7 +6664,7 @@
         <w:ind w:left="4320" w:hanging="360"/>
       </w:pPr>
       <w:rPr>
-        <w:rFonts w:hint="default" w:ascii="Wingdings" w:hAnsi="Wingdings"/>
+        <w:rFonts w:ascii="Wingdings" w:hAnsi="Wingdings" w:hint="default"/>
       </w:rPr>
     </w:lvl>
     <w:lvl w:ilvl="6" w:tplc="2B1AD1F0">
@@ -6571,7 +6676,7 @@
         <w:ind w:left="5040" w:hanging="360"/>
       </w:pPr>
       <w:rPr>
-        <w:rFonts w:hint="default" w:ascii="Symbol" w:hAnsi="Symbol"/>
+        <w:rFonts w:ascii="Symbol" w:hAnsi="Symbol" w:hint="default"/>
       </w:rPr>
     </w:lvl>
     <w:lvl w:ilvl="7" w:tplc="664276A0">
@@ -6583,7 +6688,7 @@
         <w:ind w:left="5760" w:hanging="360"/>
       </w:pPr>
       <w:rPr>
-        <w:rFonts w:hint="default" w:ascii="Courier New" w:hAnsi="Courier New"/>
+        <w:rFonts w:ascii="Courier New" w:hAnsi="Courier New" w:hint="default"/>
       </w:rPr>
     </w:lvl>
     <w:lvl w:ilvl="8" w:tplc="3F82D552">
@@ -6595,7 +6700,7 @@
         <w:ind w:left="6480" w:hanging="360"/>
       </w:pPr>
       <w:rPr>
-        <w:rFonts w:hint="default" w:ascii="Wingdings" w:hAnsi="Wingdings"/>
+        <w:rFonts w:ascii="Wingdings" w:hAnsi="Wingdings" w:hint="default"/>
       </w:rPr>
     </w:lvl>
   </w:abstractNum>
@@ -6698,7 +6803,7 @@
         <w:ind w:left="720" w:hanging="360"/>
       </w:pPr>
       <w:rPr>
-        <w:rFonts w:hint="default" w:ascii="Wingdings" w:hAnsi="Wingdings"/>
+        <w:rFonts w:ascii="Wingdings" w:hAnsi="Wingdings" w:hint="default"/>
       </w:rPr>
     </w:lvl>
     <w:lvl w:ilvl="1" w:tplc="332A30B8">
@@ -6710,7 +6815,7 @@
         <w:ind w:left="1440" w:hanging="360"/>
       </w:pPr>
       <w:rPr>
-        <w:rFonts w:hint="default" w:ascii="Courier New" w:hAnsi="Courier New"/>
+        <w:rFonts w:ascii="Courier New" w:hAnsi="Courier New" w:hint="default"/>
       </w:rPr>
     </w:lvl>
     <w:lvl w:ilvl="2" w:tplc="610EB9BC">
@@ -6722,7 +6827,7 @@
         <w:ind w:left="2160" w:hanging="360"/>
       </w:pPr>
       <w:rPr>
-        <w:rFonts w:hint="default" w:ascii="Wingdings" w:hAnsi="Wingdings"/>
+        <w:rFonts w:ascii="Wingdings" w:hAnsi="Wingdings" w:hint="default"/>
       </w:rPr>
     </w:lvl>
     <w:lvl w:ilvl="3" w:tplc="D6EE2544">
@@ -6734,7 +6839,7 @@
         <w:ind w:left="2880" w:hanging="360"/>
       </w:pPr>
       <w:rPr>
-        <w:rFonts w:hint="default" w:ascii="Symbol" w:hAnsi="Symbol"/>
+        <w:rFonts w:ascii="Symbol" w:hAnsi="Symbol" w:hint="default"/>
       </w:rPr>
     </w:lvl>
     <w:lvl w:ilvl="4" w:tplc="277C4952">
@@ -6746,7 +6851,7 @@
         <w:ind w:left="3600" w:hanging="360"/>
       </w:pPr>
       <w:rPr>
-        <w:rFonts w:hint="default" w:ascii="Courier New" w:hAnsi="Courier New"/>
+        <w:rFonts w:ascii="Courier New" w:hAnsi="Courier New" w:hint="default"/>
       </w:rPr>
     </w:lvl>
     <w:lvl w:ilvl="5" w:tplc="1D1ADDDA">
@@ -6758,7 +6863,7 @@
         <w:ind w:left="4320" w:hanging="360"/>
       </w:pPr>
       <w:rPr>
-        <w:rFonts w:hint="default" w:ascii="Wingdings" w:hAnsi="Wingdings"/>
+        <w:rFonts w:ascii="Wingdings" w:hAnsi="Wingdings" w:hint="default"/>
       </w:rPr>
     </w:lvl>
     <w:lvl w:ilvl="6" w:tplc="87728D80">
@@ -6770,7 +6875,7 @@
         <w:ind w:left="5040" w:hanging="360"/>
       </w:pPr>
       <w:rPr>
-        <w:rFonts w:hint="default" w:ascii="Symbol" w:hAnsi="Symbol"/>
+        <w:rFonts w:ascii="Symbol" w:hAnsi="Symbol" w:hint="default"/>
       </w:rPr>
     </w:lvl>
     <w:lvl w:ilvl="7" w:tplc="DD94290A">
@@ -6782,7 +6887,7 @@
         <w:ind w:left="5760" w:hanging="360"/>
       </w:pPr>
       <w:rPr>
-        <w:rFonts w:hint="default" w:ascii="Courier New" w:hAnsi="Courier New"/>
+        <w:rFonts w:ascii="Courier New" w:hAnsi="Courier New" w:hint="default"/>
       </w:rPr>
     </w:lvl>
     <w:lvl w:ilvl="8" w:tplc="AF5CD9D4">
@@ -6794,7 +6899,7 @@
         <w:ind w:left="6480" w:hanging="360"/>
       </w:pPr>
       <w:rPr>
-        <w:rFonts w:hint="default" w:ascii="Wingdings" w:hAnsi="Wingdings"/>
+        <w:rFonts w:ascii="Wingdings" w:hAnsi="Wingdings" w:hint="default"/>
       </w:rPr>
     </w:lvl>
   </w:abstractNum>
@@ -6897,7 +7002,7 @@
         <w:ind w:left="720" w:hanging="360"/>
       </w:pPr>
       <w:rPr>
-        <w:rFonts w:hint="default" w:ascii="Wingdings" w:hAnsi="Wingdings"/>
+        <w:rFonts w:ascii="Wingdings" w:hAnsi="Wingdings" w:hint="default"/>
       </w:rPr>
     </w:lvl>
     <w:lvl w:ilvl="1" w:tplc="3C28160E">
@@ -6909,7 +7014,7 @@
         <w:ind w:left="1440" w:hanging="360"/>
       </w:pPr>
       <w:rPr>
-        <w:rFonts w:hint="default" w:ascii="Courier New" w:hAnsi="Courier New"/>
+        <w:rFonts w:ascii="Courier New" w:hAnsi="Courier New" w:hint="default"/>
       </w:rPr>
     </w:lvl>
     <w:lvl w:ilvl="2" w:tplc="7592D39C">
@@ -6921,7 +7026,7 @@
         <w:ind w:left="2160" w:hanging="360"/>
       </w:pPr>
       <w:rPr>
-        <w:rFonts w:hint="default" w:ascii="Wingdings" w:hAnsi="Wingdings"/>
+        <w:rFonts w:ascii="Wingdings" w:hAnsi="Wingdings" w:hint="default"/>
       </w:rPr>
     </w:lvl>
     <w:lvl w:ilvl="3" w:tplc="88F82006">
@@ -6933,7 +7038,7 @@
         <w:ind w:left="2880" w:hanging="360"/>
       </w:pPr>
       <w:rPr>
-        <w:rFonts w:hint="default" w:ascii="Symbol" w:hAnsi="Symbol"/>
+        <w:rFonts w:ascii="Symbol" w:hAnsi="Symbol" w:hint="default"/>
       </w:rPr>
     </w:lvl>
     <w:lvl w:ilvl="4" w:tplc="0D62BD50">
@@ -6945,7 +7050,7 @@
         <w:ind w:left="3600" w:hanging="360"/>
       </w:pPr>
       <w:rPr>
-        <w:rFonts w:hint="default" w:ascii="Courier New" w:hAnsi="Courier New"/>
+        <w:rFonts w:ascii="Courier New" w:hAnsi="Courier New" w:hint="default"/>
       </w:rPr>
     </w:lvl>
     <w:lvl w:ilvl="5" w:tplc="3B6E6F52">
@@ -6957,7 +7062,7 @@
         <w:ind w:left="4320" w:hanging="360"/>
       </w:pPr>
       <w:rPr>
-        <w:rFonts w:hint="default" w:ascii="Wingdings" w:hAnsi="Wingdings"/>
+        <w:rFonts w:ascii="Wingdings" w:hAnsi="Wingdings" w:hint="default"/>
       </w:rPr>
     </w:lvl>
     <w:lvl w:ilvl="6" w:tplc="07DCFC3C">
@@ -6969,7 +7074,7 @@
         <w:ind w:left="5040" w:hanging="360"/>
       </w:pPr>
       <w:rPr>
-        <w:rFonts w:hint="default" w:ascii="Symbol" w:hAnsi="Symbol"/>
+        <w:rFonts w:ascii="Symbol" w:hAnsi="Symbol" w:hint="default"/>
       </w:rPr>
     </w:lvl>
     <w:lvl w:ilvl="7" w:tplc="1E142F0C">
@@ -6981,7 +7086,7 @@
         <w:ind w:left="5760" w:hanging="360"/>
       </w:pPr>
       <w:rPr>
-        <w:rFonts w:hint="default" w:ascii="Courier New" w:hAnsi="Courier New"/>
+        <w:rFonts w:ascii="Courier New" w:hAnsi="Courier New" w:hint="default"/>
       </w:rPr>
     </w:lvl>
     <w:lvl w:ilvl="8" w:tplc="35D82A1E">
@@ -6993,7 +7098,7 @@
         <w:ind w:left="6480" w:hanging="360"/>
       </w:pPr>
       <w:rPr>
-        <w:rFonts w:hint="default" w:ascii="Wingdings" w:hAnsi="Wingdings"/>
+        <w:rFonts w:ascii="Wingdings" w:hAnsi="Wingdings" w:hint="default"/>
       </w:rPr>
     </w:lvl>
   </w:abstractNum>
@@ -7010,7 +7115,7 @@
         <w:ind w:left="720" w:hanging="360"/>
       </w:pPr>
       <w:rPr>
-        <w:rFonts w:hint="default" w:ascii="Symbol" w:hAnsi="Symbol"/>
+        <w:rFonts w:ascii="Symbol" w:hAnsi="Symbol" w:hint="default"/>
       </w:rPr>
     </w:lvl>
     <w:lvl w:ilvl="1" w:tplc="FF54E098">
@@ -7022,7 +7127,7 @@
         <w:ind w:left="1440" w:hanging="360"/>
       </w:pPr>
       <w:rPr>
-        <w:rFonts w:hint="default" w:ascii="Courier New" w:hAnsi="Courier New"/>
+        <w:rFonts w:ascii="Courier New" w:hAnsi="Courier New" w:hint="default"/>
       </w:rPr>
     </w:lvl>
     <w:lvl w:ilvl="2" w:tplc="B12463A2">
@@ -7034,7 +7139,7 @@
         <w:ind w:left="2160" w:hanging="360"/>
       </w:pPr>
       <w:rPr>
-        <w:rFonts w:hint="default" w:ascii="Wingdings" w:hAnsi="Wingdings"/>
+        <w:rFonts w:ascii="Wingdings" w:hAnsi="Wingdings" w:hint="default"/>
       </w:rPr>
     </w:lvl>
     <w:lvl w:ilvl="3" w:tplc="A4746CF8">
@@ -7046,7 +7151,7 @@
         <w:ind w:left="2880" w:hanging="360"/>
       </w:pPr>
       <w:rPr>
-        <w:rFonts w:hint="default" w:ascii="Symbol" w:hAnsi="Symbol"/>
+        <w:rFonts w:ascii="Symbol" w:hAnsi="Symbol" w:hint="default"/>
       </w:rPr>
     </w:lvl>
     <w:lvl w:ilvl="4" w:tplc="0024D432">
@@ -7058,7 +7163,7 @@
         <w:ind w:left="3600" w:hanging="360"/>
       </w:pPr>
       <w:rPr>
-        <w:rFonts w:hint="default" w:ascii="Courier New" w:hAnsi="Courier New"/>
+        <w:rFonts w:ascii="Courier New" w:hAnsi="Courier New" w:hint="default"/>
       </w:rPr>
     </w:lvl>
     <w:lvl w:ilvl="5" w:tplc="2EF4AD00">
@@ -7070,7 +7175,7 @@
         <w:ind w:left="4320" w:hanging="360"/>
       </w:pPr>
       <w:rPr>
-        <w:rFonts w:hint="default" w:ascii="Wingdings" w:hAnsi="Wingdings"/>
+        <w:rFonts w:ascii="Wingdings" w:hAnsi="Wingdings" w:hint="default"/>
       </w:rPr>
     </w:lvl>
     <w:lvl w:ilvl="6" w:tplc="52F8593A">
@@ -7082,7 +7187,7 @@
         <w:ind w:left="5040" w:hanging="360"/>
       </w:pPr>
       <w:rPr>
-        <w:rFonts w:hint="default" w:ascii="Symbol" w:hAnsi="Symbol"/>
+        <w:rFonts w:ascii="Symbol" w:hAnsi="Symbol" w:hint="default"/>
       </w:rPr>
     </w:lvl>
     <w:lvl w:ilvl="7" w:tplc="5F583BE8">
@@ -7094,7 +7199,7 @@
         <w:ind w:left="5760" w:hanging="360"/>
       </w:pPr>
       <w:rPr>
-        <w:rFonts w:hint="default" w:ascii="Courier New" w:hAnsi="Courier New"/>
+        <w:rFonts w:ascii="Courier New" w:hAnsi="Courier New" w:hint="default"/>
       </w:rPr>
     </w:lvl>
     <w:lvl w:ilvl="8" w:tplc="9E9424FE">
@@ -7106,7 +7211,7 @@
         <w:ind w:left="6480" w:hanging="360"/>
       </w:pPr>
       <w:rPr>
-        <w:rFonts w:hint="default" w:ascii="Wingdings" w:hAnsi="Wingdings"/>
+        <w:rFonts w:ascii="Wingdings" w:hAnsi="Wingdings" w:hint="default"/>
       </w:rPr>
     </w:lvl>
   </w:abstractNum>
@@ -7123,7 +7228,7 @@
         <w:ind w:left="720" w:hanging="360"/>
       </w:pPr>
       <w:rPr>
-        <w:rFonts w:hint="default" w:ascii="Symbol" w:hAnsi="Symbol"/>
+        <w:rFonts w:ascii="Symbol" w:hAnsi="Symbol" w:hint="default"/>
       </w:rPr>
     </w:lvl>
     <w:lvl w:ilvl="1" w:tplc="4B00B19E">
@@ -7135,7 +7240,7 @@
         <w:ind w:left="1440" w:hanging="360"/>
       </w:pPr>
       <w:rPr>
-        <w:rFonts w:hint="default" w:ascii="Courier New" w:hAnsi="Courier New"/>
+        <w:rFonts w:ascii="Courier New" w:hAnsi="Courier New" w:hint="default"/>
       </w:rPr>
     </w:lvl>
     <w:lvl w:ilvl="2" w:tplc="732C02A8">
@@ -7147,7 +7252,7 @@
         <w:ind w:left="2160" w:hanging="360"/>
       </w:pPr>
       <w:rPr>
-        <w:rFonts w:hint="default" w:ascii="Wingdings" w:hAnsi="Wingdings"/>
+        <w:rFonts w:ascii="Wingdings" w:hAnsi="Wingdings" w:hint="default"/>
       </w:rPr>
     </w:lvl>
     <w:lvl w:ilvl="3" w:tplc="43CC34FA">
@@ -7159,7 +7264,7 @@
         <w:ind w:left="2880" w:hanging="360"/>
       </w:pPr>
       <w:rPr>
-        <w:rFonts w:hint="default" w:ascii="Symbol" w:hAnsi="Symbol"/>
+        <w:rFonts w:ascii="Symbol" w:hAnsi="Symbol" w:hint="default"/>
       </w:rPr>
     </w:lvl>
     <w:lvl w:ilvl="4" w:tplc="D7ACA312">
@@ -7171,7 +7276,7 @@
         <w:ind w:left="3600" w:hanging="360"/>
       </w:pPr>
       <w:rPr>
-        <w:rFonts w:hint="default" w:ascii="Courier New" w:hAnsi="Courier New"/>
+        <w:rFonts w:ascii="Courier New" w:hAnsi="Courier New" w:hint="default"/>
       </w:rPr>
     </w:lvl>
     <w:lvl w:ilvl="5" w:tplc="5358C412">
@@ -7183,7 +7288,7 @@
         <w:ind w:left="4320" w:hanging="360"/>
       </w:pPr>
       <w:rPr>
-        <w:rFonts w:hint="default" w:ascii="Wingdings" w:hAnsi="Wingdings"/>
+        <w:rFonts w:ascii="Wingdings" w:hAnsi="Wingdings" w:hint="default"/>
       </w:rPr>
     </w:lvl>
     <w:lvl w:ilvl="6" w:tplc="7BA83FA8">
@@ -7195,7 +7300,7 @@
         <w:ind w:left="5040" w:hanging="360"/>
       </w:pPr>
       <w:rPr>
-        <w:rFonts w:hint="default" w:ascii="Symbol" w:hAnsi="Symbol"/>
+        <w:rFonts w:ascii="Symbol" w:hAnsi="Symbol" w:hint="default"/>
       </w:rPr>
     </w:lvl>
     <w:lvl w:ilvl="7" w:tplc="5BE6EC7A">
@@ -7207,7 +7312,7 @@
         <w:ind w:left="5760" w:hanging="360"/>
       </w:pPr>
       <w:rPr>
-        <w:rFonts w:hint="default" w:ascii="Courier New" w:hAnsi="Courier New"/>
+        <w:rFonts w:ascii="Courier New" w:hAnsi="Courier New" w:hint="default"/>
       </w:rPr>
     </w:lvl>
     <w:lvl w:ilvl="8" w:tplc="CD42E8CA">
@@ -7219,7 +7324,7 @@
         <w:ind w:left="6480" w:hanging="360"/>
       </w:pPr>
       <w:rPr>
-        <w:rFonts w:hint="default" w:ascii="Wingdings" w:hAnsi="Wingdings"/>
+        <w:rFonts w:ascii="Wingdings" w:hAnsi="Wingdings" w:hint="default"/>
       </w:rPr>
     </w:lvl>
   </w:abstractNum>
@@ -7236,7 +7341,7 @@
         <w:ind w:left="720" w:hanging="360"/>
       </w:pPr>
       <w:rPr>
-        <w:rFonts w:hint="default" w:ascii="Wingdings" w:hAnsi="Wingdings"/>
+        <w:rFonts w:ascii="Wingdings" w:hAnsi="Wingdings" w:hint="default"/>
       </w:rPr>
     </w:lvl>
     <w:lvl w:ilvl="1" w:tplc="EB0CEF3C">
@@ -7248,7 +7353,7 @@
         <w:ind w:left="1440" w:hanging="360"/>
       </w:pPr>
       <w:rPr>
-        <w:rFonts w:hint="default" w:ascii="Courier New" w:hAnsi="Courier New"/>
+        <w:rFonts w:ascii="Courier New" w:hAnsi="Courier New" w:hint="default"/>
       </w:rPr>
     </w:lvl>
     <w:lvl w:ilvl="2" w:tplc="7FAC46A8">
@@ -7260,7 +7365,7 @@
         <w:ind w:left="2160" w:hanging="360"/>
       </w:pPr>
       <w:rPr>
-        <w:rFonts w:hint="default" w:ascii="Wingdings" w:hAnsi="Wingdings"/>
+        <w:rFonts w:ascii="Wingdings" w:hAnsi="Wingdings" w:hint="default"/>
       </w:rPr>
     </w:lvl>
     <w:lvl w:ilvl="3" w:tplc="E9E0E77E">
@@ -7272,7 +7377,7 @@
         <w:ind w:left="2880" w:hanging="360"/>
       </w:pPr>
       <w:rPr>
-        <w:rFonts w:hint="default" w:ascii="Symbol" w:hAnsi="Symbol"/>
+        <w:rFonts w:ascii="Symbol" w:hAnsi="Symbol" w:hint="default"/>
       </w:rPr>
     </w:lvl>
     <w:lvl w:ilvl="4" w:tplc="7570A732">
@@ -7284,7 +7389,7 @@
         <w:ind w:left="3600" w:hanging="360"/>
       </w:pPr>
       <w:rPr>
-        <w:rFonts w:hint="default" w:ascii="Courier New" w:hAnsi="Courier New"/>
+        <w:rFonts w:ascii="Courier New" w:hAnsi="Courier New" w:hint="default"/>
       </w:rPr>
     </w:lvl>
     <w:lvl w:ilvl="5" w:tplc="BDB8EA34">
@@ -7296,7 +7401,7 @@
         <w:ind w:left="4320" w:hanging="360"/>
       </w:pPr>
       <w:rPr>
-        <w:rFonts w:hint="default" w:ascii="Wingdings" w:hAnsi="Wingdings"/>
+        <w:rFonts w:ascii="Wingdings" w:hAnsi="Wingdings" w:hint="default"/>
       </w:rPr>
     </w:lvl>
     <w:lvl w:ilvl="6" w:tplc="62D29220">
@@ -7308,7 +7413,7 @@
         <w:ind w:left="5040" w:hanging="360"/>
       </w:pPr>
       <w:rPr>
-        <w:rFonts w:hint="default" w:ascii="Symbol" w:hAnsi="Symbol"/>
+        <w:rFonts w:ascii="Symbol" w:hAnsi="Symbol" w:hint="default"/>
       </w:rPr>
     </w:lvl>
     <w:lvl w:ilvl="7" w:tplc="6D32982A">
@@ -7320,7 +7425,7 @@
         <w:ind w:left="5760" w:hanging="360"/>
       </w:pPr>
       <w:rPr>
-        <w:rFonts w:hint="default" w:ascii="Courier New" w:hAnsi="Courier New"/>
+        <w:rFonts w:ascii="Courier New" w:hAnsi="Courier New" w:hint="default"/>
       </w:rPr>
     </w:lvl>
     <w:lvl w:ilvl="8" w:tplc="2F240246">
@@ -7332,7 +7437,7 @@
         <w:ind w:left="6480" w:hanging="360"/>
       </w:pPr>
       <w:rPr>
-        <w:rFonts w:hint="default" w:ascii="Wingdings" w:hAnsi="Wingdings"/>
+        <w:rFonts w:ascii="Wingdings" w:hAnsi="Wingdings" w:hint="default"/>
       </w:rPr>
     </w:lvl>
   </w:abstractNum>
@@ -7435,7 +7540,7 @@
         <w:ind w:left="720" w:hanging="360"/>
       </w:pPr>
       <w:rPr>
-        <w:rFonts w:hint="default" w:ascii="Symbol" w:hAnsi="Symbol"/>
+        <w:rFonts w:ascii="Symbol" w:hAnsi="Symbol" w:hint="default"/>
       </w:rPr>
     </w:lvl>
     <w:lvl w:ilvl="1" w:tplc="A9ACC836">
@@ -7447,7 +7552,7 @@
         <w:ind w:left="1440" w:hanging="360"/>
       </w:pPr>
       <w:rPr>
-        <w:rFonts w:hint="default" w:ascii="Courier New" w:hAnsi="Courier New"/>
+        <w:rFonts w:ascii="Courier New" w:hAnsi="Courier New" w:hint="default"/>
       </w:rPr>
     </w:lvl>
     <w:lvl w:ilvl="2" w:tplc="39AE30E8">
@@ -7459,7 +7564,7 @@
         <w:ind w:left="2160" w:hanging="360"/>
       </w:pPr>
       <w:rPr>
-        <w:rFonts w:hint="default" w:ascii="Wingdings" w:hAnsi="Wingdings"/>
+        <w:rFonts w:ascii="Wingdings" w:hAnsi="Wingdings" w:hint="default"/>
       </w:rPr>
     </w:lvl>
     <w:lvl w:ilvl="3" w:tplc="B0AEAB4A">
@@ -7471,7 +7576,7 @@
         <w:ind w:left="2880" w:hanging="360"/>
       </w:pPr>
       <w:rPr>
-        <w:rFonts w:hint="default" w:ascii="Symbol" w:hAnsi="Symbol"/>
+        <w:rFonts w:ascii="Symbol" w:hAnsi="Symbol" w:hint="default"/>
       </w:rPr>
     </w:lvl>
     <w:lvl w:ilvl="4" w:tplc="C5967F14">
@@ -7483,7 +7588,7 @@
         <w:ind w:left="3600" w:hanging="360"/>
       </w:pPr>
       <w:rPr>
-        <w:rFonts w:hint="default" w:ascii="Courier New" w:hAnsi="Courier New"/>
+        <w:rFonts w:ascii="Courier New" w:hAnsi="Courier New" w:hint="default"/>
       </w:rPr>
     </w:lvl>
     <w:lvl w:ilvl="5" w:tplc="B1B057AC">
@@ -7495,7 +7600,7 @@
         <w:ind w:left="4320" w:hanging="360"/>
       </w:pPr>
       <w:rPr>
-        <w:rFonts w:hint="default" w:ascii="Wingdings" w:hAnsi="Wingdings"/>
+        <w:rFonts w:ascii="Wingdings" w:hAnsi="Wingdings" w:hint="default"/>
       </w:rPr>
     </w:lvl>
     <w:lvl w:ilvl="6" w:tplc="D5B296BC">
@@ -7507,7 +7612,7 @@
         <w:ind w:left="5040" w:hanging="360"/>
       </w:pPr>
       <w:rPr>
-        <w:rFonts w:hint="default" w:ascii="Symbol" w:hAnsi="Symbol"/>
+        <w:rFonts w:ascii="Symbol" w:hAnsi="Symbol" w:hint="default"/>
       </w:rPr>
     </w:lvl>
     <w:lvl w:ilvl="7" w:tplc="29F05674">
@@ -7519,7 +7624,7 @@
         <w:ind w:left="5760" w:hanging="360"/>
       </w:pPr>
       <w:rPr>
-        <w:rFonts w:hint="default" w:ascii="Courier New" w:hAnsi="Courier New"/>
+        <w:rFonts w:ascii="Courier New" w:hAnsi="Courier New" w:hint="default"/>
       </w:rPr>
     </w:lvl>
     <w:lvl w:ilvl="8" w:tplc="128240EE">
@@ -7531,7 +7636,7 @@
         <w:ind w:left="6480" w:hanging="360"/>
       </w:pPr>
       <w:rPr>
-        <w:rFonts w:hint="default" w:ascii="Wingdings" w:hAnsi="Wingdings"/>
+        <w:rFonts w:ascii="Wingdings" w:hAnsi="Wingdings" w:hint="default"/>
       </w:rPr>
     </w:lvl>
   </w:abstractNum>
@@ -7634,7 +7739,7 @@
         <w:ind w:left="720" w:hanging="360"/>
       </w:pPr>
       <w:rPr>
-        <w:rFonts w:hint="default" w:ascii="Wingdings" w:hAnsi="Wingdings"/>
+        <w:rFonts w:ascii="Wingdings" w:hAnsi="Wingdings" w:hint="default"/>
       </w:rPr>
     </w:lvl>
     <w:lvl w:ilvl="1" w:tplc="66E868D8">
@@ -7646,7 +7751,7 @@
         <w:ind w:left="1440" w:hanging="360"/>
       </w:pPr>
       <w:rPr>
-        <w:rFonts w:hint="default" w:ascii="Courier New" w:hAnsi="Courier New"/>
+        <w:rFonts w:ascii="Courier New" w:hAnsi="Courier New" w:hint="default"/>
       </w:rPr>
     </w:lvl>
     <w:lvl w:ilvl="2" w:tplc="9A02CA7C">
@@ -7658,7 +7763,7 @@
         <w:ind w:left="2160" w:hanging="360"/>
       </w:pPr>
       <w:rPr>
-        <w:rFonts w:hint="default" w:ascii="Wingdings" w:hAnsi="Wingdings"/>
+        <w:rFonts w:ascii="Wingdings" w:hAnsi="Wingdings" w:hint="default"/>
       </w:rPr>
     </w:lvl>
     <w:lvl w:ilvl="3" w:tplc="6D1C435A">
@@ -7670,7 +7775,7 @@
         <w:ind w:left="2880" w:hanging="360"/>
       </w:pPr>
       <w:rPr>
-        <w:rFonts w:hint="default" w:ascii="Symbol" w:hAnsi="Symbol"/>
+        <w:rFonts w:ascii="Symbol" w:hAnsi="Symbol" w:hint="default"/>
       </w:rPr>
     </w:lvl>
     <w:lvl w:ilvl="4" w:tplc="32484F5E">
@@ -7682,7 +7787,7 @@
         <w:ind w:left="3600" w:hanging="360"/>
       </w:pPr>
       <w:rPr>
-        <w:rFonts w:hint="default" w:ascii="Courier New" w:hAnsi="Courier New"/>
+        <w:rFonts w:ascii="Courier New" w:hAnsi="Courier New" w:hint="default"/>
       </w:rPr>
     </w:lvl>
     <w:lvl w:ilvl="5" w:tplc="291675F8">
@@ -7694,7 +7799,7 @@
         <w:ind w:left="4320" w:hanging="360"/>
       </w:pPr>
       <w:rPr>
-        <w:rFonts w:hint="default" w:ascii="Wingdings" w:hAnsi="Wingdings"/>
+        <w:rFonts w:ascii="Wingdings" w:hAnsi="Wingdings" w:hint="default"/>
       </w:rPr>
     </w:lvl>
     <w:lvl w:ilvl="6" w:tplc="3D1E2AB6">
@@ -7706,7 +7811,7 @@
         <w:ind w:left="5040" w:hanging="360"/>
       </w:pPr>
       <w:rPr>
-        <w:rFonts w:hint="default" w:ascii="Symbol" w:hAnsi="Symbol"/>
+        <w:rFonts w:ascii="Symbol" w:hAnsi="Symbol" w:hint="default"/>
       </w:rPr>
     </w:lvl>
     <w:lvl w:ilvl="7" w:tplc="CDA83988">
@@ -7718,7 +7823,7 @@
         <w:ind w:left="5760" w:hanging="360"/>
       </w:pPr>
       <w:rPr>
-        <w:rFonts w:hint="default" w:ascii="Courier New" w:hAnsi="Courier New"/>
+        <w:rFonts w:ascii="Courier New" w:hAnsi="Courier New" w:hint="default"/>
       </w:rPr>
     </w:lvl>
     <w:lvl w:ilvl="8" w:tplc="9E989C42">
@@ -7730,7 +7835,7 @@
         <w:ind w:left="6480" w:hanging="360"/>
       </w:pPr>
       <w:rPr>
-        <w:rFonts w:hint="default" w:ascii="Wingdings" w:hAnsi="Wingdings"/>
+        <w:rFonts w:ascii="Wingdings" w:hAnsi="Wingdings" w:hint="default"/>
       </w:rPr>
     </w:lvl>
   </w:abstractNum>
@@ -7747,7 +7852,7 @@
         <w:ind w:left="720" w:hanging="360"/>
       </w:pPr>
       <w:rPr>
-        <w:rFonts w:hint="default" w:ascii="Wingdings" w:hAnsi="Wingdings"/>
+        <w:rFonts w:ascii="Wingdings" w:hAnsi="Wingdings" w:hint="default"/>
       </w:rPr>
     </w:lvl>
     <w:lvl w:ilvl="1" w:tplc="F9B09F6A">
@@ -7759,7 +7864,7 @@
         <w:ind w:left="1440" w:hanging="360"/>
       </w:pPr>
       <w:rPr>
-        <w:rFonts w:hint="default" w:ascii="Courier New" w:hAnsi="Courier New"/>
+        <w:rFonts w:ascii="Courier New" w:hAnsi="Courier New" w:hint="default"/>
       </w:rPr>
     </w:lvl>
     <w:lvl w:ilvl="2" w:tplc="3B56B6E0">
@@ -7771,7 +7876,7 @@
         <w:ind w:left="2160" w:hanging="360"/>
       </w:pPr>
       <w:rPr>
-        <w:rFonts w:hint="default" w:ascii="Wingdings" w:hAnsi="Wingdings"/>
+        <w:rFonts w:ascii="Wingdings" w:hAnsi="Wingdings" w:hint="default"/>
       </w:rPr>
     </w:lvl>
     <w:lvl w:ilvl="3" w:tplc="678A9E8C">
@@ -7783,7 +7888,7 @@
         <w:ind w:left="2880" w:hanging="360"/>
       </w:pPr>
       <w:rPr>
-        <w:rFonts w:hint="default" w:ascii="Symbol" w:hAnsi="Symbol"/>
+        <w:rFonts w:ascii="Symbol" w:hAnsi="Symbol" w:hint="default"/>
       </w:rPr>
     </w:lvl>
     <w:lvl w:ilvl="4" w:tplc="E07E005E">
@@ -7795,7 +7900,7 @@
         <w:ind w:left="3600" w:hanging="360"/>
       </w:pPr>
       <w:rPr>
-        <w:rFonts w:hint="default" w:ascii="Courier New" w:hAnsi="Courier New"/>
+        <w:rFonts w:ascii="Courier New" w:hAnsi="Courier New" w:hint="default"/>
       </w:rPr>
     </w:lvl>
     <w:lvl w:ilvl="5" w:tplc="83D2AEC2">
@@ -7807,7 +7912,7 @@
         <w:ind w:left="4320" w:hanging="360"/>
       </w:pPr>
       <w:rPr>
-        <w:rFonts w:hint="default" w:ascii="Wingdings" w:hAnsi="Wingdings"/>
+        <w:rFonts w:ascii="Wingdings" w:hAnsi="Wingdings" w:hint="default"/>
       </w:rPr>
     </w:lvl>
     <w:lvl w:ilvl="6" w:tplc="DD885FCA">
@@ -7819,7 +7924,7 @@
         <w:ind w:left="5040" w:hanging="360"/>
       </w:pPr>
       <w:rPr>
-        <w:rFonts w:hint="default" w:ascii="Symbol" w:hAnsi="Symbol"/>
+        <w:rFonts w:ascii="Symbol" w:hAnsi="Symbol" w:hint="default"/>
       </w:rPr>
     </w:lvl>
     <w:lvl w:ilvl="7" w:tplc="3836E10E">
@@ -7831,7 +7936,7 @@
         <w:ind w:left="5760" w:hanging="360"/>
       </w:pPr>
       <w:rPr>
-        <w:rFonts w:hint="default" w:ascii="Courier New" w:hAnsi="Courier New"/>
+        <w:rFonts w:ascii="Courier New" w:hAnsi="Courier New" w:hint="default"/>
       </w:rPr>
     </w:lvl>
     <w:lvl w:ilvl="8" w:tplc="777A240C">
@@ -7843,7 +7948,7 @@
         <w:ind w:left="6480" w:hanging="360"/>
       </w:pPr>
       <w:rPr>
-        <w:rFonts w:hint="default" w:ascii="Wingdings" w:hAnsi="Wingdings"/>
+        <w:rFonts w:ascii="Wingdings" w:hAnsi="Wingdings" w:hint="default"/>
       </w:rPr>
     </w:lvl>
   </w:abstractNum>
@@ -7860,7 +7965,7 @@
         <w:ind w:left="720" w:hanging="360"/>
       </w:pPr>
       <w:rPr>
-        <w:rFonts w:hint="default" w:ascii="Wingdings" w:hAnsi="Wingdings"/>
+        <w:rFonts w:ascii="Wingdings" w:hAnsi="Wingdings" w:hint="default"/>
       </w:rPr>
     </w:lvl>
     <w:lvl w:ilvl="1" w:tplc="14FC8524">
@@ -7872,7 +7977,7 @@
         <w:ind w:left="1440" w:hanging="360"/>
       </w:pPr>
       <w:rPr>
-        <w:rFonts w:hint="default" w:ascii="Courier New" w:hAnsi="Courier New"/>
+        <w:rFonts w:ascii="Courier New" w:hAnsi="Courier New" w:hint="default"/>
       </w:rPr>
     </w:lvl>
     <w:lvl w:ilvl="2" w:tplc="2684F97E">
@@ -7884,7 +7989,7 @@
         <w:ind w:left="2160" w:hanging="360"/>
       </w:pPr>
       <w:rPr>
-        <w:rFonts w:hint="default" w:ascii="Wingdings" w:hAnsi="Wingdings"/>
+        <w:rFonts w:ascii="Wingdings" w:hAnsi="Wingdings" w:hint="default"/>
       </w:rPr>
     </w:lvl>
     <w:lvl w:ilvl="3" w:tplc="065E8326">
@@ -7896,7 +8001,7 @@
         <w:ind w:left="2880" w:hanging="360"/>
       </w:pPr>
       <w:rPr>
-        <w:rFonts w:hint="default" w:ascii="Symbol" w:hAnsi="Symbol"/>
+        <w:rFonts w:ascii="Symbol" w:hAnsi="Symbol" w:hint="default"/>
       </w:rPr>
     </w:lvl>
     <w:lvl w:ilvl="4" w:tplc="DBB64DB0">
@@ -7908,7 +8013,7 @@
         <w:ind w:left="3600" w:hanging="360"/>
       </w:pPr>
       <w:rPr>
-        <w:rFonts w:hint="default" w:ascii="Courier New" w:hAnsi="Courier New"/>
+        <w:rFonts w:ascii="Courier New" w:hAnsi="Courier New" w:hint="default"/>
       </w:rPr>
     </w:lvl>
     <w:lvl w:ilvl="5" w:tplc="DA8604BC">
@@ -7920,7 +8025,7 @@
         <w:ind w:left="4320" w:hanging="360"/>
       </w:pPr>
       <w:rPr>
-        <w:rFonts w:hint="default" w:ascii="Wingdings" w:hAnsi="Wingdings"/>
+        <w:rFonts w:ascii="Wingdings" w:hAnsi="Wingdings" w:hint="default"/>
       </w:rPr>
     </w:lvl>
     <w:lvl w:ilvl="6" w:tplc="FBD0E70E">
@@ -7932,7 +8037,7 @@
         <w:ind w:left="5040" w:hanging="360"/>
       </w:pPr>
       <w:rPr>
-        <w:rFonts w:hint="default" w:ascii="Symbol" w:hAnsi="Symbol"/>
+        <w:rFonts w:ascii="Symbol" w:hAnsi="Symbol" w:hint="default"/>
       </w:rPr>
     </w:lvl>
     <w:lvl w:ilvl="7" w:tplc="CA3E31BC">
@@ -7944,7 +8049,7 @@
         <w:ind w:left="5760" w:hanging="360"/>
       </w:pPr>
       <w:rPr>
-        <w:rFonts w:hint="default" w:ascii="Courier New" w:hAnsi="Courier New"/>
+        <w:rFonts w:ascii="Courier New" w:hAnsi="Courier New" w:hint="default"/>
       </w:rPr>
     </w:lvl>
     <w:lvl w:ilvl="8" w:tplc="525E6E4A">
@@ -7956,7 +8061,7 @@
         <w:ind w:left="6480" w:hanging="360"/>
       </w:pPr>
       <w:rPr>
-        <w:rFonts w:hint="default" w:ascii="Wingdings" w:hAnsi="Wingdings"/>
+        <w:rFonts w:ascii="Wingdings" w:hAnsi="Wingdings" w:hint="default"/>
       </w:rPr>
     </w:lvl>
   </w:abstractNum>
@@ -8094,7 +8199,7 @@
         <w:ind w:left="720" w:hanging="360"/>
       </w:pPr>
       <w:rPr>
-        <w:rFonts w:hint="default" w:ascii="Wingdings" w:hAnsi="Wingdings"/>
+        <w:rFonts w:ascii="Wingdings" w:hAnsi="Wingdings" w:hint="default"/>
       </w:rPr>
     </w:lvl>
     <w:lvl w:ilvl="1" w:tplc="C5C80E5C">
@@ -8106,7 +8211,7 @@
         <w:ind w:left="1440" w:hanging="360"/>
       </w:pPr>
       <w:rPr>
-        <w:rFonts w:hint="default" w:ascii="Courier New" w:hAnsi="Courier New"/>
+        <w:rFonts w:ascii="Courier New" w:hAnsi="Courier New" w:hint="default"/>
       </w:rPr>
     </w:lvl>
     <w:lvl w:ilvl="2" w:tplc="229AD084">
@@ -8118,7 +8223,7 @@
         <w:ind w:left="2160" w:hanging="360"/>
       </w:pPr>
       <w:rPr>
-        <w:rFonts w:hint="default" w:ascii="Wingdings" w:hAnsi="Wingdings"/>
+        <w:rFonts w:ascii="Wingdings" w:hAnsi="Wingdings" w:hint="default"/>
       </w:rPr>
     </w:lvl>
     <w:lvl w:ilvl="3" w:tplc="FB16013E">
@@ -8130,7 +8235,7 @@
         <w:ind w:left="2880" w:hanging="360"/>
       </w:pPr>
       <w:rPr>
-        <w:rFonts w:hint="default" w:ascii="Symbol" w:hAnsi="Symbol"/>
+        <w:rFonts w:ascii="Symbol" w:hAnsi="Symbol" w:hint="default"/>
       </w:rPr>
     </w:lvl>
     <w:lvl w:ilvl="4" w:tplc="12E2BF1E">
@@ -8142,7 +8247,7 @@
         <w:ind w:left="3600" w:hanging="360"/>
       </w:pPr>
       <w:rPr>
-        <w:rFonts w:hint="default" w:ascii="Courier New" w:hAnsi="Courier New"/>
+        <w:rFonts w:ascii="Courier New" w:hAnsi="Courier New" w:hint="default"/>
       </w:rPr>
     </w:lvl>
     <w:lvl w:ilvl="5" w:tplc="78D62B7E">
@@ -8154,7 +8259,7 @@
         <w:ind w:left="4320" w:hanging="360"/>
       </w:pPr>
       <w:rPr>
-        <w:rFonts w:hint="default" w:ascii="Wingdings" w:hAnsi="Wingdings"/>
+        <w:rFonts w:ascii="Wingdings" w:hAnsi="Wingdings" w:hint="default"/>
       </w:rPr>
     </w:lvl>
     <w:lvl w:ilvl="6" w:tplc="F14E0230">
@@ -8166,7 +8271,7 @@
         <w:ind w:left="5040" w:hanging="360"/>
       </w:pPr>
       <w:rPr>
-        <w:rFonts w:hint="default" w:ascii="Symbol" w:hAnsi="Symbol"/>
+        <w:rFonts w:ascii="Symbol" w:hAnsi="Symbol" w:hint="default"/>
       </w:rPr>
     </w:lvl>
     <w:lvl w:ilvl="7" w:tplc="2F8C9380">
@@ -8178,7 +8283,7 @@
         <w:ind w:left="5760" w:hanging="360"/>
       </w:pPr>
       <w:rPr>
-        <w:rFonts w:hint="default" w:ascii="Courier New" w:hAnsi="Courier New"/>
+        <w:rFonts w:ascii="Courier New" w:hAnsi="Courier New" w:hint="default"/>
       </w:rPr>
     </w:lvl>
     <w:lvl w:ilvl="8" w:tplc="210E9910">
@@ -8190,7 +8295,7 @@
         <w:ind w:left="6480" w:hanging="360"/>
       </w:pPr>
       <w:rPr>
-        <w:rFonts w:hint="default" w:ascii="Wingdings" w:hAnsi="Wingdings"/>
+        <w:rFonts w:ascii="Wingdings" w:hAnsi="Wingdings" w:hint="default"/>
       </w:rPr>
     </w:lvl>
   </w:abstractNum>
@@ -8322,7 +8427,7 @@
         <w:ind w:left="170" w:hanging="170"/>
       </w:pPr>
       <w:rPr>
-        <w:rFonts w:hint="default" w:ascii="Symbol" w:hAnsi="Symbol"/>
+        <w:rFonts w:ascii="Symbol" w:hAnsi="Symbol" w:hint="default"/>
         <w:color w:val="auto"/>
       </w:rPr>
     </w:lvl>
@@ -8335,7 +8440,7 @@
         <w:ind w:left="568" w:hanging="284"/>
       </w:pPr>
       <w:rPr>
-        <w:rFonts w:hint="default" w:ascii="Symbol" w:hAnsi="Symbol"/>
+        <w:rFonts w:ascii="Symbol" w:hAnsi="Symbol" w:hint="default"/>
         <w:color w:val="auto"/>
       </w:rPr>
     </w:lvl>
@@ -8348,7 +8453,7 @@
         <w:ind w:left="852" w:hanging="284"/>
       </w:pPr>
       <w:rPr>
-        <w:rFonts w:hint="default" w:ascii="Symbol" w:hAnsi="Symbol"/>
+        <w:rFonts w:ascii="Symbol" w:hAnsi="Symbol" w:hint="default"/>
         <w:color w:val="auto"/>
       </w:rPr>
     </w:lvl>
@@ -8361,7 +8466,7 @@
         <w:ind w:left="1136" w:hanging="284"/>
       </w:pPr>
       <w:rPr>
-        <w:rFonts w:hint="default" w:ascii="Symbol" w:hAnsi="Symbol"/>
+        <w:rFonts w:ascii="Symbol" w:hAnsi="Symbol" w:hint="default"/>
       </w:rPr>
     </w:lvl>
     <w:lvl w:ilvl="4">
@@ -8373,7 +8478,7 @@
         <w:ind w:left="1420" w:hanging="284"/>
       </w:pPr>
       <w:rPr>
-        <w:rFonts w:hint="default" w:ascii="Symbol" w:hAnsi="Symbol"/>
+        <w:rFonts w:ascii="Symbol" w:hAnsi="Symbol" w:hint="default"/>
         <w:color w:val="auto"/>
       </w:rPr>
     </w:lvl>
@@ -8386,7 +8491,7 @@
         <w:ind w:left="1704" w:hanging="284"/>
       </w:pPr>
       <w:rPr>
-        <w:rFonts w:hint="default" w:ascii="Symbol" w:hAnsi="Symbol"/>
+        <w:rFonts w:ascii="Symbol" w:hAnsi="Symbol" w:hint="default"/>
         <w:color w:val="auto"/>
       </w:rPr>
     </w:lvl>
@@ -8399,7 +8504,7 @@
         <w:ind w:left="1988" w:hanging="284"/>
       </w:pPr>
       <w:rPr>
-        <w:rFonts w:hint="default" w:ascii="Symbol" w:hAnsi="Symbol"/>
+        <w:rFonts w:ascii="Symbol" w:hAnsi="Symbol" w:hint="default"/>
         <w:color w:val="auto"/>
       </w:rPr>
     </w:lvl>
@@ -8412,7 +8517,7 @@
         <w:ind w:left="2272" w:hanging="284"/>
       </w:pPr>
       <w:rPr>
-        <w:rFonts w:hint="default" w:ascii="Symbol" w:hAnsi="Symbol"/>
+        <w:rFonts w:ascii="Symbol" w:hAnsi="Symbol" w:hint="default"/>
       </w:rPr>
     </w:lvl>
     <w:lvl w:ilvl="8">
@@ -8424,63 +8529,63 @@
         <w:ind w:left="2556" w:hanging="284"/>
       </w:pPr>
       <w:rPr>
-        <w:rFonts w:hint="default" w:ascii="Symbol" w:hAnsi="Symbol"/>
+        <w:rFonts w:ascii="Symbol" w:hAnsi="Symbol" w:hint="default"/>
         <w:color w:val="auto"/>
       </w:rPr>
     </w:lvl>
   </w:abstractNum>
-  <w:num w:numId="1">
+  <w:num w:numId="1" w16cid:durableId="1725836851">
     <w:abstractNumId w:val="16"/>
   </w:num>
-  <w:num w:numId="2">
+  <w:num w:numId="2" w16cid:durableId="884369247">
     <w:abstractNumId w:val="14"/>
   </w:num>
-  <w:num w:numId="3">
+  <w:num w:numId="3" w16cid:durableId="2105807323">
     <w:abstractNumId w:val="9"/>
   </w:num>
-  <w:num w:numId="4">
+  <w:num w:numId="4" w16cid:durableId="1492599710">
     <w:abstractNumId w:val="3"/>
   </w:num>
-  <w:num w:numId="5">
+  <w:num w:numId="5" w16cid:durableId="1328557635">
     <w:abstractNumId w:val="7"/>
   </w:num>
-  <w:num w:numId="6">
+  <w:num w:numId="6" w16cid:durableId="1557203096">
     <w:abstractNumId w:val="21"/>
   </w:num>
-  <w:num w:numId="7">
+  <w:num w:numId="7" w16cid:durableId="477579428">
     <w:abstractNumId w:val="12"/>
   </w:num>
-  <w:num w:numId="8">
+  <w:num w:numId="8" w16cid:durableId="1466969319">
     <w:abstractNumId w:val="23"/>
   </w:num>
-  <w:num w:numId="9">
+  <w:num w:numId="9" w16cid:durableId="1978997821">
     <w:abstractNumId w:val="22"/>
   </w:num>
-  <w:num w:numId="10">
+  <w:num w:numId="10" w16cid:durableId="240874960">
     <w:abstractNumId w:val="20"/>
   </w:num>
-  <w:num w:numId="11">
+  <w:num w:numId="11" w16cid:durableId="184098839">
     <w:abstractNumId w:val="2"/>
   </w:num>
-  <w:num w:numId="12">
+  <w:num w:numId="12" w16cid:durableId="1913081292">
     <w:abstractNumId w:val="10"/>
   </w:num>
-  <w:num w:numId="13">
+  <w:num w:numId="13" w16cid:durableId="1792943906">
     <w:abstractNumId w:val="4"/>
   </w:num>
-  <w:num w:numId="14">
+  <w:num w:numId="14" w16cid:durableId="1954049796">
     <w:abstractNumId w:val="1"/>
   </w:num>
-  <w:num w:numId="15">
+  <w:num w:numId="15" w16cid:durableId="51662910">
     <w:abstractNumId w:val="22"/>
   </w:num>
-  <w:num w:numId="16">
+  <w:num w:numId="16" w16cid:durableId="1664698957">
     <w:abstractNumId w:val="17"/>
   </w:num>
-  <w:num w:numId="17">
+  <w:num w:numId="17" w16cid:durableId="689843593">
     <w:abstractNumId w:val="8"/>
   </w:num>
-  <w:num w:numId="18">
+  <w:num w:numId="18" w16cid:durableId="1190559681">
     <w:abstractNumId w:val="22"/>
     <w:lvlOverride w:ilvl="0">
       <w:startOverride w:val="1"/>
@@ -8510,28 +8615,28 @@
       <w:startOverride w:val="1"/>
     </w:lvlOverride>
   </w:num>
-  <w:num w:numId="19">
+  <w:num w:numId="19" w16cid:durableId="36861453">
     <w:abstractNumId w:val="18"/>
   </w:num>
-  <w:num w:numId="20">
+  <w:num w:numId="20" w16cid:durableId="1950818522">
     <w:abstractNumId w:val="6"/>
   </w:num>
-  <w:num w:numId="21">
+  <w:num w:numId="21" w16cid:durableId="147334235">
     <w:abstractNumId w:val="19"/>
   </w:num>
-  <w:num w:numId="22">
+  <w:num w:numId="22" w16cid:durableId="926815902">
     <w:abstractNumId w:val="11"/>
   </w:num>
-  <w:num w:numId="23">
+  <w:num w:numId="23" w16cid:durableId="15280814">
     <w:abstractNumId w:val="13"/>
   </w:num>
-  <w:num w:numId="24">
+  <w:num w:numId="24" w16cid:durableId="1230728999">
     <w:abstractNumId w:val="15"/>
   </w:num>
-  <w:num w:numId="25">
+  <w:num w:numId="25" w16cid:durableId="1615598786">
     <w:abstractNumId w:val="0"/>
   </w:num>
-  <w:num w:numId="26">
+  <w:num w:numId="26" w16cid:durableId="1296525316">
     <w:abstractNumId w:val="5"/>
   </w:num>
   <w:numIdMacAtCleanup w:val="9"/>
@@ -8539,11 +8644,11 @@
 </file>
 
 <file path=word/styles.xml><?xml version="1.0" encoding="utf-8"?>
-<w:styles xmlns:mc="http://schemas.openxmlformats.org/markup-compatibility/2006" xmlns:r="http://schemas.openxmlformats.org/officeDocument/2006/relationships" xmlns:w="http://schemas.openxmlformats.org/wordprocessingml/2006/main" xmlns:w14="http://schemas.microsoft.com/office/word/2010/wordml" xmlns:w15="http://schemas.microsoft.com/office/word/2012/wordml" xmlns:w16cid="http://schemas.microsoft.com/office/word/2016/wordml/cid" xmlns:w16se="http://schemas.microsoft.com/office/word/2015/wordml/symex" mc:Ignorable="w14 w15 w16se w16cid">
+<w:styles xmlns:mc="http://schemas.openxmlformats.org/markup-compatibility/2006" xmlns:r="http://schemas.openxmlformats.org/officeDocument/2006/relationships" xmlns:w="http://schemas.openxmlformats.org/wordprocessingml/2006/main" xmlns:w14="http://schemas.microsoft.com/office/word/2010/wordml" xmlns:w15="http://schemas.microsoft.com/office/word/2012/wordml" xmlns:w16cex="http://schemas.microsoft.com/office/word/2018/wordml/cex" xmlns:w16cid="http://schemas.microsoft.com/office/word/2016/wordml/cid" xmlns:w16="http://schemas.microsoft.com/office/word/2018/wordml" xmlns:w16sdtdh="http://schemas.microsoft.com/office/word/2020/wordml/sdtdatahash" xmlns:w16se="http://schemas.microsoft.com/office/word/2015/wordml/symex" mc:Ignorable="w14 w15 w16se w16cid w16 w16cex w16sdtdh">
   <w:docDefaults>
     <w:rPrDefault>
       <w:rPr>
-        <w:rFonts w:asciiTheme="minorHAnsi" w:hAnsiTheme="minorHAnsi" w:eastAsiaTheme="minorHAnsi" w:cstheme="minorBidi"/>
+        <w:rFonts w:asciiTheme="minorHAnsi" w:eastAsiaTheme="minorHAnsi" w:hAnsiTheme="minorHAnsi" w:cstheme="minorBidi"/>
         <w:sz w:val="22"/>
         <w:szCs w:val="22"/>
         <w:lang w:val="da-DK" w:eastAsia="en-US" w:bidi="ar-SA"/>
@@ -8555,17 +8660,17 @@
       </w:pPr>
     </w:pPrDefault>
   </w:docDefaults>
-  <w:latentStyles w:defLockedState="0" w:defUIPriority="99" w:defSemiHidden="0" w:defUnhideWhenUsed="0" w:defQFormat="0" w:count="377">
+  <w:latentStyles w:defLockedState="0" w:defUIPriority="99" w:defSemiHidden="0" w:defUnhideWhenUsed="0" w:defQFormat="0" w:count="376">
     <w:lsdException w:name="Normal" w:uiPriority="0" w:qFormat="1"/>
     <w:lsdException w:name="heading 1" w:uiPriority="9" w:qFormat="1"/>
-    <w:lsdException w:name="heading 2" w:uiPriority="1" w:semiHidden="1" w:unhideWhenUsed="1" w:qFormat="1"/>
-    <w:lsdException w:name="heading 3" w:uiPriority="1" w:semiHidden="1" w:unhideWhenUsed="1" w:qFormat="1"/>
-    <w:lsdException w:name="heading 4" w:uiPriority="1" w:semiHidden="1" w:unhideWhenUsed="1" w:qFormat="1"/>
-    <w:lsdException w:name="heading 5" w:uiPriority="1" w:semiHidden="1" w:unhideWhenUsed="1" w:qFormat="1"/>
-    <w:lsdException w:name="heading 6" w:uiPriority="1" w:semiHidden="1" w:unhideWhenUsed="1" w:qFormat="1"/>
-    <w:lsdException w:name="heading 7" w:uiPriority="1" w:semiHidden="1" w:unhideWhenUsed="1" w:qFormat="1"/>
-    <w:lsdException w:name="heading 8" w:uiPriority="1" w:semiHidden="1" w:unhideWhenUsed="1" w:qFormat="1"/>
-    <w:lsdException w:name="heading 9" w:uiPriority="1" w:semiHidden="1" w:unhideWhenUsed="1" w:qFormat="1"/>
+    <w:lsdException w:name="heading 2" w:semiHidden="1" w:uiPriority="1" w:unhideWhenUsed="1" w:qFormat="1"/>
+    <w:lsdException w:name="heading 3" w:semiHidden="1" w:uiPriority="1" w:unhideWhenUsed="1" w:qFormat="1"/>
+    <w:lsdException w:name="heading 4" w:semiHidden="1" w:uiPriority="1" w:unhideWhenUsed="1" w:qFormat="1"/>
+    <w:lsdException w:name="heading 5" w:semiHidden="1" w:uiPriority="1" w:unhideWhenUsed="1" w:qFormat="1"/>
+    <w:lsdException w:name="heading 6" w:semiHidden="1" w:uiPriority="1" w:unhideWhenUsed="1" w:qFormat="1"/>
+    <w:lsdException w:name="heading 7" w:semiHidden="1" w:uiPriority="1" w:unhideWhenUsed="1" w:qFormat="1"/>
+    <w:lsdException w:name="heading 8" w:semiHidden="1" w:uiPriority="1" w:unhideWhenUsed="1" w:qFormat="1"/>
+    <w:lsdException w:name="heading 9" w:semiHidden="1" w:uiPriority="1" w:unhideWhenUsed="1" w:qFormat="1"/>
     <w:lsdException w:name="index 1" w:semiHidden="1" w:unhideWhenUsed="1"/>
     <w:lsdException w:name="index 2" w:semiHidden="1" w:unhideWhenUsed="1"/>
     <w:lsdException w:name="index 3" w:semiHidden="1" w:unhideWhenUsed="1"/>
@@ -8575,22 +8680,22 @@
     <w:lsdException w:name="index 7" w:semiHidden="1" w:unhideWhenUsed="1"/>
     <w:lsdException w:name="index 8" w:semiHidden="1" w:unhideWhenUsed="1"/>
     <w:lsdException w:name="index 9" w:semiHidden="1" w:unhideWhenUsed="1"/>
-    <w:lsdException w:name="toc 1" w:uiPriority="39" w:semiHidden="1" w:unhideWhenUsed="1"/>
-    <w:lsdException w:name="toc 2" w:uiPriority="39" w:semiHidden="1" w:unhideWhenUsed="1"/>
-    <w:lsdException w:name="toc 3" w:uiPriority="39" w:semiHidden="1" w:unhideWhenUsed="1"/>
-    <w:lsdException w:name="toc 4" w:uiPriority="39" w:semiHidden="1" w:unhideWhenUsed="1"/>
-    <w:lsdException w:name="toc 5" w:uiPriority="39" w:semiHidden="1" w:unhideWhenUsed="1"/>
-    <w:lsdException w:name="toc 6" w:uiPriority="39" w:semiHidden="1" w:unhideWhenUsed="1"/>
-    <w:lsdException w:name="toc 7" w:uiPriority="39" w:semiHidden="1" w:unhideWhenUsed="1"/>
-    <w:lsdException w:name="toc 8" w:uiPriority="39" w:semiHidden="1" w:unhideWhenUsed="1"/>
-    <w:lsdException w:name="toc 9" w:uiPriority="39" w:semiHidden="1" w:unhideWhenUsed="1"/>
+    <w:lsdException w:name="toc 1" w:semiHidden="1" w:uiPriority="39" w:unhideWhenUsed="1"/>
+    <w:lsdException w:name="toc 2" w:semiHidden="1" w:uiPriority="39" w:unhideWhenUsed="1"/>
+    <w:lsdException w:name="toc 3" w:semiHidden="1" w:uiPriority="39" w:unhideWhenUsed="1"/>
+    <w:lsdException w:name="toc 4" w:semiHidden="1" w:uiPriority="39" w:unhideWhenUsed="1"/>
+    <w:lsdException w:name="toc 5" w:semiHidden="1" w:uiPriority="39" w:unhideWhenUsed="1"/>
+    <w:lsdException w:name="toc 6" w:semiHidden="1" w:uiPriority="39" w:unhideWhenUsed="1"/>
+    <w:lsdException w:name="toc 7" w:semiHidden="1" w:uiPriority="39" w:unhideWhenUsed="1"/>
+    <w:lsdException w:name="toc 8" w:semiHidden="1" w:uiPriority="39" w:unhideWhenUsed="1"/>
+    <w:lsdException w:name="toc 9" w:semiHidden="1" w:uiPriority="39" w:unhideWhenUsed="1"/>
     <w:lsdException w:name="Normal Indent" w:semiHidden="1" w:unhideWhenUsed="1"/>
     <w:lsdException w:name="footnote text" w:semiHidden="1" w:unhideWhenUsed="1"/>
     <w:lsdException w:name="annotation text" w:semiHidden="1" w:unhideWhenUsed="1"/>
-    <w:lsdException w:name="header" w:uiPriority="21" w:semiHidden="1" w:unhideWhenUsed="1"/>
+    <w:lsdException w:name="header" w:semiHidden="1" w:uiPriority="21" w:unhideWhenUsed="1"/>
     <w:lsdException w:name="footer" w:semiHidden="1" w:unhideWhenUsed="1"/>
     <w:lsdException w:name="index heading" w:semiHidden="1" w:unhideWhenUsed="1"/>
-    <w:lsdException w:name="caption" w:uiPriority="35" w:semiHidden="1" w:unhideWhenUsed="1" w:qFormat="1"/>
+    <w:lsdException w:name="caption" w:semiHidden="1" w:uiPriority="35" w:unhideWhenUsed="1" w:qFormat="1"/>
     <w:lsdException w:name="table of figures" w:semiHidden="1" w:unhideWhenUsed="1"/>
     <w:lsdException w:name="envelope address" w:semiHidden="1" w:unhideWhenUsed="1"/>
     <w:lsdException w:name="envelope return" w:semiHidden="1" w:unhideWhenUsed="1"/>
@@ -8604,8 +8709,8 @@
     <w:lsdException w:name="macro" w:semiHidden="1" w:unhideWhenUsed="1"/>
     <w:lsdException w:name="toa heading" w:semiHidden="1" w:unhideWhenUsed="1"/>
     <w:lsdException w:name="List" w:semiHidden="1" w:unhideWhenUsed="1"/>
-    <w:lsdException w:name="List Bullet" w:uiPriority="2" w:semiHidden="1" w:unhideWhenUsed="1" w:qFormat="1"/>
-    <w:lsdException w:name="List Number" w:uiPriority="2" w:semiHidden="1" w:unhideWhenUsed="1" w:qFormat="1"/>
+    <w:lsdException w:name="List Bullet" w:semiHidden="1" w:uiPriority="2" w:unhideWhenUsed="1" w:qFormat="1"/>
+    <w:lsdException w:name="List Number" w:semiHidden="1" w:uiPriority="2" w:unhideWhenUsed="1" w:qFormat="1"/>
     <w:lsdException w:name="List 2" w:semiHidden="1" w:unhideWhenUsed="1"/>
     <w:lsdException w:name="List 3" w:semiHidden="1" w:unhideWhenUsed="1"/>
     <w:lsdException w:name="List 4" w:semiHidden="1" w:unhideWhenUsed="1"/>
@@ -8621,8 +8726,8 @@
     <w:lsdException w:name="Title" w:uiPriority="10" w:qFormat="1"/>
     <w:lsdException w:name="Closing" w:semiHidden="1" w:unhideWhenUsed="1"/>
     <w:lsdException w:name="Signature" w:semiHidden="1" w:unhideWhenUsed="1"/>
-    <w:lsdException w:name="Default Paragraph Font" w:uiPriority="1" w:semiHidden="1" w:unhideWhenUsed="1"/>
-    <w:lsdException w:name="Body Text" w:uiPriority="0" w:semiHidden="1" w:unhideWhenUsed="1" w:qFormat="1"/>
+    <w:lsdException w:name="Default Paragraph Font" w:semiHidden="1" w:uiPriority="1" w:unhideWhenUsed="1"/>
+    <w:lsdException w:name="Body Text" w:semiHidden="1" w:uiPriority="0" w:unhideWhenUsed="1" w:qFormat="1"/>
     <w:lsdException w:name="Body Text Indent" w:semiHidden="1" w:unhideWhenUsed="1"/>
     <w:lsdException w:name="List Continue" w:semiHidden="1" w:unhideWhenUsed="1"/>
     <w:lsdException w:name="List Continue 2" w:semiHidden="1" w:unhideWhenUsed="1"/>
@@ -8822,7 +8927,7 @@
     <w:lsdException w:name="Intense Reference" w:uiPriority="32" w:qFormat="1"/>
     <w:lsdException w:name="Book Title" w:uiPriority="33" w:qFormat="1"/>
     <w:lsdException w:name="Bibliography" w:semiHidden="1" w:unhideWhenUsed="1"/>
-    <w:lsdException w:name="TOC Heading" w:uiPriority="39" w:semiHidden="1" w:unhideWhenUsed="1" w:qFormat="1"/>
+    <w:lsdException w:name="TOC Heading" w:semiHidden="1" w:uiPriority="39" w:unhideWhenUsed="1" w:qFormat="1"/>
     <w:lsdException w:name="Plain Table 1" w:uiPriority="41"/>
     <w:lsdException w:name="Plain Table 2" w:uiPriority="42"/>
     <w:lsdException w:name="Plain Table 3" w:uiPriority="43"/>
@@ -8932,9 +9037,8 @@
     <w:lsdException w:name="Hashtag" w:semiHidden="1" w:unhideWhenUsed="1"/>
     <w:lsdException w:name="Unresolved Mention" w:semiHidden="1" w:unhideWhenUsed="1"/>
     <w:lsdException w:name="Smart Link" w:semiHidden="1" w:unhideWhenUsed="1"/>
-    <w:lsdException w:name="Smart Link Error" w:semiHidden="1" w:unhideWhenUsed="1"/>
   </w:latentStyles>
-  <w:style w:type="paragraph" w:styleId="Normal" w:default="1">
+  <w:style w:type="paragraph" w:default="1" w:styleId="Normal">
     <w:name w:val="Normal"/>
     <w:qFormat/>
     <w:rsid w:val="009E3E7E"/>
@@ -9172,13 +9276,13 @@
       <w:iCs/>
     </w:rPr>
   </w:style>
-  <w:style w:type="character" w:styleId="DefaultParagraphFont" w:default="1">
+  <w:style w:type="character" w:default="1" w:styleId="DefaultParagraphFont">
     <w:name w:val="Default Paragraph Font"/>
     <w:uiPriority w:val="1"/>
     <w:semiHidden/>
     <w:unhideWhenUsed/>
   </w:style>
-  <w:style w:type="table" w:styleId="TableNormal" w:default="1">
+  <w:style w:type="table" w:default="1" w:styleId="TableNormal">
     <w:name w:val="Normal Table"/>
     <w:uiPriority w:val="99"/>
     <w:semiHidden/>
@@ -9193,20 +9297,20 @@
       </w:tblCellMar>
     </w:tblPr>
   </w:style>
-  <w:style w:type="numbering" w:styleId="NoList" w:default="1">
+  <w:style w:type="numbering" w:default="1" w:styleId="NoList">
     <w:name w:val="No List"/>
     <w:uiPriority w:val="99"/>
     <w:semiHidden/>
     <w:unhideWhenUsed/>
   </w:style>
-  <w:style w:type="character" w:styleId="Heading1Char" w:customStyle="1">
+  <w:style w:type="character" w:customStyle="1" w:styleId="Heading1Char">
     <w:name w:val="Heading 1 Char"/>
     <w:basedOn w:val="DefaultParagraphFont"/>
     <w:link w:val="Heading1"/>
     <w:uiPriority w:val="9"/>
     <w:rsid w:val="009C4906"/>
     <w:rPr>
-      <w:rFonts w:ascii="Arial" w:hAnsi="Arial" w:cs="Arial" w:eastAsiaTheme="majorEastAsia"/>
+      <w:rFonts w:ascii="Arial" w:eastAsiaTheme="majorEastAsia" w:hAnsi="Arial" w:cs="Arial"/>
       <w:b/>
       <w:bCs/>
       <w:sz w:val="28"/>
@@ -9214,14 +9318,14 @@
       <w:lang w:val="en-GB"/>
     </w:rPr>
   </w:style>
-  <w:style w:type="character" w:styleId="Heading2Char" w:customStyle="1">
+  <w:style w:type="character" w:customStyle="1" w:styleId="Heading2Char">
     <w:name w:val="Heading 2 Char"/>
     <w:basedOn w:val="DefaultParagraphFont"/>
     <w:link w:val="Heading2"/>
     <w:uiPriority w:val="1"/>
     <w:rsid w:val="00F910B0"/>
     <w:rPr>
-      <w:rFonts w:ascii="Arial" w:hAnsi="Arial" w:cs="Arial" w:eastAsiaTheme="majorEastAsia"/>
+      <w:rFonts w:ascii="Arial" w:eastAsiaTheme="majorEastAsia" w:hAnsi="Arial" w:cs="Arial"/>
       <w:b/>
       <w:bCs/>
       <w:sz w:val="24"/>
@@ -9229,28 +9333,28 @@
       <w:lang w:val="en-GB"/>
     </w:rPr>
   </w:style>
-  <w:style w:type="character" w:styleId="Heading3Char" w:customStyle="1">
+  <w:style w:type="character" w:customStyle="1" w:styleId="Heading3Char">
     <w:name w:val="Heading 3 Char"/>
     <w:basedOn w:val="DefaultParagraphFont"/>
     <w:link w:val="Heading3"/>
     <w:uiPriority w:val="1"/>
     <w:rsid w:val="008327D0"/>
     <w:rPr>
-      <w:rFonts w:ascii="Arial" w:hAnsi="Arial" w:cs="Arial" w:eastAsiaTheme="majorEastAsia"/>
+      <w:rFonts w:ascii="Arial" w:eastAsiaTheme="majorEastAsia" w:hAnsi="Arial" w:cs="Arial"/>
       <w:b/>
       <w:bCs/>
       <w:szCs w:val="20"/>
       <w:lang w:val="en-GB"/>
     </w:rPr>
   </w:style>
-  <w:style w:type="character" w:styleId="Heading4Char" w:customStyle="1">
+  <w:style w:type="character" w:customStyle="1" w:styleId="Heading4Char">
     <w:name w:val="Heading 4 Char"/>
     <w:basedOn w:val="DefaultParagraphFont"/>
     <w:link w:val="Heading4"/>
     <w:uiPriority w:val="1"/>
     <w:rsid w:val="00F910B0"/>
     <w:rPr>
-      <w:rFonts w:ascii="Arial" w:hAnsi="Arial" w:cs="Arial" w:eastAsiaTheme="majorEastAsia"/>
+      <w:rFonts w:ascii="Arial" w:eastAsiaTheme="majorEastAsia" w:hAnsi="Arial" w:cs="Arial"/>
       <w:b/>
       <w:bCs/>
       <w:iCs/>
@@ -9258,7 +9362,7 @@
       <w:lang w:val="en-GB"/>
     </w:rPr>
   </w:style>
-  <w:style w:type="character" w:styleId="Heading5Char" w:customStyle="1">
+  <w:style w:type="character" w:customStyle="1" w:styleId="Heading5Char">
     <w:name w:val="Heading 5 Char"/>
     <w:basedOn w:val="DefaultParagraphFont"/>
     <w:link w:val="Heading5"/>
@@ -9266,13 +9370,13 @@
     <w:semiHidden/>
     <w:rsid w:val="00F910B0"/>
     <w:rPr>
-      <w:rFonts w:ascii="Arial" w:hAnsi="Arial" w:eastAsiaTheme="majorEastAsia" w:cstheme="majorBidi"/>
+      <w:rFonts w:ascii="Arial" w:eastAsiaTheme="majorEastAsia" w:hAnsi="Arial" w:cstheme="majorBidi"/>
       <w:b/>
       <w:szCs w:val="20"/>
       <w:lang w:val="en-GB"/>
     </w:rPr>
   </w:style>
-  <w:style w:type="character" w:styleId="Heading6Char" w:customStyle="1">
+  <w:style w:type="character" w:customStyle="1" w:styleId="Heading6Char">
     <w:name w:val="Heading 6 Char"/>
     <w:basedOn w:val="DefaultParagraphFont"/>
     <w:link w:val="Heading6"/>
@@ -9280,14 +9384,14 @@
     <w:semiHidden/>
     <w:rsid w:val="00F910B0"/>
     <w:rPr>
-      <w:rFonts w:ascii="Arial" w:hAnsi="Arial" w:eastAsiaTheme="majorEastAsia" w:cstheme="majorBidi"/>
+      <w:rFonts w:ascii="Arial" w:eastAsiaTheme="majorEastAsia" w:hAnsi="Arial" w:cstheme="majorBidi"/>
       <w:b/>
       <w:iCs/>
       <w:szCs w:val="20"/>
       <w:lang w:val="en-GB"/>
     </w:rPr>
   </w:style>
-  <w:style w:type="character" w:styleId="Heading7Char" w:customStyle="1">
+  <w:style w:type="character" w:customStyle="1" w:styleId="Heading7Char">
     <w:name w:val="Heading 7 Char"/>
     <w:basedOn w:val="DefaultParagraphFont"/>
     <w:link w:val="Heading7"/>
@@ -9295,14 +9399,14 @@
     <w:semiHidden/>
     <w:rsid w:val="00F910B0"/>
     <w:rPr>
-      <w:rFonts w:ascii="Arial" w:hAnsi="Arial" w:eastAsiaTheme="majorEastAsia" w:cstheme="majorBidi"/>
+      <w:rFonts w:ascii="Arial" w:eastAsiaTheme="majorEastAsia" w:hAnsi="Arial" w:cstheme="majorBidi"/>
       <w:b/>
       <w:iCs/>
       <w:szCs w:val="20"/>
       <w:lang w:val="en-GB"/>
     </w:rPr>
   </w:style>
-  <w:style w:type="character" w:styleId="Heading8Char" w:customStyle="1">
+  <w:style w:type="character" w:customStyle="1" w:styleId="Heading8Char">
     <w:name w:val="Heading 8 Char"/>
     <w:basedOn w:val="DefaultParagraphFont"/>
     <w:link w:val="Heading8"/>
@@ -9310,13 +9414,13 @@
     <w:semiHidden/>
     <w:rsid w:val="00F910B0"/>
     <w:rPr>
-      <w:rFonts w:ascii="Arial" w:hAnsi="Arial" w:eastAsiaTheme="majorEastAsia" w:cstheme="majorBidi"/>
+      <w:rFonts w:ascii="Arial" w:eastAsiaTheme="majorEastAsia" w:hAnsi="Arial" w:cstheme="majorBidi"/>
       <w:b/>
       <w:szCs w:val="20"/>
       <w:lang w:val="en-GB"/>
     </w:rPr>
   </w:style>
-  <w:style w:type="character" w:styleId="Heading9Char" w:customStyle="1">
+  <w:style w:type="character" w:customStyle="1" w:styleId="Heading9Char">
     <w:name w:val="Heading 9 Char"/>
     <w:basedOn w:val="DefaultParagraphFont"/>
     <w:link w:val="Heading9"/>
@@ -9324,7 +9428,7 @@
     <w:semiHidden/>
     <w:rsid w:val="00F910B0"/>
     <w:rPr>
-      <w:rFonts w:ascii="Arial" w:hAnsi="Arial" w:eastAsiaTheme="majorEastAsia" w:cstheme="majorBidi"/>
+      <w:rFonts w:ascii="Arial" w:eastAsiaTheme="majorEastAsia" w:hAnsi="Arial" w:cstheme="majorBidi"/>
       <w:b/>
       <w:iCs/>
       <w:szCs w:val="20"/>
@@ -9349,7 +9453,7 @@
       <w:sz w:val="18"/>
     </w:rPr>
   </w:style>
-  <w:style w:type="character" w:styleId="HeaderChar" w:customStyle="1">
+  <w:style w:type="character" w:customStyle="1" w:styleId="HeaderChar">
     <w:name w:val="Header Char"/>
     <w:basedOn w:val="DefaultParagraphFont"/>
     <w:link w:val="Header"/>
@@ -9380,7 +9484,7 @@
       <w:sz w:val="16"/>
     </w:rPr>
   </w:style>
-  <w:style w:type="character" w:styleId="FooterChar" w:customStyle="1">
+  <w:style w:type="character" w:customStyle="1" w:styleId="FooterChar">
     <w:name w:val="Footer Char"/>
     <w:basedOn w:val="DefaultParagraphFont"/>
     <w:link w:val="Footer"/>
@@ -9509,7 +9613,7 @@
       <w:spacing w:before="100" w:beforeAutospacing="1" w:after="100" w:afterAutospacing="1" w:line="240" w:lineRule="auto"/>
     </w:pPr>
     <w:rPr>
-      <w:rFonts w:ascii="Times New Roman" w:hAnsi="Times New Roman" w:cs="Times New Roman" w:eastAsiaTheme="minorEastAsia"/>
+      <w:rFonts w:ascii="Times New Roman" w:eastAsiaTheme="minorEastAsia" w:hAnsi="Times New Roman" w:cs="Times New Roman"/>
       <w:sz w:val="24"/>
       <w:szCs w:val="24"/>
       <w:lang w:val="da-DK" w:eastAsia="da-DK"/>
@@ -9530,12 +9634,12 @@
     </w:rPr>
     <w:tblPr>
       <w:tblBorders>
-        <w:top w:val="single" w:color="auto" w:sz="4" w:space="0"/>
-        <w:left w:val="single" w:color="auto" w:sz="4" w:space="0"/>
-        <w:bottom w:val="single" w:color="auto" w:sz="4" w:space="0"/>
-        <w:right w:val="single" w:color="auto" w:sz="4" w:space="0"/>
-        <w:insideH w:val="single" w:color="auto" w:sz="4" w:space="0"/>
-        <w:insideV w:val="single" w:color="auto" w:sz="4" w:space="0"/>
+        <w:top w:val="single" w:sz="4" w:space="0" w:color="auto"/>
+        <w:left w:val="single" w:sz="4" w:space="0" w:color="auto"/>
+        <w:bottom w:val="single" w:sz="4" w:space="0" w:color="auto"/>
+        <w:right w:val="single" w:sz="4" w:space="0" w:color="auto"/>
+        <w:insideH w:val="single" w:sz="4" w:space="0" w:color="auto"/>
+        <w:insideV w:val="single" w:sz="4" w:space="0" w:color="auto"/>
       </w:tblBorders>
     </w:tblPr>
   </w:style>
@@ -9577,19 +9681,19 @@
       <w:jc w:val="both"/>
     </w:pPr>
     <w:rPr>
-      <w:rFonts w:ascii="Times New Roman" w:hAnsi="Times New Roman" w:eastAsia="Times New Roman" w:cs="Times New Roman"/>
+      <w:rFonts w:ascii="Times New Roman" w:eastAsia="Times New Roman" w:hAnsi="Times New Roman" w:cs="Times New Roman"/>
       <w:sz w:val="24"/>
       <w:szCs w:val="24"/>
       <w:lang w:val="en-US" w:eastAsia="da-DK"/>
     </w:rPr>
   </w:style>
-  <w:style w:type="character" w:styleId="BodyTextChar" w:customStyle="1">
+  <w:style w:type="character" w:customStyle="1" w:styleId="BodyTextChar">
     <w:name w:val="Body Text Char"/>
     <w:basedOn w:val="DefaultParagraphFont"/>
     <w:link w:val="BodyText"/>
     <w:rsid w:val="00B02134"/>
     <w:rPr>
-      <w:rFonts w:ascii="Times New Roman" w:hAnsi="Times New Roman" w:eastAsia="Times New Roman" w:cs="Times New Roman"/>
+      <w:rFonts w:ascii="Times New Roman" w:eastAsia="Times New Roman" w:hAnsi="Times New Roman" w:cs="Times New Roman"/>
       <w:sz w:val="24"/>
       <w:szCs w:val="24"/>
       <w:lang w:val="en-US" w:eastAsia="da-DK"/>
@@ -9860,6 +9964,15 @@
 </file>
 
 <file path=customXml/item1.xml><?xml version="1.0" encoding="utf-8"?>
+<?mso-contentType ?>
+<FormTemplates xmlns="http://schemas.microsoft.com/sharepoint/v3/contenttype/forms">
+  <Display>DocumentLibraryForm</Display>
+  <Edit>DocumentLibraryForm</Edit>
+  <New>DocumentLibraryForm</New>
+</FormTemplates>
+</file>
+
+<file path=customXml/item2.xml><?xml version="1.0" encoding="utf-8"?>
 <b:Sources xmlns:b="http://schemas.openxmlformats.org/officeDocument/2006/bibliography" xmlns="http://schemas.openxmlformats.org/officeDocument/2006/bibliography" SelectedStyle="\HarvardAnglia2008OfficeOnline.xsl" StyleName="Harvard - Anglia" Version="2008">
   <b:Source>
     <b:Tag>Nat</b:Tag>
@@ -9896,22 +10009,7 @@
 </b:Sources>
 </file>
 
-<file path=customXml/item2.xml><?xml version="1.0" encoding="utf-8"?>
-<?mso-contentType ?>
-<FormTemplates xmlns="http://schemas.microsoft.com/sharepoint/v3/contenttype/forms">
-  <Display>DocumentLibraryForm</Display>
-  <Edit>DocumentLibraryForm</Edit>
-  <New>DocumentLibraryForm</New>
-</FormTemplates>
-</file>
-
 <file path=customXml/item3.xml><?xml version="1.0" encoding="utf-8"?>
-<p:properties xmlns:p="http://schemas.microsoft.com/office/2006/metadata/properties" xmlns:xsi="http://www.w3.org/2001/XMLSchema-instance" xmlns:pc="http://schemas.microsoft.com/office/infopath/2007/PartnerControls">
-  <documentManagement/>
-</p:properties>
-</file>
-
-<file path=customXml/item4.xml><?xml version="1.0" encoding="utf-8"?>
 <ct:contentTypeSchema xmlns:ct="http://schemas.microsoft.com/office/2006/metadata/contentType" xmlns:ma="http://schemas.microsoft.com/office/2006/metadata/properties/metaAttributes" ct:_="" ma:_="" ma:contentTypeName="Document" ma:contentTypeID="0x010100D0C57C8EB1A9294BB1CC6B7F886B9453" ma:contentTypeVersion="0" ma:contentTypeDescription="Create a new document." ma:contentTypeScope="" ma:versionID="efb291d2a50a6c17a797138ba530ec02">
   <xsd:schema xmlns:xsd="http://www.w3.org/2001/XMLSchema" xmlns:xs="http://www.w3.org/2001/XMLSchema" xmlns:p="http://schemas.microsoft.com/office/2006/metadata/properties" targetNamespace="http://schemas.microsoft.com/office/2006/metadata/properties" ma:root="true" ma:fieldsID="1b05d82d297216baf5b26c55225140df">
     <xsd:element name="properties">
@@ -10025,18 +10123,49 @@
 </ct:contentTypeSchema>
 </file>
 
+<file path=customXml/item4.xml><?xml version="1.0" encoding="utf-8"?>
+<p:properties xmlns:p="http://schemas.microsoft.com/office/2006/metadata/properties" xmlns:xsi="http://www.w3.org/2001/XMLSchema-instance" xmlns:pc="http://schemas.microsoft.com/office/infopath/2007/PartnerControls">
+  <documentManagement/>
+</p:properties>
+</file>
+
 <file path=customXml/itemProps1.xml><?xml version="1.0" encoding="utf-8"?>
-<ds:datastoreItem xmlns:ds="http://schemas.openxmlformats.org/officeDocument/2006/customXml" ds:itemID="{A157F66E-879A-4ECE-944F-BE000A1A31AB}"/>
+<ds:datastoreItem xmlns:ds="http://schemas.openxmlformats.org/officeDocument/2006/customXml" ds:itemID="{36B18D59-688D-4806-A4EA-B7808C4D834E}">
+  <ds:schemaRefs>
+    <ds:schemaRef ds:uri="http://schemas.microsoft.com/sharepoint/v3/contenttype/forms"/>
+  </ds:schemaRefs>
+</ds:datastoreItem>
 </file>
 
 <file path=customXml/itemProps2.xml><?xml version="1.0" encoding="utf-8"?>
-<ds:datastoreItem xmlns:ds="http://schemas.openxmlformats.org/officeDocument/2006/customXml" ds:itemID="{36B18D59-688D-4806-A4EA-B7808C4D834E}"/>
+<ds:datastoreItem xmlns:ds="http://schemas.openxmlformats.org/officeDocument/2006/customXml" ds:itemID="{A157F66E-879A-4ECE-944F-BE000A1A31AB}">
+  <ds:schemaRefs>
+    <ds:schemaRef ds:uri="http://schemas.openxmlformats.org/officeDocument/2006/bibliography"/>
+  </ds:schemaRefs>
+</ds:datastoreItem>
 </file>
 
 <file path=customXml/itemProps3.xml><?xml version="1.0" encoding="utf-8"?>
-<ds:datastoreItem xmlns:ds="http://schemas.openxmlformats.org/officeDocument/2006/customXml" ds:itemID="{B3EBB357-DA60-469A-B5F2-E35DF6FD1B0D}"/>
+<ds:datastoreItem xmlns:ds="http://schemas.openxmlformats.org/officeDocument/2006/customXml" ds:itemID="{4DF93620-BA20-4C19-BBB6-8C4470335586}">
+  <ds:schemaRefs>
+    <ds:schemaRef ds:uri="http://schemas.microsoft.com/office/2006/metadata/contentType"/>
+    <ds:schemaRef ds:uri="http://schemas.microsoft.com/office/2006/metadata/properties/metaAttributes"/>
+    <ds:schemaRef ds:uri="http://www.w3.org/2001/XMLSchema"/>
+    <ds:schemaRef ds:uri="http://schemas.microsoft.com/office/2006/metadata/properties"/>
+    <ds:schemaRef ds:uri="http://schemas.openxmlformats.org/package/2006/metadata/core-properties"/>
+    <ds:schemaRef ds:uri="http://purl.org/dc/elements/1.1/"/>
+    <ds:schemaRef ds:uri="http://purl.org/dc/terms/"/>
+    <ds:schemaRef ds:uri="http://schemas.microsoft.com/internal/obd"/>
+    <ds:schemaRef ds:uri="http://schemas.microsoft.com/office/infopath/2007/PartnerControls"/>
+  </ds:schemaRefs>
+</ds:datastoreItem>
 </file>
 
 <file path=customXml/itemProps4.xml><?xml version="1.0" encoding="utf-8"?>
-<ds:datastoreItem xmlns:ds="http://schemas.openxmlformats.org/officeDocument/2006/customXml" ds:itemID="{4DF93620-BA20-4C19-BBB6-8C4470335586}"/>
+<ds:datastoreItem xmlns:ds="http://schemas.openxmlformats.org/officeDocument/2006/customXml" ds:itemID="{B3EBB357-DA60-469A-B5F2-E35DF6FD1B0D}">
+  <ds:schemaRefs>
+    <ds:schemaRef ds:uri="http://schemas.microsoft.com/office/2006/metadata/properties"/>
+    <ds:schemaRef ds:uri="http://schemas.microsoft.com/office/infopath/2007/PartnerControls"/>
+  </ds:schemaRefs>
+</ds:datastoreItem>
 </file>
</xml_diff>

<commit_message>
Update SEP3 Project Description.docx
Finished Background Description V0.5
</commit_message>
<xml_diff>
--- a/SEP3/SEP3 Documentation/SEP3 Project Description.docx
+++ b/SEP3/SEP3 Documentation/SEP3 Project Description.docx
@@ -45,20 +45,33 @@
         <w:jc w:val="center"/>
         <w:rPr>
           <w:b/>
-          <w:sz w:val="32"/>
-          <w:szCs w:val="32"/>
-          <w:lang w:val="en-US"/>
-        </w:rPr>
-      </w:pPr>
-      <w:r>
+          <w:sz w:val="40"/>
+          <w:szCs w:val="40"/>
+          <w:lang w:val="en-US"/>
+        </w:rPr>
+      </w:pPr>
+      <w:r>
+        <w:rPr>
+          <w:b/>
+          <w:sz w:val="40"/>
+          <w:szCs w:val="40"/>
+          <w:lang w:val="en-US"/>
+        </w:rPr>
+        <w:t>No Brain No Pain</w:t>
+      </w:r>
+    </w:p>
+    <w:p>
+      <w:pPr>
+        <w:spacing w:after="160" w:line="259" w:lineRule="auto"/>
+        <w:jc w:val="center"/>
         <w:rPr>
           <w:b/>
           <w:sz w:val="32"/>
           <w:szCs w:val="32"/>
           <w:lang w:val="en-US"/>
         </w:rPr>
-        <w:t>[</w:t>
-      </w:r>
+      </w:pPr>
+      <w:proofErr w:type="spellStart"/>
       <w:r>
         <w:rPr>
           <w:b/>
@@ -66,29 +79,169 @@
           <w:szCs w:val="32"/>
           <w:lang w:val="en-US"/>
         </w:rPr>
-        <w:t>Title</w:t>
-      </w:r>
-      <w:r>
+        <w:t>ChadList</w:t>
+      </w:r>
+      <w:proofErr w:type="spellEnd"/>
+    </w:p>
+    <w:p>
+      <w:pPr>
+        <w:spacing w:after="160" w:line="259" w:lineRule="auto"/>
+        <w:jc w:val="center"/>
         <w:rPr>
           <w:b/>
           <w:sz w:val="32"/>
           <w:szCs w:val="32"/>
           <w:lang w:val="en-US"/>
         </w:rPr>
-        <w:t>]</w:t>
-      </w:r>
-    </w:p>
-    <w:p>
-      <w:pPr>
-        <w:spacing w:after="160" w:line="240" w:lineRule="auto"/>
+      </w:pPr>
+    </w:p>
+    <w:p>
+      <w:pPr>
+        <w:spacing w:after="160" w:line="259" w:lineRule="auto"/>
+        <w:jc w:val="center"/>
+        <w:rPr>
+          <w:b/>
+          <w:bCs/>
+          <w:sz w:val="26"/>
+          <w:szCs w:val="26"/>
+          <w:shd w:val="clear" w:color="auto" w:fill="FFFFFF"/>
+        </w:rPr>
+      </w:pPr>
+      <w:r>
+        <w:rPr>
+          <w:b/>
+          <w:bCs/>
+          <w:sz w:val="26"/>
+          <w:szCs w:val="26"/>
+          <w:shd w:val="clear" w:color="auto" w:fill="FFFFFF"/>
+        </w:rPr>
+        <w:t>Chiril Lunca</w:t>
+      </w:r>
+      <w:r>
+        <w:rPr>
+          <w:b/>
+          <w:bCs/>
+          <w:sz w:val="26"/>
+          <w:szCs w:val="26"/>
+          <w:shd w:val="clear" w:color="auto" w:fill="FFFFFF"/>
+        </w:rPr>
+        <w:t>ș</w:t>
+      </w:r>
+      <w:r>
+        <w:rPr>
+          <w:b/>
+          <w:bCs/>
+          <w:sz w:val="26"/>
+          <w:szCs w:val="26"/>
+          <w:shd w:val="clear" w:color="auto" w:fill="FFFFFF"/>
+        </w:rPr>
+        <w:t>u (315171)</w:t>
+      </w:r>
+      <w:r>
+        <w:rPr>
+          <w:b/>
+          <w:bCs/>
+          <w:sz w:val="26"/>
+          <w:szCs w:val="26"/>
+          <w:shd w:val="clear" w:color="auto" w:fill="FFFFFF"/>
+        </w:rPr>
+        <w:t xml:space="preserve">, Dan Sebastian </w:t>
+      </w:r>
+      <w:r>
+        <w:rPr>
+          <w:b/>
+          <w:bCs/>
+          <w:sz w:val="26"/>
+          <w:szCs w:val="26"/>
+          <w:shd w:val="clear" w:color="auto" w:fill="FFFFFF"/>
+        </w:rPr>
+        <w:t>Ceapă</w:t>
+      </w:r>
+      <w:r>
+        <w:rPr>
+          <w:b/>
+          <w:bCs/>
+          <w:sz w:val="26"/>
+          <w:szCs w:val="26"/>
+          <w:shd w:val="clear" w:color="auto" w:fill="FFFFFF"/>
+        </w:rPr>
+        <w:t xml:space="preserve"> (315162), </w:t>
+      </w:r>
+    </w:p>
+    <w:p>
+      <w:pPr>
+        <w:spacing w:after="160" w:line="259" w:lineRule="auto"/>
         <w:jc w:val="center"/>
         <w:rPr>
           <w:b/>
           <w:sz w:val="32"/>
           <w:szCs w:val="32"/>
-          <w:lang w:val="en-US"/>
-        </w:rPr>
-      </w:pPr>
+          <w:lang w:val="sv-SE"/>
+        </w:rPr>
+      </w:pPr>
+      <w:r>
+        <w:rPr>
+          <w:b/>
+          <w:bCs/>
+          <w:sz w:val="26"/>
+          <w:szCs w:val="26"/>
+          <w:shd w:val="clear" w:color="auto" w:fill="FFFFFF"/>
+          <w:lang w:val="sv-SE"/>
+        </w:rPr>
+        <w:t xml:space="preserve">Matas Armonaitis (315263), </w:t>
+      </w:r>
+      <w:r>
+        <w:rPr>
+          <w:b/>
+          <w:bCs/>
+          <w:sz w:val="26"/>
+          <w:szCs w:val="26"/>
+          <w:shd w:val="clear" w:color="auto" w:fill="FFFFFF"/>
+          <w:lang w:val="sv-SE"/>
+        </w:rPr>
+        <w:t>Dragoș-Daniel Bonaparte</w:t>
+      </w:r>
+      <w:r>
+        <w:rPr>
+          <w:b/>
+          <w:bCs/>
+          <w:sz w:val="26"/>
+          <w:szCs w:val="26"/>
+          <w:shd w:val="clear" w:color="auto" w:fill="FFFFFF"/>
+          <w:lang w:val="sv-SE"/>
+        </w:rPr>
+        <w:t xml:space="preserve"> (315261)</w:t>
+      </w:r>
+    </w:p>
+    <w:p>
+      <w:pPr>
+        <w:spacing w:after="160" w:line="259" w:lineRule="auto"/>
+        <w:jc w:val="center"/>
+        <w:rPr>
+          <w:b/>
+          <w:sz w:val="26"/>
+          <w:szCs w:val="26"/>
+          <w:lang w:val="sv-SE"/>
+        </w:rPr>
+      </w:pPr>
+      <w:r>
+        <w:rPr>
+          <w:b/>
+          <w:sz w:val="26"/>
+          <w:szCs w:val="26"/>
+          <w:lang w:val="sv-SE"/>
+        </w:rPr>
+        <w:t>Tomáš Greš</w:t>
+      </w:r>
+      <w:r>
+        <w:rPr>
+          <w:b/>
+          <w:sz w:val="26"/>
+          <w:szCs w:val="26"/>
+          <w:lang w:val="sv-SE"/>
+        </w:rPr>
+        <w:t xml:space="preserve"> (315185)</w:t>
+      </w:r>
     </w:p>
     <w:p>
       <w:pPr>
@@ -113,78 +266,102 @@
           <w:lang w:val="en-US"/>
         </w:rPr>
       </w:pPr>
-      <w:r>
+    </w:p>
+    <w:p>
+      <w:pPr>
+        <w:spacing w:after="160" w:line="259" w:lineRule="auto"/>
+        <w:jc w:val="center"/>
         <w:rPr>
           <w:b/>
           <w:sz w:val="32"/>
           <w:szCs w:val="32"/>
           <w:lang w:val="en-US"/>
         </w:rPr>
-        <w:t>[</w:t>
-      </w:r>
-      <w:r>
+      </w:pPr>
+    </w:p>
+    <w:p>
+      <w:pPr>
+        <w:spacing w:after="160" w:line="259" w:lineRule="auto"/>
+        <w:jc w:val="center"/>
         <w:rPr>
           <w:b/>
           <w:sz w:val="32"/>
           <w:szCs w:val="32"/>
           <w:lang w:val="en-US"/>
         </w:rPr>
-        <w:t>N</w:t>
-      </w:r>
-      <w:r>
+      </w:pPr>
+    </w:p>
+    <w:p>
+      <w:pPr>
+        <w:spacing w:after="160" w:line="259" w:lineRule="auto"/>
+        <w:jc w:val="center"/>
         <w:rPr>
           <w:b/>
           <w:sz w:val="32"/>
           <w:szCs w:val="32"/>
           <w:lang w:val="en-US"/>
         </w:rPr>
-        <w:t>ame</w:t>
-      </w:r>
-      <w:r>
+      </w:pPr>
+    </w:p>
+    <w:p>
+      <w:pPr>
+        <w:spacing w:after="160" w:line="259" w:lineRule="auto"/>
+        <w:jc w:val="center"/>
         <w:rPr>
           <w:b/>
           <w:sz w:val="32"/>
           <w:szCs w:val="32"/>
           <w:lang w:val="en-US"/>
         </w:rPr>
-        <w:t>(</w:t>
-      </w:r>
-      <w:r>
+      </w:pPr>
+    </w:p>
+    <w:p>
+      <w:pPr>
+        <w:spacing w:after="160" w:line="259" w:lineRule="auto"/>
+        <w:jc w:val="center"/>
         <w:rPr>
           <w:b/>
           <w:sz w:val="32"/>
           <w:szCs w:val="32"/>
           <w:lang w:val="en-US"/>
         </w:rPr>
-        <w:t>s</w:t>
-      </w:r>
-      <w:r>
+      </w:pPr>
+    </w:p>
+    <w:p>
+      <w:pPr>
+        <w:spacing w:after="160" w:line="240" w:lineRule="auto"/>
+        <w:jc w:val="center"/>
         <w:rPr>
           <w:b/>
           <w:sz w:val="32"/>
           <w:szCs w:val="32"/>
           <w:lang w:val="en-US"/>
         </w:rPr>
-        <w:t>) of student(s)</w:t>
-      </w:r>
-      <w:r>
+      </w:pPr>
+    </w:p>
+    <w:p>
+      <w:pPr>
+        <w:spacing w:after="160" w:line="240" w:lineRule="auto"/>
+        <w:jc w:val="center"/>
         <w:rPr>
           <w:b/>
           <w:sz w:val="32"/>
           <w:szCs w:val="32"/>
           <w:lang w:val="en-US"/>
         </w:rPr>
-        <w:t>, student number</w:t>
-      </w:r>
-      <w:r>
+      </w:pPr>
+    </w:p>
+    <w:p>
+      <w:pPr>
+        <w:spacing w:after="160" w:line="240" w:lineRule="auto"/>
+        <w:jc w:val="center"/>
         <w:rPr>
           <w:b/>
           <w:sz w:val="32"/>
           <w:szCs w:val="32"/>
           <w:lang w:val="en-US"/>
         </w:rPr>
-        <w:t>(s)</w:t>
-      </w:r>
+      </w:pPr>
       <w:r>
         <w:rPr>
           <w:b/>
@@ -192,7 +369,7 @@
           <w:szCs w:val="32"/>
           <w:lang w:val="en-US"/>
         </w:rPr>
-        <w:t>]</w:t>
+        <w:t>Software Technology Engineering</w:t>
       </w:r>
     </w:p>
     <w:p>
@@ -206,54 +383,42 @@
           <w:lang w:val="en-US"/>
         </w:rPr>
       </w:pPr>
-    </w:p>
-    <w:p>
-      <w:pPr>
-        <w:spacing w:after="160" w:line="259" w:lineRule="auto"/>
-        <w:jc w:val="center"/>
+      <w:r>
         <w:rPr>
           <w:b/>
           <w:sz w:val="32"/>
           <w:szCs w:val="32"/>
           <w:lang w:val="en-US"/>
         </w:rPr>
-      </w:pPr>
-    </w:p>
-    <w:p>
-      <w:pPr>
-        <w:spacing w:after="160" w:line="259" w:lineRule="auto"/>
-        <w:jc w:val="center"/>
+        <w:t>[</w:t>
+      </w:r>
+      <w:r>
         <w:rPr>
           <w:b/>
           <w:sz w:val="32"/>
           <w:szCs w:val="32"/>
           <w:lang w:val="en-US"/>
         </w:rPr>
-      </w:pPr>
-    </w:p>
-    <w:p>
-      <w:pPr>
-        <w:spacing w:after="160" w:line="259" w:lineRule="auto"/>
-        <w:jc w:val="center"/>
+        <w:t>Semester</w:t>
+      </w:r>
+      <w:r>
         <w:rPr>
           <w:b/>
           <w:sz w:val="32"/>
           <w:szCs w:val="32"/>
           <w:lang w:val="en-US"/>
         </w:rPr>
-      </w:pPr>
-    </w:p>
-    <w:p>
-      <w:pPr>
-        <w:spacing w:after="160" w:line="259" w:lineRule="auto"/>
-        <w:jc w:val="center"/>
+        <w:t xml:space="preserve"> 3</w:t>
+      </w:r>
+      <w:r>
         <w:rPr>
           <w:b/>
           <w:sz w:val="32"/>
           <w:szCs w:val="32"/>
           <w:lang w:val="en-US"/>
         </w:rPr>
-      </w:pPr>
+        <w:t>]</w:t>
+      </w:r>
     </w:p>
     <w:p>
       <w:pPr>
@@ -266,151 +431,31 @@
           <w:lang w:val="en-US"/>
         </w:rPr>
       </w:pPr>
-    </w:p>
-    <w:p>
-      <w:pPr>
-        <w:spacing w:after="160" w:line="259" w:lineRule="auto"/>
-        <w:jc w:val="center"/>
+      <w:r>
         <w:rPr>
           <w:b/>
           <w:sz w:val="32"/>
           <w:szCs w:val="32"/>
           <w:lang w:val="en-US"/>
         </w:rPr>
-      </w:pPr>
-    </w:p>
-    <w:p>
-      <w:pPr>
-        <w:spacing w:after="160" w:line="259" w:lineRule="auto"/>
-        <w:jc w:val="center"/>
+        <w:t>[</w:t>
+      </w:r>
+      <w:r>
         <w:rPr>
           <w:b/>
           <w:sz w:val="32"/>
           <w:szCs w:val="32"/>
           <w:lang w:val="en-US"/>
         </w:rPr>
-      </w:pPr>
-    </w:p>
-    <w:p>
-      <w:pPr>
-        <w:spacing w:after="160" w:line="240" w:lineRule="auto"/>
-        <w:jc w:val="center"/>
+        <w:t>22/09/2022</w:t>
+      </w:r>
+      <w:r>
         <w:rPr>
           <w:b/>
           <w:sz w:val="32"/>
           <w:szCs w:val="32"/>
           <w:lang w:val="en-US"/>
         </w:rPr>
-      </w:pPr>
-    </w:p>
-    <w:p>
-      <w:pPr>
-        <w:spacing w:after="160" w:line="240" w:lineRule="auto"/>
-        <w:jc w:val="center"/>
-        <w:rPr>
-          <w:b/>
-          <w:sz w:val="32"/>
-          <w:szCs w:val="32"/>
-          <w:lang w:val="en-US"/>
-        </w:rPr>
-      </w:pPr>
-    </w:p>
-    <w:p>
-      <w:pPr>
-        <w:spacing w:after="160" w:line="240" w:lineRule="auto"/>
-        <w:jc w:val="center"/>
-        <w:rPr>
-          <w:b/>
-          <w:sz w:val="32"/>
-          <w:szCs w:val="32"/>
-          <w:lang w:val="en-US"/>
-        </w:rPr>
-      </w:pPr>
-      <w:r>
-        <w:rPr>
-          <w:b/>
-          <w:sz w:val="32"/>
-          <w:szCs w:val="32"/>
-          <w:lang w:val="en-US"/>
-        </w:rPr>
-        <w:t>Software Technology Engineering</w:t>
-      </w:r>
-    </w:p>
-    <w:p>
-      <w:pPr>
-        <w:spacing w:after="160" w:line="259" w:lineRule="auto"/>
-        <w:jc w:val="center"/>
-        <w:rPr>
-          <w:b/>
-          <w:sz w:val="32"/>
-          <w:szCs w:val="32"/>
-          <w:lang w:val="en-US"/>
-        </w:rPr>
-      </w:pPr>
-      <w:r>
-        <w:rPr>
-          <w:b/>
-          <w:sz w:val="32"/>
-          <w:szCs w:val="32"/>
-          <w:lang w:val="en-US"/>
-        </w:rPr>
-        <w:t>[</w:t>
-      </w:r>
-      <w:r>
-        <w:rPr>
-          <w:b/>
-          <w:sz w:val="32"/>
-          <w:szCs w:val="32"/>
-          <w:lang w:val="en-US"/>
-        </w:rPr>
-        <w:t>Semester</w:t>
-      </w:r>
-      <w:r>
-        <w:rPr>
-          <w:b/>
-          <w:sz w:val="32"/>
-          <w:szCs w:val="32"/>
-          <w:lang w:val="en-US"/>
-        </w:rPr>
-        <w:t>]</w:t>
-      </w:r>
-    </w:p>
-    <w:p>
-      <w:pPr>
-        <w:spacing w:after="160" w:line="259" w:lineRule="auto"/>
-        <w:jc w:val="center"/>
-        <w:rPr>
-          <w:b/>
-          <w:sz w:val="32"/>
-          <w:szCs w:val="32"/>
-          <w:lang w:val="en-US"/>
-        </w:rPr>
-      </w:pPr>
-      <w:r>
-        <w:rPr>
-          <w:b/>
-          <w:sz w:val="32"/>
-          <w:szCs w:val="32"/>
-          <w:lang w:val="en-US"/>
-        </w:rPr>
-        <w:t>[</w:t>
-      </w:r>
-      <w:r>
-        <w:rPr>
-          <w:b/>
-          <w:sz w:val="32"/>
-          <w:szCs w:val="32"/>
-          <w:lang w:val="en-US"/>
-        </w:rPr>
-        <w:t>Date</w:t>
-      </w:r>
-      <w:r>
-        <w:rPr>
-          <w:b/>
-          <w:sz w:val="32"/>
-          <w:szCs w:val="32"/>
-          <w:lang w:val="en-US"/>
-        </w:rPr>
         <w:t>]</w:t>
       </w:r>
     </w:p>
@@ -449,27 +494,7 @@
           <w:szCs w:val="22"/>
           <w:lang w:eastAsia="da-DK"/>
         </w:rPr>
-        <w:t>May, 2019</w:t>
-      </w:r>
-    </w:p>
-    <w:p>
-      <w:pPr>
-        <w:spacing w:after="160" w:line="259" w:lineRule="auto"/>
-        <w:rPr>
-          <w:b/>
-          <w:sz w:val="28"/>
-          <w:szCs w:val="28"/>
-          <w:lang w:val="en-US"/>
-        </w:rPr>
-      </w:pPr>
-      <w:r>
-        <w:rPr>
-          <w:b/>
-          <w:sz w:val="28"/>
-          <w:szCs w:val="28"/>
-          <w:lang w:val="en-US"/>
-        </w:rPr>
-        <w:br w:type="page"/>
+        <w:t>0.1</w:t>
       </w:r>
     </w:p>
     <w:p>
@@ -525,13 +550,14 @@
           <w:pPr>
             <w:pStyle w:val="TOC1"/>
             <w:tabs>
+              <w:tab w:val="left" w:pos="440"/>
               <w:tab w:val="right" w:leader="dot" w:pos="8494"/>
             </w:tabs>
             <w:rPr>
               <w:rFonts w:asciiTheme="minorHAnsi" w:eastAsiaTheme="minorEastAsia" w:hAnsiTheme="minorHAnsi" w:cstheme="minorBidi"/>
               <w:noProof/>
               <w:szCs w:val="22"/>
-              <w:lang w:val="da-DK" w:eastAsia="da-DK"/>
+              <w:lang w:val="en-US"/>
             </w:rPr>
           </w:pPr>
           <w:r>
@@ -543,86 +569,38 @@
           <w:r>
             <w:fldChar w:fldCharType="separate"/>
           </w:r>
-          <w:hyperlink w:anchor="_Toc19634739" w:history="1">
+          <w:hyperlink w:anchor="_Toc114783052" w:history="1">
             <w:r>
               <w:rPr>
                 <w:rStyle w:val="Hyperlink"/>
                 <w:noProof/>
                 <w:lang w:val="en-US"/>
               </w:rPr>
-              <w:t>Preface</w:t>
-            </w:r>
-            <w:r>
-              <w:rPr>
+              <w:t>1.</w:t>
+            </w:r>
+            <w:r>
+              <w:rPr>
+                <w:rFonts w:asciiTheme="minorHAnsi" w:eastAsiaTheme="minorEastAsia" w:hAnsiTheme="minorHAnsi" w:cstheme="minorBidi"/>
                 <w:noProof/>
-                <w:webHidden/>
+                <w:szCs w:val="22"/>
+                <w:lang w:val="en-US"/>
               </w:rPr>
               <w:tab/>
             </w:r>
             <w:r>
               <w:rPr>
+                <w:rStyle w:val="Hyperlink"/>
                 <w:noProof/>
-                <w:webHidden/>
-              </w:rPr>
-              <w:fldChar w:fldCharType="begin"/>
-            </w:r>
-            <w:r>
-              <w:rPr>
-                <w:noProof/>
-                <w:webHidden/>
-              </w:rPr>
-              <w:instrText xml:space="preserve"> PAGEREF _Toc19634739 \h </w:instrText>
-            </w:r>
-            <w:r>
-              <w:rPr>
-                <w:noProof/>
-                <w:webHidden/>
-              </w:rPr>
-            </w:r>
-            <w:r>
-              <w:rPr>
-                <w:noProof/>
-                <w:webHidden/>
-              </w:rPr>
-              <w:fldChar w:fldCharType="separate"/>
-            </w:r>
-            <w:r>
-              <w:rPr>
-                <w:noProof/>
-                <w:webHidden/>
-              </w:rPr>
-              <w:t>iii</w:t>
-            </w:r>
-            <w:r>
-              <w:rPr>
-                <w:noProof/>
-                <w:webHidden/>
-              </w:rPr>
-              <w:fldChar w:fldCharType="end"/>
-            </w:r>
-          </w:hyperlink>
-        </w:p>
-        <w:p>
-          <w:pPr>
-            <w:pStyle w:val="TOC1"/>
-            <w:tabs>
-              <w:tab w:val="right" w:leader="dot" w:pos="8494"/>
-            </w:tabs>
-            <w:rPr>
-              <w:rFonts w:asciiTheme="minorHAnsi" w:eastAsiaTheme="minorEastAsia" w:hAnsiTheme="minorHAnsi" w:cstheme="minorBidi"/>
-              <w:noProof/>
-              <w:szCs w:val="22"/>
-              <w:lang w:val="da-DK" w:eastAsia="da-DK"/>
-            </w:rPr>
-          </w:pPr>
-          <w:hyperlink w:anchor="_Toc19634740" w:history="1">
+              </w:rPr>
+              <w:t>Background</w:t>
+            </w:r>
             <w:r>
               <w:rPr>
                 <w:rStyle w:val="Hyperlink"/>
                 <w:noProof/>
                 <w:lang w:val="en-US"/>
               </w:rPr>
-              <w:t>List of figures and tables</w:t>
+              <w:t xml:space="preserve"> Description</w:t>
             </w:r>
             <w:r>
               <w:rPr>
@@ -643,7 +621,7 @@
                 <w:noProof/>
                 <w:webHidden/>
               </w:rPr>
-              <w:instrText xml:space="preserve"> PAGEREF _Toc19634740 \h </w:instrText>
+              <w:instrText xml:space="preserve"> PAGEREF _Toc114783052 \h </w:instrText>
             </w:r>
             <w:r>
               <w:rPr>
@@ -663,7 +641,7 @@
                 <w:noProof/>
                 <w:webHidden/>
               </w:rPr>
-              <w:t>iv</w:t>
+              <w:t>1</w:t>
             </w:r>
             <w:r>
               <w:rPr>
@@ -685,33 +663,26 @@
               <w:rFonts w:asciiTheme="minorHAnsi" w:eastAsiaTheme="minorEastAsia" w:hAnsiTheme="minorHAnsi" w:cstheme="minorBidi"/>
               <w:noProof/>
               <w:szCs w:val="22"/>
-              <w:lang w:val="da-DK" w:eastAsia="da-DK"/>
+              <w:lang w:val="en-US"/>
             </w:rPr>
           </w:pPr>
-          <w:hyperlink w:anchor="_Toc19634741" w:history="1">
+          <w:hyperlink w:anchor="_Toc114783053" w:history="1">
             <w:r>
               <w:rPr>
                 <w:rStyle w:val="Hyperlink"/>
                 <w:noProof/>
                 <w:lang w:val="en-US"/>
               </w:rPr>
-              <w:t>1.</w:t>
+              <w:t>2.</w:t>
             </w:r>
             <w:r>
               <w:rPr>
                 <w:rFonts w:asciiTheme="minorHAnsi" w:eastAsiaTheme="minorEastAsia" w:hAnsiTheme="minorHAnsi" w:cstheme="minorBidi"/>
                 <w:noProof/>
                 <w:szCs w:val="22"/>
-                <w:lang w:val="da-DK" w:eastAsia="da-DK"/>
+                <w:lang w:val="en-US"/>
               </w:rPr>
               <w:tab/>
-            </w:r>
-            <w:r>
-              <w:rPr>
-                <w:rStyle w:val="Hyperlink"/>
-                <w:noProof/>
-              </w:rPr>
-              <w:t>Background</w:t>
             </w:r>
             <w:r>
               <w:rPr>
@@ -719,7 +690,7 @@
                 <w:noProof/>
                 <w:lang w:val="en-US"/>
               </w:rPr>
-              <w:t xml:space="preserve"> Description</w:t>
+              <w:t>Problem Statement</w:t>
             </w:r>
             <w:r>
               <w:rPr>
@@ -740,7 +711,7 @@
                 <w:noProof/>
                 <w:webHidden/>
               </w:rPr>
-              <w:instrText xml:space="preserve"> PAGEREF _Toc19634741 \h </w:instrText>
+              <w:instrText xml:space="preserve"> PAGEREF _Toc114783053 \h </w:instrText>
             </w:r>
             <w:r>
               <w:rPr>
@@ -760,7 +731,7 @@
                 <w:noProof/>
                 <w:webHidden/>
               </w:rPr>
-              <w:t>1</w:t>
+              <w:t>2</w:t>
             </w:r>
             <w:r>
               <w:rPr>
@@ -782,24 +753,24 @@
               <w:rFonts w:asciiTheme="minorHAnsi" w:eastAsiaTheme="minorEastAsia" w:hAnsiTheme="minorHAnsi" w:cstheme="minorBidi"/>
               <w:noProof/>
               <w:szCs w:val="22"/>
-              <w:lang w:val="da-DK" w:eastAsia="da-DK"/>
+              <w:lang w:val="en-US"/>
             </w:rPr>
           </w:pPr>
-          <w:hyperlink w:anchor="_Toc19634742" w:history="1">
+          <w:hyperlink w:anchor="_Toc114783054" w:history="1">
             <w:r>
               <w:rPr>
                 <w:rStyle w:val="Hyperlink"/>
                 <w:noProof/>
                 <w:lang w:val="en-US"/>
               </w:rPr>
-              <w:t>2.</w:t>
+              <w:t>3.</w:t>
             </w:r>
             <w:r>
               <w:rPr>
                 <w:rFonts w:asciiTheme="minorHAnsi" w:eastAsiaTheme="minorEastAsia" w:hAnsiTheme="minorHAnsi" w:cstheme="minorBidi"/>
                 <w:noProof/>
                 <w:szCs w:val="22"/>
-                <w:lang w:val="da-DK" w:eastAsia="da-DK"/>
+                <w:lang w:val="en-US"/>
               </w:rPr>
               <w:tab/>
             </w:r>
@@ -809,7 +780,7 @@
                 <w:noProof/>
                 <w:lang w:val="en-US"/>
               </w:rPr>
-              <w:t>Problem Statement</w:t>
+              <w:t>Definition of purpose</w:t>
             </w:r>
             <w:r>
               <w:rPr>
@@ -830,7 +801,7 @@
                 <w:noProof/>
                 <w:webHidden/>
               </w:rPr>
-              <w:instrText xml:space="preserve"> PAGEREF _Toc19634742 \h </w:instrText>
+              <w:instrText xml:space="preserve"> PAGEREF _Toc114783054 \h </w:instrText>
             </w:r>
             <w:r>
               <w:rPr>
@@ -850,7 +821,7 @@
                 <w:noProof/>
                 <w:webHidden/>
               </w:rPr>
-              <w:t>2</w:t>
+              <w:t>4</w:t>
             </w:r>
             <w:r>
               <w:rPr>
@@ -872,10 +843,10 @@
               <w:rFonts w:asciiTheme="minorHAnsi" w:eastAsiaTheme="minorEastAsia" w:hAnsiTheme="minorHAnsi" w:cstheme="minorBidi"/>
               <w:noProof/>
               <w:szCs w:val="22"/>
-              <w:lang w:val="da-DK" w:eastAsia="da-DK"/>
+              <w:lang w:val="en-US"/>
             </w:rPr>
           </w:pPr>
-          <w:hyperlink w:anchor="_Toc19634743" w:history="1">
+          <w:hyperlink w:anchor="_Toc114783055" w:history="1">
             <w:r>
               <w:rPr>
                 <w:rStyle w:val="Hyperlink"/>
@@ -889,7 +860,7 @@
                 <w:rFonts w:asciiTheme="minorHAnsi" w:eastAsiaTheme="minorEastAsia" w:hAnsiTheme="minorHAnsi" w:cstheme="minorBidi"/>
                 <w:noProof/>
                 <w:szCs w:val="22"/>
-                <w:lang w:val="da-DK" w:eastAsia="da-DK"/>
+                <w:lang w:val="en-US"/>
               </w:rPr>
               <w:tab/>
             </w:r>
@@ -899,7 +870,7 @@
                 <w:noProof/>
                 <w:lang w:val="en-US"/>
               </w:rPr>
-              <w:t>Definition of purpose</w:t>
+              <w:t>Delimitation</w:t>
             </w:r>
             <w:r>
               <w:rPr>
@@ -920,7 +891,7 @@
                 <w:noProof/>
                 <w:webHidden/>
               </w:rPr>
-              <w:instrText xml:space="preserve"> PAGEREF _Toc19634743 \h </w:instrText>
+              <w:instrText xml:space="preserve"> PAGEREF _Toc114783055 \h </w:instrText>
             </w:r>
             <w:r>
               <w:rPr>
@@ -940,7 +911,7 @@
                 <w:noProof/>
                 <w:webHidden/>
               </w:rPr>
-              <w:t>4</w:t>
+              <w:t>5</w:t>
             </w:r>
             <w:r>
               <w:rPr>
@@ -962,24 +933,24 @@
               <w:rFonts w:asciiTheme="minorHAnsi" w:eastAsiaTheme="minorEastAsia" w:hAnsiTheme="minorHAnsi" w:cstheme="minorBidi"/>
               <w:noProof/>
               <w:szCs w:val="22"/>
-              <w:lang w:val="da-DK" w:eastAsia="da-DK"/>
+              <w:lang w:val="en-US"/>
             </w:rPr>
           </w:pPr>
-          <w:hyperlink w:anchor="_Toc19634744" w:history="1">
+          <w:hyperlink w:anchor="_Toc114783056" w:history="1">
             <w:r>
               <w:rPr>
                 <w:rStyle w:val="Hyperlink"/>
                 <w:noProof/>
                 <w:lang w:val="en-US"/>
               </w:rPr>
-              <w:t>4.</w:t>
+              <w:t>5.</w:t>
             </w:r>
             <w:r>
               <w:rPr>
                 <w:rFonts w:asciiTheme="minorHAnsi" w:eastAsiaTheme="minorEastAsia" w:hAnsiTheme="minorHAnsi" w:cstheme="minorBidi"/>
                 <w:noProof/>
                 <w:szCs w:val="22"/>
-                <w:lang w:val="da-DK" w:eastAsia="da-DK"/>
+                <w:lang w:val="en-US"/>
               </w:rPr>
               <w:tab/>
             </w:r>
@@ -989,7 +960,7 @@
                 <w:noProof/>
                 <w:lang w:val="en-US"/>
               </w:rPr>
-              <w:t>Delimitation</w:t>
+              <w:t>Methodology</w:t>
             </w:r>
             <w:r>
               <w:rPr>
@@ -1010,7 +981,7 @@
                 <w:noProof/>
                 <w:webHidden/>
               </w:rPr>
-              <w:instrText xml:space="preserve"> PAGEREF _Toc19634744 \h </w:instrText>
+              <w:instrText xml:space="preserve"> PAGEREF _Toc114783056 \h </w:instrText>
             </w:r>
             <w:r>
               <w:rPr>
@@ -1030,7 +1001,7 @@
                 <w:noProof/>
                 <w:webHidden/>
               </w:rPr>
-              <w:t>5</w:t>
+              <w:t>7</w:t>
             </w:r>
             <w:r>
               <w:rPr>
@@ -1052,24 +1023,24 @@
               <w:rFonts w:asciiTheme="minorHAnsi" w:eastAsiaTheme="minorEastAsia" w:hAnsiTheme="minorHAnsi" w:cstheme="minorBidi"/>
               <w:noProof/>
               <w:szCs w:val="22"/>
-              <w:lang w:val="da-DK" w:eastAsia="da-DK"/>
+              <w:lang w:val="en-US"/>
             </w:rPr>
           </w:pPr>
-          <w:hyperlink w:anchor="_Toc19634745" w:history="1">
+          <w:hyperlink w:anchor="_Toc114783057" w:history="1">
             <w:r>
               <w:rPr>
                 <w:rStyle w:val="Hyperlink"/>
                 <w:noProof/>
                 <w:lang w:val="en-US"/>
               </w:rPr>
-              <w:t>5.</w:t>
+              <w:t>6.</w:t>
             </w:r>
             <w:r>
               <w:rPr>
                 <w:rFonts w:asciiTheme="minorHAnsi" w:eastAsiaTheme="minorEastAsia" w:hAnsiTheme="minorHAnsi" w:cstheme="minorBidi"/>
                 <w:noProof/>
                 <w:szCs w:val="22"/>
-                <w:lang w:val="da-DK" w:eastAsia="da-DK"/>
+                <w:lang w:val="en-US"/>
               </w:rPr>
               <w:tab/>
             </w:r>
@@ -1079,7 +1050,7 @@
                 <w:noProof/>
                 <w:lang w:val="en-US"/>
               </w:rPr>
-              <w:t>Methodology</w:t>
+              <w:t>Time schedule</w:t>
             </w:r>
             <w:r>
               <w:rPr>
@@ -1100,7 +1071,7 @@
                 <w:noProof/>
                 <w:webHidden/>
               </w:rPr>
-              <w:instrText xml:space="preserve"> PAGEREF _Toc19634745 \h </w:instrText>
+              <w:instrText xml:space="preserve"> PAGEREF _Toc114783057 \h </w:instrText>
             </w:r>
             <w:r>
               <w:rPr>
@@ -1120,7 +1091,7 @@
                 <w:noProof/>
                 <w:webHidden/>
               </w:rPr>
-              <w:t>6</w:t>
+              <w:t>8</w:t>
             </w:r>
             <w:r>
               <w:rPr>
@@ -1142,24 +1113,24 @@
               <w:rFonts w:asciiTheme="minorHAnsi" w:eastAsiaTheme="minorEastAsia" w:hAnsiTheme="minorHAnsi" w:cstheme="minorBidi"/>
               <w:noProof/>
               <w:szCs w:val="22"/>
-              <w:lang w:val="da-DK" w:eastAsia="da-DK"/>
+              <w:lang w:val="en-US"/>
             </w:rPr>
           </w:pPr>
-          <w:hyperlink w:anchor="_Toc19634746" w:history="1">
+          <w:hyperlink w:anchor="_Toc114783058" w:history="1">
             <w:r>
               <w:rPr>
                 <w:rStyle w:val="Hyperlink"/>
                 <w:noProof/>
                 <w:lang w:val="en-US"/>
               </w:rPr>
-              <w:t>6.</w:t>
+              <w:t>7.</w:t>
             </w:r>
             <w:r>
               <w:rPr>
                 <w:rFonts w:asciiTheme="minorHAnsi" w:eastAsiaTheme="minorEastAsia" w:hAnsiTheme="minorHAnsi" w:cstheme="minorBidi"/>
                 <w:noProof/>
                 <w:szCs w:val="22"/>
-                <w:lang w:val="da-DK" w:eastAsia="da-DK"/>
+                <w:lang w:val="en-US"/>
               </w:rPr>
               <w:tab/>
             </w:r>
@@ -1169,7 +1140,7 @@
                 <w:noProof/>
                 <w:lang w:val="en-US"/>
               </w:rPr>
-              <w:t>Time schedule</w:t>
+              <w:t>Risk assessment</w:t>
             </w:r>
             <w:r>
               <w:rPr>
@@ -1190,7 +1161,7 @@
                 <w:noProof/>
                 <w:webHidden/>
               </w:rPr>
-              <w:instrText xml:space="preserve"> PAGEREF _Toc19634746 \h </w:instrText>
+              <w:instrText xml:space="preserve"> PAGEREF _Toc114783058 \h </w:instrText>
             </w:r>
             <w:r>
               <w:rPr>
@@ -1210,7 +1181,7 @@
                 <w:noProof/>
                 <w:webHidden/>
               </w:rPr>
-              <w:t>7</w:t>
+              <w:t>9</w:t>
             </w:r>
             <w:r>
               <w:rPr>
@@ -1232,24 +1203,24 @@
               <w:rFonts w:asciiTheme="minorHAnsi" w:eastAsiaTheme="minorEastAsia" w:hAnsiTheme="minorHAnsi" w:cstheme="minorBidi"/>
               <w:noProof/>
               <w:szCs w:val="22"/>
-              <w:lang w:val="da-DK" w:eastAsia="da-DK"/>
+              <w:lang w:val="en-US"/>
             </w:rPr>
           </w:pPr>
-          <w:hyperlink w:anchor="_Toc19634747" w:history="1">
+          <w:hyperlink w:anchor="_Toc114783059" w:history="1">
             <w:r>
               <w:rPr>
                 <w:rStyle w:val="Hyperlink"/>
                 <w:noProof/>
                 <w:lang w:val="en-US"/>
               </w:rPr>
-              <w:t>7.</w:t>
+              <w:t>8.</w:t>
             </w:r>
             <w:r>
               <w:rPr>
                 <w:rFonts w:asciiTheme="minorHAnsi" w:eastAsiaTheme="minorEastAsia" w:hAnsiTheme="minorHAnsi" w:cstheme="minorBidi"/>
                 <w:noProof/>
                 <w:szCs w:val="22"/>
-                <w:lang w:val="da-DK" w:eastAsia="da-DK"/>
+                <w:lang w:val="en-US"/>
               </w:rPr>
               <w:tab/>
             </w:r>
@@ -1259,7 +1230,7 @@
                 <w:noProof/>
                 <w:lang w:val="en-US"/>
               </w:rPr>
-              <w:t>Risk assessment</w:t>
+              <w:t>Sources of Information</w:t>
             </w:r>
             <w:r>
               <w:rPr>
@@ -1280,7 +1251,7 @@
                 <w:noProof/>
                 <w:webHidden/>
               </w:rPr>
-              <w:instrText xml:space="preserve"> PAGEREF _Toc19634747 \h </w:instrText>
+              <w:instrText xml:space="preserve"> PAGEREF _Toc114783059 \h </w:instrText>
             </w:r>
             <w:r>
               <w:rPr>
@@ -1300,97 +1271,7 @@
                 <w:noProof/>
                 <w:webHidden/>
               </w:rPr>
-              <w:t>8</w:t>
-            </w:r>
-            <w:r>
-              <w:rPr>
-                <w:noProof/>
-                <w:webHidden/>
-              </w:rPr>
-              <w:fldChar w:fldCharType="end"/>
-            </w:r>
-          </w:hyperlink>
-        </w:p>
-        <w:p>
-          <w:pPr>
-            <w:pStyle w:val="TOC1"/>
-            <w:tabs>
-              <w:tab w:val="left" w:pos="440"/>
-              <w:tab w:val="right" w:leader="dot" w:pos="8494"/>
-            </w:tabs>
-            <w:rPr>
-              <w:rFonts w:asciiTheme="minorHAnsi" w:eastAsiaTheme="minorEastAsia" w:hAnsiTheme="minorHAnsi" w:cstheme="minorBidi"/>
-              <w:noProof/>
-              <w:szCs w:val="22"/>
-              <w:lang w:val="da-DK" w:eastAsia="da-DK"/>
-            </w:rPr>
-          </w:pPr>
-          <w:hyperlink w:anchor="_Toc19634748" w:history="1">
-            <w:r>
-              <w:rPr>
-                <w:rStyle w:val="Hyperlink"/>
-                <w:noProof/>
-                <w:lang w:val="en-US"/>
-              </w:rPr>
-              <w:t>8.</w:t>
-            </w:r>
-            <w:r>
-              <w:rPr>
-                <w:rFonts w:asciiTheme="minorHAnsi" w:eastAsiaTheme="minorEastAsia" w:hAnsiTheme="minorHAnsi" w:cstheme="minorBidi"/>
-                <w:noProof/>
-                <w:szCs w:val="22"/>
-                <w:lang w:val="da-DK" w:eastAsia="da-DK"/>
-              </w:rPr>
-              <w:tab/>
-            </w:r>
-            <w:r>
-              <w:rPr>
-                <w:rStyle w:val="Hyperlink"/>
-                <w:noProof/>
-                <w:lang w:val="en-US"/>
-              </w:rPr>
-              <w:t>Sources of Information</w:t>
-            </w:r>
-            <w:r>
-              <w:rPr>
-                <w:noProof/>
-                <w:webHidden/>
-              </w:rPr>
-              <w:tab/>
-            </w:r>
-            <w:r>
-              <w:rPr>
-                <w:noProof/>
-                <w:webHidden/>
-              </w:rPr>
-              <w:fldChar w:fldCharType="begin"/>
-            </w:r>
-            <w:r>
-              <w:rPr>
-                <w:noProof/>
-                <w:webHidden/>
-              </w:rPr>
-              <w:instrText xml:space="preserve"> PAGEREF _Toc19634748 \h </w:instrText>
-            </w:r>
-            <w:r>
-              <w:rPr>
-                <w:noProof/>
-                <w:webHidden/>
-              </w:rPr>
-            </w:r>
-            <w:r>
-              <w:rPr>
-                <w:noProof/>
-                <w:webHidden/>
-              </w:rPr>
-              <w:fldChar w:fldCharType="separate"/>
-            </w:r>
-            <w:r>
-              <w:rPr>
-                <w:noProof/>
-                <w:webHidden/>
-              </w:rPr>
-              <w:t>9</w:t>
+              <w:t>10</w:t>
             </w:r>
             <w:r>
               <w:rPr>
@@ -1470,101 +1351,6 @@
     </w:p>
     <w:p>
       <w:pPr>
-        <w:pStyle w:val="Heading1"/>
-        <w:rPr>
-          <w:lang w:val="en-US"/>
-        </w:rPr>
-      </w:pPr>
-      <w:bookmarkStart w:id="1" w:name="_Toc9601770"/>
-      <w:bookmarkStart w:id="2" w:name="_Toc19634739"/>
-      <w:r>
-        <w:rPr>
-          <w:lang w:val="en-US"/>
-        </w:rPr>
-        <w:lastRenderedPageBreak/>
-        <w:t>Preface</w:t>
-      </w:r>
-      <w:bookmarkEnd w:id="1"/>
-      <w:bookmarkEnd w:id="2"/>
-    </w:p>
-    <w:p>
-      <w:pPr>
-        <w:rPr>
-          <w:color w:val="FF0000"/>
-          <w:lang w:val="en-US"/>
-        </w:rPr>
-      </w:pPr>
-      <w:r>
-        <w:rPr>
-          <w:color w:val="FF0000"/>
-          <w:lang w:val="en-US"/>
-        </w:rPr>
-        <w:t>This section is omitted in Software Technology Engineering Project Descriptions. Delete this section.</w:t>
-      </w:r>
-    </w:p>
-    <w:p>
-      <w:pPr>
-        <w:rPr>
-          <w:lang w:val="en-US"/>
-        </w:rPr>
-      </w:pPr>
-      <w:r>
-        <w:rPr>
-          <w:lang w:val="en-US"/>
-        </w:rPr>
-        <w:br w:type="page"/>
-      </w:r>
-    </w:p>
-    <w:p>
-      <w:pPr>
-        <w:pStyle w:val="Heading1"/>
-        <w:rPr>
-          <w:lang w:val="en-US"/>
-        </w:rPr>
-      </w:pPr>
-      <w:bookmarkStart w:id="3" w:name="_Toc9601771"/>
-      <w:bookmarkStart w:id="4" w:name="_Toc19634740"/>
-      <w:r>
-        <w:rPr>
-          <w:lang w:val="en-US"/>
-        </w:rPr>
-        <w:lastRenderedPageBreak/>
-        <w:t>List of figures and tables</w:t>
-      </w:r>
-      <w:bookmarkEnd w:id="3"/>
-      <w:bookmarkEnd w:id="4"/>
-    </w:p>
-    <w:p>
-      <w:pPr>
-        <w:rPr>
-          <w:lang w:val="en-US"/>
-        </w:rPr>
-      </w:pPr>
-    </w:p>
-    <w:p>
-      <w:pPr>
-        <w:rPr>
-          <w:color w:val="FF0000"/>
-          <w:lang w:val="en-US"/>
-        </w:rPr>
-      </w:pPr>
-      <w:r>
-        <w:rPr>
-          <w:color w:val="FF0000"/>
-          <w:lang w:val="en-US"/>
-        </w:rPr>
-        <w:t>This section is omitted in Software Technology Engineering Project Descriptions. Delete this section.</w:t>
-      </w:r>
-    </w:p>
-    <w:p>
-      <w:pPr>
-        <w:rPr>
-          <w:lang w:val="en-US"/>
-        </w:rPr>
-      </w:pPr>
-    </w:p>
-    <w:p>
-      <w:pPr>
         <w:rPr>
           <w:color w:val="FF0000"/>
           <w:lang w:val="en-US"/>
@@ -1593,8 +1379,8 @@
           <w:lang w:val="en-US"/>
         </w:rPr>
       </w:pPr>
-      <w:bookmarkStart w:id="5" w:name="_Toc9601772"/>
-      <w:bookmarkStart w:id="6" w:name="_Toc19634741"/>
+      <w:bookmarkStart w:id="1" w:name="_Toc9601772"/>
+      <w:bookmarkStart w:id="2" w:name="_Toc114783052"/>
       <w:r>
         <w:lastRenderedPageBreak/>
         <w:t>Background</w:t>
@@ -1611,8 +1397,177 @@
         </w:rPr>
         <w:t>escription</w:t>
       </w:r>
-      <w:bookmarkEnd w:id="5"/>
-      <w:bookmarkEnd w:id="6"/>
+      <w:bookmarkEnd w:id="1"/>
+      <w:bookmarkEnd w:id="2"/>
+    </w:p>
+    <w:p>
+      <w:pPr>
+        <w:rPr>
+          <w:lang w:val="en-US"/>
+        </w:rPr>
+      </w:pPr>
+      <w:r>
+        <w:rPr>
+          <w:lang w:val="en-US"/>
+        </w:rPr>
+        <w:t>Today everybody can agree that the amount of waste from all categories of products is just unbelievably huge. The project taken on by the team strives to lower the amount of waste that is being produced yearly</w:t>
+      </w:r>
+      <w:r>
+        <w:rPr>
+          <w:lang w:val="en-US"/>
+        </w:rPr>
+        <w:t xml:space="preserve">. </w:t>
+      </w:r>
+    </w:p>
+    <w:p>
+      <w:pPr>
+        <w:rPr>
+          <w:lang w:val="en-US"/>
+        </w:rPr>
+      </w:pPr>
+      <w:r>
+        <w:rPr>
+          <w:lang w:val="en-US"/>
+        </w:rPr>
+        <w:t>There are out there a lot of web sites who are doing the same thing but, a lot of those web sites run only in specific countries</w:t>
+      </w:r>
+      <w:r>
+        <w:rPr>
+          <w:lang w:val="en-US"/>
+        </w:rPr>
+        <w:t>,</w:t>
+      </w:r>
+      <w:r>
+        <w:rPr>
+          <w:lang w:val="en-US"/>
+        </w:rPr>
+        <w:t xml:space="preserve"> there is a chaos when it comes to what you are searching for and what you are </w:t>
+      </w:r>
+      <w:r>
+        <w:rPr>
+          <w:lang w:val="en-US"/>
+        </w:rPr>
+        <w:t>getting,</w:t>
+      </w:r>
+      <w:r>
+        <w:rPr>
+          <w:lang w:val="en-US"/>
+        </w:rPr>
+        <w:t xml:space="preserve"> </w:t>
+      </w:r>
+      <w:r>
+        <w:rPr>
+          <w:lang w:val="en-US"/>
+        </w:rPr>
+        <w:t>you cannot search the online shop without an account</w:t>
+      </w:r>
+      <w:r>
+        <w:rPr>
+          <w:lang w:val="en-US"/>
+        </w:rPr>
+        <w:t>, and, very often it happens that the products that are being displayed are not well described and do not provide any useful information for the buyer</w:t>
+      </w:r>
+      <w:r>
+        <w:rPr>
+          <w:lang w:val="en-US"/>
+        </w:rPr>
+        <w:t>.</w:t>
+      </w:r>
+    </w:p>
+    <w:p>
+      <w:pPr>
+        <w:rPr>
+          <w:lang w:val="en-US"/>
+        </w:rPr>
+      </w:pPr>
+      <w:r>
+        <w:rPr>
+          <w:lang w:val="en-US"/>
+        </w:rPr>
+        <w:t xml:space="preserve">Currently </w:t>
+      </w:r>
+      <w:r>
+        <w:rPr>
+          <w:lang w:val="en-US"/>
+        </w:rPr>
+        <w:t>eBay</w:t>
+      </w:r>
+      <w:r>
+        <w:rPr>
+          <w:lang w:val="en-US"/>
+        </w:rPr>
+        <w:t xml:space="preserve"> is one of the biggest online second-hand shopping </w:t>
+      </w:r>
+      <w:proofErr w:type="gramStart"/>
+      <w:r>
+        <w:rPr>
+          <w:lang w:val="en-US"/>
+        </w:rPr>
+        <w:t>site</w:t>
+      </w:r>
+      <w:proofErr w:type="gramEnd"/>
+      <w:r>
+        <w:rPr>
+          <w:lang w:val="en-US"/>
+        </w:rPr>
+        <w:t xml:space="preserve"> but, at the moment it is only available in 25 countries, which is not ideal for the end-user since sometimes the cost of shipping is the same as the product you are purchasing.</w:t>
+      </w:r>
+    </w:p>
+    <w:p>
+      <w:pPr>
+        <w:rPr>
+          <w:lang w:val="en-US"/>
+        </w:rPr>
+      </w:pPr>
+      <w:r>
+        <w:rPr>
+          <w:lang w:val="en-US"/>
+        </w:rPr>
+        <w:t xml:space="preserve">On the other side Facebook create Facebook Marketplace which </w:t>
+      </w:r>
+      <w:r>
+        <w:rPr>
+          <w:lang w:val="en-US"/>
+        </w:rPr>
+        <w:t>is available in a lot more countries compared to eBay but, its lack of organization</w:t>
+      </w:r>
+      <w:r>
+        <w:rPr>
+          <w:lang w:val="en-US"/>
+        </w:rPr>
+        <w:t>, lack or false information about the product</w:t>
+      </w:r>
+      <w:r>
+        <w:rPr>
+          <w:lang w:val="en-US"/>
+        </w:rPr>
+        <w:t xml:space="preserve"> and the fact that the end-user must have an account in order to shop on the website makes it very annoying and frustrating to navigate.</w:t>
+      </w:r>
+    </w:p>
+    <w:p>
+      <w:pPr>
+        <w:rPr>
+          <w:lang w:val="en-US"/>
+        </w:rPr>
+      </w:pPr>
+      <w:r>
+        <w:rPr>
+          <w:lang w:val="en-US"/>
+        </w:rPr>
+        <w:t>Finally,</w:t>
+      </w:r>
+      <w:r>
+        <w:rPr>
+          <w:lang w:val="en-US"/>
+        </w:rPr>
+        <w:t xml:space="preserve"> is Craigslist which is a very popular alternative </w:t>
+      </w:r>
+      <w:r>
+        <w:rPr>
+          <w:lang w:val="en-US"/>
+        </w:rPr>
+        <w:t xml:space="preserve">to eBay or Facebook Marketplace. It is available in most of the countries, the end-user can navigate the website without an account but, the website in the team’s opinion looks very ruff, very complicated and a lot of the items that are posted do not contain precise information and that is without mentioning that the website does not have a search bar that can search through all the categories at the same time. </w:t>
+      </w:r>
     </w:p>
     <w:p>
       <w:pPr>
@@ -1627,590 +1582,7 @@
           <w:rFonts w:eastAsia="Arial"/>
           <w:lang w:val="en-US"/>
         </w:rPr>
-        <w:t xml:space="preserve">The background description delivers the frame for understanding the project and is an overall introduction to the specific problem domain. The purpose of the background description is to supply information that will enable readers who are unfamiliar with the project and the problem to understand your project. </w:t>
-      </w:r>
-    </w:p>
-    <w:p>
-      <w:pPr>
-        <w:spacing w:after="160" w:line="259" w:lineRule="auto"/>
-        <w:rPr>
-          <w:rFonts w:eastAsia="Arial"/>
-          <w:lang w:val="en-US"/>
-        </w:rPr>
-      </w:pPr>
-      <w:r>
-        <w:rPr>
-          <w:rFonts w:eastAsia="Arial"/>
-          <w:lang w:val="en-US"/>
-        </w:rPr>
-        <w:t xml:space="preserve">In this </w:t>
-      </w:r>
-      <w:r>
-        <w:rPr>
-          <w:rFonts w:eastAsia="Arial"/>
-          <w:lang w:val="en-US"/>
-        </w:rPr>
-        <w:t xml:space="preserve">section </w:t>
-      </w:r>
-      <w:r>
-        <w:rPr>
-          <w:rFonts w:eastAsia="Arial"/>
-          <w:lang w:val="en-US"/>
-        </w:rPr>
-        <w:t xml:space="preserve">you will both deliver </w:t>
-      </w:r>
-      <w:r>
-        <w:rPr>
-          <w:rFonts w:eastAsia="Arial"/>
-          <w:lang w:val="en-US"/>
-        </w:rPr>
-        <w:t xml:space="preserve">background information </w:t>
-      </w:r>
-      <w:r>
-        <w:rPr>
-          <w:rFonts w:eastAsia="Arial"/>
-          <w:lang w:val="en-US"/>
-        </w:rPr>
-        <w:t>about</w:t>
-      </w:r>
-      <w:r>
-        <w:rPr>
-          <w:rFonts w:eastAsia="Arial"/>
-          <w:lang w:val="en-US"/>
-        </w:rPr>
-        <w:t xml:space="preserve"> the </w:t>
-      </w:r>
-      <w:r>
-        <w:rPr>
-          <w:rFonts w:eastAsia="Arial"/>
-          <w:lang w:val="en-US"/>
-        </w:rPr>
-        <w:t xml:space="preserve">potential </w:t>
-      </w:r>
-      <w:r>
-        <w:rPr>
-          <w:rFonts w:eastAsia="Arial"/>
-          <w:lang w:val="en-US"/>
-        </w:rPr>
-        <w:t>company</w:t>
-      </w:r>
-      <w:r>
-        <w:rPr>
-          <w:rFonts w:eastAsia="Arial"/>
-          <w:lang w:val="en-US"/>
-        </w:rPr>
-        <w:t xml:space="preserve"> </w:t>
-      </w:r>
-      <w:r>
-        <w:rPr>
-          <w:rFonts w:eastAsia="Arial"/>
-          <w:lang w:val="en-US"/>
-        </w:rPr>
-        <w:t>and end-users</w:t>
-      </w:r>
-      <w:r>
-        <w:rPr>
-          <w:rFonts w:eastAsia="Arial"/>
-          <w:lang w:val="en-US"/>
-        </w:rPr>
-        <w:t>,</w:t>
-      </w:r>
-      <w:r>
-        <w:rPr>
-          <w:rFonts w:eastAsia="Arial"/>
-          <w:lang w:val="en-US"/>
-        </w:rPr>
-        <w:t xml:space="preserve"> and</w:t>
-      </w:r>
-      <w:r>
-        <w:rPr>
-          <w:rFonts w:eastAsia="Arial"/>
-          <w:lang w:val="en-US"/>
-        </w:rPr>
-        <w:t xml:space="preserve"> more importantly</w:t>
-      </w:r>
-      <w:r>
-        <w:rPr>
-          <w:rFonts w:eastAsia="Arial"/>
-          <w:lang w:val="en-US"/>
-        </w:rPr>
-        <w:t>,</w:t>
-      </w:r>
-      <w:r>
-        <w:rPr>
-          <w:rFonts w:eastAsia="Arial"/>
-          <w:lang w:val="en-US"/>
-        </w:rPr>
-        <w:t xml:space="preserve"> </w:t>
-      </w:r>
-      <w:r>
-        <w:rPr>
-          <w:rFonts w:eastAsia="Arial"/>
-          <w:lang w:val="en-US"/>
-        </w:rPr>
-        <w:t xml:space="preserve">the </w:t>
-      </w:r>
-      <w:r>
-        <w:rPr>
-          <w:rFonts w:eastAsia="Arial"/>
-          <w:lang w:val="en-US"/>
-        </w:rPr>
-        <w:t xml:space="preserve">specific part of the </w:t>
-      </w:r>
-      <w:r>
-        <w:rPr>
-          <w:rFonts w:eastAsia="Arial"/>
-          <w:lang w:val="en-US"/>
-        </w:rPr>
-        <w:t>problem domain</w:t>
-      </w:r>
-      <w:r>
-        <w:rPr>
-          <w:rFonts w:eastAsia="Arial"/>
-          <w:lang w:val="en-US"/>
-        </w:rPr>
-        <w:t xml:space="preserve"> </w:t>
-      </w:r>
-      <w:r>
-        <w:rPr>
-          <w:rFonts w:eastAsia="Arial"/>
-          <w:lang w:val="en-US"/>
-        </w:rPr>
-        <w:t>wh</w:t>
-      </w:r>
-      <w:r>
-        <w:rPr>
-          <w:rFonts w:eastAsia="Arial"/>
-          <w:lang w:val="en-US"/>
-        </w:rPr>
-        <w:t>ere the problem exists.</w:t>
-      </w:r>
-      <w:r>
-        <w:rPr>
-          <w:rFonts w:eastAsia="Arial"/>
-          <w:lang w:val="en-US"/>
-        </w:rPr>
-        <w:t xml:space="preserve"> </w:t>
-      </w:r>
-      <w:r>
-        <w:rPr>
-          <w:rFonts w:eastAsia="Arial"/>
-          <w:lang w:val="en-US"/>
-        </w:rPr>
-        <w:t xml:space="preserve">You may </w:t>
-      </w:r>
-      <w:r>
-        <w:rPr>
-          <w:rFonts w:eastAsia="Arial"/>
-          <w:lang w:val="en-US"/>
-        </w:rPr>
-        <w:t xml:space="preserve">describe current work procedures, what end-users </w:t>
-      </w:r>
-      <w:r>
-        <w:rPr>
-          <w:rFonts w:eastAsia="Arial"/>
-          <w:szCs w:val="22"/>
-          <w:lang w:val="en-US"/>
-        </w:rPr>
-        <w:t xml:space="preserve">are </w:t>
-      </w:r>
-      <w:r>
-        <w:rPr>
-          <w:rFonts w:eastAsia="Arial"/>
-          <w:lang w:val="en-US"/>
-        </w:rPr>
-        <w:t xml:space="preserve">doing now, </w:t>
-      </w:r>
-      <w:r>
-        <w:rPr>
-          <w:rFonts w:eastAsia="Arial"/>
-          <w:lang w:val="en-US"/>
-        </w:rPr>
-        <w:t>what they are not able to do and why this is not optimal.</w:t>
-      </w:r>
-    </w:p>
-    <w:p>
-      <w:pPr>
-        <w:spacing w:after="160" w:line="259" w:lineRule="auto"/>
-        <w:rPr>
-          <w:rFonts w:eastAsia="Arial"/>
-          <w:lang w:val="en-US"/>
-        </w:rPr>
-      </w:pPr>
-      <w:r>
-        <w:rPr>
-          <w:rFonts w:eastAsia="Arial"/>
-          <w:lang w:val="en-US"/>
-        </w:rPr>
-        <w:t xml:space="preserve">You may choose to supplement </w:t>
-      </w:r>
-      <w:r>
-        <w:rPr>
-          <w:rFonts w:eastAsia="Arial"/>
-          <w:lang w:val="en-US"/>
-        </w:rPr>
-        <w:t>this section</w:t>
-      </w:r>
-      <w:r>
-        <w:rPr>
-          <w:rFonts w:eastAsia="Arial"/>
-          <w:lang w:val="en-US"/>
-        </w:rPr>
-        <w:t xml:space="preserve"> with a</w:t>
-      </w:r>
-      <w:r>
-        <w:rPr>
-          <w:rFonts w:eastAsia="Arial"/>
-          <w:lang w:val="en-US"/>
-        </w:rPr>
-        <w:t xml:space="preserve"> description of </w:t>
-      </w:r>
-      <w:r>
-        <w:rPr>
-          <w:rFonts w:eastAsia="Arial"/>
-          <w:lang w:val="en-US"/>
-        </w:rPr>
-        <w:t xml:space="preserve">current </w:t>
-      </w:r>
-      <w:r>
-        <w:rPr>
-          <w:rFonts w:eastAsia="Arial"/>
-          <w:lang w:val="en-US"/>
-        </w:rPr>
-        <w:t>solutions</w:t>
-      </w:r>
-      <w:r>
-        <w:rPr>
-          <w:rFonts w:eastAsia="Arial"/>
-          <w:lang w:val="en-US"/>
-        </w:rPr>
-        <w:t xml:space="preserve"> available on the market, </w:t>
-      </w:r>
-      <w:r>
-        <w:rPr>
-          <w:rFonts w:eastAsia="Arial"/>
-          <w:lang w:val="en-US"/>
-        </w:rPr>
-        <w:t xml:space="preserve">and </w:t>
-      </w:r>
-      <w:r>
-        <w:rPr>
-          <w:rFonts w:eastAsia="Arial"/>
-          <w:lang w:val="en-US"/>
-        </w:rPr>
-        <w:t>why are they not sufficient</w:t>
-      </w:r>
-      <w:r>
-        <w:rPr>
-          <w:rFonts w:eastAsia="Arial"/>
-          <w:lang w:val="en-US"/>
-        </w:rPr>
-        <w:t>.</w:t>
-      </w:r>
-    </w:p>
-    <w:p>
-      <w:pPr>
-        <w:rPr>
-          <w:rFonts w:eastAsia="Arial"/>
-          <w:lang w:val="en-US"/>
-        </w:rPr>
-      </w:pPr>
-      <w:r>
-        <w:rPr>
-          <w:rFonts w:eastAsia="Arial"/>
-          <w:lang w:val="en-US"/>
-        </w:rPr>
-        <w:t xml:space="preserve">It is not sufficient that you personally think that the project is “exciting to work on”; it must as a minimum have </w:t>
-      </w:r>
-      <w:proofErr w:type="gramStart"/>
-      <w:r>
-        <w:rPr>
-          <w:rFonts w:eastAsia="Arial"/>
-          <w:lang w:val="en-US"/>
-        </w:rPr>
-        <w:t>some kind of professional</w:t>
-      </w:r>
-      <w:proofErr w:type="gramEnd"/>
-      <w:r>
-        <w:rPr>
-          <w:rFonts w:eastAsia="Arial"/>
-          <w:lang w:val="en-US"/>
-        </w:rPr>
-        <w:t xml:space="preserve"> or academic relevance.</w:t>
-      </w:r>
-    </w:p>
-    <w:p>
-      <w:pPr>
-        <w:rPr>
-          <w:rFonts w:eastAsia="Arial"/>
-          <w:lang w:val="en-US"/>
-        </w:rPr>
-      </w:pPr>
-      <w:r>
-        <w:rPr>
-          <w:rFonts w:eastAsia="Arial"/>
-          <w:lang w:val="en-US"/>
-        </w:rPr>
-        <w:t>Your target audie</w:t>
-      </w:r>
-      <w:r>
-        <w:rPr>
-          <w:rFonts w:eastAsia="Arial"/>
-          <w:lang w:val="en-US"/>
-        </w:rPr>
-        <w:t xml:space="preserve">nce is both your supervisor as well as readers without </w:t>
-      </w:r>
-      <w:r>
-        <w:rPr>
-          <w:rFonts w:eastAsia="Arial"/>
-          <w:lang w:val="en-US"/>
-        </w:rPr>
-        <w:t>technical knowledge</w:t>
-      </w:r>
-      <w:r>
-        <w:rPr>
-          <w:rFonts w:eastAsia="Arial"/>
-          <w:lang w:val="en-US"/>
-        </w:rPr>
-        <w:t xml:space="preserve">, </w:t>
-      </w:r>
-      <w:proofErr w:type="gramStart"/>
-      <w:r>
-        <w:rPr>
-          <w:rFonts w:eastAsia="Arial"/>
-          <w:lang w:val="en-US"/>
-        </w:rPr>
-        <w:t>e.g.</w:t>
-      </w:r>
-      <w:proofErr w:type="gramEnd"/>
-      <w:r>
-        <w:rPr>
-          <w:rFonts w:eastAsia="Arial"/>
-          <w:lang w:val="en-US"/>
-        </w:rPr>
-        <w:t xml:space="preserve"> executives and </w:t>
-      </w:r>
-      <w:r>
-        <w:rPr>
-          <w:rFonts w:eastAsia="Arial"/>
-          <w:lang w:val="en-US"/>
-        </w:rPr>
-        <w:t>people</w:t>
-      </w:r>
-      <w:r>
-        <w:rPr>
-          <w:rFonts w:eastAsia="Arial"/>
-          <w:lang w:val="en-US"/>
-        </w:rPr>
-        <w:t xml:space="preserve"> in the problem domain.</w:t>
-      </w:r>
-    </w:p>
-    <w:p>
-      <w:pPr>
-        <w:spacing w:after="160" w:line="259" w:lineRule="auto"/>
-        <w:rPr>
-          <w:rFonts w:eastAsia="Arial"/>
-          <w:b/>
-          <w:lang w:val="en-US"/>
-        </w:rPr>
-      </w:pPr>
-      <w:r>
-        <w:rPr>
-          <w:rFonts w:eastAsia="Arial"/>
-          <w:b/>
-          <w:szCs w:val="22"/>
-          <w:lang w:val="en-US"/>
-        </w:rPr>
-        <w:t>Do not mention solution</w:t>
-      </w:r>
-      <w:r>
-        <w:rPr>
-          <w:rFonts w:eastAsia="Arial"/>
-          <w:b/>
-          <w:szCs w:val="22"/>
-          <w:lang w:val="en-US"/>
-        </w:rPr>
-        <w:t xml:space="preserve"> and r</w:t>
-      </w:r>
-      <w:r>
-        <w:rPr>
-          <w:rFonts w:eastAsia="Arial"/>
-          <w:b/>
-          <w:lang w:val="en-US"/>
-        </w:rPr>
-        <w:t>emember to state valid and reliable references.</w:t>
-      </w:r>
-    </w:p>
-    <w:p>
-      <w:pPr>
-        <w:spacing w:after="160" w:line="259" w:lineRule="auto"/>
-        <w:rPr>
-          <w:rFonts w:eastAsia="Arial"/>
-          <w:lang w:val="en-US"/>
-        </w:rPr>
-      </w:pPr>
-    </w:p>
-    <w:p>
-      <w:pPr>
-        <w:spacing w:after="160" w:line="259" w:lineRule="auto"/>
-        <w:rPr>
-          <w:rFonts w:eastAsia="Arial"/>
-          <w:lang w:val="en-US"/>
-        </w:rPr>
-      </w:pPr>
-      <w:r>
-        <w:rPr>
-          <w:rFonts w:eastAsia="Arial"/>
-          <w:lang w:val="en-US"/>
-        </w:rPr>
-        <w:t>Checklist</w:t>
-      </w:r>
-    </w:p>
-    <w:p>
-      <w:pPr>
-        <w:pStyle w:val="ListParagraph"/>
-        <w:numPr>
-          <w:ilvl w:val="0"/>
-          <w:numId w:val="11"/>
-        </w:numPr>
-        <w:rPr>
-          <w:lang w:val="en-US"/>
-        </w:rPr>
-      </w:pPr>
-      <w:r>
-        <w:rPr>
-          <w:rFonts w:eastAsia="Arial"/>
-          <w:lang w:val="en-US"/>
-        </w:rPr>
-        <w:t>The background description gives a good understanding of the context of the project</w:t>
-      </w:r>
-    </w:p>
-    <w:p>
-      <w:pPr>
-        <w:pStyle w:val="ListParagraph"/>
-        <w:numPr>
-          <w:ilvl w:val="0"/>
-          <w:numId w:val="11"/>
-        </w:numPr>
-        <w:rPr>
-          <w:lang w:val="en-US"/>
-        </w:rPr>
-      </w:pPr>
-      <w:r>
-        <w:rPr>
-          <w:rFonts w:eastAsia="Arial"/>
-          <w:lang w:val="en-US"/>
-        </w:rPr>
-        <w:t>It is clear why you choose to work with the topic in question (</w:t>
-      </w:r>
-      <w:proofErr w:type="gramStart"/>
-      <w:r>
-        <w:rPr>
-          <w:rFonts w:eastAsia="Arial"/>
-          <w:lang w:val="en-US"/>
-        </w:rPr>
-        <w:t>I.e.</w:t>
-      </w:r>
-      <w:proofErr w:type="gramEnd"/>
-      <w:r>
-        <w:rPr>
-          <w:rFonts w:eastAsia="Arial"/>
-          <w:lang w:val="en-US"/>
-        </w:rPr>
-        <w:t xml:space="preserve"> why is the project relevant?)</w:t>
-      </w:r>
-    </w:p>
-    <w:p>
-      <w:pPr>
-        <w:pStyle w:val="ListParagraph"/>
-        <w:numPr>
-          <w:ilvl w:val="0"/>
-          <w:numId w:val="11"/>
-        </w:numPr>
-        <w:rPr>
-          <w:lang w:val="en-US"/>
-        </w:rPr>
-      </w:pPr>
-      <w:r>
-        <w:rPr>
-          <w:rFonts w:eastAsia="Arial"/>
-          <w:lang w:val="en-US"/>
-        </w:rPr>
-        <w:t>It is reflected in the background description that the problem domain</w:t>
-      </w:r>
-      <w:r>
-        <w:rPr>
-          <w:rFonts w:eastAsia="Arial"/>
-          <w:lang w:val="en-US"/>
-        </w:rPr>
-        <w:t xml:space="preserve"> has</w:t>
-      </w:r>
-      <w:r>
-        <w:rPr>
-          <w:rFonts w:eastAsia="Arial"/>
-          <w:lang w:val="en-US"/>
-        </w:rPr>
-        <w:t xml:space="preserve"> been properly analyzed</w:t>
-      </w:r>
-    </w:p>
-    <w:p>
-      <w:pPr>
-        <w:pStyle w:val="ListParagraph"/>
-        <w:numPr>
-          <w:ilvl w:val="0"/>
-          <w:numId w:val="11"/>
-        </w:numPr>
-        <w:rPr>
-          <w:lang w:val="en-US"/>
-        </w:rPr>
-      </w:pPr>
-      <w:r>
-        <w:rPr>
-          <w:rFonts w:eastAsia="Arial"/>
-          <w:lang w:val="en-US"/>
-        </w:rPr>
-        <w:t>You apply formal language &amp; include references</w:t>
-      </w:r>
-    </w:p>
-    <w:p>
-      <w:pPr>
-        <w:pStyle w:val="ListParagraph"/>
-        <w:numPr>
-          <w:ilvl w:val="0"/>
-          <w:numId w:val="11"/>
-        </w:numPr>
-        <w:spacing w:after="160" w:line="259" w:lineRule="auto"/>
-        <w:rPr>
-          <w:rFonts w:eastAsia="Arial"/>
-          <w:lang w:val="en-US"/>
-        </w:rPr>
-      </w:pPr>
-      <w:r>
-        <w:rPr>
-          <w:rFonts w:eastAsia="Arial"/>
-          <w:lang w:val="en-US"/>
-        </w:rPr>
-        <w:t>You have taken the target audience into consideration</w:t>
-      </w:r>
-    </w:p>
-    <w:p>
-      <w:pPr>
-        <w:pStyle w:val="ListParagraph"/>
-        <w:numPr>
-          <w:ilvl w:val="0"/>
-          <w:numId w:val="11"/>
-        </w:numPr>
-        <w:spacing w:after="160" w:line="259" w:lineRule="auto"/>
-        <w:rPr>
-          <w:lang w:val="en-US"/>
-        </w:rPr>
-      </w:pPr>
-      <w:r>
-        <w:rPr>
-          <w:rFonts w:eastAsia="Arial"/>
-          <w:lang w:val="en-US"/>
-        </w:rPr>
-        <w:t>You do not focus on solutions</w:t>
+        <w:br w:type="page"/>
       </w:r>
     </w:p>
     <w:p>
@@ -2224,8 +1596,8 @@
           <w:lang w:val="en-US"/>
         </w:rPr>
       </w:pPr>
-      <w:bookmarkStart w:id="7" w:name="_Toc9601773"/>
-      <w:bookmarkStart w:id="8" w:name="_Toc19634742"/>
+      <w:bookmarkStart w:id="3" w:name="_Toc9601773"/>
+      <w:bookmarkStart w:id="4" w:name="_Toc114783053"/>
       <w:r>
         <w:rPr>
           <w:lang w:val="en-US"/>
@@ -2233,8 +1605,8 @@
         <w:lastRenderedPageBreak/>
         <w:t>Problem Statement</w:t>
       </w:r>
-      <w:bookmarkEnd w:id="7"/>
-      <w:bookmarkEnd w:id="8"/>
+      <w:bookmarkEnd w:id="3"/>
+      <w:bookmarkEnd w:id="4"/>
     </w:p>
     <w:p>
       <w:pPr>
@@ -2895,8 +2267,8 @@
           <w:lang w:val="en-US"/>
         </w:rPr>
       </w:pPr>
-      <w:bookmarkStart w:id="9" w:name="_Toc9601774"/>
-      <w:bookmarkStart w:id="10" w:name="_Toc19634743"/>
+      <w:bookmarkStart w:id="5" w:name="_Toc9601774"/>
+      <w:bookmarkStart w:id="6" w:name="_Toc114783054"/>
       <w:r>
         <w:rPr>
           <w:lang w:val="en-US"/>
@@ -2904,8 +2276,8 @@
         <w:lastRenderedPageBreak/>
         <w:t>Definition of purpose</w:t>
       </w:r>
-      <w:bookmarkEnd w:id="9"/>
-      <w:bookmarkEnd w:id="10"/>
+      <w:bookmarkEnd w:id="5"/>
+      <w:bookmarkEnd w:id="6"/>
     </w:p>
     <w:p>
       <w:pPr>
@@ -3376,8 +2748,8 @@
           <w:lang w:val="en-US"/>
         </w:rPr>
       </w:pPr>
-      <w:bookmarkStart w:id="11" w:name="_Toc9601775"/>
-      <w:bookmarkStart w:id="12" w:name="_Toc19634744"/>
+      <w:bookmarkStart w:id="7" w:name="_Toc9601775"/>
+      <w:bookmarkStart w:id="8" w:name="_Toc114783055"/>
       <w:r>
         <w:rPr>
           <w:lang w:val="en-US"/>
@@ -3391,8 +2763,8 @@
         </w:rPr>
         <w:t>ation</w:t>
       </w:r>
-      <w:bookmarkEnd w:id="11"/>
-      <w:bookmarkEnd w:id="12"/>
+      <w:bookmarkEnd w:id="7"/>
+      <w:bookmarkEnd w:id="8"/>
     </w:p>
     <w:p>
       <w:pPr>
@@ -3821,8 +3193,8 @@
           <w:lang w:val="en-US"/>
         </w:rPr>
       </w:pPr>
-      <w:bookmarkStart w:id="13" w:name="_Toc19634745"/>
-      <w:bookmarkStart w:id="14" w:name="_Toc9601776"/>
+      <w:bookmarkStart w:id="9" w:name="_Toc9601776"/>
+      <w:bookmarkStart w:id="10" w:name="_Toc114783056"/>
       <w:r>
         <w:rPr>
           <w:lang w:val="en-US"/>
@@ -3830,14 +3202,14 @@
         <w:lastRenderedPageBreak/>
         <w:t>Methodology</w:t>
       </w:r>
-      <w:bookmarkEnd w:id="13"/>
+      <w:bookmarkEnd w:id="10"/>
       <w:r>
         <w:rPr>
           <w:lang w:val="en-US"/>
         </w:rPr>
         <w:t xml:space="preserve"> </w:t>
       </w:r>
-      <w:bookmarkEnd w:id="14"/>
+      <w:bookmarkEnd w:id="9"/>
     </w:p>
     <w:p>
       <w:pPr>
@@ -3917,8 +3289,8 @@
           <w:lang w:val="en-US"/>
         </w:rPr>
       </w:pPr>
-      <w:bookmarkStart w:id="15" w:name="_Toc9601777"/>
-      <w:bookmarkStart w:id="16" w:name="_Toc19634746"/>
+      <w:bookmarkStart w:id="11" w:name="_Toc9601777"/>
+      <w:bookmarkStart w:id="12" w:name="_Toc114783057"/>
       <w:r>
         <w:rPr>
           <w:lang w:val="en-US"/>
@@ -3926,8 +3298,8 @@
         <w:lastRenderedPageBreak/>
         <w:t>Time schedule</w:t>
       </w:r>
-      <w:bookmarkEnd w:id="15"/>
-      <w:bookmarkEnd w:id="16"/>
+      <w:bookmarkEnd w:id="11"/>
+      <w:bookmarkEnd w:id="12"/>
     </w:p>
     <w:p>
       <w:pPr>
@@ -4140,8 +3512,8 @@
           <w:lang w:val="en-US"/>
         </w:rPr>
       </w:pPr>
-      <w:bookmarkStart w:id="17" w:name="_Toc9601778"/>
-      <w:bookmarkStart w:id="18" w:name="_Toc19634747"/>
+      <w:bookmarkStart w:id="13" w:name="_Toc9601778"/>
+      <w:bookmarkStart w:id="14" w:name="_Toc114783058"/>
       <w:r>
         <w:rPr>
           <w:lang w:val="en-US"/>
@@ -4149,8 +3521,8 @@
         <w:lastRenderedPageBreak/>
         <w:t>Risk assessment</w:t>
       </w:r>
-      <w:bookmarkEnd w:id="17"/>
-      <w:bookmarkEnd w:id="18"/>
+      <w:bookmarkEnd w:id="13"/>
+      <w:bookmarkEnd w:id="14"/>
     </w:p>
     <w:p>
       <w:pPr>
@@ -5042,8 +4414,8 @@
           <w:lang w:val="en-US"/>
         </w:rPr>
       </w:pPr>
-      <w:bookmarkStart w:id="19" w:name="_Toc9601779"/>
-      <w:bookmarkStart w:id="20" w:name="_Toc19634748"/>
+      <w:bookmarkStart w:id="15" w:name="_Toc9601779"/>
+      <w:bookmarkStart w:id="16" w:name="_Toc114783059"/>
       <w:r>
         <w:rPr>
           <w:lang w:val="en-US"/>
@@ -5051,8 +4423,8 @@
         <w:lastRenderedPageBreak/>
         <w:t>Sources of Information</w:t>
       </w:r>
-      <w:bookmarkEnd w:id="19"/>
-      <w:bookmarkEnd w:id="20"/>
+      <w:bookmarkEnd w:id="15"/>
+      <w:bookmarkEnd w:id="16"/>
     </w:p>
     <w:p>
       <w:pPr>
@@ -5737,6 +5109,66 @@
     <w:r>
       <w:rPr>
         <w:noProof/>
+      </w:rPr>
+      <w:drawing>
+        <wp:anchor distT="0" distB="0" distL="114300" distR="114300" simplePos="0" relativeHeight="251660288" behindDoc="0" locked="0" layoutInCell="1" allowOverlap="1" wp14:anchorId="5F7F8A6F" wp14:editId="2631C2D7">
+          <wp:simplePos x="0" y="0"/>
+          <wp:positionH relativeFrom="margin">
+            <wp:align>left</wp:align>
+          </wp:positionH>
+          <wp:positionV relativeFrom="paragraph">
+            <wp:posOffset>-77318</wp:posOffset>
+          </wp:positionV>
+          <wp:extent cx="653415" cy="801370"/>
+          <wp:effectExtent l="0" t="0" r="0" b="0"/>
+          <wp:wrapNone/>
+          <wp:docPr id="6" name="Picture 6" descr="A picture containing logo&#10;&#10;Description automatically generated"/>
+          <wp:cNvGraphicFramePr>
+            <a:graphicFrameLocks xmlns:a="http://schemas.openxmlformats.org/drawingml/2006/main" noChangeAspect="1"/>
+          </wp:cNvGraphicFramePr>
+          <a:graphic xmlns:a="http://schemas.openxmlformats.org/drawingml/2006/main">
+            <a:graphicData uri="http://schemas.openxmlformats.org/drawingml/2006/picture">
+              <pic:pic xmlns:pic="http://schemas.openxmlformats.org/drawingml/2006/picture">
+                <pic:nvPicPr>
+                  <pic:cNvPr id="6" name="Picture 6" descr="A picture containing logo&#10;&#10;Description automatically generated"/>
+                  <pic:cNvPicPr/>
+                </pic:nvPicPr>
+                <pic:blipFill>
+                  <a:blip r:embed="rId1">
+                    <a:extLst>
+                      <a:ext uri="{28A0092B-C50C-407E-A947-70E740481C1C}">
+                        <a14:useLocalDpi xmlns:a14="http://schemas.microsoft.com/office/drawing/2010/main" val="0"/>
+                      </a:ext>
+                    </a:extLst>
+                  </a:blip>
+                  <a:stretch>
+                    <a:fillRect/>
+                  </a:stretch>
+                </pic:blipFill>
+                <pic:spPr>
+                  <a:xfrm>
+                    <a:off x="0" y="0"/>
+                    <a:ext cx="653415" cy="801370"/>
+                  </a:xfrm>
+                  <a:prstGeom prst="rect">
+                    <a:avLst/>
+                  </a:prstGeom>
+                </pic:spPr>
+              </pic:pic>
+            </a:graphicData>
+          </a:graphic>
+          <wp14:sizeRelH relativeFrom="margin">
+            <wp14:pctWidth>0</wp14:pctWidth>
+          </wp14:sizeRelH>
+          <wp14:sizeRelV relativeFrom="margin">
+            <wp14:pctHeight>0</wp14:pctHeight>
+          </wp14:sizeRelV>
+        </wp:anchor>
+      </w:drawing>
+    </w:r>
+    <w:r>
+      <w:rPr>
+        <w:noProof/>
         <w:lang w:val="da-DK" w:eastAsia="da-DK"/>
       </w:rPr>
       <w:drawing>
@@ -5763,7 +5195,7 @@
                   <pic:cNvPicPr/>
                 </pic:nvPicPr>
                 <pic:blipFill>
-                  <a:blip r:embed="rId1" cstate="print">
+                  <a:blip r:embed="rId2" cstate="print">
                     <a:extLst>
                       <a:ext uri="{28A0092B-C50C-407E-A947-70E740481C1C}">
                         <a14:useLocalDpi xmlns:a14="http://schemas.microsoft.com/office/drawing/2010/main" val="0"/>
@@ -5812,7 +5244,7 @@
   <w:tbl>
     <w:tblPr>
       <w:tblStyle w:val="TableGrid"/>
-      <w:tblW w:w="0" w:type="auto"/>
+      <w:tblW w:w="7468" w:type="dxa"/>
       <w:tblBorders>
         <w:top w:val="none" w:sz="0" w:space="0" w:color="auto"/>
         <w:left w:val="none" w:sz="0" w:space="0" w:color="auto"/>
@@ -5824,9 +5256,12 @@
       <w:tblLook w:val="04A0" w:firstRow="1" w:lastRow="0" w:firstColumn="1" w:lastColumn="0" w:noHBand="0" w:noVBand="1"/>
     </w:tblPr>
     <w:tblGrid>
-      <w:gridCol w:w="6480"/>
+      <w:gridCol w:w="7468"/>
     </w:tblGrid>
     <w:tr>
+      <w:trPr>
+        <w:trHeight w:val="375"/>
+      </w:trPr>
       <w:tc>
         <w:tcPr>
           <w:tcW w:w="0" w:type="auto"/>
@@ -5850,19 +5285,19 @@
             <w:rPr>
               <w:lang w:val="en-US"/>
             </w:rPr>
+            <w:t xml:space="preserve">                                   </w:t>
+          </w:r>
+          <w:r>
+            <w:rPr>
+              <w:lang w:val="en-US"/>
+            </w:rPr>
             <w:t xml:space="preserve">Project Description </w:t>
           </w:r>
           <w:r>
             <w:rPr>
               <w:lang w:val="en-US"/>
             </w:rPr>
-            <w:t>Support Document</w:t>
-          </w:r>
-          <w:r>
-            <w:rPr>
-              <w:lang w:val="en-US"/>
-            </w:rPr>
-            <w:t xml:space="preserve"> - VIA </w:t>
+            <w:t xml:space="preserve">- VIA </w:t>
           </w:r>
           <w:r>
             <w:rPr>
@@ -5874,6 +5309,9 @@
       </w:tc>
     </w:tr>
     <w:tr>
+      <w:trPr>
+        <w:trHeight w:val="386"/>
+      </w:trPr>
       <w:tc>
         <w:tcPr>
           <w:tcW w:w="0" w:type="auto"/>
@@ -9699,6 +9137,103 @@
       <w:lang w:val="en-US" w:eastAsia="da-DK"/>
     </w:rPr>
   </w:style>
+  <w:style w:type="paragraph" w:styleId="Subtitle">
+    <w:name w:val="Subtitle"/>
+    <w:basedOn w:val="Normal"/>
+    <w:next w:val="Normal"/>
+    <w:link w:val="SubtitleChar"/>
+    <w:uiPriority w:val="11"/>
+    <w:qFormat/>
+    <w:rsid w:val="00690F32"/>
+    <w:pPr>
+      <w:numPr>
+        <w:ilvl w:val="1"/>
+      </w:numPr>
+      <w:spacing w:after="160"/>
+    </w:pPr>
+    <w:rPr>
+      <w:rFonts w:asciiTheme="minorHAnsi" w:eastAsiaTheme="minorEastAsia" w:hAnsiTheme="minorHAnsi" w:cstheme="minorBidi"/>
+      <w:color w:val="5A5A5A" w:themeColor="text1" w:themeTint="A5"/>
+      <w:spacing w:val="15"/>
+      <w:szCs w:val="22"/>
+    </w:rPr>
+  </w:style>
+  <w:style w:type="character" w:customStyle="1" w:styleId="SubtitleChar">
+    <w:name w:val="Subtitle Char"/>
+    <w:basedOn w:val="DefaultParagraphFont"/>
+    <w:link w:val="Subtitle"/>
+    <w:uiPriority w:val="11"/>
+    <w:rsid w:val="00690F32"/>
+    <w:rPr>
+      <w:rFonts w:eastAsiaTheme="minorEastAsia"/>
+      <w:color w:val="5A5A5A" w:themeColor="text1" w:themeTint="A5"/>
+      <w:spacing w:val="15"/>
+      <w:lang w:val="en-GB"/>
+    </w:rPr>
+  </w:style>
+  <w:style w:type="character" w:styleId="BookTitle">
+    <w:name w:val="Book Title"/>
+    <w:basedOn w:val="DefaultParagraphFont"/>
+    <w:uiPriority w:val="33"/>
+    <w:qFormat/>
+    <w:rsid w:val="00690F32"/>
+    <w:rPr>
+      <w:b/>
+      <w:bCs/>
+      <w:i/>
+      <w:iCs/>
+      <w:spacing w:val="5"/>
+    </w:rPr>
+  </w:style>
+  <w:style w:type="paragraph" w:styleId="IntenseQuote">
+    <w:name w:val="Intense Quote"/>
+    <w:basedOn w:val="Normal"/>
+    <w:next w:val="Normal"/>
+    <w:link w:val="IntenseQuoteChar"/>
+    <w:uiPriority w:val="30"/>
+    <w:qFormat/>
+    <w:rsid w:val="00690F32"/>
+    <w:pPr>
+      <w:pBdr>
+        <w:top w:val="single" w:sz="4" w:space="10" w:color="5B9BD5" w:themeColor="accent1"/>
+        <w:bottom w:val="single" w:sz="4" w:space="10" w:color="5B9BD5" w:themeColor="accent1"/>
+      </w:pBdr>
+      <w:spacing w:before="360" w:after="360"/>
+      <w:ind w:left="864" w:right="864"/>
+      <w:jc w:val="center"/>
+    </w:pPr>
+    <w:rPr>
+      <w:i/>
+      <w:iCs/>
+      <w:color w:val="5B9BD5" w:themeColor="accent1"/>
+    </w:rPr>
+  </w:style>
+  <w:style w:type="character" w:customStyle="1" w:styleId="IntenseQuoteChar">
+    <w:name w:val="Intense Quote Char"/>
+    <w:basedOn w:val="DefaultParagraphFont"/>
+    <w:link w:val="IntenseQuote"/>
+    <w:uiPriority w:val="30"/>
+    <w:rsid w:val="00690F32"/>
+    <w:rPr>
+      <w:rFonts w:ascii="Arial" w:hAnsi="Arial" w:cs="Arial"/>
+      <w:i/>
+      <w:iCs/>
+      <w:color w:val="5B9BD5" w:themeColor="accent1"/>
+      <w:szCs w:val="20"/>
+      <w:lang w:val="en-GB"/>
+    </w:rPr>
+  </w:style>
+  <w:style w:type="character" w:styleId="SubtleReference">
+    <w:name w:val="Subtle Reference"/>
+    <w:basedOn w:val="DefaultParagraphFont"/>
+    <w:uiPriority w:val="31"/>
+    <w:qFormat/>
+    <w:rsid w:val="00690F32"/>
+    <w:rPr>
+      <w:smallCaps/>
+      <w:color w:val="5A5A5A" w:themeColor="text1" w:themeTint="A5"/>
+    </w:rPr>
+  </w:style>
 </w:styles>
 </file>
 
@@ -9964,15 +9499,6 @@
 </file>
 
 <file path=customXml/item1.xml><?xml version="1.0" encoding="utf-8"?>
-<?mso-contentType ?>
-<FormTemplates xmlns="http://schemas.microsoft.com/sharepoint/v3/contenttype/forms">
-  <Display>DocumentLibraryForm</Display>
-  <Edit>DocumentLibraryForm</Edit>
-  <New>DocumentLibraryForm</New>
-</FormTemplates>
-</file>
-
-<file path=customXml/item2.xml><?xml version="1.0" encoding="utf-8"?>
 <b:Sources xmlns:b="http://schemas.openxmlformats.org/officeDocument/2006/bibliography" xmlns="http://schemas.openxmlformats.org/officeDocument/2006/bibliography" SelectedStyle="\HarvardAnglia2008OfficeOnline.xsl" StyleName="Harvard - Anglia" Version="2008">
   <b:Source>
     <b:Tag>Nat</b:Tag>
@@ -10009,7 +9535,22 @@
 </b:Sources>
 </file>
 
+<file path=customXml/item2.xml><?xml version="1.0" encoding="utf-8"?>
+<?mso-contentType ?>
+<FormTemplates xmlns="http://schemas.microsoft.com/sharepoint/v3/contenttype/forms">
+  <Display>DocumentLibraryForm</Display>
+  <Edit>DocumentLibraryForm</Edit>
+  <New>DocumentLibraryForm</New>
+</FormTemplates>
+</file>
+
 <file path=customXml/item3.xml><?xml version="1.0" encoding="utf-8"?>
+<p:properties xmlns:p="http://schemas.microsoft.com/office/2006/metadata/properties" xmlns:xsi="http://www.w3.org/2001/XMLSchema-instance" xmlns:pc="http://schemas.microsoft.com/office/infopath/2007/PartnerControls">
+  <documentManagement/>
+</p:properties>
+</file>
+
+<file path=customXml/item4.xml><?xml version="1.0" encoding="utf-8"?>
 <ct:contentTypeSchema xmlns:ct="http://schemas.microsoft.com/office/2006/metadata/contentType" xmlns:ma="http://schemas.microsoft.com/office/2006/metadata/properties/metaAttributes" ct:_="" ma:_="" ma:contentTypeName="Document" ma:contentTypeID="0x010100D0C57C8EB1A9294BB1CC6B7F886B9453" ma:contentTypeVersion="0" ma:contentTypeDescription="Create a new document." ma:contentTypeScope="" ma:versionID="efb291d2a50a6c17a797138ba530ec02">
   <xsd:schema xmlns:xsd="http://www.w3.org/2001/XMLSchema" xmlns:xs="http://www.w3.org/2001/XMLSchema" xmlns:p="http://schemas.microsoft.com/office/2006/metadata/properties" targetNamespace="http://schemas.microsoft.com/office/2006/metadata/properties" ma:root="true" ma:fieldsID="1b05d82d297216baf5b26c55225140df">
     <xsd:element name="properties">
@@ -10123,13 +9664,15 @@
 </ct:contentTypeSchema>
 </file>
 
-<file path=customXml/item4.xml><?xml version="1.0" encoding="utf-8"?>
-<p:properties xmlns:p="http://schemas.microsoft.com/office/2006/metadata/properties" xmlns:xsi="http://www.w3.org/2001/XMLSchema-instance" xmlns:pc="http://schemas.microsoft.com/office/infopath/2007/PartnerControls">
-  <documentManagement/>
-</p:properties>
+<file path=customXml/itemProps1.xml><?xml version="1.0" encoding="utf-8"?>
+<ds:datastoreItem xmlns:ds="http://schemas.openxmlformats.org/officeDocument/2006/customXml" ds:itemID="{A157F66E-879A-4ECE-944F-BE000A1A31AB}">
+  <ds:schemaRefs>
+    <ds:schemaRef ds:uri="http://schemas.openxmlformats.org/officeDocument/2006/bibliography"/>
+  </ds:schemaRefs>
+</ds:datastoreItem>
 </file>
 
-<file path=customXml/itemProps1.xml><?xml version="1.0" encoding="utf-8"?>
+<file path=customXml/itemProps2.xml><?xml version="1.0" encoding="utf-8"?>
 <ds:datastoreItem xmlns:ds="http://schemas.openxmlformats.org/officeDocument/2006/customXml" ds:itemID="{36B18D59-688D-4806-A4EA-B7808C4D834E}">
   <ds:schemaRefs>
     <ds:schemaRef ds:uri="http://schemas.microsoft.com/sharepoint/v3/contenttype/forms"/>
@@ -10137,15 +9680,16 @@
 </ds:datastoreItem>
 </file>
 
-<file path=customXml/itemProps2.xml><?xml version="1.0" encoding="utf-8"?>
-<ds:datastoreItem xmlns:ds="http://schemas.openxmlformats.org/officeDocument/2006/customXml" ds:itemID="{A157F66E-879A-4ECE-944F-BE000A1A31AB}">
+<file path=customXml/itemProps3.xml><?xml version="1.0" encoding="utf-8"?>
+<ds:datastoreItem xmlns:ds="http://schemas.openxmlformats.org/officeDocument/2006/customXml" ds:itemID="{B3EBB357-DA60-469A-B5F2-E35DF6FD1B0D}">
   <ds:schemaRefs>
-    <ds:schemaRef ds:uri="http://schemas.openxmlformats.org/officeDocument/2006/bibliography"/>
+    <ds:schemaRef ds:uri="http://schemas.microsoft.com/office/2006/metadata/properties"/>
+    <ds:schemaRef ds:uri="http://schemas.microsoft.com/office/infopath/2007/PartnerControls"/>
   </ds:schemaRefs>
 </ds:datastoreItem>
 </file>
 
-<file path=customXml/itemProps3.xml><?xml version="1.0" encoding="utf-8"?>
+<file path=customXml/itemProps4.xml><?xml version="1.0" encoding="utf-8"?>
 <ds:datastoreItem xmlns:ds="http://schemas.openxmlformats.org/officeDocument/2006/customXml" ds:itemID="{4DF93620-BA20-4C19-BBB6-8C4470335586}">
   <ds:schemaRefs>
     <ds:schemaRef ds:uri="http://schemas.microsoft.com/office/2006/metadata/contentType"/>
@@ -10159,13 +9703,4 @@
     <ds:schemaRef ds:uri="http://schemas.microsoft.com/office/infopath/2007/PartnerControls"/>
   </ds:schemaRefs>
 </ds:datastoreItem>
-</file>
-
-<file path=customXml/itemProps4.xml><?xml version="1.0" encoding="utf-8"?>
-<ds:datastoreItem xmlns:ds="http://schemas.openxmlformats.org/officeDocument/2006/customXml" ds:itemID="{B3EBB357-DA60-469A-B5F2-E35DF6FD1B0D}">
-  <ds:schemaRefs>
-    <ds:schemaRef ds:uri="http://schemas.microsoft.com/office/2006/metadata/properties"/>
-    <ds:schemaRef ds:uri="http://schemas.microsoft.com/office/infopath/2007/PartnerControls"/>
-  </ds:schemaRefs>
-</ds:datastoreItem>
 </file>
</xml_diff>

<commit_message>
Added definition of purpose, methodology
</commit_message>
<xml_diff>
--- a/SEP3/SEP3 Documentation/SEP3 Project Description.docx
+++ b/SEP3/SEP3 Documentation/SEP3 Project Description.docx
@@ -498,12 +498,12 @@
       <w:sdtContent>
         <w:p>
           <w:pPr>
-            <w:pStyle w:val="TOCHeading"/>
+            <w:pStyle w:val="Hlavikaobsahu"/>
           </w:pPr>
         </w:p>
         <w:p>
           <w:pPr>
-            <w:pStyle w:val="TOC1"/>
+            <w:pStyle w:val="Obsah1"/>
             <w:tabs>
               <w:tab w:val="left" w:pos="440"/>
               <w:tab w:val="right" w:leader="dot" w:pos="8494"/>
@@ -527,7 +527,7 @@
           <w:hyperlink w:anchor="_Toc114935324" w:history="1">
             <w:r>
               <w:rPr>
-                <w:rStyle w:val="Hyperlink"/>
+                <w:rStyle w:val="Hypertextovprepojenie"/>
                 <w:noProof/>
                 <w:lang w:val="en-US"/>
               </w:rPr>
@@ -544,14 +544,14 @@
             </w:r>
             <w:r>
               <w:rPr>
-                <w:rStyle w:val="Hyperlink"/>
+                <w:rStyle w:val="Hypertextovprepojenie"/>
                 <w:noProof/>
               </w:rPr>
               <w:t>Background</w:t>
             </w:r>
             <w:r>
               <w:rPr>
-                <w:rStyle w:val="Hyperlink"/>
+                <w:rStyle w:val="Hypertextovprepojenie"/>
                 <w:noProof/>
                 <w:lang w:val="en-US"/>
               </w:rPr>
@@ -609,7 +609,7 @@
         </w:p>
         <w:p>
           <w:pPr>
-            <w:pStyle w:val="TOC1"/>
+            <w:pStyle w:val="Obsah1"/>
             <w:tabs>
               <w:tab w:val="left" w:pos="440"/>
               <w:tab w:val="right" w:leader="dot" w:pos="8494"/>
@@ -624,7 +624,7 @@
           <w:hyperlink w:anchor="_Toc114935325" w:history="1">
             <w:r>
               <w:rPr>
-                <w:rStyle w:val="Hyperlink"/>
+                <w:rStyle w:val="Hypertextovprepojenie"/>
                 <w:noProof/>
                 <w:lang w:val="en-US"/>
               </w:rPr>
@@ -641,7 +641,7 @@
             </w:r>
             <w:r>
               <w:rPr>
-                <w:rStyle w:val="Hyperlink"/>
+                <w:rStyle w:val="Hypertextovprepojenie"/>
                 <w:noProof/>
                 <w:lang w:val="en-US"/>
               </w:rPr>
@@ -699,7 +699,7 @@
         </w:p>
         <w:p>
           <w:pPr>
-            <w:pStyle w:val="TOC1"/>
+            <w:pStyle w:val="Obsah1"/>
             <w:tabs>
               <w:tab w:val="left" w:pos="440"/>
               <w:tab w:val="right" w:leader="dot" w:pos="8494"/>
@@ -714,7 +714,7 @@
           <w:hyperlink w:anchor="_Toc114935326" w:history="1">
             <w:r>
               <w:rPr>
-                <w:rStyle w:val="Hyperlink"/>
+                <w:rStyle w:val="Hypertextovprepojenie"/>
                 <w:noProof/>
                 <w:lang w:val="en-US"/>
               </w:rPr>
@@ -731,7 +731,7 @@
             </w:r>
             <w:r>
               <w:rPr>
-                <w:rStyle w:val="Hyperlink"/>
+                <w:rStyle w:val="Hypertextovprepojenie"/>
                 <w:noProof/>
                 <w:lang w:val="en-US"/>
               </w:rPr>
@@ -789,7 +789,7 @@
         </w:p>
         <w:p>
           <w:pPr>
-            <w:pStyle w:val="TOC1"/>
+            <w:pStyle w:val="Obsah1"/>
             <w:tabs>
               <w:tab w:val="left" w:pos="440"/>
               <w:tab w:val="right" w:leader="dot" w:pos="8494"/>
@@ -804,7 +804,7 @@
           <w:hyperlink w:anchor="_Toc114935327" w:history="1">
             <w:r>
               <w:rPr>
-                <w:rStyle w:val="Hyperlink"/>
+                <w:rStyle w:val="Hypertextovprepojenie"/>
                 <w:noProof/>
                 <w:lang w:val="en-US"/>
               </w:rPr>
@@ -821,7 +821,7 @@
             </w:r>
             <w:r>
               <w:rPr>
-                <w:rStyle w:val="Hyperlink"/>
+                <w:rStyle w:val="Hypertextovprepojenie"/>
                 <w:noProof/>
                 <w:lang w:val="en-US"/>
               </w:rPr>
@@ -879,7 +879,7 @@
         </w:p>
         <w:p>
           <w:pPr>
-            <w:pStyle w:val="TOC1"/>
+            <w:pStyle w:val="Obsah1"/>
             <w:tabs>
               <w:tab w:val="left" w:pos="440"/>
               <w:tab w:val="right" w:leader="dot" w:pos="8494"/>
@@ -894,7 +894,7 @@
           <w:hyperlink w:anchor="_Toc114935328" w:history="1">
             <w:r>
               <w:rPr>
-                <w:rStyle w:val="Hyperlink"/>
+                <w:rStyle w:val="Hypertextovprepojenie"/>
                 <w:noProof/>
                 <w:lang w:val="en-US"/>
               </w:rPr>
@@ -911,7 +911,7 @@
             </w:r>
             <w:r>
               <w:rPr>
-                <w:rStyle w:val="Hyperlink"/>
+                <w:rStyle w:val="Hypertextovprepojenie"/>
                 <w:noProof/>
                 <w:lang w:val="en-US"/>
               </w:rPr>
@@ -969,7 +969,7 @@
         </w:p>
         <w:p>
           <w:pPr>
-            <w:pStyle w:val="TOC1"/>
+            <w:pStyle w:val="Obsah1"/>
             <w:tabs>
               <w:tab w:val="left" w:pos="440"/>
               <w:tab w:val="right" w:leader="dot" w:pos="8494"/>
@@ -984,7 +984,7 @@
           <w:hyperlink w:anchor="_Toc114935329" w:history="1">
             <w:r>
               <w:rPr>
-                <w:rStyle w:val="Hyperlink"/>
+                <w:rStyle w:val="Hypertextovprepojenie"/>
                 <w:noProof/>
                 <w:lang w:val="en-US"/>
               </w:rPr>
@@ -1001,7 +1001,7 @@
             </w:r>
             <w:r>
               <w:rPr>
-                <w:rStyle w:val="Hyperlink"/>
+                <w:rStyle w:val="Hypertextovprepojenie"/>
                 <w:noProof/>
                 <w:lang w:val="en-US"/>
               </w:rPr>
@@ -1059,7 +1059,7 @@
         </w:p>
         <w:p>
           <w:pPr>
-            <w:pStyle w:val="TOC1"/>
+            <w:pStyle w:val="Obsah1"/>
             <w:tabs>
               <w:tab w:val="left" w:pos="440"/>
               <w:tab w:val="right" w:leader="dot" w:pos="8494"/>
@@ -1074,7 +1074,7 @@
           <w:hyperlink w:anchor="_Toc114935330" w:history="1">
             <w:r>
               <w:rPr>
-                <w:rStyle w:val="Hyperlink"/>
+                <w:rStyle w:val="Hypertextovprepojenie"/>
                 <w:noProof/>
                 <w:lang w:val="en-US"/>
               </w:rPr>
@@ -1091,7 +1091,7 @@
             </w:r>
             <w:r>
               <w:rPr>
-                <w:rStyle w:val="Hyperlink"/>
+                <w:rStyle w:val="Hypertextovprepojenie"/>
                 <w:noProof/>
                 <w:lang w:val="en-US"/>
               </w:rPr>
@@ -1149,7 +1149,7 @@
         </w:p>
         <w:p>
           <w:pPr>
-            <w:pStyle w:val="TOC1"/>
+            <w:pStyle w:val="Obsah1"/>
             <w:tabs>
               <w:tab w:val="left" w:pos="440"/>
               <w:tab w:val="right" w:leader="dot" w:pos="8494"/>
@@ -1164,7 +1164,7 @@
           <w:hyperlink w:anchor="_Toc114935331" w:history="1">
             <w:r>
               <w:rPr>
-                <w:rStyle w:val="Hyperlink"/>
+                <w:rStyle w:val="Hypertextovprepojenie"/>
                 <w:noProof/>
                 <w:lang w:val="en-US"/>
               </w:rPr>
@@ -1181,7 +1181,7 @@
             </w:r>
             <w:r>
               <w:rPr>
-                <w:rStyle w:val="Hyperlink"/>
+                <w:rStyle w:val="Hypertextovprepojenie"/>
                 <w:noProof/>
                 <w:lang w:val="en-US"/>
               </w:rPr>
@@ -1325,7 +1325,7 @@
     </w:p>
     <w:p>
       <w:pPr>
-        <w:pStyle w:val="Heading1"/>
+        <w:pStyle w:val="Nadpis1"/>
         <w:numPr>
           <w:ilvl w:val="0"/>
           <w:numId w:val="26"/>
@@ -1463,21 +1463,7 @@
         <w:rPr>
           <w:lang w:val="en-US"/>
         </w:rPr>
-        <w:t xml:space="preserve"> but, </w:t>
-      </w:r>
-      <w:proofErr w:type="gramStart"/>
-      <w:r>
-        <w:rPr>
-          <w:lang w:val="en-US"/>
-        </w:rPr>
-        <w:t>at the moment</w:t>
-      </w:r>
-      <w:proofErr w:type="gramEnd"/>
-      <w:r>
-        <w:rPr>
-          <w:lang w:val="en-US"/>
-        </w:rPr>
-        <w:t xml:space="preserve"> it is only available in 25 countries, which is not ideal for the end-user since sometimes the cost of shipping is the same as the product you are purchasing.</w:t>
+        <w:t xml:space="preserve"> but, at the moment it is only available in 25 countries, which is not ideal for the end-user since sometimes the cost of shipping is the same as the product you are purchasing.</w:t>
       </w:r>
       <w:r>
         <w:rPr>
@@ -1682,7 +1668,7 @@
     </w:p>
     <w:p>
       <w:pPr>
-        <w:pStyle w:val="Heading1"/>
+        <w:pStyle w:val="Nadpis1"/>
         <w:numPr>
           <w:ilvl w:val="0"/>
           <w:numId w:val="26"/>
@@ -1725,7 +1711,7 @@
     </w:p>
     <w:p>
       <w:pPr>
-        <w:pStyle w:val="ListParagraph"/>
+        <w:pStyle w:val="Odsekzoznamu"/>
         <w:numPr>
           <w:ilvl w:val="0"/>
           <w:numId w:val="28"/>
@@ -1743,7 +1729,7 @@
     </w:p>
     <w:p>
       <w:pPr>
-        <w:pStyle w:val="ListParagraph"/>
+        <w:pStyle w:val="Odsekzoznamu"/>
         <w:numPr>
           <w:ilvl w:val="0"/>
           <w:numId w:val="28"/>
@@ -1767,7 +1753,7 @@
     </w:p>
     <w:p>
       <w:pPr>
-        <w:pStyle w:val="ListParagraph"/>
+        <w:pStyle w:val="Odsekzoznamu"/>
         <w:numPr>
           <w:ilvl w:val="0"/>
           <w:numId w:val="28"/>
@@ -1785,7 +1771,7 @@
     </w:p>
     <w:p>
       <w:pPr>
-        <w:pStyle w:val="ListParagraph"/>
+        <w:pStyle w:val="Odsekzoznamu"/>
         <w:numPr>
           <w:ilvl w:val="0"/>
           <w:numId w:val="28"/>
@@ -1803,7 +1789,7 @@
     </w:p>
     <w:p>
       <w:pPr>
-        <w:pStyle w:val="ListParagraph"/>
+        <w:pStyle w:val="Odsekzoznamu"/>
         <w:numPr>
           <w:ilvl w:val="0"/>
           <w:numId w:val="28"/>
@@ -1840,7 +1826,7 @@
     </w:p>
     <w:p>
       <w:pPr>
-        <w:pStyle w:val="Heading1"/>
+        <w:pStyle w:val="Nadpis1"/>
         <w:numPr>
           <w:ilvl w:val="0"/>
           <w:numId w:val="26"/>
@@ -1869,462 +1855,51 @@
           <w:lang w:val="en-US"/>
         </w:rPr>
       </w:pPr>
-      <w:r>
+    </w:p>
+    <w:p>
+      <w:r>
+        <w:t>The purpose of this project is to help the users of the system sell items they no longer use or need and buy items they would like to own but cannot afford or do not want to pay full price for.</w:t>
+      </w:r>
+    </w:p>
+    <w:p/>
+    <w:p/>
+    <w:p/>
+    <w:p/>
+    <w:p/>
+    <w:p/>
+    <w:p/>
+    <w:p/>
+    <w:p/>
+    <w:p/>
+    <w:p/>
+    <w:p/>
+    <w:p/>
+    <w:p/>
+    <w:p/>
+    <w:p/>
+    <w:p/>
+    <w:p/>
+    <w:p/>
+    <w:p/>
+    <w:p/>
+    <w:p/>
+    <w:p/>
+    <w:p/>
+    <w:p>
+      <w:pPr>
+        <w:spacing w:after="160" w:line="259" w:lineRule="auto"/>
         <w:rPr>
           <w:rFonts w:eastAsia="Arial"/>
           <w:lang w:val="en-US"/>
         </w:rPr>
-        <w:t>The purpose describes the overall motivation for the project</w:t>
-      </w:r>
-      <w:r>
-        <w:rPr>
-          <w:rFonts w:eastAsia="Arial"/>
-          <w:lang w:val="en-US"/>
-        </w:rPr>
-        <w:t xml:space="preserve"> and </w:t>
-      </w:r>
-      <w:r>
-        <w:rPr>
-          <w:rFonts w:eastAsia="Arial"/>
-          <w:lang w:val="en-US"/>
-        </w:rPr>
-        <w:t xml:space="preserve">lies within </w:t>
-      </w:r>
-      <w:r>
-        <w:rPr>
-          <w:rFonts w:eastAsia="Arial"/>
-          <w:lang w:val="en-US"/>
-        </w:rPr>
-        <w:t xml:space="preserve">the </w:t>
-      </w:r>
-      <w:r>
-        <w:rPr>
-          <w:rFonts w:eastAsia="Arial"/>
-          <w:lang w:val="en-US"/>
-        </w:rPr>
-        <w:t>frame</w:t>
-      </w:r>
-      <w:r>
-        <w:rPr>
-          <w:rFonts w:eastAsia="Arial"/>
-          <w:lang w:val="en-US"/>
-        </w:rPr>
-        <w:t xml:space="preserve"> of the</w:t>
-      </w:r>
-      <w:r>
-        <w:rPr>
-          <w:rFonts w:eastAsia="Arial"/>
-          <w:lang w:val="en-US"/>
-        </w:rPr>
-        <w:t xml:space="preserve"> </w:t>
-      </w:r>
-      <w:r>
-        <w:rPr>
-          <w:rFonts w:eastAsia="Arial"/>
-          <w:lang w:val="en-US"/>
-        </w:rPr>
-        <w:t>problem statement</w:t>
-      </w:r>
-      <w:r>
-        <w:rPr>
-          <w:rFonts w:eastAsia="Arial"/>
-          <w:lang w:val="en-US"/>
-        </w:rPr>
-        <w:t xml:space="preserve">. </w:t>
-      </w:r>
-      <w:r>
-        <w:rPr>
-          <w:rFonts w:eastAsia="Arial"/>
-          <w:lang w:val="en-US"/>
-        </w:rPr>
-        <w:t>A</w:t>
-      </w:r>
-      <w:r>
-        <w:rPr>
-          <w:rFonts w:eastAsia="Arial"/>
-          <w:lang w:val="en-US"/>
-        </w:rPr>
-        <w:t xml:space="preserve"> well-defined purpose can be used for judging the</w:t>
-      </w:r>
-      <w:r>
-        <w:rPr>
-          <w:rFonts w:eastAsia="Arial"/>
-          <w:lang w:val="en-US"/>
-        </w:rPr>
-        <w:t xml:space="preserve"> </w:t>
-      </w:r>
-      <w:r>
-        <w:rPr>
-          <w:rFonts w:eastAsia="Arial"/>
-          <w:lang w:val="en-US"/>
-        </w:rPr>
-        <w:t>relevance of the outcome throughout the project.</w:t>
-      </w:r>
-    </w:p>
-    <w:p>
-      <w:pPr>
-        <w:spacing w:after="160" w:line="259" w:lineRule="auto"/>
-        <w:rPr>
-          <w:rFonts w:eastAsia="Arial"/>
-          <w:lang w:val="en-US"/>
-        </w:rPr>
-      </w:pPr>
-      <w:r>
-        <w:rPr>
-          <w:rFonts w:eastAsia="Arial"/>
-          <w:lang w:val="en-US"/>
-        </w:rPr>
-        <w:t>Write</w:t>
-      </w:r>
-      <w:r>
-        <w:rPr>
-          <w:rFonts w:eastAsia="Arial"/>
-          <w:lang w:val="en-US"/>
-        </w:rPr>
-        <w:t xml:space="preserve"> your purpose in one sentence in a concise and precise manner. </w:t>
-      </w:r>
-    </w:p>
-    <w:p>
-      <w:pPr>
-        <w:spacing w:after="160" w:line="259" w:lineRule="auto"/>
-        <w:rPr>
-          <w:rFonts w:eastAsia="Arial"/>
-          <w:i/>
-          <w:szCs w:val="22"/>
-          <w:lang w:val="en-US"/>
-        </w:rPr>
-      </w:pPr>
-      <w:r>
-        <w:rPr>
-          <w:rFonts w:eastAsia="Arial"/>
-          <w:i/>
-          <w:szCs w:val="22"/>
-          <w:lang w:val="en-US"/>
-        </w:rPr>
-        <w:t>Describe the o</w:t>
-      </w:r>
-      <w:r>
-        <w:rPr>
-          <w:rFonts w:eastAsia="Arial"/>
-          <w:i/>
-          <w:szCs w:val="22"/>
-          <w:lang w:val="en-US"/>
-        </w:rPr>
-        <w:t>verall goal and benefit</w:t>
-      </w:r>
-      <w:r>
-        <w:rPr>
-          <w:rFonts w:eastAsia="Arial"/>
-          <w:i/>
-          <w:szCs w:val="22"/>
-          <w:lang w:val="en-US"/>
-        </w:rPr>
-        <w:t>/why</w:t>
-      </w:r>
-      <w:r>
-        <w:rPr>
-          <w:rFonts w:eastAsia="Arial"/>
-          <w:i/>
-          <w:szCs w:val="22"/>
-          <w:lang w:val="en-US"/>
-        </w:rPr>
-        <w:t xml:space="preserve"> of the project</w:t>
-      </w:r>
-    </w:p>
-    <w:p>
-      <w:pPr>
-        <w:spacing w:after="160" w:line="259" w:lineRule="auto"/>
-        <w:rPr>
-          <w:rFonts w:eastAsia="Arial"/>
-          <w:szCs w:val="22"/>
-          <w:lang w:val="en-US"/>
-        </w:rPr>
-      </w:pPr>
-      <w:r>
-        <w:rPr>
-          <w:rFonts w:eastAsia="Arial"/>
-          <w:lang w:val="en-US"/>
-        </w:rPr>
-        <w:t xml:space="preserve">Examples: </w:t>
-      </w:r>
-    </w:p>
-    <w:p>
-      <w:pPr>
-        <w:pStyle w:val="ListNumber"/>
+      </w:pPr>
+    </w:p>
+    <w:p>
+      <w:pPr>
+        <w:pStyle w:val="Nadpis1"/>
         <w:numPr>
           <w:ilvl w:val="0"/>
-          <w:numId w:val="2"/>
-        </w:numPr>
-        <w:rPr>
-          <w:szCs w:val="22"/>
-          <w:lang w:val="en-US"/>
-        </w:rPr>
-      </w:pPr>
-      <w:r>
-        <w:rPr>
-          <w:lang w:val="en-US"/>
-        </w:rPr>
-        <w:t>The purpose is to help people responsible for managing reports regarding lost fishermen’s equipment giving the possibility to the fishermen to report the derelict fishing gear, and the government and volunteers the chance to retrieve it from the Danish seas.</w:t>
-      </w:r>
-    </w:p>
-    <w:p>
-      <w:pPr>
-        <w:pStyle w:val="ListNumber"/>
-        <w:numPr>
-          <w:ilvl w:val="0"/>
-          <w:numId w:val="0"/>
-        </w:numPr>
-        <w:ind w:left="340" w:hanging="340"/>
-        <w:rPr>
-          <w:lang w:val="en-US"/>
-        </w:rPr>
-      </w:pPr>
-    </w:p>
-    <w:p>
-      <w:pPr>
-        <w:rPr>
-          <w:lang w:val="en-US"/>
-        </w:rPr>
-      </w:pPr>
-      <w:r>
-        <w:rPr>
-          <w:lang w:val="en-US"/>
-        </w:rPr>
-        <w:t>Other examples of purpose:</w:t>
-      </w:r>
-    </w:p>
-    <w:p>
-      <w:pPr>
-        <w:pStyle w:val="ListParagraph"/>
-        <w:numPr>
-          <w:ilvl w:val="0"/>
-          <w:numId w:val="3"/>
-        </w:numPr>
-        <w:rPr>
-          <w:szCs w:val="22"/>
-          <w:lang w:val="en-US"/>
-        </w:rPr>
-      </w:pPr>
-      <w:r>
-        <w:rPr>
-          <w:lang w:val="en-US"/>
-        </w:rPr>
-        <w:t>The purpose is to help the remote air traffic controller identify and manage grounded incoming and outbound aircrafts to avoid accidents</w:t>
-      </w:r>
-    </w:p>
-    <w:p>
-      <w:pPr>
-        <w:pStyle w:val="ListParagraph"/>
-        <w:numPr>
-          <w:ilvl w:val="0"/>
-          <w:numId w:val="3"/>
-        </w:numPr>
-        <w:rPr>
-          <w:szCs w:val="22"/>
-          <w:lang w:val="en-US"/>
-        </w:rPr>
-      </w:pPr>
-      <w:r>
-        <w:rPr>
-          <w:lang w:val="en-US"/>
-        </w:rPr>
-        <w:t>The purpose is to provide a more convenient way to place an order thereby easing the workload of the waiters and chefs in a restaurant</w:t>
-      </w:r>
-    </w:p>
-    <w:p>
-      <w:pPr>
-        <w:pStyle w:val="ListParagraph"/>
-        <w:numPr>
-          <w:ilvl w:val="0"/>
-          <w:numId w:val="3"/>
-        </w:numPr>
-        <w:rPr>
-          <w:szCs w:val="22"/>
-          <w:lang w:val="en-US"/>
-        </w:rPr>
-      </w:pPr>
-      <w:r>
-        <w:rPr>
-          <w:lang w:val="en-US"/>
-        </w:rPr>
-        <w:t xml:space="preserve">The purpose is to help </w:t>
-      </w:r>
-      <w:proofErr w:type="spellStart"/>
-      <w:r>
-        <w:rPr>
-          <w:lang w:val="en-US"/>
-        </w:rPr>
-        <w:t>Sprogcenter</w:t>
-      </w:r>
-      <w:proofErr w:type="spellEnd"/>
-      <w:r>
-        <w:rPr>
-          <w:lang w:val="en-US"/>
-        </w:rPr>
-        <w:t xml:space="preserve"> </w:t>
-      </w:r>
-      <w:proofErr w:type="spellStart"/>
-      <w:r>
-        <w:rPr>
-          <w:lang w:val="en-US"/>
-        </w:rPr>
-        <w:t>Midt</w:t>
-      </w:r>
-      <w:proofErr w:type="spellEnd"/>
-      <w:r>
-        <w:rPr>
-          <w:lang w:val="en-US"/>
-        </w:rPr>
-        <w:t xml:space="preserve"> provide an improved social collaborative teaching tool with the aim of aiding language acquisition and comprehension and thus building the lexical competence of the students</w:t>
-      </w:r>
-    </w:p>
-    <w:p>
-      <w:pPr>
-        <w:pStyle w:val="ListNumber"/>
-        <w:numPr>
-          <w:ilvl w:val="0"/>
-          <w:numId w:val="0"/>
-        </w:numPr>
-        <w:ind w:left="340" w:hanging="340"/>
-        <w:rPr>
-          <w:lang w:val="en-US"/>
-        </w:rPr>
-      </w:pPr>
-    </w:p>
-    <w:p>
-      <w:pPr>
-        <w:pStyle w:val="ListNumber"/>
-        <w:numPr>
-          <w:ilvl w:val="0"/>
-          <w:numId w:val="0"/>
-        </w:numPr>
-        <w:ind w:left="340" w:hanging="340"/>
-        <w:rPr>
-          <w:lang w:val="en-US"/>
-        </w:rPr>
-      </w:pPr>
-    </w:p>
-    <w:p>
-      <w:pPr>
-        <w:spacing w:after="160" w:line="259" w:lineRule="auto"/>
-        <w:rPr>
-          <w:rFonts w:eastAsiaTheme="majorEastAsia"/>
-          <w:sz w:val="28"/>
-          <w:szCs w:val="28"/>
-          <w:lang w:val="en-US"/>
-        </w:rPr>
-      </w:pPr>
-      <w:r>
-        <w:t>Checklist</w:t>
-      </w:r>
-    </w:p>
-    <w:p>
-      <w:pPr>
-        <w:pStyle w:val="ListParagraph"/>
-        <w:numPr>
-          <w:ilvl w:val="0"/>
-          <w:numId w:val="12"/>
-        </w:numPr>
-        <w:spacing w:after="160" w:line="259" w:lineRule="auto"/>
-      </w:pPr>
-      <w:r>
-        <w:rPr>
-          <w:rFonts w:eastAsia="Arial"/>
-          <w:lang w:val="en-US"/>
-        </w:rPr>
-        <w:t>The purpose is well defined and possible to pursue</w:t>
-      </w:r>
-    </w:p>
-    <w:p>
-      <w:pPr>
-        <w:pStyle w:val="ListParagraph"/>
-        <w:numPr>
-          <w:ilvl w:val="0"/>
-          <w:numId w:val="12"/>
-        </w:numPr>
-        <w:spacing w:after="160" w:line="259" w:lineRule="auto"/>
-      </w:pPr>
-      <w:r>
-        <w:t xml:space="preserve">It is a single sentence that does not exceed </w:t>
-      </w:r>
-      <w:r>
-        <w:rPr>
-          <w:rFonts w:eastAsia="Arial"/>
-          <w:lang w:val="en-US"/>
-        </w:rPr>
-        <w:t>more than a few lines</w:t>
-      </w:r>
-    </w:p>
-    <w:p>
-      <w:pPr>
-        <w:pStyle w:val="ListParagraph"/>
-        <w:numPr>
-          <w:ilvl w:val="0"/>
-          <w:numId w:val="12"/>
-        </w:numPr>
-        <w:spacing w:after="160" w:line="259" w:lineRule="auto"/>
-      </w:pPr>
-      <w:r>
-        <w:t>The benefit is clearly stated</w:t>
-      </w:r>
-    </w:p>
-    <w:p>
-      <w:pPr>
-        <w:pStyle w:val="ListParagraph"/>
-        <w:numPr>
-          <w:ilvl w:val="0"/>
-          <w:numId w:val="12"/>
-        </w:numPr>
-        <w:spacing w:after="160" w:line="259" w:lineRule="auto"/>
-        <w:rPr>
-          <w:rFonts w:eastAsia="Arial"/>
-          <w:lang w:val="en-US"/>
-        </w:rPr>
-      </w:pPr>
-      <w:r>
-        <w:rPr>
-          <w:rFonts w:eastAsia="Arial"/>
-          <w:lang w:val="en-US"/>
-        </w:rPr>
-        <w:t>It is a natural continuation of the background description</w:t>
-      </w:r>
-      <w:r>
-        <w:rPr>
-          <w:rFonts w:eastAsia="Arial"/>
-          <w:lang w:val="en-US"/>
-        </w:rPr>
-        <w:t xml:space="preserve"> and problem</w:t>
-      </w:r>
-      <w:r>
-        <w:rPr>
-          <w:rFonts w:eastAsia="Arial"/>
-          <w:lang w:val="en-US"/>
-        </w:rPr>
-        <w:t xml:space="preserve"> statement</w:t>
-      </w:r>
-    </w:p>
-    <w:p>
-      <w:pPr>
-        <w:spacing w:after="160" w:line="259" w:lineRule="auto"/>
-        <w:rPr>
-          <w:rFonts w:eastAsia="Arial"/>
-          <w:lang w:val="en-US"/>
-        </w:rPr>
-      </w:pPr>
-      <w:r>
-        <w:rPr>
-          <w:rFonts w:eastAsia="Arial"/>
-          <w:lang w:val="en-US"/>
-        </w:rPr>
-        <w:br w:type="page"/>
-      </w:r>
-    </w:p>
-    <w:p>
-      <w:pPr>
-        <w:pStyle w:val="Heading1"/>
-        <w:numPr>
-          <w:ilvl w:val="0"/>
-          <w:numId w:val="3"/>
+          <w:numId w:val="26"/>
         </w:numPr>
         <w:rPr>
           <w:lang w:val="en-US"/>
@@ -2357,7 +1932,7 @@
     </w:p>
     <w:p>
       <w:pPr>
-        <w:pStyle w:val="ListParagraph"/>
+        <w:pStyle w:val="Odsekzoznamu"/>
         <w:numPr>
           <w:ilvl w:val="0"/>
           <w:numId w:val="30"/>
@@ -2381,7 +1956,7 @@
     </w:p>
     <w:p>
       <w:pPr>
-        <w:pStyle w:val="ListParagraph"/>
+        <w:pStyle w:val="Odsekzoznamu"/>
         <w:numPr>
           <w:ilvl w:val="0"/>
           <w:numId w:val="30"/>
@@ -2399,7 +1974,7 @@
     </w:p>
     <w:p>
       <w:pPr>
-        <w:pStyle w:val="ListParagraph"/>
+        <w:pStyle w:val="Odsekzoznamu"/>
         <w:numPr>
           <w:ilvl w:val="0"/>
           <w:numId w:val="30"/>
@@ -2423,7 +1998,7 @@
     </w:p>
     <w:p>
       <w:pPr>
-        <w:pStyle w:val="ListParagraph"/>
+        <w:pStyle w:val="Odsekzoznamu"/>
         <w:numPr>
           <w:ilvl w:val="0"/>
           <w:numId w:val="30"/>
@@ -2441,7 +2016,7 @@
     </w:p>
     <w:p>
       <w:pPr>
-        <w:pStyle w:val="ListParagraph"/>
+        <w:pStyle w:val="Odsekzoznamu"/>
         <w:numPr>
           <w:ilvl w:val="0"/>
           <w:numId w:val="30"/>
@@ -2465,7 +2040,7 @@
     </w:p>
     <w:p>
       <w:pPr>
-        <w:pStyle w:val="ListParagraph"/>
+        <w:pStyle w:val="Odsekzoznamu"/>
         <w:numPr>
           <w:ilvl w:val="0"/>
           <w:numId w:val="30"/>
@@ -2489,7 +2064,7 @@
     </w:p>
     <w:p>
       <w:pPr>
-        <w:pStyle w:val="ListParagraph"/>
+        <w:pStyle w:val="Odsekzoznamu"/>
         <w:numPr>
           <w:ilvl w:val="0"/>
           <w:numId w:val="30"/>
@@ -2513,17 +2088,17 @@
     </w:p>
     <w:p>
       <w:pPr>
-        <w:pStyle w:val="Heading1"/>
+        <w:pStyle w:val="Nadpis1"/>
         <w:numPr>
           <w:ilvl w:val="0"/>
-          <w:numId w:val="3"/>
+          <w:numId w:val="26"/>
         </w:numPr>
         <w:rPr>
           <w:lang w:val="en-US"/>
         </w:rPr>
       </w:pPr>
-      <w:bookmarkStart w:id="9" w:name="_Toc9601776"/>
-      <w:bookmarkStart w:id="10" w:name="_Toc114935328"/>
+      <w:bookmarkStart w:id="9" w:name="_Toc114935328"/>
+      <w:bookmarkStart w:id="10" w:name="_Toc9601776"/>
       <w:r>
         <w:rPr>
           <w:lang w:val="en-US"/>
@@ -2531,61 +2106,337 @@
         <w:lastRenderedPageBreak/>
         <w:t>Methodology</w:t>
       </w:r>
+      <w:bookmarkEnd w:id="9"/>
+      <w:r>
+        <w:rPr>
+          <w:lang w:val="en-US"/>
+        </w:rPr>
+        <w:t xml:space="preserve"> </w:t>
+      </w:r>
       <w:bookmarkEnd w:id="10"/>
-      <w:r>
-        <w:rPr>
-          <w:lang w:val="en-US"/>
-        </w:rPr>
+    </w:p>
+    <w:p>
+      <w:pPr>
+        <w:autoSpaceDE w:val="0"/>
+        <w:autoSpaceDN w:val="0"/>
+        <w:adjustRightInd w:val="0"/>
+        <w:spacing w:line="240" w:lineRule="auto"/>
+        <w:ind w:left="360"/>
+      </w:pPr>
+      <w:r>
+        <w:t xml:space="preserve">A </w:t>
+      </w:r>
+      <w:r>
+        <w:t>decision was made that for the development process, we will use a combination of Scrum and Unified Process while following the Agile manifesto.</w:t>
+      </w:r>
+    </w:p>
+    <w:p>
+      <w:pPr>
+        <w:autoSpaceDE w:val="0"/>
+        <w:autoSpaceDN w:val="0"/>
+        <w:adjustRightInd w:val="0"/>
+        <w:spacing w:line="240" w:lineRule="auto"/>
+        <w:ind w:left="360"/>
+      </w:pPr>
+    </w:p>
+    <w:p>
+      <w:pPr>
+        <w:autoSpaceDE w:val="0"/>
+        <w:autoSpaceDN w:val="0"/>
+        <w:adjustRightInd w:val="0"/>
+        <w:spacing w:line="240" w:lineRule="auto"/>
+        <w:ind w:left="360"/>
+      </w:pPr>
+      <w:r>
+        <w:t xml:space="preserve">Scrum will be </w:t>
+      </w:r>
+      <w:r>
+        <w:t>used</w:t>
+      </w:r>
+      <w:r>
+        <w:t xml:space="preserve"> to divide the time working on the project into a fixed period of</w:t>
+      </w:r>
+    </w:p>
+    <w:p>
+      <w:pPr>
+        <w:autoSpaceDE w:val="0"/>
+        <w:autoSpaceDN w:val="0"/>
+        <w:adjustRightInd w:val="0"/>
+        <w:spacing w:line="240" w:lineRule="auto"/>
+        <w:ind w:left="360"/>
+      </w:pPr>
+      <w:r>
+        <w:t>time called sprints.</w:t>
+      </w:r>
+      <w:r>
+        <w:t xml:space="preserve"> In our case, each sprint will be 5 days long.</w:t>
+      </w:r>
+    </w:p>
+    <w:p>
+      <w:pPr>
+        <w:autoSpaceDE w:val="0"/>
+        <w:autoSpaceDN w:val="0"/>
+        <w:adjustRightInd w:val="0"/>
+        <w:spacing w:line="240" w:lineRule="auto"/>
+        <w:ind w:left="360"/>
+      </w:pPr>
+      <w:r>
+        <w:t>In a sprint the requirements chosen to work on will be split into smaller tasks, that the</w:t>
+      </w:r>
+    </w:p>
+    <w:p>
+      <w:pPr>
+        <w:autoSpaceDE w:val="0"/>
+        <w:autoSpaceDN w:val="0"/>
+        <w:adjustRightInd w:val="0"/>
+        <w:spacing w:line="240" w:lineRule="auto"/>
+        <w:ind w:left="360"/>
+      </w:pPr>
+      <w:r>
+        <w:t>development team work on independently</w:t>
+      </w:r>
+      <w:r>
+        <w:t>, therefore each member will assign task to himself.</w:t>
+      </w:r>
+    </w:p>
+    <w:p>
+      <w:pPr>
+        <w:autoSpaceDE w:val="0"/>
+        <w:autoSpaceDN w:val="0"/>
+        <w:adjustRightInd w:val="0"/>
+        <w:spacing w:line="240" w:lineRule="auto"/>
+        <w:ind w:left="360"/>
+      </w:pPr>
+    </w:p>
+    <w:p>
+      <w:pPr>
+        <w:autoSpaceDE w:val="0"/>
+        <w:autoSpaceDN w:val="0"/>
+        <w:adjustRightInd w:val="0"/>
+        <w:spacing w:line="240" w:lineRule="auto"/>
+        <w:ind w:left="360"/>
+      </w:pPr>
+      <w:r>
+        <w:t>Apart from that a Daily Scrum meeting will be held every day for a maximum of 15</w:t>
+      </w:r>
+    </w:p>
+    <w:p>
+      <w:pPr>
+        <w:autoSpaceDE w:val="0"/>
+        <w:autoSpaceDN w:val="0"/>
+        <w:adjustRightInd w:val="0"/>
+        <w:spacing w:line="240" w:lineRule="auto"/>
+        <w:ind w:left="360"/>
+      </w:pPr>
+      <w:r>
+        <w:t>m</w:t>
+      </w:r>
+      <w:r>
+        <w:t>inutes</w:t>
+      </w:r>
+      <w:r>
+        <w:t xml:space="preserve"> (usually online)</w:t>
+      </w:r>
+      <w:r>
+        <w:t>, where every team member will give feedback about the task they have been</w:t>
+      </w:r>
+      <w:r>
         <w:t xml:space="preserve"> </w:t>
       </w:r>
-      <w:bookmarkEnd w:id="9"/>
-    </w:p>
-    <w:p>
-      <w:pPr>
-        <w:rPr>
-          <w:lang w:val="en-US"/>
-        </w:rPr>
-      </w:pPr>
-      <w:r>
-        <w:rPr>
-          <w:lang w:val="en-US"/>
-        </w:rPr>
-        <w:t xml:space="preserve">Here, you describe the software development process that you have planned to use in the project. </w:t>
-      </w:r>
-      <w:r>
-        <w:rPr>
-          <w:rFonts w:eastAsia="Arial"/>
-          <w:szCs w:val="22"/>
-          <w:lang w:val="en-US"/>
-        </w:rPr>
-        <w:t>Examples: Waterfall, Kanban, Scrum. Explain how you will use it.</w:t>
-      </w:r>
-    </w:p>
-    <w:p>
-      <w:pPr>
-        <w:rPr>
-          <w:lang w:val="en-US"/>
-        </w:rPr>
-      </w:pPr>
-      <w:r>
-        <w:rPr>
-          <w:color w:val="FF0000"/>
-          <w:lang w:val="en-US"/>
-        </w:rPr>
-        <w:t>This replaces the section Choice of Models and Methods</w:t>
-      </w:r>
-      <w:r>
-        <w:rPr>
-          <w:color w:val="FF0000"/>
-          <w:lang w:val="en-US"/>
-        </w:rPr>
-        <w:t xml:space="preserve"> from the Engineering Project Description Guidelines</w:t>
-      </w:r>
-      <w:r>
-        <w:rPr>
-          <w:lang w:val="en-US"/>
-        </w:rPr>
+      <w:r>
+        <w:t>working on, also what is going to be done next and what problems will be encountered.</w:t>
+      </w:r>
+    </w:p>
+    <w:p>
+      <w:pPr>
+        <w:autoSpaceDE w:val="0"/>
+        <w:autoSpaceDN w:val="0"/>
+        <w:adjustRightInd w:val="0"/>
+        <w:spacing w:line="240" w:lineRule="auto"/>
+        <w:ind w:left="360"/>
+      </w:pPr>
+    </w:p>
+    <w:p>
+      <w:pPr>
+        <w:autoSpaceDE w:val="0"/>
+        <w:autoSpaceDN w:val="0"/>
+        <w:adjustRightInd w:val="0"/>
+        <w:spacing w:line="240" w:lineRule="auto"/>
+        <w:ind w:left="360"/>
+      </w:pPr>
+      <w:r>
+        <w:t>A Burndown chart will be created and updated</w:t>
+      </w:r>
+      <w:r>
+        <w:t xml:space="preserve"> every day, during the daily sprint meetings</w:t>
+      </w:r>
+      <w:r>
+        <w:t xml:space="preserve"> for each of the</w:t>
+      </w:r>
+      <w:r>
+        <w:t xml:space="preserve"> </w:t>
+      </w:r>
+      <w:r>
+        <w:t>sprints</w:t>
+      </w:r>
+      <w:r>
+        <w:t>,</w:t>
+      </w:r>
+      <w:r>
+        <w:t xml:space="preserve"> therefore </w:t>
+      </w:r>
+      <w:r>
+        <w:t xml:space="preserve">the team </w:t>
+      </w:r>
+      <w:r>
+        <w:t xml:space="preserve">will be able to keep track of how ahead or behind </w:t>
+      </w:r>
+      <w:r>
+        <w:t>they are</w:t>
+      </w:r>
+      <w:r>
+        <w:t xml:space="preserve"> in the</w:t>
+      </w:r>
+      <w:r>
+        <w:t xml:space="preserve"> </w:t>
+      </w:r>
+      <w:r>
+        <w:t>particular sprint.</w:t>
+      </w:r>
+      <w:r>
+        <w:t xml:space="preserve"> </w:t>
+      </w:r>
+    </w:p>
+    <w:p>
+      <w:pPr>
+        <w:autoSpaceDE w:val="0"/>
+        <w:autoSpaceDN w:val="0"/>
+        <w:adjustRightInd w:val="0"/>
+        <w:spacing w:line="240" w:lineRule="auto"/>
+        <w:ind w:left="360"/>
+      </w:pPr>
+    </w:p>
+    <w:p>
+      <w:pPr>
+        <w:autoSpaceDE w:val="0"/>
+        <w:autoSpaceDN w:val="0"/>
+        <w:adjustRightInd w:val="0"/>
+        <w:spacing w:line="240" w:lineRule="auto"/>
+        <w:ind w:left="360"/>
+      </w:pPr>
+      <w:r>
+        <w:t>There will also be assigned role of Product Owner and Scrum Master for two of the</w:t>
+      </w:r>
+    </w:p>
+    <w:p>
+      <w:pPr>
+        <w:autoSpaceDE w:val="0"/>
+        <w:autoSpaceDN w:val="0"/>
+        <w:adjustRightInd w:val="0"/>
+        <w:spacing w:line="240" w:lineRule="auto"/>
+        <w:ind w:left="360"/>
+      </w:pPr>
+      <w:r>
+        <w:t>members of the team. The Product Owner will be responsible for the final product, and</w:t>
+      </w:r>
+    </w:p>
+    <w:p>
+      <w:pPr>
+        <w:autoSpaceDE w:val="0"/>
+        <w:autoSpaceDN w:val="0"/>
+        <w:adjustRightInd w:val="0"/>
+        <w:spacing w:line="240" w:lineRule="auto"/>
+        <w:ind w:left="360"/>
+      </w:pPr>
+      <w:r>
+        <w:t>he will test it after each sprint. The Scrum master will be responsible for the work going</w:t>
+      </w:r>
+    </w:p>
+    <w:p>
+      <w:pPr>
+        <w:autoSpaceDE w:val="0"/>
+        <w:autoSpaceDN w:val="0"/>
+        <w:adjustRightInd w:val="0"/>
+        <w:spacing w:line="240" w:lineRule="auto"/>
+        <w:ind w:left="360"/>
+      </w:pPr>
+      <w:r>
+        <w:t>as smoothly as possible</w:t>
+      </w:r>
+      <w:r>
+        <w:t xml:space="preserve">. His responsibilities include: </w:t>
+      </w:r>
+      <w:r>
+        <w:t>updating the Sprint</w:t>
+      </w:r>
+      <w:r>
+        <w:t xml:space="preserve"> backlog and the Burndown chart during each daily meeting and booking rooms for when the team meets</w:t>
+      </w:r>
+      <w:r>
         <w:t>.</w:t>
+      </w:r>
+    </w:p>
+    <w:p>
+      <w:pPr>
+        <w:autoSpaceDE w:val="0"/>
+        <w:autoSpaceDN w:val="0"/>
+        <w:adjustRightInd w:val="0"/>
+        <w:spacing w:line="240" w:lineRule="auto"/>
+        <w:ind w:left="360"/>
+      </w:pPr>
+    </w:p>
+    <w:p>
+      <w:pPr>
+        <w:autoSpaceDE w:val="0"/>
+        <w:autoSpaceDN w:val="0"/>
+        <w:adjustRightInd w:val="0"/>
+        <w:spacing w:line="240" w:lineRule="auto"/>
+        <w:ind w:left="360"/>
+      </w:pPr>
+      <w:r>
+        <w:t>The Unified Process (UP) phases Elaboration, Construction and Transition will be</w:t>
+      </w:r>
+    </w:p>
+    <w:p>
+      <w:pPr>
+        <w:autoSpaceDE w:val="0"/>
+        <w:autoSpaceDN w:val="0"/>
+        <w:adjustRightInd w:val="0"/>
+        <w:spacing w:line="240" w:lineRule="auto"/>
+        <w:ind w:left="360"/>
+      </w:pPr>
+      <w:r>
+        <w:t xml:space="preserve">utilized in each of the sprints. </w:t>
+      </w:r>
+      <w:r>
+        <w:t xml:space="preserve">For each requirement, the team will first </w:t>
+      </w:r>
+      <w:r>
+        <w:t xml:space="preserve">create diagrams </w:t>
+      </w:r>
+      <w:r>
+        <w:t xml:space="preserve">and design </w:t>
+      </w:r>
+      <w:r>
+        <w:t>(Elaboration)</w:t>
+      </w:r>
+      <w:r>
+        <w:t>,</w:t>
+      </w:r>
+      <w:r>
+        <w:t xml:space="preserve"> </w:t>
+      </w:r>
+      <w:r>
+        <w:t xml:space="preserve">then the database will be updated, classes necessary to implement requirement as well as testing if all of the implementation work as it is supposed </w:t>
+      </w:r>
+      <w:r>
+        <w:t>(Construction) to make a working</w:t>
+      </w:r>
+      <w:r>
+        <w:t xml:space="preserve"> </w:t>
+      </w:r>
+      <w:r>
+        <w:t>feature/part of a system (Transition).</w:t>
       </w:r>
     </w:p>
     <w:p>
@@ -2609,10 +2460,10 @@
     </w:p>
     <w:p>
       <w:pPr>
-        <w:pStyle w:val="Heading1"/>
+        <w:pStyle w:val="Nadpis1"/>
         <w:numPr>
           <w:ilvl w:val="0"/>
-          <w:numId w:val="3"/>
+          <w:numId w:val="26"/>
         </w:numPr>
         <w:rPr>
           <w:lang w:val="en-US"/>
@@ -2832,10 +2683,10 @@
     </w:p>
     <w:p>
       <w:pPr>
-        <w:pStyle w:val="Heading1"/>
+        <w:pStyle w:val="Nadpis1"/>
         <w:numPr>
           <w:ilvl w:val="0"/>
-          <w:numId w:val="3"/>
+          <w:numId w:val="26"/>
         </w:numPr>
         <w:rPr>
           <w:lang w:val="en-US"/>
@@ -2862,7 +2713,7 @@
     </w:p>
     <w:tbl>
       <w:tblPr>
-        <w:tblStyle w:val="TableGrid"/>
+        <w:tblStyle w:val="Mriekatabuky"/>
         <w:tblW w:w="10578" w:type="dxa"/>
         <w:tblInd w:w="-802" w:type="dxa"/>
         <w:tblLayout w:type="fixed"/>
@@ -3825,10 +3676,10 @@
     </w:p>
     <w:p>
       <w:pPr>
-        <w:pStyle w:val="Heading1"/>
+        <w:pStyle w:val="Nadpis1"/>
         <w:numPr>
           <w:ilvl w:val="0"/>
-          <w:numId w:val="3"/>
+          <w:numId w:val="26"/>
         </w:numPr>
         <w:rPr>
           <w:lang w:val="en-US"/>
@@ -4270,7 +4121,7 @@
     <w:sdtContent>
       <w:p>
         <w:pPr>
-          <w:pStyle w:val="Footer"/>
+          <w:pStyle w:val="Pta"/>
           <w:jc w:val="right"/>
         </w:pPr>
         <w:r>
@@ -4297,7 +4148,7 @@
   </w:sdt>
   <w:p>
     <w:pPr>
-      <w:pStyle w:val="Footer"/>
+      <w:pStyle w:val="Pta"/>
     </w:pPr>
   </w:p>
 </w:ftr>
@@ -4316,7 +4167,7 @@
     <w:sdtContent>
       <w:p>
         <w:pPr>
-          <w:pStyle w:val="Footer"/>
+          <w:pStyle w:val="Pta"/>
           <w:jc w:val="right"/>
         </w:pPr>
         <w:r>
@@ -4343,7 +4194,7 @@
   </w:sdt>
   <w:p>
     <w:pPr>
-      <w:pStyle w:val="Footer"/>
+      <w:pStyle w:val="Pta"/>
     </w:pPr>
   </w:p>
 </w:ftr>
@@ -4385,7 +4236,7 @@
 <w:hdr xmlns:wpc="http://schemas.microsoft.com/office/word/2010/wordprocessingCanvas" xmlns:cx="http://schemas.microsoft.com/office/drawing/2014/chartex" xmlns:cx1="http://schemas.microsoft.com/office/drawing/2015/9/8/chartex" xmlns:cx2="http://schemas.microsoft.com/office/drawing/2015/10/21/chartex" xmlns:cx3="http://schemas.microsoft.com/office/drawing/2016/5/9/chartex" xmlns:cx4="http://schemas.microsoft.com/office/drawing/2016/5/10/chartex" xmlns:cx5="http://schemas.microsoft.com/office/drawing/2016/5/11/chartex" xmlns:cx6="http://schemas.microsoft.com/office/drawing/2016/5/12/chartex" xmlns:cx7="http://schemas.microsoft.com/office/drawing/2016/5/13/chartex" xmlns:cx8="http://schemas.microsoft.com/office/drawing/2016/5/14/chartex" xmlns:mc="http://schemas.openxmlformats.org/markup-compatibility/2006" xmlns:aink="http://schemas.microsoft.com/office/drawing/2016/ink" xmlns:am3d="http://schemas.microsoft.com/office/drawing/2017/model3d" xmlns:o="urn:schemas-microsoft-com:office:office" xmlns:oel="http://schemas.microsoft.com/office/2019/extlst" xmlns:r="http://schemas.openxmlformats.org/officeDocument/2006/relationships" xmlns:m="http://schemas.openxmlformats.org/officeDocument/2006/math" xmlns:v="urn:schemas-microsoft-com:vml" xmlns:wp14="http://schemas.microsoft.com/office/word/2010/wordprocessingDrawing" xmlns:wp="http://schemas.openxmlformats.org/drawingml/2006/wordprocessingDrawing" xmlns:w10="urn:schemas-microsoft-com:office:word" xmlns:w="http://schemas.openxmlformats.org/wordprocessingml/2006/main" xmlns:w14="http://schemas.microsoft.com/office/word/2010/wordml" xmlns:w15="http://schemas.microsoft.com/office/word/2012/wordml" xmlns:w16cex="http://schemas.microsoft.com/office/word/2018/wordml/cex" xmlns:w16cid="http://schemas.microsoft.com/office/word/2016/wordml/cid" xmlns:w16="http://schemas.microsoft.com/office/word/2018/wordml" xmlns:w16sdtdh="http://schemas.microsoft.com/office/word/2020/wordml/sdtdatahash" xmlns:w16se="http://schemas.microsoft.com/office/word/2015/wordml/symex" xmlns:wpg="http://schemas.microsoft.com/office/word/2010/wordprocessingGroup" xmlns:wpi="http://schemas.microsoft.com/office/word/2010/wordprocessingInk" xmlns:wne="http://schemas.microsoft.com/office/word/2006/wordml" xmlns:wps="http://schemas.microsoft.com/office/word/2010/wordprocessingShape" mc:Ignorable="w14 w15 w16se w16cid w16 w16cex w16sdtdh wp14">
   <w:p>
     <w:pPr>
-      <w:pStyle w:val="Header"/>
+      <w:pStyle w:val="Hlavika"/>
       <w:tabs>
         <w:tab w:val="clear" w:pos="4819"/>
         <w:tab w:val="clear" w:pos="9638"/>
@@ -4519,7 +4370,7 @@
   </w:p>
   <w:p>
     <w:pPr>
-      <w:pStyle w:val="Header"/>
+      <w:pStyle w:val="Hlavika"/>
       <w:tabs>
         <w:tab w:val="clear" w:pos="4819"/>
         <w:tab w:val="clear" w:pos="9638"/>
@@ -4532,7 +4383,7 @@
   </w:p>
   <w:tbl>
     <w:tblPr>
-      <w:tblStyle w:val="TableGrid"/>
+      <w:tblStyle w:val="Mriekatabuky"/>
       <w:tblW w:w="7468" w:type="dxa"/>
       <w:tblBorders>
         <w:top w:val="none" w:sz="0" w:space="0" w:color="auto"/>
@@ -4560,7 +4411,7 @@
         </w:tcPr>
         <w:p>
           <w:pPr>
-            <w:pStyle w:val="Header"/>
+            <w:pStyle w:val="Hlavika"/>
             <w:tabs>
               <w:tab w:val="clear" w:pos="4819"/>
               <w:tab w:val="clear" w:pos="9638"/>
@@ -4610,7 +4461,7 @@
         </w:tcPr>
         <w:p>
           <w:pPr>
-            <w:pStyle w:val="Header"/>
+            <w:pStyle w:val="Hlavika"/>
             <w:jc w:val="both"/>
             <w:rPr>
               <w:color w:val="FF0000"/>
@@ -4623,7 +4474,7 @@
   </w:tbl>
   <w:p>
     <w:pPr>
-      <w:pStyle w:val="Header"/>
+      <w:pStyle w:val="Hlavika"/>
       <w:tabs>
         <w:tab w:val="clear" w:pos="4819"/>
         <w:tab w:val="clear" w:pos="9638"/>
@@ -4640,7 +4491,7 @@
   </w:p>
   <w:p>
     <w:pPr>
-      <w:pStyle w:val="Header"/>
+      <w:pStyle w:val="Hlavika"/>
     </w:pPr>
   </w:p>
 </w:hdr>
@@ -4650,7 +4501,7 @@
 <w:hdr xmlns:wpc="http://schemas.microsoft.com/office/word/2010/wordprocessingCanvas" xmlns:cx="http://schemas.microsoft.com/office/drawing/2014/chartex" xmlns:cx1="http://schemas.microsoft.com/office/drawing/2015/9/8/chartex" xmlns:cx2="http://schemas.microsoft.com/office/drawing/2015/10/21/chartex" xmlns:cx3="http://schemas.microsoft.com/office/drawing/2016/5/9/chartex" xmlns:cx4="http://schemas.microsoft.com/office/drawing/2016/5/10/chartex" xmlns:cx5="http://schemas.microsoft.com/office/drawing/2016/5/11/chartex" xmlns:cx6="http://schemas.microsoft.com/office/drawing/2016/5/12/chartex" xmlns:cx7="http://schemas.microsoft.com/office/drawing/2016/5/13/chartex" xmlns:cx8="http://schemas.microsoft.com/office/drawing/2016/5/14/chartex" xmlns:mc="http://schemas.openxmlformats.org/markup-compatibility/2006" xmlns:aink="http://schemas.microsoft.com/office/drawing/2016/ink" xmlns:am3d="http://schemas.microsoft.com/office/drawing/2017/model3d" xmlns:o="urn:schemas-microsoft-com:office:office" xmlns:oel="http://schemas.microsoft.com/office/2019/extlst" xmlns:r="http://schemas.openxmlformats.org/officeDocument/2006/relationships" xmlns:m="http://schemas.openxmlformats.org/officeDocument/2006/math" xmlns:v="urn:schemas-microsoft-com:vml" xmlns:wp14="http://schemas.microsoft.com/office/word/2010/wordprocessingDrawing" xmlns:wp="http://schemas.openxmlformats.org/drawingml/2006/wordprocessingDrawing" xmlns:w10="urn:schemas-microsoft-com:office:word" xmlns:w="http://schemas.openxmlformats.org/wordprocessingml/2006/main" xmlns:w14="http://schemas.microsoft.com/office/word/2010/wordml" xmlns:w15="http://schemas.microsoft.com/office/word/2012/wordml" xmlns:w16cex="http://schemas.microsoft.com/office/word/2018/wordml/cex" xmlns:w16cid="http://schemas.microsoft.com/office/word/2016/wordml/cid" xmlns:w16="http://schemas.microsoft.com/office/word/2018/wordml" xmlns:w16sdtdh="http://schemas.microsoft.com/office/word/2020/wordml/sdtdatahash" xmlns:w16se="http://schemas.microsoft.com/office/word/2015/wordml/symex" xmlns:wpg="http://schemas.microsoft.com/office/word/2010/wordprocessingGroup" xmlns:wpi="http://schemas.microsoft.com/office/word/2010/wordprocessingInk" xmlns:wne="http://schemas.microsoft.com/office/word/2006/wordml" xmlns:wps="http://schemas.microsoft.com/office/word/2010/wordprocessingShape" mc:Ignorable="w14 w15 w16se w16cid w16 w16cex w16sdtdh wp14">
   <w:p>
     <w:pPr>
-      <w:pStyle w:val="Header"/>
+      <w:pStyle w:val="Hlavika"/>
       <w:pBdr>
         <w:bottom w:val="single" w:sz="4" w:space="1" w:color="auto"/>
       </w:pBdr>
@@ -4774,12 +4625,12 @@
   </w:p>
   <w:p>
     <w:pPr>
-      <w:pStyle w:val="Header"/>
+      <w:pStyle w:val="Hlavika"/>
     </w:pPr>
   </w:p>
   <w:p>
     <w:pPr>
-      <w:pStyle w:val="Header"/>
+      <w:pStyle w:val="Hlavika"/>
     </w:pPr>
   </w:p>
 </w:hdr>
@@ -5345,7 +5196,7 @@
   <w:abstractNum w:abstractNumId="6" w15:restartNumberingAfterBreak="0">
     <w:nsid w:val="13FA1293"/>
     <w:multiLevelType w:val="hybridMultilevel"/>
-    <w:tmpl w:val="3B849314"/>
+    <w:tmpl w:val="C0843CF2"/>
     <w:lvl w:ilvl="0" w:tplc="0406000F">
       <w:start w:val="1"/>
       <w:numFmt w:val="decimal"/>
@@ -7212,7 +7063,7 @@
     <w:lvl w:ilvl="1">
       <w:start w:val="1"/>
       <w:numFmt w:val="decimal"/>
-      <w:pStyle w:val="Heading2"/>
+      <w:pStyle w:val="Nadpis2"/>
       <w:lvlText w:val="%1.%2"/>
       <w:lvlJc w:val="left"/>
       <w:pPr>
@@ -7225,7 +7076,7 @@
     <w:lvl w:ilvl="2">
       <w:start w:val="1"/>
       <w:numFmt w:val="decimal"/>
-      <w:pStyle w:val="Heading3"/>
+      <w:pStyle w:val="Nadpis3"/>
       <w:lvlText w:val="%1.%2.%3"/>
       <w:lvlJc w:val="left"/>
       <w:pPr>
@@ -7238,7 +7089,7 @@
     <w:lvl w:ilvl="3">
       <w:start w:val="1"/>
       <w:numFmt w:val="decimal"/>
-      <w:pStyle w:val="Heading4"/>
+      <w:pStyle w:val="Nadpis4"/>
       <w:lvlText w:val="%1.%2.%3.%4"/>
       <w:lvlJc w:val="left"/>
       <w:pPr>
@@ -7251,7 +7102,7 @@
     <w:lvl w:ilvl="4">
       <w:start w:val="1"/>
       <w:numFmt w:val="decimal"/>
-      <w:pStyle w:val="Heading5"/>
+      <w:pStyle w:val="Nadpis5"/>
       <w:lvlText w:val="%1.%2.%3.%4.%5"/>
       <w:lvlJc w:val="left"/>
       <w:pPr>
@@ -7264,7 +7115,7 @@
     <w:lvl w:ilvl="5">
       <w:start w:val="1"/>
       <w:numFmt w:val="decimal"/>
-      <w:pStyle w:val="Heading6"/>
+      <w:pStyle w:val="Nadpis6"/>
       <w:lvlText w:val="%1.%2.%3.%4.%5.%6"/>
       <w:lvlJc w:val="left"/>
       <w:pPr>
@@ -7277,7 +7128,7 @@
     <w:lvl w:ilvl="6">
       <w:start w:val="1"/>
       <w:numFmt w:val="decimal"/>
-      <w:pStyle w:val="Heading7"/>
+      <w:pStyle w:val="Nadpis7"/>
       <w:lvlText w:val="%1.%2.%3.%4.%5.%6.%7"/>
       <w:lvlJc w:val="left"/>
       <w:pPr>
@@ -7290,7 +7141,7 @@
     <w:lvl w:ilvl="7">
       <w:start w:val="1"/>
       <w:numFmt w:val="decimal"/>
-      <w:pStyle w:val="Heading8"/>
+      <w:pStyle w:val="Nadpis8"/>
       <w:lvlText w:val="%1.%2.%3.%4.%5.%6.%7.%8"/>
       <w:lvlJc w:val="left"/>
       <w:pPr>
@@ -7303,7 +7154,7 @@
     <w:lvl w:ilvl="8">
       <w:start w:val="1"/>
       <w:numFmt w:val="decimal"/>
-      <w:pStyle w:val="Heading9"/>
+      <w:pStyle w:val="Nadpis9"/>
       <w:lvlText w:val="%1.%2.%3.%4.%5.%6.%7.%8.%9"/>
       <w:lvlJc w:val="left"/>
       <w:pPr>
@@ -7428,13 +7279,102 @@
     </w:lvl>
   </w:abstractNum>
   <w:abstractNum w:abstractNumId="26" w15:restartNumberingAfterBreak="0">
+    <w:nsid w:val="7A9A2C07"/>
+    <w:multiLevelType w:val="hybridMultilevel"/>
+    <w:tmpl w:val="97041DDA"/>
+    <w:lvl w:ilvl="0" w:tplc="371C9F0A">
+      <w:start w:val="3"/>
+      <w:numFmt w:val="decimal"/>
+      <w:lvlText w:val="%1."/>
+      <w:lvlJc w:val="left"/>
+      <w:pPr>
+        <w:ind w:left="720" w:hanging="360"/>
+      </w:pPr>
+      <w:rPr>
+        <w:rFonts w:hint="default"/>
+      </w:rPr>
+    </w:lvl>
+    <w:lvl w:ilvl="1" w:tplc="041B0019" w:tentative="1">
+      <w:start w:val="1"/>
+      <w:numFmt w:val="lowerLetter"/>
+      <w:lvlText w:val="%2."/>
+      <w:lvlJc w:val="left"/>
+      <w:pPr>
+        <w:ind w:left="1440" w:hanging="360"/>
+      </w:pPr>
+    </w:lvl>
+    <w:lvl w:ilvl="2" w:tplc="041B001B" w:tentative="1">
+      <w:start w:val="1"/>
+      <w:numFmt w:val="lowerRoman"/>
+      <w:lvlText w:val="%3."/>
+      <w:lvlJc w:val="right"/>
+      <w:pPr>
+        <w:ind w:left="2160" w:hanging="180"/>
+      </w:pPr>
+    </w:lvl>
+    <w:lvl w:ilvl="3" w:tplc="041B000F" w:tentative="1">
+      <w:start w:val="1"/>
+      <w:numFmt w:val="decimal"/>
+      <w:lvlText w:val="%4."/>
+      <w:lvlJc w:val="left"/>
+      <w:pPr>
+        <w:ind w:left="2880" w:hanging="360"/>
+      </w:pPr>
+    </w:lvl>
+    <w:lvl w:ilvl="4" w:tplc="041B0019" w:tentative="1">
+      <w:start w:val="1"/>
+      <w:numFmt w:val="lowerLetter"/>
+      <w:lvlText w:val="%5."/>
+      <w:lvlJc w:val="left"/>
+      <w:pPr>
+        <w:ind w:left="3600" w:hanging="360"/>
+      </w:pPr>
+    </w:lvl>
+    <w:lvl w:ilvl="5" w:tplc="041B001B" w:tentative="1">
+      <w:start w:val="1"/>
+      <w:numFmt w:val="lowerRoman"/>
+      <w:lvlText w:val="%6."/>
+      <w:lvlJc w:val="right"/>
+      <w:pPr>
+        <w:ind w:left="4320" w:hanging="180"/>
+      </w:pPr>
+    </w:lvl>
+    <w:lvl w:ilvl="6" w:tplc="041B000F" w:tentative="1">
+      <w:start w:val="1"/>
+      <w:numFmt w:val="decimal"/>
+      <w:lvlText w:val="%7."/>
+      <w:lvlJc w:val="left"/>
+      <w:pPr>
+        <w:ind w:left="5040" w:hanging="360"/>
+      </w:pPr>
+    </w:lvl>
+    <w:lvl w:ilvl="7" w:tplc="041B0019" w:tentative="1">
+      <w:start w:val="1"/>
+      <w:numFmt w:val="lowerLetter"/>
+      <w:lvlText w:val="%8."/>
+      <w:lvlJc w:val="left"/>
+      <w:pPr>
+        <w:ind w:left="5760" w:hanging="360"/>
+      </w:pPr>
+    </w:lvl>
+    <w:lvl w:ilvl="8" w:tplc="041B001B" w:tentative="1">
+      <w:start w:val="1"/>
+      <w:numFmt w:val="lowerRoman"/>
+      <w:lvlText w:val="%9."/>
+      <w:lvlJc w:val="right"/>
+      <w:pPr>
+        <w:ind w:left="6480" w:hanging="180"/>
+      </w:pPr>
+    </w:lvl>
+  </w:abstractNum>
+  <w:abstractNum w:abstractNumId="27" w15:restartNumberingAfterBreak="0">
     <w:nsid w:val="7E20588C"/>
     <w:multiLevelType w:val="multilevel"/>
     <w:tmpl w:val="F104DA68"/>
     <w:lvl w:ilvl="0">
       <w:start w:val="1"/>
       <w:numFmt w:val="decimal"/>
-      <w:pStyle w:val="ListNumber"/>
+      <w:pStyle w:val="slovanzoznam"/>
       <w:lvlText w:val="%1."/>
       <w:lvlJc w:val="left"/>
       <w:pPr>
@@ -7541,14 +7481,14 @@
       </w:rPr>
     </w:lvl>
   </w:abstractNum>
-  <w:abstractNum w:abstractNumId="27" w15:restartNumberingAfterBreak="0">
+  <w:abstractNum w:abstractNumId="28" w15:restartNumberingAfterBreak="0">
     <w:nsid w:val="7FB354B8"/>
     <w:multiLevelType w:val="multilevel"/>
     <w:tmpl w:val="0D362D76"/>
     <w:lvl w:ilvl="0">
       <w:start w:val="1"/>
       <w:numFmt w:val="bullet"/>
-      <w:pStyle w:val="ListBullet"/>
+      <w:pStyle w:val="Zoznamsodrkami"/>
       <w:lvlText w:val=""/>
       <w:lvlJc w:val="left"/>
       <w:pPr>
@@ -7684,10 +7624,10 @@
     <w:abstractNumId w:val="15"/>
   </w:num>
   <w:num w:numId="8" w16cid:durableId="1466969319">
-    <w:abstractNumId w:val="27"/>
+    <w:abstractNumId w:val="28"/>
   </w:num>
   <w:num w:numId="9" w16cid:durableId="1978997821">
-    <w:abstractNumId w:val="26"/>
+    <w:abstractNumId w:val="27"/>
   </w:num>
   <w:num w:numId="10" w16cid:durableId="240874960">
     <w:abstractNumId w:val="24"/>
@@ -7705,7 +7645,7 @@
     <w:abstractNumId w:val="1"/>
   </w:num>
   <w:num w:numId="15" w16cid:durableId="51662910">
-    <w:abstractNumId w:val="26"/>
+    <w:abstractNumId w:val="27"/>
   </w:num>
   <w:num w:numId="16" w16cid:durableId="1664698957">
     <w:abstractNumId w:val="21"/>
@@ -7714,7 +7654,7 @@
     <w:abstractNumId w:val="10"/>
   </w:num>
   <w:num w:numId="18" w16cid:durableId="1190559681">
-    <w:abstractNumId w:val="26"/>
+    <w:abstractNumId w:val="27"/>
     <w:lvlOverride w:ilvl="0">
       <w:startOverride w:val="1"/>
     </w:lvlOverride>
@@ -7778,6 +7718,9 @@
   </w:num>
   <w:num w:numId="30" w16cid:durableId="640886239">
     <w:abstractNumId w:val="2"/>
+  </w:num>
+  <w:num w:numId="31" w16cid:durableId="1483503233">
+    <w:abstractNumId w:val="26"/>
   </w:num>
   <w:numIdMacAtCleanup w:val="9"/>
 </w:numbering>
@@ -8178,7 +8121,7 @@
     <w:lsdException w:name="Unresolved Mention" w:semiHidden="1" w:unhideWhenUsed="1"/>
     <w:lsdException w:name="Smart Link" w:semiHidden="1" w:unhideWhenUsed="1"/>
   </w:latentStyles>
-  <w:style w:type="paragraph" w:default="1" w:styleId="Normal">
+  <w:style w:type="paragraph" w:default="1" w:styleId="Normlny">
     <w:name w:val="Normal"/>
     <w:qFormat/>
     <w:rsid w:val="009E3E7E"/>
@@ -8191,11 +8134,11 @@
       <w:lang w:val="en-GB"/>
     </w:rPr>
   </w:style>
-  <w:style w:type="paragraph" w:styleId="Heading1">
+  <w:style w:type="paragraph" w:styleId="Nadpis1">
     <w:name w:val="heading 1"/>
-    <w:basedOn w:val="Normal"/>
-    <w:next w:val="Normal"/>
-    <w:link w:val="Heading1Char"/>
+    <w:basedOn w:val="Normlny"/>
+    <w:next w:val="Normlny"/>
+    <w:link w:val="Nadpis1Char"/>
     <w:uiPriority w:val="9"/>
     <w:qFormat/>
     <w:rsid w:val="009C4906"/>
@@ -8215,11 +8158,11 @@
       <w:szCs w:val="28"/>
     </w:rPr>
   </w:style>
-  <w:style w:type="paragraph" w:styleId="Heading2">
+  <w:style w:type="paragraph" w:styleId="Nadpis2">
     <w:name w:val="heading 2"/>
-    <w:basedOn w:val="Normal"/>
-    <w:next w:val="Normal"/>
-    <w:link w:val="Heading2Char"/>
+    <w:basedOn w:val="Normlny"/>
+    <w:next w:val="Normlny"/>
+    <w:link w:val="Nadpis2Char"/>
     <w:uiPriority w:val="1"/>
     <w:qFormat/>
     <w:rsid w:val="00F910B0"/>
@@ -8242,11 +8185,11 @@
       <w:szCs w:val="26"/>
     </w:rPr>
   </w:style>
-  <w:style w:type="paragraph" w:styleId="Heading3">
+  <w:style w:type="paragraph" w:styleId="Nadpis3">
     <w:name w:val="heading 3"/>
-    <w:basedOn w:val="Normal"/>
-    <w:next w:val="Normal"/>
-    <w:link w:val="Heading3Char"/>
+    <w:basedOn w:val="Normlny"/>
+    <w:next w:val="Normlny"/>
+    <w:link w:val="Nadpis3Char"/>
     <w:uiPriority w:val="1"/>
     <w:qFormat/>
     <w:rsid w:val="008327D0"/>
@@ -8267,11 +8210,11 @@
       <w:bCs/>
     </w:rPr>
   </w:style>
-  <w:style w:type="paragraph" w:styleId="Heading4">
+  <w:style w:type="paragraph" w:styleId="Nadpis4">
     <w:name w:val="heading 4"/>
-    <w:basedOn w:val="Normal"/>
-    <w:next w:val="Normal"/>
-    <w:link w:val="Heading4Char"/>
+    <w:basedOn w:val="Normlny"/>
+    <w:next w:val="Normlny"/>
+    <w:link w:val="Nadpis4Char"/>
     <w:uiPriority w:val="1"/>
     <w:qFormat/>
     <w:rsid w:val="00F910B0"/>
@@ -8293,11 +8236,11 @@
       <w:iCs/>
     </w:rPr>
   </w:style>
-  <w:style w:type="paragraph" w:styleId="Heading5">
+  <w:style w:type="paragraph" w:styleId="Nadpis5">
     <w:name w:val="heading 5"/>
-    <w:basedOn w:val="Normal"/>
-    <w:next w:val="Normal"/>
-    <w:link w:val="Heading5Char"/>
+    <w:basedOn w:val="Normlny"/>
+    <w:next w:val="Normlny"/>
+    <w:link w:val="Nadpis5Char"/>
     <w:uiPriority w:val="1"/>
     <w:semiHidden/>
     <w:rsid w:val="00F910B0"/>
@@ -8317,11 +8260,11 @@
       <w:b/>
     </w:rPr>
   </w:style>
-  <w:style w:type="paragraph" w:styleId="Heading6">
+  <w:style w:type="paragraph" w:styleId="Nadpis6">
     <w:name w:val="heading 6"/>
-    <w:basedOn w:val="Normal"/>
-    <w:next w:val="Normal"/>
-    <w:link w:val="Heading6Char"/>
+    <w:basedOn w:val="Normlny"/>
+    <w:next w:val="Normlny"/>
+    <w:link w:val="Nadpis6Char"/>
     <w:uiPriority w:val="1"/>
     <w:semiHidden/>
     <w:rsid w:val="00F910B0"/>
@@ -8342,11 +8285,11 @@
       <w:iCs/>
     </w:rPr>
   </w:style>
-  <w:style w:type="paragraph" w:styleId="Heading7">
+  <w:style w:type="paragraph" w:styleId="Nadpis7">
     <w:name w:val="heading 7"/>
-    <w:basedOn w:val="Normal"/>
-    <w:next w:val="Normal"/>
-    <w:link w:val="Heading7Char"/>
+    <w:basedOn w:val="Normlny"/>
+    <w:next w:val="Normlny"/>
+    <w:link w:val="Nadpis7Char"/>
     <w:uiPriority w:val="1"/>
     <w:semiHidden/>
     <w:rsid w:val="00F910B0"/>
@@ -8367,11 +8310,11 @@
       <w:iCs/>
     </w:rPr>
   </w:style>
-  <w:style w:type="paragraph" w:styleId="Heading8">
+  <w:style w:type="paragraph" w:styleId="Nadpis8">
     <w:name w:val="heading 8"/>
-    <w:basedOn w:val="Normal"/>
-    <w:next w:val="Normal"/>
-    <w:link w:val="Heading8Char"/>
+    <w:basedOn w:val="Normlny"/>
+    <w:next w:val="Normlny"/>
+    <w:link w:val="Nadpis8Char"/>
     <w:uiPriority w:val="1"/>
     <w:semiHidden/>
     <w:rsid w:val="00F910B0"/>
@@ -8391,11 +8334,11 @@
       <w:b/>
     </w:rPr>
   </w:style>
-  <w:style w:type="paragraph" w:styleId="Heading9">
+  <w:style w:type="paragraph" w:styleId="Nadpis9">
     <w:name w:val="heading 9"/>
-    <w:basedOn w:val="Normal"/>
-    <w:next w:val="Normal"/>
-    <w:link w:val="Heading9Char"/>
+    <w:basedOn w:val="Normlny"/>
+    <w:next w:val="Normlny"/>
+    <w:link w:val="Nadpis9Char"/>
     <w:uiPriority w:val="1"/>
     <w:semiHidden/>
     <w:rsid w:val="00F910B0"/>
@@ -8416,13 +8359,13 @@
       <w:iCs/>
     </w:rPr>
   </w:style>
-  <w:style w:type="character" w:default="1" w:styleId="DefaultParagraphFont">
+  <w:style w:type="character" w:default="1" w:styleId="Predvolenpsmoodseku">
     <w:name w:val="Default Paragraph Font"/>
     <w:uiPriority w:val="1"/>
     <w:semiHidden/>
     <w:unhideWhenUsed/>
   </w:style>
-  <w:style w:type="table" w:default="1" w:styleId="TableNormal">
+  <w:style w:type="table" w:default="1" w:styleId="Normlnatabuka">
     <w:name w:val="Normal Table"/>
     <w:uiPriority w:val="99"/>
     <w:semiHidden/>
@@ -8437,16 +8380,16 @@
       </w:tblCellMar>
     </w:tblPr>
   </w:style>
-  <w:style w:type="numbering" w:default="1" w:styleId="NoList">
+  <w:style w:type="numbering" w:default="1" w:styleId="Bezzoznamu">
     <w:name w:val="No List"/>
     <w:uiPriority w:val="99"/>
     <w:semiHidden/>
     <w:unhideWhenUsed/>
   </w:style>
-  <w:style w:type="character" w:customStyle="1" w:styleId="Heading1Char">
-    <w:name w:val="Heading 1 Char"/>
-    <w:basedOn w:val="DefaultParagraphFont"/>
-    <w:link w:val="Heading1"/>
+  <w:style w:type="character" w:customStyle="1" w:styleId="Nadpis1Char">
+    <w:name w:val="Nadpis 1 Char"/>
+    <w:basedOn w:val="Predvolenpsmoodseku"/>
+    <w:link w:val="Nadpis1"/>
     <w:uiPriority w:val="9"/>
     <w:rsid w:val="009C4906"/>
     <w:rPr>
@@ -8458,10 +8401,10 @@
       <w:lang w:val="en-GB"/>
     </w:rPr>
   </w:style>
-  <w:style w:type="character" w:customStyle="1" w:styleId="Heading2Char">
-    <w:name w:val="Heading 2 Char"/>
-    <w:basedOn w:val="DefaultParagraphFont"/>
-    <w:link w:val="Heading2"/>
+  <w:style w:type="character" w:customStyle="1" w:styleId="Nadpis2Char">
+    <w:name w:val="Nadpis 2 Char"/>
+    <w:basedOn w:val="Predvolenpsmoodseku"/>
+    <w:link w:val="Nadpis2"/>
     <w:uiPriority w:val="1"/>
     <w:rsid w:val="00F910B0"/>
     <w:rPr>
@@ -8473,10 +8416,10 @@
       <w:lang w:val="en-GB"/>
     </w:rPr>
   </w:style>
-  <w:style w:type="character" w:customStyle="1" w:styleId="Heading3Char">
-    <w:name w:val="Heading 3 Char"/>
-    <w:basedOn w:val="DefaultParagraphFont"/>
-    <w:link w:val="Heading3"/>
+  <w:style w:type="character" w:customStyle="1" w:styleId="Nadpis3Char">
+    <w:name w:val="Nadpis 3 Char"/>
+    <w:basedOn w:val="Predvolenpsmoodseku"/>
+    <w:link w:val="Nadpis3"/>
     <w:uiPriority w:val="1"/>
     <w:rsid w:val="008327D0"/>
     <w:rPr>
@@ -8487,10 +8430,10 @@
       <w:lang w:val="en-GB"/>
     </w:rPr>
   </w:style>
-  <w:style w:type="character" w:customStyle="1" w:styleId="Heading4Char">
-    <w:name w:val="Heading 4 Char"/>
-    <w:basedOn w:val="DefaultParagraphFont"/>
-    <w:link w:val="Heading4"/>
+  <w:style w:type="character" w:customStyle="1" w:styleId="Nadpis4Char">
+    <w:name w:val="Nadpis 4 Char"/>
+    <w:basedOn w:val="Predvolenpsmoodseku"/>
+    <w:link w:val="Nadpis4"/>
     <w:uiPriority w:val="1"/>
     <w:rsid w:val="00F910B0"/>
     <w:rPr>
@@ -8502,10 +8445,10 @@
       <w:lang w:val="en-GB"/>
     </w:rPr>
   </w:style>
-  <w:style w:type="character" w:customStyle="1" w:styleId="Heading5Char">
-    <w:name w:val="Heading 5 Char"/>
-    <w:basedOn w:val="DefaultParagraphFont"/>
-    <w:link w:val="Heading5"/>
+  <w:style w:type="character" w:customStyle="1" w:styleId="Nadpis5Char">
+    <w:name w:val="Nadpis 5 Char"/>
+    <w:basedOn w:val="Predvolenpsmoodseku"/>
+    <w:link w:val="Nadpis5"/>
     <w:uiPriority w:val="1"/>
     <w:semiHidden/>
     <w:rsid w:val="00F910B0"/>
@@ -8516,10 +8459,10 @@
       <w:lang w:val="en-GB"/>
     </w:rPr>
   </w:style>
-  <w:style w:type="character" w:customStyle="1" w:styleId="Heading6Char">
-    <w:name w:val="Heading 6 Char"/>
-    <w:basedOn w:val="DefaultParagraphFont"/>
-    <w:link w:val="Heading6"/>
+  <w:style w:type="character" w:customStyle="1" w:styleId="Nadpis6Char">
+    <w:name w:val="Nadpis 6 Char"/>
+    <w:basedOn w:val="Predvolenpsmoodseku"/>
+    <w:link w:val="Nadpis6"/>
     <w:uiPriority w:val="1"/>
     <w:semiHidden/>
     <w:rsid w:val="00F910B0"/>
@@ -8531,10 +8474,10 @@
       <w:lang w:val="en-GB"/>
     </w:rPr>
   </w:style>
-  <w:style w:type="character" w:customStyle="1" w:styleId="Heading7Char">
-    <w:name w:val="Heading 7 Char"/>
-    <w:basedOn w:val="DefaultParagraphFont"/>
-    <w:link w:val="Heading7"/>
+  <w:style w:type="character" w:customStyle="1" w:styleId="Nadpis7Char">
+    <w:name w:val="Nadpis 7 Char"/>
+    <w:basedOn w:val="Predvolenpsmoodseku"/>
+    <w:link w:val="Nadpis7"/>
     <w:uiPriority w:val="1"/>
     <w:semiHidden/>
     <w:rsid w:val="00F910B0"/>
@@ -8546,10 +8489,10 @@
       <w:lang w:val="en-GB"/>
     </w:rPr>
   </w:style>
-  <w:style w:type="character" w:customStyle="1" w:styleId="Heading8Char">
-    <w:name w:val="Heading 8 Char"/>
-    <w:basedOn w:val="DefaultParagraphFont"/>
-    <w:link w:val="Heading8"/>
+  <w:style w:type="character" w:customStyle="1" w:styleId="Nadpis8Char">
+    <w:name w:val="Nadpis 8 Char"/>
+    <w:basedOn w:val="Predvolenpsmoodseku"/>
+    <w:link w:val="Nadpis8"/>
     <w:uiPriority w:val="1"/>
     <w:semiHidden/>
     <w:rsid w:val="00F910B0"/>
@@ -8560,10 +8503,10 @@
       <w:lang w:val="en-GB"/>
     </w:rPr>
   </w:style>
-  <w:style w:type="character" w:customStyle="1" w:styleId="Heading9Char">
-    <w:name w:val="Heading 9 Char"/>
-    <w:basedOn w:val="DefaultParagraphFont"/>
-    <w:link w:val="Heading9"/>
+  <w:style w:type="character" w:customStyle="1" w:styleId="Nadpis9Char">
+    <w:name w:val="Nadpis 9 Char"/>
+    <w:basedOn w:val="Predvolenpsmoodseku"/>
+    <w:link w:val="Nadpis9"/>
     <w:uiPriority w:val="1"/>
     <w:semiHidden/>
     <w:rsid w:val="00F910B0"/>
@@ -8575,10 +8518,10 @@
       <w:lang w:val="en-GB"/>
     </w:rPr>
   </w:style>
-  <w:style w:type="paragraph" w:styleId="Header">
+  <w:style w:type="paragraph" w:styleId="Hlavika">
     <w:name w:val="header"/>
-    <w:basedOn w:val="Normal"/>
-    <w:link w:val="HeaderChar"/>
+    <w:basedOn w:val="Normlny"/>
+    <w:link w:val="HlavikaChar"/>
     <w:uiPriority w:val="21"/>
     <w:semiHidden/>
     <w:rsid w:val="00F910B0"/>
@@ -8593,10 +8536,10 @@
       <w:sz w:val="18"/>
     </w:rPr>
   </w:style>
-  <w:style w:type="character" w:customStyle="1" w:styleId="HeaderChar">
-    <w:name w:val="Header Char"/>
-    <w:basedOn w:val="DefaultParagraphFont"/>
-    <w:link w:val="Header"/>
+  <w:style w:type="character" w:customStyle="1" w:styleId="HlavikaChar">
+    <w:name w:val="Hlavička Char"/>
+    <w:basedOn w:val="Predvolenpsmoodseku"/>
+    <w:link w:val="Hlavika"/>
     <w:uiPriority w:val="21"/>
     <w:semiHidden/>
     <w:rsid w:val="00F910B0"/>
@@ -8607,10 +8550,10 @@
       <w:lang w:val="en-GB"/>
     </w:rPr>
   </w:style>
-  <w:style w:type="paragraph" w:styleId="Footer">
+  <w:style w:type="paragraph" w:styleId="Pta">
     <w:name w:val="footer"/>
-    <w:basedOn w:val="Normal"/>
-    <w:link w:val="FooterChar"/>
+    <w:basedOn w:val="Normlny"/>
+    <w:link w:val="PtaChar"/>
     <w:uiPriority w:val="99"/>
     <w:rsid w:val="00F910B0"/>
     <w:pPr>
@@ -8624,10 +8567,10 @@
       <w:sz w:val="16"/>
     </w:rPr>
   </w:style>
-  <w:style w:type="character" w:customStyle="1" w:styleId="FooterChar">
-    <w:name w:val="Footer Char"/>
-    <w:basedOn w:val="DefaultParagraphFont"/>
-    <w:link w:val="Footer"/>
+  <w:style w:type="character" w:customStyle="1" w:styleId="PtaChar">
+    <w:name w:val="Päta Char"/>
+    <w:basedOn w:val="Predvolenpsmoodseku"/>
+    <w:link w:val="Pta"/>
     <w:uiPriority w:val="99"/>
     <w:rsid w:val="00F910B0"/>
     <w:rPr>
@@ -8637,9 +8580,9 @@
       <w:lang w:val="en-GB"/>
     </w:rPr>
   </w:style>
-  <w:style w:type="paragraph" w:styleId="ListBullet">
+  <w:style w:type="paragraph" w:styleId="Zoznamsodrkami">
     <w:name w:val="List Bullet"/>
-    <w:basedOn w:val="Normal"/>
+    <w:basedOn w:val="Normlny"/>
     <w:uiPriority w:val="2"/>
     <w:qFormat/>
     <w:rsid w:val="00F910B0"/>
@@ -8650,9 +8593,9 @@
       <w:spacing w:before="240" w:after="240"/>
     </w:pPr>
   </w:style>
-  <w:style w:type="paragraph" w:styleId="ListNumber">
+  <w:style w:type="paragraph" w:styleId="slovanzoznam">
     <w:name w:val="List Number"/>
-    <w:basedOn w:val="Normal"/>
+    <w:basedOn w:val="Normlny"/>
     <w:uiPriority w:val="2"/>
     <w:qFormat/>
     <w:rsid w:val="00F910B0"/>
@@ -8663,9 +8606,9 @@
       <w:contextualSpacing/>
     </w:pPr>
   </w:style>
-  <w:style w:type="paragraph" w:styleId="ListParagraph">
+  <w:style w:type="paragraph" w:styleId="Odsekzoznamu">
     <w:name w:val="List Paragraph"/>
-    <w:basedOn w:val="Normal"/>
+    <w:basedOn w:val="Normlny"/>
     <w:uiPriority w:val="34"/>
     <w:qFormat/>
     <w:rsid w:val="00F910B0"/>
@@ -8674,18 +8617,18 @@
       <w:contextualSpacing/>
     </w:pPr>
   </w:style>
-  <w:style w:type="paragraph" w:styleId="Bibliography">
+  <w:style w:type="paragraph" w:styleId="Bibliografia">
     <w:name w:val="Bibliography"/>
-    <w:basedOn w:val="Normal"/>
-    <w:next w:val="Normal"/>
+    <w:basedOn w:val="Normlny"/>
+    <w:next w:val="Normlny"/>
     <w:uiPriority w:val="99"/>
     <w:unhideWhenUsed/>
     <w:rsid w:val="00F910B0"/>
   </w:style>
-  <w:style w:type="paragraph" w:styleId="TOCHeading">
+  <w:style w:type="paragraph" w:styleId="Hlavikaobsahu">
     <w:name w:val="TOC Heading"/>
-    <w:basedOn w:val="Heading1"/>
-    <w:next w:val="Normal"/>
+    <w:basedOn w:val="Nadpis1"/>
+    <w:next w:val="Normlny"/>
     <w:uiPriority w:val="39"/>
     <w:unhideWhenUsed/>
     <w:qFormat/>
@@ -8706,10 +8649,10 @@
       <w:lang w:val="da-DK" w:eastAsia="da-DK"/>
     </w:rPr>
   </w:style>
-  <w:style w:type="paragraph" w:styleId="TOC1">
+  <w:style w:type="paragraph" w:styleId="Obsah1">
     <w:name w:val="toc 1"/>
-    <w:basedOn w:val="Normal"/>
-    <w:next w:val="Normal"/>
+    <w:basedOn w:val="Normlny"/>
+    <w:next w:val="Normlny"/>
     <w:autoRedefine/>
     <w:uiPriority w:val="39"/>
     <w:unhideWhenUsed/>
@@ -8718,10 +8661,10 @@
       <w:spacing w:after="100"/>
     </w:pPr>
   </w:style>
-  <w:style w:type="paragraph" w:styleId="TOC2">
+  <w:style w:type="paragraph" w:styleId="Obsah2">
     <w:name w:val="toc 2"/>
-    <w:basedOn w:val="Normal"/>
-    <w:next w:val="Normal"/>
+    <w:basedOn w:val="Normlny"/>
+    <w:next w:val="Normlny"/>
     <w:autoRedefine/>
     <w:uiPriority w:val="39"/>
     <w:unhideWhenUsed/>
@@ -8731,9 +8674,9 @@
       <w:ind w:left="200"/>
     </w:pPr>
   </w:style>
-  <w:style w:type="character" w:styleId="Hyperlink">
+  <w:style w:type="character" w:styleId="Hypertextovprepojenie">
     <w:name w:val="Hyperlink"/>
-    <w:basedOn w:val="DefaultParagraphFont"/>
+    <w:basedOn w:val="Predvolenpsmoodseku"/>
     <w:uiPriority w:val="99"/>
     <w:unhideWhenUsed/>
     <w:rsid w:val="00F910B0"/>
@@ -8742,9 +8685,9 @@
       <w:u w:val="single"/>
     </w:rPr>
   </w:style>
-  <w:style w:type="paragraph" w:styleId="NormalWeb">
+  <w:style w:type="paragraph" w:styleId="Normlnywebov">
     <w:name w:val="Normal (Web)"/>
-    <w:basedOn w:val="Normal"/>
+    <w:basedOn w:val="Normlny"/>
     <w:uiPriority w:val="99"/>
     <w:semiHidden/>
     <w:unhideWhenUsed/>
@@ -8759,9 +8702,9 @@
       <w:lang w:val="da-DK" w:eastAsia="da-DK"/>
     </w:rPr>
   </w:style>
-  <w:style w:type="table" w:styleId="TableGrid">
+  <w:style w:type="table" w:styleId="Mriekatabuky">
     <w:name w:val="Table Grid"/>
-    <w:basedOn w:val="TableNormal"/>
+    <w:basedOn w:val="Normlnatabuka"/>
     <w:uiPriority w:val="59"/>
     <w:rsid w:val="008327D0"/>
     <w:pPr>
@@ -8783,10 +8726,10 @@
       </w:tblBorders>
     </w:tblPr>
   </w:style>
-  <w:style w:type="paragraph" w:styleId="TOC3">
+  <w:style w:type="paragraph" w:styleId="Obsah3">
     <w:name w:val="toc 3"/>
-    <w:basedOn w:val="Normal"/>
-    <w:next w:val="Normal"/>
+    <w:basedOn w:val="Normlny"/>
+    <w:next w:val="Normlny"/>
     <w:autoRedefine/>
     <w:uiPriority w:val="39"/>
     <w:unhideWhenUsed/>
@@ -8796,7 +8739,7 @@
       <w:ind w:left="440"/>
     </w:pPr>
   </w:style>
-  <w:style w:type="paragraph" w:styleId="NoSpacing">
+  <w:style w:type="paragraph" w:styleId="Bezriadkovania">
     <w:name w:val="No Spacing"/>
     <w:uiPriority w:val="1"/>
     <w:qFormat/>
@@ -8810,10 +8753,10 @@
       <w:lang w:val="en-GB"/>
     </w:rPr>
   </w:style>
-  <w:style w:type="paragraph" w:styleId="BodyText">
+  <w:style w:type="paragraph" w:styleId="Zkladntext">
     <w:name w:val="Body Text"/>
-    <w:basedOn w:val="Normal"/>
-    <w:link w:val="BodyTextChar"/>
+    <w:basedOn w:val="Normlny"/>
+    <w:link w:val="ZkladntextChar"/>
     <w:qFormat/>
     <w:rsid w:val="00B02134"/>
     <w:pPr>
@@ -8827,10 +8770,10 @@
       <w:lang w:val="en-US" w:eastAsia="da-DK"/>
     </w:rPr>
   </w:style>
-  <w:style w:type="character" w:customStyle="1" w:styleId="BodyTextChar">
-    <w:name w:val="Body Text Char"/>
-    <w:basedOn w:val="DefaultParagraphFont"/>
-    <w:link w:val="BodyText"/>
+  <w:style w:type="character" w:customStyle="1" w:styleId="ZkladntextChar">
+    <w:name w:val="Základný text Char"/>
+    <w:basedOn w:val="Predvolenpsmoodseku"/>
+    <w:link w:val="Zkladntext"/>
     <w:rsid w:val="00B02134"/>
     <w:rPr>
       <w:rFonts w:ascii="Times New Roman" w:eastAsia="Times New Roman" w:hAnsi="Times New Roman" w:cs="Times New Roman"/>
@@ -8839,11 +8782,11 @@
       <w:lang w:val="en-US" w:eastAsia="da-DK"/>
     </w:rPr>
   </w:style>
-  <w:style w:type="paragraph" w:styleId="Subtitle">
+  <w:style w:type="paragraph" w:styleId="Podtitul">
     <w:name w:val="Subtitle"/>
-    <w:basedOn w:val="Normal"/>
-    <w:next w:val="Normal"/>
-    <w:link w:val="SubtitleChar"/>
+    <w:basedOn w:val="Normlny"/>
+    <w:next w:val="Normlny"/>
+    <w:link w:val="PodtitulChar"/>
     <w:uiPriority w:val="11"/>
     <w:qFormat/>
     <w:rsid w:val="00690F32"/>
@@ -8860,10 +8803,10 @@
       <w:szCs w:val="22"/>
     </w:rPr>
   </w:style>
-  <w:style w:type="character" w:customStyle="1" w:styleId="SubtitleChar">
-    <w:name w:val="Subtitle Char"/>
-    <w:basedOn w:val="DefaultParagraphFont"/>
-    <w:link w:val="Subtitle"/>
+  <w:style w:type="character" w:customStyle="1" w:styleId="PodtitulChar">
+    <w:name w:val="Podtitul Char"/>
+    <w:basedOn w:val="Predvolenpsmoodseku"/>
+    <w:link w:val="Podtitul"/>
     <w:uiPriority w:val="11"/>
     <w:rsid w:val="00690F32"/>
     <w:rPr>
@@ -8873,9 +8816,9 @@
       <w:lang w:val="en-GB"/>
     </w:rPr>
   </w:style>
-  <w:style w:type="character" w:styleId="BookTitle">
+  <w:style w:type="character" w:styleId="Nzovknihy">
     <w:name w:val="Book Title"/>
-    <w:basedOn w:val="DefaultParagraphFont"/>
+    <w:basedOn w:val="Predvolenpsmoodseku"/>
     <w:uiPriority w:val="33"/>
     <w:qFormat/>
     <w:rsid w:val="00690F32"/>
@@ -8887,11 +8830,11 @@
       <w:spacing w:val="5"/>
     </w:rPr>
   </w:style>
-  <w:style w:type="paragraph" w:styleId="IntenseQuote">
+  <w:style w:type="paragraph" w:styleId="Zvraznencitcia">
     <w:name w:val="Intense Quote"/>
-    <w:basedOn w:val="Normal"/>
-    <w:next w:val="Normal"/>
-    <w:link w:val="IntenseQuoteChar"/>
+    <w:basedOn w:val="Normlny"/>
+    <w:next w:val="Normlny"/>
+    <w:link w:val="ZvraznencitciaChar"/>
     <w:uiPriority w:val="30"/>
     <w:qFormat/>
     <w:rsid w:val="00690F32"/>
@@ -8910,10 +8853,10 @@
       <w:color w:val="5B9BD5" w:themeColor="accent1"/>
     </w:rPr>
   </w:style>
-  <w:style w:type="character" w:customStyle="1" w:styleId="IntenseQuoteChar">
-    <w:name w:val="Intense Quote Char"/>
-    <w:basedOn w:val="DefaultParagraphFont"/>
-    <w:link w:val="IntenseQuote"/>
+  <w:style w:type="character" w:customStyle="1" w:styleId="ZvraznencitciaChar">
+    <w:name w:val="Zvýraznená citácia Char"/>
+    <w:basedOn w:val="Predvolenpsmoodseku"/>
+    <w:link w:val="Zvraznencitcia"/>
     <w:uiPriority w:val="30"/>
     <w:rsid w:val="00690F32"/>
     <w:rPr>
@@ -8925,9 +8868,9 @@
       <w:lang w:val="en-GB"/>
     </w:rPr>
   </w:style>
-  <w:style w:type="character" w:styleId="SubtleReference">
+  <w:style w:type="character" w:styleId="Jemnodkaz">
     <w:name w:val="Subtle Reference"/>
-    <w:basedOn w:val="DefaultParagraphFont"/>
+    <w:basedOn w:val="Predvolenpsmoodseku"/>
     <w:uiPriority w:val="31"/>
     <w:qFormat/>
     <w:rsid w:val="00690F32"/>
@@ -8936,9 +8879,9 @@
       <w:color w:val="5A5A5A" w:themeColor="text1" w:themeTint="A5"/>
     </w:rPr>
   </w:style>
-  <w:style w:type="character" w:styleId="PlaceholderText">
+  <w:style w:type="character" w:styleId="Zstupntext">
     <w:name w:val="Placeholder Text"/>
-    <w:basedOn w:val="DefaultParagraphFont"/>
+    <w:basedOn w:val="Predvolenpsmoodseku"/>
     <w:uiPriority w:val="99"/>
     <w:semiHidden/>
     <w:rsid w:val="0049054A"/>
@@ -8948,7 +8891,7 @@
   </w:style>
   <w:style w:type="character" w:customStyle="1" w:styleId="css-224">
     <w:name w:val="css-224"/>
-    <w:basedOn w:val="DefaultParagraphFont"/>
+    <w:basedOn w:val="Predvolenpsmoodseku"/>
     <w:rsid w:val="0049054A"/>
   </w:style>
 </w:styles>
@@ -8976,7 +8919,7 @@
         <w:p>
           <w:r>
             <w:rPr>
-              <w:rStyle w:val="PlaceholderText"/>
+              <w:rStyle w:val="Zstupntext"/>
             </w:rPr>
             <w:t>Click or tap here to enter text.</w:t>
           </w:r>
@@ -8998,14 +8941,14 @@
   </w:font>
   <w:font w:name="Times New Roman">
     <w:panose1 w:val="02020603050405020304"/>
-    <w:charset w:val="00"/>
+    <w:charset w:val="EE"/>
     <w:family w:val="roman"/>
     <w:pitch w:val="variable"/>
     <w:sig w:usb0="E0002EFF" w:usb1="C000785B" w:usb2="00000009" w:usb3="00000000" w:csb0="000001FF" w:csb1="00000000"/>
   </w:font>
   <w:font w:name="Courier New">
     <w:panose1 w:val="02070309020205020404"/>
-    <w:charset w:val="00"/>
+    <w:charset w:val="EE"/>
     <w:family w:val="modern"/>
     <w:pitch w:val="fixed"/>
     <w:sig w:usb0="E0002EFF" w:usb1="C0007843" w:usb2="00000009" w:usb3="00000000" w:csb0="000001FF" w:csb1="00000000"/>
@@ -9019,21 +8962,21 @@
   </w:font>
   <w:font w:name="Arial">
     <w:panose1 w:val="020B0604020202020204"/>
-    <w:charset w:val="00"/>
+    <w:charset w:val="EE"/>
     <w:family w:val="swiss"/>
     <w:pitch w:val="variable"/>
     <w:sig w:usb0="E0002EFF" w:usb1="C000785B" w:usb2="00000009" w:usb3="00000000" w:csb0="000001FF" w:csb1="00000000"/>
   </w:font>
   <w:font w:name="Calibri">
     <w:panose1 w:val="020F0502020204030204"/>
-    <w:charset w:val="00"/>
+    <w:charset w:val="EE"/>
     <w:family w:val="swiss"/>
     <w:pitch w:val="variable"/>
     <w:sig w:usb0="E4002EFF" w:usb1="C000247B" w:usb2="00000009" w:usb3="00000000" w:csb0="000001FF" w:csb1="00000000"/>
   </w:font>
   <w:font w:name="Calibri Light">
     <w:panose1 w:val="020F0302020204030204"/>
-    <w:charset w:val="00"/>
+    <w:charset w:val="EE"/>
     <w:family w:val="swiss"/>
     <w:pitch w:val="variable"/>
     <w:sig w:usb0="E4002EFF" w:usb1="C000247B" w:usb2="00000009" w:usb3="00000000" w:csb0="000001FF" w:csb1="00000000"/>
@@ -9045,6 +8988,7 @@
 <w:settings xmlns:mc="http://schemas.openxmlformats.org/markup-compatibility/2006" xmlns:o="urn:schemas-microsoft-com:office:office" xmlns:r="http://schemas.openxmlformats.org/officeDocument/2006/relationships" xmlns:m="http://schemas.openxmlformats.org/officeDocument/2006/math" xmlns:v="urn:schemas-microsoft-com:vml" xmlns:w10="urn:schemas-microsoft-com:office:word" xmlns:w="http://schemas.openxmlformats.org/wordprocessingml/2006/main" xmlns:w14="http://schemas.microsoft.com/office/word/2010/wordml" xmlns:w15="http://schemas.microsoft.com/office/word/2012/wordml" xmlns:w16cex="http://schemas.microsoft.com/office/word/2018/wordml/cex" xmlns:w16cid="http://schemas.microsoft.com/office/word/2016/wordml/cid" xmlns:w16="http://schemas.microsoft.com/office/word/2018/wordml" xmlns:w16sdtdh="http://schemas.microsoft.com/office/word/2020/wordml/sdtdatahash" xmlns:w16se="http://schemas.microsoft.com/office/word/2015/wordml/symex" xmlns:sl="http://schemas.openxmlformats.org/schemaLibrary/2006/main" mc:Ignorable="w14 w15 w16se w16cid w16 w16cex w16sdtdh">
   <w:view w:val="normal"/>
   <w:defaultTabStop w:val="708"/>
+  <w:hyphenationZone w:val="425"/>
   <w:characterSpacingControl w:val="doNotCompress"/>
   <w:compat>
     <w:useFELayout/>
@@ -9059,6 +9003,7 @@
     <w:rsidRoot w:val="00EA4AA6"/>
     <w:rsid w:val="004C4DDC"/>
     <w:rsid w:val="00636484"/>
+    <w:rsid w:val="007F04B8"/>
     <w:rsid w:val="00C7434A"/>
     <w:rsid w:val="00EA4AA6"/>
   </w:rsids>
@@ -9077,8 +9022,8 @@
   </m:mathPr>
   <w:themeFontLang w:val="ru-RU"/>
   <w:clrSchemeMapping w:bg1="light1" w:t1="dark1" w:bg2="light2" w:t2="dark2" w:accent1="accent1" w:accent2="accent2" w:accent3="accent3" w:accent4="accent4" w:accent5="accent5" w:accent6="accent6" w:hyperlink="hyperlink" w:followedHyperlink="followedHyperlink"/>
-  <w:decimalSymbol w:val="."/>
-  <w:listSeparator w:val=","/>
+  <w:decimalSymbol w:val=","/>
+  <w:listSeparator w:val=";"/>
   <w15:chartTrackingRefBased/>
 </w:settings>
 </file>
@@ -9478,17 +9423,17 @@
     <w:lsdException w:name="Unresolved Mention" w:semiHidden="1" w:unhideWhenUsed="1"/>
     <w:lsdException w:name="Smart Link" w:semiHidden="1" w:unhideWhenUsed="1"/>
   </w:latentStyles>
-  <w:style w:type="paragraph" w:default="1" w:styleId="Normal">
+  <w:style w:type="paragraph" w:default="1" w:styleId="Normlny">
     <w:name w:val="Normal"/>
     <w:qFormat/>
   </w:style>
-  <w:style w:type="character" w:default="1" w:styleId="DefaultParagraphFont">
+  <w:style w:type="character" w:default="1" w:styleId="Predvolenpsmoodseku">
     <w:name w:val="Default Paragraph Font"/>
     <w:uiPriority w:val="1"/>
     <w:semiHidden/>
     <w:unhideWhenUsed/>
   </w:style>
-  <w:style w:type="table" w:default="1" w:styleId="TableNormal">
+  <w:style w:type="table" w:default="1" w:styleId="Normlnatabuka">
     <w:name w:val="Normal Table"/>
     <w:uiPriority w:val="99"/>
     <w:semiHidden/>
@@ -9503,15 +9448,15 @@
       </w:tblCellMar>
     </w:tblPr>
   </w:style>
-  <w:style w:type="numbering" w:default="1" w:styleId="NoList">
+  <w:style w:type="numbering" w:default="1" w:styleId="Bezzoznamu">
     <w:name w:val="No List"/>
     <w:uiPriority w:val="99"/>
     <w:semiHidden/>
     <w:unhideWhenUsed/>
   </w:style>
-  <w:style w:type="character" w:styleId="PlaceholderText">
+  <w:style w:type="character" w:styleId="Zstupntext">
     <w:name w:val="Placeholder Text"/>
-    <w:basedOn w:val="DefaultParagraphFont"/>
+    <w:basedOn w:val="Predvolenpsmoodseku"/>
     <w:uiPriority w:val="99"/>
     <w:semiHidden/>
     <w:rsid w:val="00EA4AA6"/>
@@ -9815,6 +9760,15 @@
 </file>
 
 <file path=customXml/item1.xml><?xml version="1.0" encoding="utf-8"?>
+<?mso-contentType ?>
+<FormTemplates xmlns="http://schemas.microsoft.com/sharepoint/v3/contenttype/forms">
+  <Display>DocumentLibraryForm</Display>
+  <Edit>DocumentLibraryForm</Edit>
+  <New>DocumentLibraryForm</New>
+</FormTemplates>
+</file>
+
+<file path=customXml/item2.xml><?xml version="1.0" encoding="utf-8"?>
 <b:Sources xmlns:b="http://schemas.openxmlformats.org/officeDocument/2006/bibliography" xmlns="http://schemas.openxmlformats.org/officeDocument/2006/bibliography" SelectedStyle="\HarvardAnglia2008OfficeOnline.xsl" StyleName="Harvard - Anglia" Version="2008">
   <b:Source>
     <b:Tag>Nat</b:Tag>
@@ -9851,22 +9805,7 @@
 </b:Sources>
 </file>
 
-<file path=customXml/item2.xml><?xml version="1.0" encoding="utf-8"?>
-<?mso-contentType ?>
-<FormTemplates xmlns="http://schemas.microsoft.com/sharepoint/v3/contenttype/forms">
-  <Display>DocumentLibraryForm</Display>
-  <Edit>DocumentLibraryForm</Edit>
-  <New>DocumentLibraryForm</New>
-</FormTemplates>
-</file>
-
 <file path=customXml/item3.xml><?xml version="1.0" encoding="utf-8"?>
-<p:properties xmlns:p="http://schemas.microsoft.com/office/2006/metadata/properties" xmlns:xsi="http://www.w3.org/2001/XMLSchema-instance" xmlns:pc="http://schemas.microsoft.com/office/infopath/2007/PartnerControls">
-  <documentManagement/>
-</p:properties>
-</file>
-
-<file path=customXml/item4.xml><?xml version="1.0" encoding="utf-8"?>
 <ct:contentTypeSchema xmlns:ct="http://schemas.microsoft.com/office/2006/metadata/contentType" xmlns:ma="http://schemas.microsoft.com/office/2006/metadata/properties/metaAttributes" ct:_="" ma:_="" ma:contentTypeName="Document" ma:contentTypeID="0x010100D0C57C8EB1A9294BB1CC6B7F886B9453" ma:contentTypeVersion="0" ma:contentTypeDescription="Create a new document." ma:contentTypeScope="" ma:versionID="efb291d2a50a6c17a797138ba530ec02">
   <xsd:schema xmlns:xsd="http://www.w3.org/2001/XMLSchema" xmlns:xs="http://www.w3.org/2001/XMLSchema" xmlns:p="http://schemas.microsoft.com/office/2006/metadata/properties" targetNamespace="http://schemas.microsoft.com/office/2006/metadata/properties" ma:root="true" ma:fieldsID="1b05d82d297216baf5b26c55225140df">
     <xsd:element name="properties">
@@ -9980,7 +9919,21 @@
 </ct:contentTypeSchema>
 </file>
 
+<file path=customXml/item4.xml><?xml version="1.0" encoding="utf-8"?>
+<p:properties xmlns:p="http://schemas.microsoft.com/office/2006/metadata/properties" xmlns:xsi="http://www.w3.org/2001/XMLSchema-instance" xmlns:pc="http://schemas.microsoft.com/office/infopath/2007/PartnerControls">
+  <documentManagement/>
+</p:properties>
+</file>
+
 <file path=customXml/itemProps1.xml><?xml version="1.0" encoding="utf-8"?>
+<ds:datastoreItem xmlns:ds="http://schemas.openxmlformats.org/officeDocument/2006/customXml" ds:itemID="{36B18D59-688D-4806-A4EA-B7808C4D834E}">
+  <ds:schemaRefs>
+    <ds:schemaRef ds:uri="http://schemas.microsoft.com/sharepoint/v3/contenttype/forms"/>
+  </ds:schemaRefs>
+</ds:datastoreItem>
+</file>
+
+<file path=customXml/itemProps2.xml><?xml version="1.0" encoding="utf-8"?>
 <ds:datastoreItem xmlns:ds="http://schemas.openxmlformats.org/officeDocument/2006/customXml" ds:itemID="{A157F66E-879A-4ECE-944F-BE000A1A31AB}">
   <ds:schemaRefs>
     <ds:schemaRef ds:uri="http://schemas.openxmlformats.org/officeDocument/2006/bibliography"/>
@@ -9988,24 +9941,7 @@
 </ds:datastoreItem>
 </file>
 
-<file path=customXml/itemProps2.xml><?xml version="1.0" encoding="utf-8"?>
-<ds:datastoreItem xmlns:ds="http://schemas.openxmlformats.org/officeDocument/2006/customXml" ds:itemID="{36B18D59-688D-4806-A4EA-B7808C4D834E}">
-  <ds:schemaRefs>
-    <ds:schemaRef ds:uri="http://schemas.microsoft.com/sharepoint/v3/contenttype/forms"/>
-  </ds:schemaRefs>
-</ds:datastoreItem>
-</file>
-
 <file path=customXml/itemProps3.xml><?xml version="1.0" encoding="utf-8"?>
-<ds:datastoreItem xmlns:ds="http://schemas.openxmlformats.org/officeDocument/2006/customXml" ds:itemID="{B3EBB357-DA60-469A-B5F2-E35DF6FD1B0D}">
-  <ds:schemaRefs>
-    <ds:schemaRef ds:uri="http://schemas.microsoft.com/office/2006/metadata/properties"/>
-    <ds:schemaRef ds:uri="http://schemas.microsoft.com/office/infopath/2007/PartnerControls"/>
-  </ds:schemaRefs>
-</ds:datastoreItem>
-</file>
-
-<file path=customXml/itemProps4.xml><?xml version="1.0" encoding="utf-8"?>
 <ds:datastoreItem xmlns:ds="http://schemas.openxmlformats.org/officeDocument/2006/customXml" ds:itemID="{4DF93620-BA20-4C19-BBB6-8C4470335586}">
   <ds:schemaRefs>
     <ds:schemaRef ds:uri="http://schemas.microsoft.com/office/2006/metadata/contentType"/>
@@ -10019,4 +9955,13 @@
     <ds:schemaRef ds:uri="http://schemas.microsoft.com/office/infopath/2007/PartnerControls"/>
   </ds:schemaRefs>
 </ds:datastoreItem>
+</file>
+
+<file path=customXml/itemProps4.xml><?xml version="1.0" encoding="utf-8"?>
+<ds:datastoreItem xmlns:ds="http://schemas.openxmlformats.org/officeDocument/2006/customXml" ds:itemID="{B3EBB357-DA60-469A-B5F2-E35DF6FD1B0D}">
+  <ds:schemaRefs>
+    <ds:schemaRef ds:uri="http://schemas.microsoft.com/office/2006/metadata/properties"/>
+    <ds:schemaRef ds:uri="http://schemas.microsoft.com/office/infopath/2007/PartnerControls"/>
+  </ds:schemaRefs>
+</ds:datastoreItem>
 </file>
</xml_diff>

<commit_message>
Updated the contract and added Tomas to the list
Updated the contract and added Tomas to the list.
Put it in Project description
</commit_message>
<xml_diff>
--- a/SEP3/SEP3 Documentation/SEP3 Project Description.docx
+++ b/SEP3/SEP3 Documentation/SEP3 Project Description.docx
@@ -4109,35 +4109,1642 @@
     </w:p>
     <w:p>
       <w:pPr>
-        <w:rPr>
-          <w:lang w:val="en-US"/>
-        </w:rPr>
-      </w:pPr>
-      <w:r>
-        <w:rPr>
-          <w:lang w:val="en-US"/>
-        </w:rPr>
-        <w:t>The purpose of your appendices is to provide extra information to t</w:t>
-      </w:r>
-      <w:r>
-        <w:rPr>
-          <w:lang w:val="en-US"/>
-        </w:rPr>
-        <w:t xml:space="preserve">he expert reader. </w:t>
-      </w:r>
-      <w:r>
-        <w:rPr>
-          <w:lang w:val="en-US"/>
-        </w:rPr>
-        <w:t>List the appendices in order of mention.</w:t>
-      </w:r>
-      <w:r>
-        <w:rPr>
-          <w:lang w:val="en-US"/>
-        </w:rPr>
-        <w:t xml:space="preserve"> Include as a minimum your signed Group Contract.</w:t>
+        <w:jc w:val="center"/>
+        <w:rPr>
+          <w:b/>
+          <w:sz w:val="28"/>
+          <w:szCs w:val="28"/>
+        </w:rPr>
+      </w:pPr>
+      <w:r>
+        <w:rPr>
+          <w:b/>
+          <w:sz w:val="28"/>
+          <w:szCs w:val="28"/>
+        </w:rPr>
+        <w:t>Group</w:t>
+      </w:r>
+      <w:r>
+        <w:rPr>
+          <w:b/>
+          <w:sz w:val="28"/>
+          <w:szCs w:val="28"/>
+        </w:rPr>
+        <w:t xml:space="preserve"> Contract</w:t>
       </w:r>
     </w:p>
+    <w:p>
+      <w:pPr>
+        <w:jc w:val="center"/>
+        <w:rPr>
+          <w:b/>
+          <w:sz w:val="28"/>
+          <w:szCs w:val="28"/>
+        </w:rPr>
+      </w:pPr>
+    </w:p>
+    <w:tbl>
+      <w:tblPr>
+        <w:tblStyle w:val="TableGrid"/>
+        <w:tblW w:w="0" w:type="auto"/>
+        <w:tblBorders>
+          <w:top w:val="none" w:sz="0" w:space="0" w:color="auto"/>
+          <w:left w:val="none" w:sz="0" w:space="0" w:color="auto"/>
+          <w:bottom w:val="none" w:sz="0" w:space="0" w:color="auto"/>
+          <w:right w:val="none" w:sz="0" w:space="0" w:color="auto"/>
+          <w:insideH w:val="none" w:sz="0" w:space="0" w:color="auto"/>
+          <w:insideV w:val="none" w:sz="0" w:space="0" w:color="auto"/>
+        </w:tblBorders>
+        <w:tblCellMar>
+          <w:left w:w="0" w:type="dxa"/>
+          <w:right w:w="0" w:type="dxa"/>
+        </w:tblCellMar>
+        <w:tblLook w:val="04A0" w:firstRow="1" w:lastRow="0" w:firstColumn="1" w:lastColumn="0" w:noHBand="0" w:noVBand="1"/>
+      </w:tblPr>
+      <w:tblGrid>
+        <w:gridCol w:w="3979"/>
+        <w:gridCol w:w="2394"/>
+        <w:gridCol w:w="737"/>
+        <w:gridCol w:w="1394"/>
+      </w:tblGrid>
+      <w:tr>
+        <w:tc>
+          <w:tcPr>
+            <w:tcW w:w="4050" w:type="dxa"/>
+            <w:tcBorders>
+              <w:bottom w:val="single" w:sz="8" w:space="0" w:color="auto"/>
+            </w:tcBorders>
+          </w:tcPr>
+          <w:p>
+            <w:pPr>
+              <w:spacing w:after="120"/>
+              <w:rPr>
+                <w:sz w:val="22"/>
+                <w:szCs w:val="22"/>
+              </w:rPr>
+            </w:pPr>
+            <w:r>
+              <w:rPr>
+                <w:sz w:val="22"/>
+                <w:szCs w:val="22"/>
+              </w:rPr>
+              <w:t>Group Name</w:t>
+            </w:r>
+            <w:r>
+              <w:rPr>
+                <w:sz w:val="22"/>
+                <w:szCs w:val="22"/>
+              </w:rPr>
+              <w:t>: No Brain No Pain (NBNP)</w:t>
+            </w:r>
+          </w:p>
+        </w:tc>
+        <w:tc>
+          <w:tcPr>
+            <w:tcW w:w="2447" w:type="dxa"/>
+            <w:tcBorders>
+              <w:bottom w:val="single" w:sz="8" w:space="0" w:color="auto"/>
+            </w:tcBorders>
+          </w:tcPr>
+          <w:p>
+            <w:pPr>
+              <w:rPr>
+                <w:b/>
+                <w:sz w:val="22"/>
+                <w:szCs w:val="22"/>
+              </w:rPr>
+            </w:pPr>
+          </w:p>
+        </w:tc>
+        <w:tc>
+          <w:tcPr>
+            <w:tcW w:w="742" w:type="dxa"/>
+            <w:tcBorders>
+              <w:bottom w:val="single" w:sz="8" w:space="0" w:color="auto"/>
+            </w:tcBorders>
+          </w:tcPr>
+          <w:p>
+            <w:pPr>
+              <w:jc w:val="center"/>
+              <w:rPr>
+                <w:sz w:val="22"/>
+                <w:szCs w:val="22"/>
+              </w:rPr>
+            </w:pPr>
+            <w:r>
+              <w:rPr>
+                <w:sz w:val="22"/>
+                <w:szCs w:val="22"/>
+              </w:rPr>
+              <w:t>Date:</w:t>
+            </w:r>
+          </w:p>
+        </w:tc>
+        <w:tc>
+          <w:tcPr>
+            <w:tcW w:w="1401" w:type="dxa"/>
+            <w:tcBorders>
+              <w:bottom w:val="single" w:sz="8" w:space="0" w:color="auto"/>
+            </w:tcBorders>
+          </w:tcPr>
+          <w:p>
+            <w:pPr>
+              <w:jc w:val="center"/>
+              <w:rPr>
+                <w:b/>
+                <w:sz w:val="22"/>
+                <w:szCs w:val="22"/>
+              </w:rPr>
+            </w:pPr>
+            <w:r>
+              <w:rPr>
+                <w:b/>
+                <w:sz w:val="22"/>
+                <w:szCs w:val="22"/>
+              </w:rPr>
+              <w:t>10/09/2022</w:t>
+            </w:r>
+          </w:p>
+        </w:tc>
+      </w:tr>
+    </w:tbl>
+    <w:p>
+      <w:pPr>
+        <w:jc w:val="center"/>
+        <w:rPr>
+          <w:b/>
+          <w:sz w:val="28"/>
+          <w:szCs w:val="28"/>
+        </w:rPr>
+      </w:pPr>
+    </w:p>
+    <w:p>
+      <w:pPr>
+        <w:rPr>
+          <w:szCs w:val="22"/>
+        </w:rPr>
+      </w:pPr>
+      <w:r>
+        <w:rPr>
+          <w:szCs w:val="22"/>
+        </w:rPr>
+        <w:t>These are the terms of group conduct and cooperation that we agree on as a team.</w:t>
+      </w:r>
+    </w:p>
+    <w:p>
+      <w:pPr>
+        <w:rPr>
+          <w:szCs w:val="22"/>
+        </w:rPr>
+      </w:pPr>
+    </w:p>
+    <w:p>
+      <w:pPr>
+        <w:pBdr>
+          <w:bottom w:val="single" w:sz="6" w:space="1" w:color="auto"/>
+        </w:pBdr>
+        <w:rPr>
+          <w:b/>
+          <w:szCs w:val="22"/>
+        </w:rPr>
+      </w:pPr>
+    </w:p>
+    <w:p>
+      <w:pPr>
+        <w:pBdr>
+          <w:bottom w:val="single" w:sz="6" w:space="1" w:color="auto"/>
+        </w:pBdr>
+        <w:rPr>
+          <w:szCs w:val="22"/>
+        </w:rPr>
+      </w:pPr>
+      <w:r>
+        <w:rPr>
+          <w:b/>
+          <w:szCs w:val="22"/>
+        </w:rPr>
+        <w:t>Participation</w:t>
+      </w:r>
+      <w:r>
+        <w:rPr>
+          <w:szCs w:val="22"/>
+        </w:rPr>
+        <w:t xml:space="preserve">: </w:t>
+      </w:r>
+    </w:p>
+    <w:p>
+      <w:pPr>
+        <w:pBdr>
+          <w:bottom w:val="single" w:sz="6" w:space="1" w:color="auto"/>
+        </w:pBdr>
+        <w:rPr>
+          <w:szCs w:val="22"/>
+        </w:rPr>
+      </w:pPr>
+      <w:r>
+        <w:rPr>
+          <w:szCs w:val="22"/>
+        </w:rPr>
+        <w:t>We agree to participate in all the tasks,</w:t>
+      </w:r>
+      <w:r>
+        <w:rPr>
+          <w:szCs w:val="22"/>
+        </w:rPr>
+        <w:t xml:space="preserve"> work hard, </w:t>
+      </w:r>
+      <w:r>
+        <w:rPr>
+          <w:szCs w:val="22"/>
+        </w:rPr>
+        <w:t xml:space="preserve">socialize with each </w:t>
+      </w:r>
+    </w:p>
+    <w:p>
+      <w:pPr>
+        <w:rPr>
+          <w:szCs w:val="22"/>
+        </w:rPr>
+      </w:pPr>
+    </w:p>
+    <w:p>
+      <w:pPr>
+        <w:pBdr>
+          <w:bottom w:val="single" w:sz="6" w:space="1" w:color="auto"/>
+        </w:pBdr>
+        <w:rPr>
+          <w:szCs w:val="22"/>
+        </w:rPr>
+      </w:pPr>
+      <w:r>
+        <w:rPr>
+          <w:szCs w:val="22"/>
+        </w:rPr>
+        <w:t>other and feel good while working.</w:t>
+      </w:r>
+    </w:p>
+    <w:p>
+      <w:pPr>
+        <w:rPr>
+          <w:szCs w:val="22"/>
+        </w:rPr>
+      </w:pPr>
+    </w:p>
+    <w:p>
+      <w:pPr>
+        <w:pBdr>
+          <w:bottom w:val="single" w:sz="6" w:space="1" w:color="auto"/>
+        </w:pBdr>
+        <w:rPr>
+          <w:szCs w:val="22"/>
+        </w:rPr>
+      </w:pPr>
+    </w:p>
+    <w:p>
+      <w:pPr>
+        <w:pBdr>
+          <w:bottom w:val="single" w:sz="6" w:space="1" w:color="auto"/>
+        </w:pBdr>
+        <w:rPr>
+          <w:szCs w:val="22"/>
+        </w:rPr>
+      </w:pPr>
+      <w:r>
+        <w:rPr>
+          <w:b/>
+          <w:szCs w:val="22"/>
+        </w:rPr>
+        <w:t>Communication</w:t>
+      </w:r>
+      <w:r>
+        <w:rPr>
+          <w:szCs w:val="22"/>
+        </w:rPr>
+        <w:t>:</w:t>
+      </w:r>
+    </w:p>
+    <w:p>
+      <w:pPr>
+        <w:pBdr>
+          <w:bottom w:val="single" w:sz="6" w:space="1" w:color="auto"/>
+        </w:pBdr>
+        <w:rPr>
+          <w:szCs w:val="22"/>
+        </w:rPr>
+      </w:pPr>
+      <w:r>
+        <w:rPr>
+          <w:szCs w:val="22"/>
+        </w:rPr>
+        <w:t>We agree to communicate mainly on physical meetings and on Discord. Alternatively,</w:t>
+      </w:r>
+    </w:p>
+    <w:p>
+      <w:pPr>
+        <w:rPr>
+          <w:szCs w:val="22"/>
+        </w:rPr>
+      </w:pPr>
+    </w:p>
+    <w:p>
+      <w:pPr>
+        <w:pBdr>
+          <w:bottom w:val="single" w:sz="6" w:space="1" w:color="auto"/>
+        </w:pBdr>
+        <w:rPr>
+          <w:szCs w:val="22"/>
+        </w:rPr>
+      </w:pPr>
+      <w:r>
+        <w:rPr>
+          <w:szCs w:val="22"/>
+        </w:rPr>
+        <w:t>we will use messenger and ultimately phone calls</w:t>
+      </w:r>
+    </w:p>
+    <w:p>
+      <w:pPr>
+        <w:rPr>
+          <w:szCs w:val="22"/>
+        </w:rPr>
+      </w:pPr>
+    </w:p>
+    <w:p>
+      <w:pPr>
+        <w:rPr>
+          <w:szCs w:val="22"/>
+        </w:rPr>
+      </w:pPr>
+    </w:p>
+    <w:p>
+      <w:pPr>
+        <w:pBdr>
+          <w:bottom w:val="single" w:sz="6" w:space="1" w:color="auto"/>
+        </w:pBdr>
+        <w:rPr>
+          <w:szCs w:val="22"/>
+        </w:rPr>
+      </w:pPr>
+      <w:r>
+        <w:rPr>
+          <w:b/>
+          <w:szCs w:val="22"/>
+        </w:rPr>
+        <w:t>Meetings</w:t>
+      </w:r>
+      <w:r>
+        <w:rPr>
+          <w:szCs w:val="22"/>
+        </w:rPr>
+        <w:t>:</w:t>
+      </w:r>
+    </w:p>
+    <w:p>
+      <w:pPr>
+        <w:pBdr>
+          <w:bottom w:val="single" w:sz="6" w:space="1" w:color="auto"/>
+        </w:pBdr>
+        <w:rPr>
+          <w:szCs w:val="22"/>
+        </w:rPr>
+      </w:pPr>
+      <w:r>
+        <w:rPr>
+          <w:szCs w:val="22"/>
+        </w:rPr>
+        <w:t xml:space="preserve">We agree to meet on every Wednesday with some exceptions and with consent from </w:t>
+      </w:r>
+    </w:p>
+    <w:p>
+      <w:pPr>
+        <w:rPr>
+          <w:szCs w:val="22"/>
+        </w:rPr>
+      </w:pPr>
+    </w:p>
+    <w:p>
+      <w:pPr>
+        <w:pBdr>
+          <w:bottom w:val="single" w:sz="6" w:space="1" w:color="auto"/>
+        </w:pBdr>
+        <w:rPr>
+          <w:szCs w:val="22"/>
+        </w:rPr>
+      </w:pPr>
+      <w:r>
+        <w:rPr>
+          <w:szCs w:val="22"/>
+        </w:rPr>
+        <w:t>every member we shall meet at least one more time per week.</w:t>
+      </w:r>
+    </w:p>
+    <w:p>
+      <w:pPr>
+        <w:rPr>
+          <w:szCs w:val="22"/>
+        </w:rPr>
+      </w:pPr>
+    </w:p>
+    <w:p>
+      <w:pPr>
+        <w:rPr>
+          <w:szCs w:val="22"/>
+        </w:rPr>
+      </w:pPr>
+    </w:p>
+    <w:p>
+      <w:pPr>
+        <w:pBdr>
+          <w:bottom w:val="single" w:sz="6" w:space="1" w:color="auto"/>
+        </w:pBdr>
+        <w:rPr>
+          <w:szCs w:val="22"/>
+        </w:rPr>
+      </w:pPr>
+      <w:r>
+        <w:rPr>
+          <w:b/>
+          <w:szCs w:val="22"/>
+        </w:rPr>
+        <w:t>Conduct</w:t>
+      </w:r>
+      <w:r>
+        <w:rPr>
+          <w:szCs w:val="22"/>
+        </w:rPr>
+        <w:t>:</w:t>
+      </w:r>
+    </w:p>
+    <w:p>
+      <w:pPr>
+        <w:pBdr>
+          <w:bottom w:val="single" w:sz="6" w:space="1" w:color="auto"/>
+        </w:pBdr>
+        <w:rPr>
+          <w:szCs w:val="22"/>
+        </w:rPr>
+      </w:pPr>
+      <w:r>
+        <w:rPr>
+          <w:szCs w:val="22"/>
+        </w:rPr>
+        <w:t>We agree to be active in the group, willing to work and finish</w:t>
+      </w:r>
+      <w:r>
+        <w:rPr>
+          <w:szCs w:val="22"/>
+        </w:rPr>
+        <w:t xml:space="preserve"> </w:t>
+      </w:r>
+      <w:r>
+        <w:rPr>
+          <w:szCs w:val="22"/>
+        </w:rPr>
+        <w:t xml:space="preserve">tasks before the deadline. </w:t>
+      </w:r>
+    </w:p>
+    <w:p>
+      <w:pPr>
+        <w:rPr>
+          <w:szCs w:val="22"/>
+        </w:rPr>
+      </w:pPr>
+    </w:p>
+    <w:p>
+      <w:pPr>
+        <w:pBdr>
+          <w:bottom w:val="single" w:sz="6" w:space="1" w:color="auto"/>
+        </w:pBdr>
+        <w:rPr>
+          <w:szCs w:val="22"/>
+        </w:rPr>
+      </w:pPr>
+      <w:r>
+        <w:rPr>
+          <w:szCs w:val="22"/>
+        </w:rPr>
+        <w:lastRenderedPageBreak/>
+        <w:t>We shall vote every idea of any members to have the satisfaction of being heard.</w:t>
+      </w:r>
+    </w:p>
+    <w:p>
+      <w:pPr>
+        <w:rPr>
+          <w:szCs w:val="22"/>
+        </w:rPr>
+      </w:pPr>
+    </w:p>
+    <w:p>
+      <w:pPr>
+        <w:pBdr>
+          <w:bottom w:val="single" w:sz="6" w:space="1" w:color="auto"/>
+        </w:pBdr>
+        <w:rPr>
+          <w:b/>
+          <w:szCs w:val="22"/>
+        </w:rPr>
+      </w:pPr>
+    </w:p>
+    <w:p>
+      <w:pPr>
+        <w:pBdr>
+          <w:bottom w:val="single" w:sz="6" w:space="1" w:color="auto"/>
+        </w:pBdr>
+        <w:rPr>
+          <w:szCs w:val="22"/>
+        </w:rPr>
+      </w:pPr>
+      <w:r>
+        <w:rPr>
+          <w:b/>
+          <w:szCs w:val="22"/>
+        </w:rPr>
+        <w:t>Conflict</w:t>
+      </w:r>
+      <w:r>
+        <w:rPr>
+          <w:szCs w:val="22"/>
+        </w:rPr>
+        <w:t xml:space="preserve">: </w:t>
+      </w:r>
+    </w:p>
+    <w:p>
+      <w:pPr>
+        <w:pBdr>
+          <w:bottom w:val="single" w:sz="6" w:space="1" w:color="auto"/>
+        </w:pBdr>
+        <w:rPr>
+          <w:szCs w:val="22"/>
+        </w:rPr>
+      </w:pPr>
+      <w:r>
+        <w:rPr>
+          <w:szCs w:val="22"/>
+        </w:rPr>
+        <w:t>If we get into argues, we shall end the conflict at once and stop it from escalating.</w:t>
+      </w:r>
+    </w:p>
+    <w:p>
+      <w:pPr>
+        <w:rPr>
+          <w:szCs w:val="22"/>
+        </w:rPr>
+      </w:pPr>
+    </w:p>
+    <w:p>
+      <w:pPr>
+        <w:pBdr>
+          <w:bottom w:val="single" w:sz="6" w:space="1" w:color="auto"/>
+        </w:pBdr>
+        <w:rPr>
+          <w:szCs w:val="22"/>
+        </w:rPr>
+      </w:pPr>
+      <w:r>
+        <w:rPr>
+          <w:b/>
+          <w:szCs w:val="22"/>
+        </w:rPr>
+        <w:t>Deadlines</w:t>
+      </w:r>
+      <w:r>
+        <w:rPr>
+          <w:szCs w:val="22"/>
+        </w:rPr>
+        <w:t xml:space="preserve">: </w:t>
+      </w:r>
+    </w:p>
+    <w:p>
+      <w:pPr>
+        <w:pBdr>
+          <w:bottom w:val="single" w:sz="6" w:space="1" w:color="auto"/>
+        </w:pBdr>
+        <w:rPr>
+          <w:szCs w:val="22"/>
+        </w:rPr>
+      </w:pPr>
+      <w:r>
+        <w:rPr>
+          <w:szCs w:val="22"/>
+        </w:rPr>
+        <w:t>Every member agreed to be active and respond before each deadline with their work.</w:t>
+      </w:r>
+    </w:p>
+    <w:p>
+      <w:pPr>
+        <w:rPr>
+          <w:szCs w:val="22"/>
+        </w:rPr>
+      </w:pPr>
+    </w:p>
+    <w:p>
+      <w:pPr>
+        <w:pBdr>
+          <w:bottom w:val="single" w:sz="6" w:space="1" w:color="auto"/>
+        </w:pBdr>
+        <w:rPr>
+          <w:b/>
+          <w:szCs w:val="22"/>
+        </w:rPr>
+      </w:pPr>
+    </w:p>
+    <w:p>
+      <w:pPr>
+        <w:pBdr>
+          <w:bottom w:val="single" w:sz="6" w:space="1" w:color="auto"/>
+        </w:pBdr>
+        <w:rPr>
+          <w:b/>
+          <w:szCs w:val="22"/>
+        </w:rPr>
+      </w:pPr>
+      <w:r>
+        <w:rPr>
+          <w:b/>
+          <w:szCs w:val="22"/>
+        </w:rPr>
+        <w:t>Other Issues:</w:t>
+      </w:r>
+    </w:p>
+    <w:p>
+      <w:pPr>
+        <w:pBdr>
+          <w:bottom w:val="single" w:sz="6" w:space="1" w:color="auto"/>
+        </w:pBdr>
+        <w:rPr>
+          <w:szCs w:val="22"/>
+        </w:rPr>
+      </w:pPr>
+      <w:r>
+        <w:rPr>
+          <w:szCs w:val="22"/>
+        </w:rPr>
+        <w:t>We agree to try to prioritize distributing tasks more, and, in as equal manner as possible.</w:t>
+      </w:r>
+    </w:p>
+    <w:p>
+      <w:pPr>
+        <w:rPr>
+          <w:szCs w:val="22"/>
+        </w:rPr>
+      </w:pPr>
+    </w:p>
+    <w:tbl>
+      <w:tblPr>
+        <w:tblStyle w:val="TableGrid"/>
+        <w:tblW w:w="0" w:type="auto"/>
+        <w:tblBorders>
+          <w:top w:val="single" w:sz="18" w:space="0" w:color="000000" w:themeColor="text1"/>
+          <w:left w:val="single" w:sz="18" w:space="0" w:color="000000" w:themeColor="text1"/>
+          <w:bottom w:val="single" w:sz="18" w:space="0" w:color="000000" w:themeColor="text1"/>
+          <w:right w:val="single" w:sz="18" w:space="0" w:color="000000" w:themeColor="text1"/>
+          <w:insideH w:val="single" w:sz="6" w:space="0" w:color="000000" w:themeColor="text1"/>
+          <w:insideV w:val="single" w:sz="6" w:space="0" w:color="000000" w:themeColor="text1"/>
+        </w:tblBorders>
+        <w:tblLook w:val="00A0" w:firstRow="1" w:lastRow="0" w:firstColumn="1" w:lastColumn="0" w:noHBand="0" w:noVBand="0"/>
+      </w:tblPr>
+      <w:tblGrid>
+        <w:gridCol w:w="2893"/>
+        <w:gridCol w:w="1947"/>
+        <w:gridCol w:w="3618"/>
+      </w:tblGrid>
+      <w:tr>
+        <w:trPr>
+          <w:trHeight w:val="454"/>
+        </w:trPr>
+        <w:tc>
+          <w:tcPr>
+            <w:tcW w:w="2947" w:type="dxa"/>
+            <w:tcBorders>
+              <w:top w:val="single" w:sz="18" w:space="0" w:color="000000" w:themeColor="text1"/>
+              <w:bottom w:val="single" w:sz="18" w:space="0" w:color="000000" w:themeColor="text1"/>
+            </w:tcBorders>
+            <w:vAlign w:val="center"/>
+          </w:tcPr>
+          <w:p>
+            <w:pPr>
+              <w:rPr>
+                <w:b/>
+                <w:sz w:val="22"/>
+                <w:szCs w:val="22"/>
+              </w:rPr>
+            </w:pPr>
+            <w:r>
+              <w:rPr>
+                <w:b/>
+                <w:sz w:val="22"/>
+                <w:szCs w:val="22"/>
+              </w:rPr>
+              <w:t>Group member’s name</w:t>
+            </w:r>
+          </w:p>
+        </w:tc>
+        <w:tc>
+          <w:tcPr>
+            <w:tcW w:w="1980" w:type="dxa"/>
+            <w:tcBorders>
+              <w:top w:val="single" w:sz="18" w:space="0" w:color="000000" w:themeColor="text1"/>
+              <w:bottom w:val="single" w:sz="18" w:space="0" w:color="000000" w:themeColor="text1"/>
+            </w:tcBorders>
+            <w:vAlign w:val="center"/>
+          </w:tcPr>
+          <w:p>
+            <w:pPr>
+              <w:jc w:val="center"/>
+              <w:rPr>
+                <w:b/>
+                <w:sz w:val="22"/>
+                <w:szCs w:val="22"/>
+              </w:rPr>
+            </w:pPr>
+            <w:r>
+              <w:rPr>
+                <w:b/>
+                <w:sz w:val="22"/>
+                <w:szCs w:val="22"/>
+              </w:rPr>
+              <w:t>Student number</w:t>
+            </w:r>
+          </w:p>
+        </w:tc>
+        <w:tc>
+          <w:tcPr>
+            <w:tcW w:w="3667" w:type="dxa"/>
+            <w:tcBorders>
+              <w:top w:val="single" w:sz="18" w:space="0" w:color="000000" w:themeColor="text1"/>
+              <w:bottom w:val="single" w:sz="18" w:space="0" w:color="000000" w:themeColor="text1"/>
+            </w:tcBorders>
+            <w:vAlign w:val="center"/>
+          </w:tcPr>
+          <w:p>
+            <w:pPr>
+              <w:jc w:val="center"/>
+              <w:rPr>
+                <w:b/>
+                <w:sz w:val="22"/>
+                <w:szCs w:val="22"/>
+              </w:rPr>
+            </w:pPr>
+            <w:r>
+              <w:rPr>
+                <w:b/>
+                <w:sz w:val="22"/>
+                <w:szCs w:val="22"/>
+              </w:rPr>
+              <w:t>Signature</w:t>
+            </w:r>
+          </w:p>
+        </w:tc>
+      </w:tr>
+      <w:tr>
+        <w:trPr>
+          <w:trHeight w:val="454"/>
+        </w:trPr>
+        <w:tc>
+          <w:tcPr>
+            <w:tcW w:w="2947" w:type="dxa"/>
+            <w:tcBorders>
+              <w:top w:val="single" w:sz="18" w:space="0" w:color="000000" w:themeColor="text1"/>
+            </w:tcBorders>
+          </w:tcPr>
+          <w:p>
+            <w:pPr>
+              <w:rPr>
+                <w:b/>
+                <w:sz w:val="22"/>
+                <w:szCs w:val="22"/>
+              </w:rPr>
+            </w:pPr>
+          </w:p>
+          <w:p>
+            <w:pPr>
+              <w:rPr>
+                <w:b/>
+                <w:sz w:val="22"/>
+                <w:szCs w:val="22"/>
+              </w:rPr>
+            </w:pPr>
+            <w:r>
+              <w:rPr>
+                <w:b/>
+                <w:sz w:val="22"/>
+                <w:szCs w:val="22"/>
+              </w:rPr>
+              <w:t xml:space="preserve">Chiril </w:t>
+            </w:r>
+            <w:proofErr w:type="spellStart"/>
+            <w:r>
+              <w:rPr>
+                <w:b/>
+                <w:sz w:val="22"/>
+                <w:szCs w:val="22"/>
+              </w:rPr>
+              <w:t>Luncașu</w:t>
+            </w:r>
+            <w:proofErr w:type="spellEnd"/>
+          </w:p>
+          <w:p>
+            <w:pPr>
+              <w:rPr>
+                <w:b/>
+                <w:sz w:val="22"/>
+                <w:szCs w:val="22"/>
+              </w:rPr>
+            </w:pPr>
+          </w:p>
+        </w:tc>
+        <w:tc>
+          <w:tcPr>
+            <w:tcW w:w="1980" w:type="dxa"/>
+            <w:tcBorders>
+              <w:top w:val="single" w:sz="18" w:space="0" w:color="000000" w:themeColor="text1"/>
+            </w:tcBorders>
+          </w:tcPr>
+          <w:p>
+            <w:pPr>
+              <w:jc w:val="center"/>
+              <w:rPr>
+                <w:b/>
+                <w:sz w:val="22"/>
+                <w:szCs w:val="22"/>
+              </w:rPr>
+            </w:pPr>
+          </w:p>
+          <w:p>
+            <w:pPr>
+              <w:jc w:val="center"/>
+              <w:rPr>
+                <w:b/>
+                <w:sz w:val="22"/>
+                <w:szCs w:val="22"/>
+              </w:rPr>
+            </w:pPr>
+            <w:r>
+              <w:rPr>
+                <w:b/>
+                <w:sz w:val="22"/>
+                <w:szCs w:val="22"/>
+              </w:rPr>
+              <w:t>315171</w:t>
+            </w:r>
+          </w:p>
+        </w:tc>
+        <w:tc>
+          <w:tcPr>
+            <w:tcW w:w="3667" w:type="dxa"/>
+            <w:tcBorders>
+              <w:top w:val="single" w:sz="18" w:space="0" w:color="000000" w:themeColor="text1"/>
+            </w:tcBorders>
+          </w:tcPr>
+          <w:p>
+            <w:pPr>
+              <w:rPr>
+                <w:sz w:val="22"/>
+                <w:szCs w:val="22"/>
+              </w:rPr>
+            </w:pPr>
+            <w:r>
+              <w:rPr>
+                <w:noProof/>
+                <w:sz w:val="28"/>
+                <w:szCs w:val="28"/>
+              </w:rPr>
+              <w:drawing>
+                <wp:anchor distT="0" distB="0" distL="114300" distR="114300" simplePos="0" relativeHeight="251661312" behindDoc="1" locked="0" layoutInCell="1" allowOverlap="1" wp14:anchorId="62065E5D" wp14:editId="295EED9A">
+                  <wp:simplePos x="0" y="0"/>
+                  <wp:positionH relativeFrom="column">
+                    <wp:posOffset>488315</wp:posOffset>
+                  </wp:positionH>
+                  <wp:positionV relativeFrom="paragraph">
+                    <wp:posOffset>57785</wp:posOffset>
+                  </wp:positionV>
+                  <wp:extent cx="1289050" cy="361950"/>
+                  <wp:effectExtent l="0" t="0" r="6350" b="0"/>
+                  <wp:wrapTight wrapText="bothSides">
+                    <wp:wrapPolygon edited="0">
+                      <wp:start x="0" y="0"/>
+                      <wp:lineTo x="0" y="20463"/>
+                      <wp:lineTo x="21387" y="20463"/>
+                      <wp:lineTo x="21387" y="0"/>
+                      <wp:lineTo x="0" y="0"/>
+                    </wp:wrapPolygon>
+                  </wp:wrapTight>
+                  <wp:docPr id="8" name="Picture 8" descr="Shape&#10;&#10;Description automatically generated"/>
+                  <wp:cNvGraphicFramePr>
+                    <a:graphicFrameLocks xmlns:a="http://schemas.openxmlformats.org/drawingml/2006/main" noChangeAspect="1"/>
+                  </wp:cNvGraphicFramePr>
+                  <a:graphic xmlns:a="http://schemas.openxmlformats.org/drawingml/2006/main">
+                    <a:graphicData uri="http://schemas.openxmlformats.org/drawingml/2006/picture">
+                      <pic:pic xmlns:pic="http://schemas.openxmlformats.org/drawingml/2006/picture">
+                        <pic:nvPicPr>
+                          <pic:cNvPr id="8" name="Picture 8" descr="Shape&#10;&#10;Description automatically generated"/>
+                          <pic:cNvPicPr/>
+                        </pic:nvPicPr>
+                        <pic:blipFill>
+                          <a:blip r:embed="rId27" cstate="print">
+                            <a:extLst>
+                              <a:ext uri="{28A0092B-C50C-407E-A947-70E740481C1C}">
+                                <a14:useLocalDpi xmlns:a14="http://schemas.microsoft.com/office/drawing/2010/main" val="0"/>
+                              </a:ext>
+                            </a:extLst>
+                          </a:blip>
+                          <a:stretch>
+                            <a:fillRect/>
+                          </a:stretch>
+                        </pic:blipFill>
+                        <pic:spPr>
+                          <a:xfrm>
+                            <a:off x="0" y="0"/>
+                            <a:ext cx="1289050" cy="361950"/>
+                          </a:xfrm>
+                          <a:prstGeom prst="rect">
+                            <a:avLst/>
+                          </a:prstGeom>
+                        </pic:spPr>
+                      </pic:pic>
+                    </a:graphicData>
+                  </a:graphic>
+                </wp:anchor>
+              </w:drawing>
+            </w:r>
+          </w:p>
+        </w:tc>
+      </w:tr>
+      <w:tr>
+        <w:trPr>
+          <w:trHeight w:val="454"/>
+        </w:trPr>
+        <w:tc>
+          <w:tcPr>
+            <w:tcW w:w="2947" w:type="dxa"/>
+          </w:tcPr>
+          <w:p>
+            <w:pPr>
+              <w:rPr>
+                <w:b/>
+                <w:sz w:val="22"/>
+                <w:szCs w:val="22"/>
+              </w:rPr>
+            </w:pPr>
+          </w:p>
+          <w:p>
+            <w:pPr>
+              <w:rPr>
+                <w:b/>
+                <w:sz w:val="22"/>
+                <w:szCs w:val="22"/>
+              </w:rPr>
+            </w:pPr>
+            <w:r>
+              <w:rPr>
+                <w:b/>
+                <w:sz w:val="22"/>
+                <w:szCs w:val="22"/>
+              </w:rPr>
+              <w:t>Matas Armonaitis</w:t>
+            </w:r>
+          </w:p>
+          <w:p>
+            <w:pPr>
+              <w:rPr>
+                <w:b/>
+                <w:sz w:val="22"/>
+                <w:szCs w:val="22"/>
+              </w:rPr>
+            </w:pPr>
+          </w:p>
+        </w:tc>
+        <w:tc>
+          <w:tcPr>
+            <w:tcW w:w="1980" w:type="dxa"/>
+          </w:tcPr>
+          <w:p>
+            <w:pPr>
+              <w:jc w:val="center"/>
+              <w:rPr>
+                <w:b/>
+                <w:sz w:val="22"/>
+                <w:szCs w:val="22"/>
+              </w:rPr>
+            </w:pPr>
+          </w:p>
+          <w:p>
+            <w:pPr>
+              <w:jc w:val="center"/>
+              <w:rPr>
+                <w:b/>
+                <w:sz w:val="22"/>
+                <w:szCs w:val="22"/>
+              </w:rPr>
+            </w:pPr>
+            <w:r>
+              <w:rPr>
+                <w:b/>
+                <w:sz w:val="22"/>
+                <w:szCs w:val="22"/>
+              </w:rPr>
+              <w:t>315263</w:t>
+            </w:r>
+          </w:p>
+        </w:tc>
+        <w:tc>
+          <w:tcPr>
+            <w:tcW w:w="3667" w:type="dxa"/>
+          </w:tcPr>
+          <w:p>
+            <w:pPr>
+              <w:rPr>
+                <w:sz w:val="22"/>
+                <w:szCs w:val="22"/>
+              </w:rPr>
+            </w:pPr>
+            <w:r>
+              <w:rPr>
+                <w:noProof/>
+                <w:sz w:val="28"/>
+                <w:szCs w:val="28"/>
+              </w:rPr>
+              <w:drawing>
+                <wp:anchor distT="0" distB="0" distL="114300" distR="114300" simplePos="0" relativeHeight="251662336" behindDoc="1" locked="0" layoutInCell="1" allowOverlap="1" wp14:anchorId="39CE024A" wp14:editId="2F3AA674">
+                  <wp:simplePos x="0" y="0"/>
+                  <wp:positionH relativeFrom="column">
+                    <wp:posOffset>478155</wp:posOffset>
+                  </wp:positionH>
+                  <wp:positionV relativeFrom="paragraph">
+                    <wp:posOffset>42545</wp:posOffset>
+                  </wp:positionV>
+                  <wp:extent cx="1289304" cy="365760"/>
+                  <wp:effectExtent l="0" t="0" r="6350" b="0"/>
+                  <wp:wrapTight wrapText="bothSides">
+                    <wp:wrapPolygon edited="0">
+                      <wp:start x="0" y="0"/>
+                      <wp:lineTo x="0" y="20250"/>
+                      <wp:lineTo x="21387" y="20250"/>
+                      <wp:lineTo x="21387" y="0"/>
+                      <wp:lineTo x="0" y="0"/>
+                    </wp:wrapPolygon>
+                  </wp:wrapTight>
+                  <wp:docPr id="9" name="Picture 9" descr="A picture containing shape&#10;&#10;Description automatically generated"/>
+                  <wp:cNvGraphicFramePr>
+                    <a:graphicFrameLocks xmlns:a="http://schemas.openxmlformats.org/drawingml/2006/main"/>
+                  </wp:cNvGraphicFramePr>
+                  <a:graphic xmlns:a="http://schemas.openxmlformats.org/drawingml/2006/main">
+                    <a:graphicData uri="http://schemas.openxmlformats.org/drawingml/2006/picture">
+                      <pic:pic xmlns:pic="http://schemas.openxmlformats.org/drawingml/2006/picture">
+                        <pic:nvPicPr>
+                          <pic:cNvPr id="9" name="Picture 9" descr="A picture containing shape&#10;&#10;Description automatically generated"/>
+                          <pic:cNvPicPr>
+                            <a:picLocks noChangeAspect="1" noChangeArrowheads="1"/>
+                          </pic:cNvPicPr>
+                        </pic:nvPicPr>
+                        <pic:blipFill rotWithShape="1">
+                          <a:blip r:embed="rId28" cstate="print">
+                            <a:extLst>
+                              <a:ext uri="{28A0092B-C50C-407E-A947-70E740481C1C}">
+                                <a14:useLocalDpi xmlns:a14="http://schemas.microsoft.com/office/drawing/2010/main" val="0"/>
+                              </a:ext>
+                            </a:extLst>
+                          </a:blip>
+                          <a:srcRect r="73473" b="71017"/>
+                          <a:stretch/>
+                        </pic:blipFill>
+                        <pic:spPr bwMode="auto">
+                          <a:xfrm>
+                            <a:off x="0" y="0"/>
+                            <a:ext cx="1289304" cy="365760"/>
+                          </a:xfrm>
+                          <a:prstGeom prst="rect">
+                            <a:avLst/>
+                          </a:prstGeom>
+                          <a:noFill/>
+                          <a:ln>
+                            <a:noFill/>
+                          </a:ln>
+                          <a:extLst>
+                            <a:ext uri="{53640926-AAD7-44D8-BBD7-CCE9431645EC}">
+                              <a14:shadowObscured xmlns:a14="http://schemas.microsoft.com/office/drawing/2010/main"/>
+                            </a:ext>
+                          </a:extLst>
+                        </pic:spPr>
+                      </pic:pic>
+                    </a:graphicData>
+                  </a:graphic>
+                  <wp14:sizeRelH relativeFrom="margin">
+                    <wp14:pctWidth>0</wp14:pctWidth>
+                  </wp14:sizeRelH>
+                  <wp14:sizeRelV relativeFrom="margin">
+                    <wp14:pctHeight>0</wp14:pctHeight>
+                  </wp14:sizeRelV>
+                </wp:anchor>
+              </w:drawing>
+            </w:r>
+          </w:p>
+        </w:tc>
+      </w:tr>
+      <w:tr>
+        <w:trPr>
+          <w:trHeight w:val="454"/>
+        </w:trPr>
+        <w:tc>
+          <w:tcPr>
+            <w:tcW w:w="2947" w:type="dxa"/>
+          </w:tcPr>
+          <w:p>
+            <w:pPr>
+              <w:rPr>
+                <w:b/>
+                <w:sz w:val="22"/>
+                <w:szCs w:val="22"/>
+              </w:rPr>
+            </w:pPr>
+          </w:p>
+          <w:p>
+            <w:pPr>
+              <w:rPr>
+                <w:b/>
+                <w:sz w:val="22"/>
+                <w:szCs w:val="22"/>
+              </w:rPr>
+            </w:pPr>
+            <w:r>
+              <w:rPr>
+                <w:b/>
+                <w:sz w:val="22"/>
+                <w:szCs w:val="22"/>
+              </w:rPr>
+              <w:t xml:space="preserve">Dan Sebastian </w:t>
+            </w:r>
+            <w:proofErr w:type="spellStart"/>
+            <w:r>
+              <w:rPr>
+                <w:b/>
+                <w:sz w:val="22"/>
+                <w:szCs w:val="22"/>
+              </w:rPr>
+              <w:t>Ceapă</w:t>
+            </w:r>
+            <w:proofErr w:type="spellEnd"/>
+          </w:p>
+          <w:p>
+            <w:pPr>
+              <w:rPr>
+                <w:b/>
+                <w:sz w:val="22"/>
+                <w:szCs w:val="22"/>
+              </w:rPr>
+            </w:pPr>
+          </w:p>
+        </w:tc>
+        <w:tc>
+          <w:tcPr>
+            <w:tcW w:w="1980" w:type="dxa"/>
+          </w:tcPr>
+          <w:p>
+            <w:pPr>
+              <w:jc w:val="center"/>
+              <w:rPr>
+                <w:b/>
+                <w:sz w:val="22"/>
+                <w:szCs w:val="22"/>
+              </w:rPr>
+            </w:pPr>
+          </w:p>
+          <w:p>
+            <w:pPr>
+              <w:jc w:val="center"/>
+              <w:rPr>
+                <w:b/>
+                <w:sz w:val="22"/>
+                <w:szCs w:val="22"/>
+              </w:rPr>
+            </w:pPr>
+            <w:r>
+              <w:rPr>
+                <w:b/>
+                <w:sz w:val="22"/>
+                <w:szCs w:val="22"/>
+              </w:rPr>
+              <w:t>315162</w:t>
+            </w:r>
+          </w:p>
+        </w:tc>
+        <w:tc>
+          <w:tcPr>
+            <w:tcW w:w="3667" w:type="dxa"/>
+          </w:tcPr>
+          <w:p>
+            <w:pPr>
+              <w:rPr>
+                <w:sz w:val="22"/>
+                <w:szCs w:val="22"/>
+              </w:rPr>
+            </w:pPr>
+            <w:r>
+              <w:rPr>
+                <w:noProof/>
+                <w:sz w:val="28"/>
+                <w:szCs w:val="28"/>
+              </w:rPr>
+              <w:drawing>
+                <wp:anchor distT="0" distB="0" distL="114300" distR="114300" simplePos="0" relativeHeight="251663360" behindDoc="1" locked="0" layoutInCell="1" allowOverlap="1" wp14:anchorId="7810743F" wp14:editId="2A48995D">
+                  <wp:simplePos x="0" y="0"/>
+                  <wp:positionH relativeFrom="column">
+                    <wp:posOffset>478790</wp:posOffset>
+                  </wp:positionH>
+                  <wp:positionV relativeFrom="paragraph">
+                    <wp:posOffset>66675</wp:posOffset>
+                  </wp:positionV>
+                  <wp:extent cx="1289304" cy="365760"/>
+                  <wp:effectExtent l="0" t="0" r="6350" b="0"/>
+                  <wp:wrapTight wrapText="bothSides">
+                    <wp:wrapPolygon edited="0">
+                      <wp:start x="0" y="0"/>
+                      <wp:lineTo x="0" y="20250"/>
+                      <wp:lineTo x="21387" y="20250"/>
+                      <wp:lineTo x="21387" y="0"/>
+                      <wp:lineTo x="0" y="0"/>
+                    </wp:wrapPolygon>
+                  </wp:wrapTight>
+                  <wp:docPr id="10" name="Picture 10" descr="A picture containing text&#10;&#10;Description automatically generated"/>
+                  <wp:cNvGraphicFramePr>
+                    <a:graphicFrameLocks xmlns:a="http://schemas.openxmlformats.org/drawingml/2006/main"/>
+                  </wp:cNvGraphicFramePr>
+                  <a:graphic xmlns:a="http://schemas.openxmlformats.org/drawingml/2006/main">
+                    <a:graphicData uri="http://schemas.openxmlformats.org/drawingml/2006/picture">
+                      <pic:pic xmlns:pic="http://schemas.openxmlformats.org/drawingml/2006/picture">
+                        <pic:nvPicPr>
+                          <pic:cNvPr id="10" name="Picture 10" descr="A picture containing text&#10;&#10;Description automatically generated"/>
+                          <pic:cNvPicPr/>
+                        </pic:nvPicPr>
+                        <pic:blipFill>
+                          <a:blip r:embed="rId29" cstate="print">
+                            <a:extLst>
+                              <a:ext uri="{28A0092B-C50C-407E-A947-70E740481C1C}">
+                                <a14:useLocalDpi xmlns:a14="http://schemas.microsoft.com/office/drawing/2010/main" val="0"/>
+                              </a:ext>
+                            </a:extLst>
+                          </a:blip>
+                          <a:stretch>
+                            <a:fillRect/>
+                          </a:stretch>
+                        </pic:blipFill>
+                        <pic:spPr>
+                          <a:xfrm>
+                            <a:off x="0" y="0"/>
+                            <a:ext cx="1289304" cy="365760"/>
+                          </a:xfrm>
+                          <a:prstGeom prst="rect">
+                            <a:avLst/>
+                          </a:prstGeom>
+                        </pic:spPr>
+                      </pic:pic>
+                    </a:graphicData>
+                  </a:graphic>
+                </wp:anchor>
+              </w:drawing>
+            </w:r>
+          </w:p>
+        </w:tc>
+      </w:tr>
+      <w:tr>
+        <w:trPr>
+          <w:trHeight w:val="454"/>
+        </w:trPr>
+        <w:tc>
+          <w:tcPr>
+            <w:tcW w:w="2947" w:type="dxa"/>
+          </w:tcPr>
+          <w:p>
+            <w:pPr>
+              <w:rPr>
+                <w:b/>
+                <w:sz w:val="22"/>
+                <w:szCs w:val="22"/>
+              </w:rPr>
+            </w:pPr>
+          </w:p>
+          <w:p>
+            <w:pPr>
+              <w:rPr>
+                <w:b/>
+                <w:sz w:val="22"/>
+                <w:szCs w:val="22"/>
+              </w:rPr>
+            </w:pPr>
+            <w:proofErr w:type="spellStart"/>
+            <w:r>
+              <w:rPr>
+                <w:b/>
+                <w:sz w:val="22"/>
+                <w:szCs w:val="22"/>
+              </w:rPr>
+              <w:t>Dragoș</w:t>
+            </w:r>
+            <w:proofErr w:type="spellEnd"/>
+            <w:r>
+              <w:rPr>
+                <w:b/>
+                <w:sz w:val="22"/>
+                <w:szCs w:val="22"/>
+              </w:rPr>
+              <w:t>-Daniel Bonaparte</w:t>
+            </w:r>
+          </w:p>
+          <w:p>
+            <w:pPr>
+              <w:rPr>
+                <w:b/>
+                <w:sz w:val="22"/>
+                <w:szCs w:val="22"/>
+              </w:rPr>
+            </w:pPr>
+          </w:p>
+        </w:tc>
+        <w:tc>
+          <w:tcPr>
+            <w:tcW w:w="1980" w:type="dxa"/>
+          </w:tcPr>
+          <w:p>
+            <w:pPr>
+              <w:jc w:val="center"/>
+              <w:rPr>
+                <w:b/>
+                <w:sz w:val="22"/>
+                <w:szCs w:val="22"/>
+              </w:rPr>
+            </w:pPr>
+          </w:p>
+          <w:p>
+            <w:pPr>
+              <w:jc w:val="center"/>
+              <w:rPr>
+                <w:b/>
+                <w:sz w:val="22"/>
+                <w:szCs w:val="22"/>
+              </w:rPr>
+            </w:pPr>
+            <w:r>
+              <w:rPr>
+                <w:b/>
+                <w:sz w:val="22"/>
+                <w:szCs w:val="22"/>
+              </w:rPr>
+              <w:t>315261</w:t>
+            </w:r>
+          </w:p>
+        </w:tc>
+        <w:tc>
+          <w:tcPr>
+            <w:tcW w:w="3667" w:type="dxa"/>
+          </w:tcPr>
+          <w:p>
+            <w:pPr>
+              <w:rPr>
+                <w:sz w:val="22"/>
+                <w:szCs w:val="22"/>
+              </w:rPr>
+            </w:pPr>
+            <w:r>
+              <w:rPr>
+                <w:noProof/>
+                <w:sz w:val="28"/>
+                <w:szCs w:val="28"/>
+              </w:rPr>
+              <w:drawing>
+                <wp:anchor distT="0" distB="0" distL="114300" distR="114300" simplePos="0" relativeHeight="251664384" behindDoc="1" locked="0" layoutInCell="1" allowOverlap="1" wp14:anchorId="3E303DA8" wp14:editId="5BBA2AB3">
+                  <wp:simplePos x="0" y="0"/>
+                  <wp:positionH relativeFrom="column">
+                    <wp:posOffset>468630</wp:posOffset>
+                  </wp:positionH>
+                  <wp:positionV relativeFrom="paragraph">
+                    <wp:posOffset>69215</wp:posOffset>
+                  </wp:positionV>
+                  <wp:extent cx="1289304" cy="365760"/>
+                  <wp:effectExtent l="0" t="0" r="6350" b="0"/>
+                  <wp:wrapTight wrapText="bothSides">
+                    <wp:wrapPolygon edited="0">
+                      <wp:start x="0" y="0"/>
+                      <wp:lineTo x="0" y="20250"/>
+                      <wp:lineTo x="21387" y="20250"/>
+                      <wp:lineTo x="21387" y="0"/>
+                      <wp:lineTo x="0" y="0"/>
+                    </wp:wrapPolygon>
+                  </wp:wrapTight>
+                  <wp:docPr id="7" name="Picture 7" descr="A pair of glasses&#10;&#10;Description automatically generated with medium confidence"/>
+                  <wp:cNvGraphicFramePr>
+                    <a:graphicFrameLocks xmlns:a="http://schemas.openxmlformats.org/drawingml/2006/main"/>
+                  </wp:cNvGraphicFramePr>
+                  <a:graphic xmlns:a="http://schemas.openxmlformats.org/drawingml/2006/main">
+                    <a:graphicData uri="http://schemas.openxmlformats.org/drawingml/2006/picture">
+                      <pic:pic xmlns:pic="http://schemas.openxmlformats.org/drawingml/2006/picture">
+                        <pic:nvPicPr>
+                          <pic:cNvPr id="7" name="Picture 7" descr="A pair of glasses&#10;&#10;Description automatically generated with medium confidence"/>
+                          <pic:cNvPicPr/>
+                        </pic:nvPicPr>
+                        <pic:blipFill>
+                          <a:blip r:embed="rId30" cstate="print">
+                            <a:extLst>
+                              <a:ext uri="{28A0092B-C50C-407E-A947-70E740481C1C}">
+                                <a14:useLocalDpi xmlns:a14="http://schemas.microsoft.com/office/drawing/2010/main" val="0"/>
+                              </a:ext>
+                            </a:extLst>
+                          </a:blip>
+                          <a:stretch>
+                            <a:fillRect/>
+                          </a:stretch>
+                        </pic:blipFill>
+                        <pic:spPr>
+                          <a:xfrm>
+                            <a:off x="0" y="0"/>
+                            <a:ext cx="1289304" cy="365760"/>
+                          </a:xfrm>
+                          <a:prstGeom prst="rect">
+                            <a:avLst/>
+                          </a:prstGeom>
+                        </pic:spPr>
+                      </pic:pic>
+                    </a:graphicData>
+                  </a:graphic>
+                </wp:anchor>
+              </w:drawing>
+            </w:r>
+          </w:p>
+        </w:tc>
+      </w:tr>
+      <w:tr>
+        <w:trPr>
+          <w:trHeight w:val="53"/>
+        </w:trPr>
+        <w:tc>
+          <w:tcPr>
+            <w:tcW w:w="2947" w:type="dxa"/>
+          </w:tcPr>
+          <w:p>
+            <w:pPr>
+              <w:rPr>
+                <w:b/>
+                <w:sz w:val="22"/>
+                <w:szCs w:val="22"/>
+              </w:rPr>
+            </w:pPr>
+          </w:p>
+          <w:p>
+            <w:pPr>
+              <w:rPr>
+                <w:b/>
+                <w:sz w:val="22"/>
+                <w:szCs w:val="22"/>
+              </w:rPr>
+            </w:pPr>
+            <w:proofErr w:type="spellStart"/>
+            <w:r>
+              <w:rPr>
+                <w:b/>
+                <w:sz w:val="22"/>
+                <w:szCs w:val="22"/>
+              </w:rPr>
+              <w:t>Tomáš</w:t>
+            </w:r>
+            <w:proofErr w:type="spellEnd"/>
+            <w:r>
+              <w:rPr>
+                <w:b/>
+                <w:sz w:val="22"/>
+                <w:szCs w:val="22"/>
+              </w:rPr>
+              <w:t xml:space="preserve"> </w:t>
+            </w:r>
+            <w:proofErr w:type="spellStart"/>
+            <w:r>
+              <w:rPr>
+                <w:b/>
+                <w:sz w:val="22"/>
+                <w:szCs w:val="22"/>
+              </w:rPr>
+              <w:t>Greš</w:t>
+            </w:r>
+            <w:proofErr w:type="spellEnd"/>
+          </w:p>
+          <w:p>
+            <w:pPr>
+              <w:rPr>
+                <w:b/>
+                <w:sz w:val="22"/>
+                <w:szCs w:val="22"/>
+              </w:rPr>
+            </w:pPr>
+          </w:p>
+        </w:tc>
+        <w:tc>
+          <w:tcPr>
+            <w:tcW w:w="1980" w:type="dxa"/>
+          </w:tcPr>
+          <w:p>
+            <w:pPr>
+              <w:jc w:val="center"/>
+              <w:rPr>
+                <w:b/>
+                <w:sz w:val="22"/>
+                <w:szCs w:val="22"/>
+              </w:rPr>
+            </w:pPr>
+          </w:p>
+          <w:p>
+            <w:pPr>
+              <w:jc w:val="center"/>
+              <w:rPr>
+                <w:b/>
+                <w:sz w:val="22"/>
+                <w:szCs w:val="22"/>
+              </w:rPr>
+            </w:pPr>
+            <w:r>
+              <w:rPr>
+                <w:b/>
+                <w:sz w:val="22"/>
+                <w:szCs w:val="22"/>
+              </w:rPr>
+              <w:t>315185</w:t>
+            </w:r>
+          </w:p>
+        </w:tc>
+        <w:tc>
+          <w:tcPr>
+            <w:tcW w:w="3667" w:type="dxa"/>
+          </w:tcPr>
+          <w:p>
+            <w:pPr>
+              <w:rPr>
+                <w:sz w:val="22"/>
+                <w:szCs w:val="22"/>
+              </w:rPr>
+            </w:pPr>
+            <w:r>
+              <w:rPr>
+                <w:noProof/>
+              </w:rPr>
+              <w:drawing>
+                <wp:anchor distT="0" distB="0" distL="114300" distR="114300" simplePos="0" relativeHeight="251665408" behindDoc="1" locked="0" layoutInCell="1" allowOverlap="1" wp14:anchorId="1004F89C" wp14:editId="29C23B82">
+                  <wp:simplePos x="0" y="0"/>
+                  <wp:positionH relativeFrom="column">
+                    <wp:posOffset>463550</wp:posOffset>
+                  </wp:positionH>
+                  <wp:positionV relativeFrom="paragraph">
+                    <wp:posOffset>66675</wp:posOffset>
+                  </wp:positionV>
+                  <wp:extent cx="1289304" cy="365760"/>
+                  <wp:effectExtent l="0" t="0" r="6350" b="0"/>
+                  <wp:wrapTight wrapText="bothSides">
+                    <wp:wrapPolygon edited="0">
+                      <wp:start x="0" y="0"/>
+                      <wp:lineTo x="0" y="20250"/>
+                      <wp:lineTo x="21387" y="20250"/>
+                      <wp:lineTo x="21387" y="0"/>
+                      <wp:lineTo x="0" y="0"/>
+                    </wp:wrapPolygon>
+                  </wp:wrapTight>
+                  <wp:docPr id="11" name="Picture 11" descr="A pair of glasses&#10;&#10;Description automatically generated with medium confidence"/>
+                  <wp:cNvGraphicFramePr>
+                    <a:graphicFrameLocks xmlns:a="http://schemas.openxmlformats.org/drawingml/2006/main"/>
+                  </wp:cNvGraphicFramePr>
+                  <a:graphic xmlns:a="http://schemas.openxmlformats.org/drawingml/2006/main">
+                    <a:graphicData uri="http://schemas.openxmlformats.org/drawingml/2006/picture">
+                      <pic:pic xmlns:pic="http://schemas.openxmlformats.org/drawingml/2006/picture">
+                        <pic:nvPicPr>
+                          <pic:cNvPr id="11" name="Picture 11" descr="A pair of glasses&#10;&#10;Description automatically generated with medium confidence"/>
+                          <pic:cNvPicPr/>
+                        </pic:nvPicPr>
+                        <pic:blipFill>
+                          <a:blip r:embed="rId31" cstate="print">
+                            <a:extLst>
+                              <a:ext uri="{28A0092B-C50C-407E-A947-70E740481C1C}">
+                                <a14:useLocalDpi xmlns:a14="http://schemas.microsoft.com/office/drawing/2010/main" val="0"/>
+                              </a:ext>
+                            </a:extLst>
+                          </a:blip>
+                          <a:stretch>
+                            <a:fillRect/>
+                          </a:stretch>
+                        </pic:blipFill>
+                        <pic:spPr>
+                          <a:xfrm>
+                            <a:off x="0" y="0"/>
+                            <a:ext cx="1289304" cy="365760"/>
+                          </a:xfrm>
+                          <a:prstGeom prst="rect">
+                            <a:avLst/>
+                          </a:prstGeom>
+                        </pic:spPr>
+                      </pic:pic>
+                    </a:graphicData>
+                  </a:graphic>
+                </wp:anchor>
+              </w:drawing>
+            </w:r>
+          </w:p>
+        </w:tc>
+      </w:tr>
+    </w:tbl>
     <w:p>
       <w:pPr>
         <w:rPr>
@@ -15814,6 +17421,7 @@
     <w:rsid w:val="004C4DDC"/>
     <w:rsid w:val="00636484"/>
     <w:rsid w:val="007F04B8"/>
+    <w:rsid w:val="00873D12"/>
     <w:rsid w:val="0095002B"/>
     <w:rsid w:val="00C7434A"/>
     <w:rsid w:val="00EA4AA6"/>
@@ -16571,12 +18179,6 @@
 </file>
 
 <file path=customXml/item1.xml><?xml version="1.0" encoding="utf-8"?>
-<p:properties xmlns:p="http://schemas.microsoft.com/office/2006/metadata/properties" xmlns:xsi="http://www.w3.org/2001/XMLSchema-instance" xmlns:pc="http://schemas.microsoft.com/office/infopath/2007/PartnerControls">
-  <documentManagement/>
-</p:properties>
-</file>
-
-<file path=customXml/item2.xml><?xml version="1.0" encoding="utf-8"?>
 <?mso-contentType ?>
 <FormTemplates xmlns="http://schemas.microsoft.com/sharepoint/v3/contenttype/forms">
   <Display>DocumentLibraryForm</Display>
@@ -16585,44 +18187,13 @@
 </FormTemplates>
 </file>
 
-<file path=customXml/item3.xml><?xml version="1.0" encoding="utf-8"?>
-<b:Sources xmlns:b="http://schemas.openxmlformats.org/officeDocument/2006/bibliography" xmlns="http://schemas.openxmlformats.org/officeDocument/2006/bibliography" SelectedStyle="\HarvardAnglia2008OfficeOnline.xsl" StyleName="Harvard - Anglia" Version="2008">
-  <b:Source>
-    <b:Tag>Nat</b:Tag>
-    <b:SourceType>Report</b:SourceType>
-    <b:Guid>{FD74F6E0-8365-42B9-812E-9E81F9564E6D}</b:Guid>
-    <b:Title>Scientific and Technical Reports -</b:Title>
-    <b:Author>
-      <b:Author>
-        <b:Corporate>NISO</b:Corporate>
-      </b:Author>
-    </b:Author>
-    <b:Year>2010</b:Year>
-    <b:Publisher>National Information Standards Oganization</b:Publisher>
-    <b:City>Baltimore</b:City>
-    <b:RefOrder>1</b:RefOrder>
-  </b:Source>
-  <b:Source>
-    <b:Tag>VIAon</b:Tag>
-    <b:SourceType>Report</b:SourceType>
-    <b:Guid>{A48F483B-3911-4639-89D6-9C11B74A3A53}</b:Guid>
-    <b:Title>Confidential Student Reports</b:Title>
-    <b:Year>in preparation</b:Year>
-    <b:Author>
-      <b:Author>
-        <b:NameList>
-          <b:Person>
-            <b:Last>VIA Engineering</b:Last>
-          </b:Person>
-        </b:NameList>
-      </b:Author>
-    </b:Author>
-    <b:RefOrder>2</b:RefOrder>
-  </b:Source>
-</b:Sources>
+<file path=customXml/item2.xml><?xml version="1.0" encoding="utf-8"?>
+<p:properties xmlns:p="http://schemas.microsoft.com/office/2006/metadata/properties" xmlns:xsi="http://www.w3.org/2001/XMLSchema-instance" xmlns:pc="http://schemas.microsoft.com/office/infopath/2007/PartnerControls">
+  <documentManagement/>
+</p:properties>
 </file>
 
-<file path=customXml/item4.xml><?xml version="1.0" encoding="utf-8"?>
+<file path=customXml/item3.xml><?xml version="1.0" encoding="utf-8"?>
 <ct:contentTypeSchema xmlns:ct="http://schemas.microsoft.com/office/2006/metadata/contentType" xmlns:ma="http://schemas.microsoft.com/office/2006/metadata/properties/metaAttributes" ct:_="" ma:_="" ma:contentTypeName="Document" ma:contentTypeID="0x010100D0C57C8EB1A9294BB1CC6B7F886B9453" ma:contentTypeVersion="0" ma:contentTypeDescription="Create a new document." ma:contentTypeScope="" ma:versionID="efb291d2a50a6c17a797138ba530ec02">
   <xsd:schema xmlns:xsd="http://www.w3.org/2001/XMLSchema" xmlns:xs="http://www.w3.org/2001/XMLSchema" xmlns:p="http://schemas.microsoft.com/office/2006/metadata/properties" targetNamespace="http://schemas.microsoft.com/office/2006/metadata/properties" ma:root="true" ma:fieldsID="1b05d82d297216baf5b26c55225140df">
     <xsd:element name="properties">
@@ -16736,7 +18307,52 @@
 </ct:contentTypeSchema>
 </file>
 
+<file path=customXml/item4.xml><?xml version="1.0" encoding="utf-8"?>
+<b:Sources xmlns:b="http://schemas.openxmlformats.org/officeDocument/2006/bibliography" xmlns="http://schemas.openxmlformats.org/officeDocument/2006/bibliography" SelectedStyle="\HarvardAnglia2008OfficeOnline.xsl" StyleName="Harvard - Anglia" Version="2008">
+  <b:Source>
+    <b:Tag>Nat</b:Tag>
+    <b:SourceType>Report</b:SourceType>
+    <b:Guid>{FD74F6E0-8365-42B9-812E-9E81F9564E6D}</b:Guid>
+    <b:Title>Scientific and Technical Reports -</b:Title>
+    <b:Author>
+      <b:Author>
+        <b:Corporate>NISO</b:Corporate>
+      </b:Author>
+    </b:Author>
+    <b:Year>2010</b:Year>
+    <b:Publisher>National Information Standards Oganization</b:Publisher>
+    <b:City>Baltimore</b:City>
+    <b:RefOrder>1</b:RefOrder>
+  </b:Source>
+  <b:Source>
+    <b:Tag>VIAon</b:Tag>
+    <b:SourceType>Report</b:SourceType>
+    <b:Guid>{A48F483B-3911-4639-89D6-9C11B74A3A53}</b:Guid>
+    <b:Title>Confidential Student Reports</b:Title>
+    <b:Year>in preparation</b:Year>
+    <b:Author>
+      <b:Author>
+        <b:NameList>
+          <b:Person>
+            <b:Last>VIA Engineering</b:Last>
+          </b:Person>
+        </b:NameList>
+      </b:Author>
+    </b:Author>
+    <b:RefOrder>2</b:RefOrder>
+  </b:Source>
+</b:Sources>
+</file>
+
 <file path=customXml/itemProps1.xml><?xml version="1.0" encoding="utf-8"?>
+<ds:datastoreItem xmlns:ds="http://schemas.openxmlformats.org/officeDocument/2006/customXml" ds:itemID="{36B18D59-688D-4806-A4EA-B7808C4D834E}">
+  <ds:schemaRefs>
+    <ds:schemaRef ds:uri="http://schemas.microsoft.com/sharepoint/v3/contenttype/forms"/>
+  </ds:schemaRefs>
+</ds:datastoreItem>
+</file>
+
+<file path=customXml/itemProps2.xml><?xml version="1.0" encoding="utf-8"?>
 <ds:datastoreItem xmlns:ds="http://schemas.openxmlformats.org/officeDocument/2006/customXml" ds:itemID="{B3EBB357-DA60-469A-B5F2-E35DF6FD1B0D}">
   <ds:schemaRefs>
     <ds:schemaRef ds:uri="http://schemas.microsoft.com/office/2006/metadata/properties"/>
@@ -16745,23 +18361,7 @@
 </ds:datastoreItem>
 </file>
 
-<file path=customXml/itemProps2.xml><?xml version="1.0" encoding="utf-8"?>
-<ds:datastoreItem xmlns:ds="http://schemas.openxmlformats.org/officeDocument/2006/customXml" ds:itemID="{36B18D59-688D-4806-A4EA-B7808C4D834E}">
-  <ds:schemaRefs>
-    <ds:schemaRef ds:uri="http://schemas.microsoft.com/sharepoint/v3/contenttype/forms"/>
-  </ds:schemaRefs>
-</ds:datastoreItem>
-</file>
-
 <file path=customXml/itemProps3.xml><?xml version="1.0" encoding="utf-8"?>
-<ds:datastoreItem xmlns:ds="http://schemas.openxmlformats.org/officeDocument/2006/customXml" ds:itemID="{7EBF92B0-2CA4-49D0-923A-05C899E7C544}">
-  <ds:schemaRefs>
-    <ds:schemaRef ds:uri="http://schemas.openxmlformats.org/officeDocument/2006/bibliography"/>
-  </ds:schemaRefs>
-</ds:datastoreItem>
-</file>
-
-<file path=customXml/itemProps4.xml><?xml version="1.0" encoding="utf-8"?>
 <ds:datastoreItem xmlns:ds="http://schemas.openxmlformats.org/officeDocument/2006/customXml" ds:itemID="{4DF93620-BA20-4C19-BBB6-8C4470335586}">
   <ds:schemaRefs>
     <ds:schemaRef ds:uri="http://schemas.microsoft.com/office/2006/metadata/contentType"/>
@@ -16775,4 +18375,12 @@
     <ds:schemaRef ds:uri="http://schemas.microsoft.com/office/infopath/2007/PartnerControls"/>
   </ds:schemaRefs>
 </ds:datastoreItem>
+</file>
+
+<file path=customXml/itemProps4.xml><?xml version="1.0" encoding="utf-8"?>
+<ds:datastoreItem xmlns:ds="http://schemas.openxmlformats.org/officeDocument/2006/customXml" ds:itemID="{7EBF92B0-2CA4-49D0-923A-05C899E7C544}">
+  <ds:schemaRefs>
+    <ds:schemaRef ds:uri="http://schemas.openxmlformats.org/officeDocument/2006/bibliography"/>
+  </ds:schemaRefs>
+</ds:datastoreItem>
 </file>
</xml_diff>